<commit_message>
add links, PDF handout
</commit_message>
<xml_diff>
--- a/Regressionspakete.docx
+++ b/Regressionspakete.docx
@@ -435,28 +435,14 @@
               <w:rPr>
                 <w:rFonts w:ascii="Liberation Mono" w:hAnsi="Liberation Mono" w:cs="Liberation Mono"/>
                 <w:sz w:val="20"/>
-              </w:rPr>
-            </w:pPr>
-            <w:proofErr w:type="spellStart"/>
-            <w:r>
-              <w:rPr>
-                <w:rFonts w:ascii="Liberation Mono" w:hAnsi="Liberation Mono" w:cs="Liberation Mono"/>
-                <w:sz w:val="20"/>
-              </w:rPr>
-              <w:t>lmer</w:t>
-            </w:r>
-            <w:proofErr w:type="spellEnd"/>
-            <w:r>
-              <w:rPr>
-                <w:rFonts w:ascii="Liberation Mono" w:hAnsi="Liberation Mono" w:cs="Liberation Mono"/>
-                <w:sz w:val="20"/>
-              </w:rPr>
-              <w:t xml:space="preserve">(), </w:t>
-            </w:r>
-            <w:r>
-              <w:rPr>
-                <w:rFonts w:ascii="Liberation Mono" w:hAnsi="Liberation Mono" w:cs="Liberation Mono"/>
-                <w:sz w:val="20"/>
+                <w:lang w:val="en-US"/>
+              </w:rPr>
+            </w:pPr>
+            <w:r>
+              <w:rPr>
+                <w:rFonts w:ascii="Liberation Mono" w:hAnsi="Liberation Mono" w:cs="Liberation Mono"/>
+                <w:sz w:val="20"/>
+                <w:lang w:val="en-US"/>
               </w:rPr>
               <w:t>[`</w:t>
             </w:r>
@@ -464,6 +450,39 @@
               <w:rPr>
                 <w:rFonts w:ascii="Liberation Mono" w:hAnsi="Liberation Mono" w:cs="Liberation Mono"/>
                 <w:sz w:val="20"/>
+                <w:lang w:val="en-US"/>
+              </w:rPr>
+              <w:t>lmer()</w:t>
+            </w:r>
+            <w:r>
+              <w:rPr>
+                <w:rFonts w:ascii="Liberation Mono" w:hAnsi="Liberation Mono" w:cs="Liberation Mono"/>
+                <w:sz w:val="20"/>
+                <w:lang w:val="en-US"/>
+              </w:rPr>
+              <w:t>`](https://www.rdocumentation.org/packages/lme4/versions/1.1-21/topics/lmer)</w:t>
+            </w:r>
+            <w:r>
+              <w:rPr>
+                <w:rFonts w:ascii="Liberation Mono" w:hAnsi="Liberation Mono" w:cs="Liberation Mono"/>
+                <w:sz w:val="20"/>
+                <w:lang w:val="en-US"/>
+              </w:rPr>
+              <w:t xml:space="preserve">, </w:t>
+            </w:r>
+            <w:r>
+              <w:rPr>
+                <w:rFonts w:ascii="Liberation Mono" w:hAnsi="Liberation Mono" w:cs="Liberation Mono"/>
+                <w:sz w:val="20"/>
+                <w:lang w:val="en-US"/>
+              </w:rPr>
+              <w:t>[`</w:t>
+            </w:r>
+            <w:r>
+              <w:rPr>
+                <w:rFonts w:ascii="Liberation Mono" w:hAnsi="Liberation Mono" w:cs="Liberation Mono"/>
+                <w:sz w:val="20"/>
+                <w:lang w:val="en-US"/>
               </w:rPr>
               <w:t>glmmTMB()</w:t>
             </w:r>
@@ -471,15 +490,9 @@
               <w:rPr>
                 <w:rFonts w:ascii="Liberation Mono" w:hAnsi="Liberation Mono" w:cs="Liberation Mono"/>
                 <w:sz w:val="20"/>
-              </w:rPr>
-              <w:t>`](https://www.rdocumentation.org/packages/glmmTMB/versions/0.2.3/topics/glmmTMB</w:t>
-            </w:r>
-            <w:r>
-              <w:rPr>
-                <w:rFonts w:ascii="Liberation Mono" w:hAnsi="Liberation Mono" w:cs="Liberation Mono"/>
-                <w:sz w:val="20"/>
-              </w:rPr>
-              <w:t>)</w:t>
+                <w:lang w:val="en-US"/>
+              </w:rPr>
+              <w:t>`](https://www.rdocumentation.org/packages/glmmTMB/versions/0.2.3/topics/glmmTMB)</w:t>
             </w:r>
           </w:p>
         </w:tc>
@@ -494,6 +507,7 @@
                 <w:rFonts w:ascii="Source Sans Pro Light" w:hAnsi="Source Sans Pro Light" w:cs="Liberation Mono"/>
                 <w:sz w:val="20"/>
                 <w:szCs w:val="20"/>
+                <w:lang w:val="en-US"/>
               </w:rPr>
             </w:pPr>
           </w:p>
@@ -584,23 +598,69 @@
                 <w:lang w:val="en-US"/>
               </w:rPr>
             </w:pPr>
-            <w:proofErr w:type="spellStart"/>
-            <w:r>
-              <w:rPr>
-                <w:rFonts w:ascii="Liberation Mono" w:hAnsi="Liberation Mono" w:cs="Liberation Mono"/>
-                <w:sz w:val="20"/>
-                <w:lang w:val="en-US"/>
-              </w:rPr>
-              <w:t>glm</w:t>
-            </w:r>
-            <w:proofErr w:type="spellEnd"/>
-            <w:r>
-              <w:rPr>
-                <w:rFonts w:ascii="Liberation Mono" w:hAnsi="Liberation Mono" w:cs="Liberation Mono"/>
-                <w:sz w:val="20"/>
-                <w:lang w:val="en-US"/>
-              </w:rPr>
-              <w:t>(family=binomial)</w:t>
+            <w:r>
+              <w:rPr>
+                <w:rFonts w:ascii="Liberation Mono" w:hAnsi="Liberation Mono" w:cs="Liberation Mono"/>
+                <w:sz w:val="20"/>
+                <w:lang w:val="en-US"/>
+              </w:rPr>
+              <w:t>[`</w:t>
+            </w:r>
+            <w:r>
+              <w:rPr>
+                <w:rFonts w:ascii="Liberation Mono" w:hAnsi="Liberation Mono" w:cs="Liberation Mono"/>
+                <w:sz w:val="20"/>
+                <w:lang w:val="en-US"/>
+              </w:rPr>
+              <w:t>glm(family=binomial)</w:t>
+            </w:r>
+            <w:r>
+              <w:rPr>
+                <w:rFonts w:ascii="Liberation Mono" w:hAnsi="Liberation Mono" w:cs="Liberation Mono"/>
+                <w:sz w:val="20"/>
+                <w:lang w:val="en-US"/>
+              </w:rPr>
+              <w:t>`]</w:t>
+            </w:r>
+            <w:r>
+              <w:rPr>
+                <w:rFonts w:ascii="Liberation Mono" w:hAnsi="Liberation Mono" w:cs="Liberation Mono"/>
+                <w:sz w:val="20"/>
+                <w:lang w:val="en-US"/>
+              </w:rPr>
+              <w:t>(</w:t>
+            </w:r>
+            <w:r>
+              <w:rPr>
+                <w:rFonts w:ascii="Liberation Mono" w:hAnsi="Liberation Mono" w:cs="Liberation Mono"/>
+                <w:sz w:val="20"/>
+                <w:lang w:val="en-US"/>
+              </w:rPr>
+              <w:t>https://www.rdocumentation.org/packages/stats/versions/3.6.2/topics/</w:t>
+            </w:r>
+            <w:r>
+              <w:rPr>
+                <w:rFonts w:ascii="Liberation Mono" w:hAnsi="Liberation Mono" w:cs="Liberation Mono"/>
+                <w:sz w:val="20"/>
+                <w:lang w:val="en-US"/>
+              </w:rPr>
+              <w:t>g</w:t>
+            </w:r>
+            <w:r>
+              <w:rPr>
+                <w:rFonts w:ascii="Liberation Mono" w:hAnsi="Liberation Mono" w:cs="Liberation Mono"/>
+                <w:sz w:val="20"/>
+                <w:lang w:val="en-US"/>
+              </w:rPr>
+              <w:t>lm</w:t>
+            </w:r>
+            <w:r>
+              <w:rPr>
+                <w:rFonts w:ascii="Liberation Mono" w:hAnsi="Liberation Mono" w:cs="Liberation Mono"/>
+                <w:sz w:val="20"/>
+                <w:lang w:val="en-US"/>
+              </w:rPr>
+              <w:t>)</w:t>
             </w:r>
           </w:p>
         </w:tc>
@@ -691,28 +751,14 @@
               <w:rPr>
                 <w:rFonts w:ascii="Liberation Mono" w:hAnsi="Liberation Mono" w:cs="Liberation Mono"/>
                 <w:sz w:val="20"/>
-              </w:rPr>
-            </w:pPr>
-            <w:proofErr w:type="spellStart"/>
-            <w:r>
-              <w:rPr>
-                <w:rFonts w:ascii="Liberation Mono" w:hAnsi="Liberation Mono" w:cs="Liberation Mono"/>
-                <w:sz w:val="20"/>
-              </w:rPr>
-              <w:t>glmer</w:t>
-            </w:r>
-            <w:proofErr w:type="spellEnd"/>
-            <w:r>
-              <w:rPr>
-                <w:rFonts w:ascii="Liberation Mono" w:hAnsi="Liberation Mono" w:cs="Liberation Mono"/>
-                <w:sz w:val="20"/>
-              </w:rPr>
-              <w:t xml:space="preserve">(), </w:t>
-            </w:r>
-            <w:r>
-              <w:rPr>
-                <w:rFonts w:ascii="Liberation Mono" w:hAnsi="Liberation Mono" w:cs="Liberation Mono"/>
-                <w:sz w:val="20"/>
+                <w:lang w:val="en-US"/>
+              </w:rPr>
+            </w:pPr>
+            <w:r>
+              <w:rPr>
+                <w:rFonts w:ascii="Liberation Mono" w:hAnsi="Liberation Mono" w:cs="Liberation Mono"/>
+                <w:sz w:val="20"/>
+                <w:lang w:val="en-US"/>
               </w:rPr>
               <w:t>[`</w:t>
             </w:r>
@@ -720,6 +766,63 @@
               <w:rPr>
                 <w:rFonts w:ascii="Liberation Mono" w:hAnsi="Liberation Mono" w:cs="Liberation Mono"/>
                 <w:sz w:val="20"/>
+                <w:lang w:val="en-US"/>
+              </w:rPr>
+              <w:t>glmer()</w:t>
+            </w:r>
+            <w:r>
+              <w:rPr>
+                <w:rFonts w:ascii="Liberation Mono" w:hAnsi="Liberation Mono" w:cs="Liberation Mono"/>
+                <w:sz w:val="20"/>
+                <w:lang w:val="en-US"/>
+              </w:rPr>
+              <w:t>`]</w:t>
+            </w:r>
+            <w:r>
+              <w:rPr>
+                <w:rFonts w:ascii="Liberation Mono" w:hAnsi="Liberation Mono" w:cs="Liberation Mono"/>
+                <w:sz w:val="20"/>
+                <w:lang w:val="en-US"/>
+              </w:rPr>
+              <w:t>(https://www.rdocumentation.org/packages/lme4/versions/1.1-21/topics/</w:t>
+            </w:r>
+            <w:r>
+              <w:rPr>
+                <w:rFonts w:ascii="Liberation Mono" w:hAnsi="Liberation Mono" w:cs="Liberation Mono"/>
+                <w:sz w:val="20"/>
+                <w:lang w:val="en-US"/>
+              </w:rPr>
+              <w:t>g</w:t>
+            </w:r>
+            <w:r>
+              <w:rPr>
+                <w:rFonts w:ascii="Liberation Mono" w:hAnsi="Liberation Mono" w:cs="Liberation Mono"/>
+                <w:sz w:val="20"/>
+                <w:lang w:val="en-US"/>
+              </w:rPr>
+              <w:t>lmer)</w:t>
+            </w:r>
+            <w:r>
+              <w:rPr>
+                <w:rFonts w:ascii="Liberation Mono" w:hAnsi="Liberation Mono" w:cs="Liberation Mono"/>
+                <w:sz w:val="20"/>
+                <w:lang w:val="en-US"/>
+              </w:rPr>
+              <w:t xml:space="preserve">, </w:t>
+            </w:r>
+            <w:r>
+              <w:rPr>
+                <w:rFonts w:ascii="Liberation Mono" w:hAnsi="Liberation Mono" w:cs="Liberation Mono"/>
+                <w:sz w:val="20"/>
+                <w:lang w:val="en-US"/>
+              </w:rPr>
+              <w:t>[`</w:t>
+            </w:r>
+            <w:r>
+              <w:rPr>
+                <w:rFonts w:ascii="Liberation Mono" w:hAnsi="Liberation Mono" w:cs="Liberation Mono"/>
+                <w:sz w:val="20"/>
+                <w:lang w:val="en-US"/>
               </w:rPr>
               <w:t>glmmTMB()</w:t>
             </w:r>
@@ -727,15 +830,9 @@
               <w:rPr>
                 <w:rFonts w:ascii="Liberation Mono" w:hAnsi="Liberation Mono" w:cs="Liberation Mono"/>
                 <w:sz w:val="20"/>
-              </w:rPr>
-              <w:t>`](https://www.rdocumentation.org/packages/glmmTMB/versions/0.2.3/topics/glmmTMB</w:t>
-            </w:r>
-            <w:r>
-              <w:rPr>
-                <w:rFonts w:ascii="Liberation Mono" w:hAnsi="Liberation Mono" w:cs="Liberation Mono"/>
-                <w:sz w:val="20"/>
-              </w:rPr>
-              <w:t>)</w:t>
+                <w:lang w:val="en-US"/>
+              </w:rPr>
+              <w:t>`](https://www.rdocumentation.org/packages/glmmTMB/versions/0.2.3/topics/glmmTMB)</w:t>
             </w:r>
           </w:p>
         </w:tc>
@@ -751,6 +848,7 @@
                 <w:rFonts w:ascii="Source Sans Pro Light" w:hAnsi="Source Sans Pro Light" w:cs="Liberation Mono"/>
                 <w:sz w:val="20"/>
                 <w:szCs w:val="20"/>
+                <w:lang w:val="en-US"/>
               </w:rPr>
             </w:pPr>
           </w:p>
@@ -841,6 +939,14 @@
                 <w:lang w:val="en-US"/>
               </w:rPr>
             </w:pPr>
+            <w:r>
+              <w:rPr>
+                <w:rFonts w:ascii="Liberation Mono" w:hAnsi="Liberation Mono" w:cs="Liberation Mono"/>
+                <w:sz w:val="20"/>
+                <w:lang w:val="en-US"/>
+              </w:rPr>
+              <w:t>[`</w:t>
+            </w:r>
             <w:proofErr w:type="spellStart"/>
             <w:r>
               <w:rPr>
@@ -894,6 +1000,54 @@
                 <w:lang w:val="en-US"/>
               </w:rPr>
               <w:t>), family=binomial)</w:t>
+            </w:r>
+            <w:r>
+              <w:rPr>
+                <w:rFonts w:ascii="Liberation Mono" w:hAnsi="Liberation Mono" w:cs="Liberation Mono"/>
+                <w:sz w:val="20"/>
+                <w:lang w:val="en-US"/>
+              </w:rPr>
+              <w:t>`]</w:t>
+            </w:r>
+            <w:r>
+              <w:rPr>
+                <w:rFonts w:ascii="Liberation Mono" w:hAnsi="Liberation Mono" w:cs="Liberation Mono"/>
+                <w:sz w:val="20"/>
+                <w:lang w:val="en-US"/>
+              </w:rPr>
+              <w:t>(</w:t>
+            </w:r>
+            <w:r>
+              <w:rPr>
+                <w:rFonts w:ascii="Liberation Mono" w:hAnsi="Liberation Mono" w:cs="Liberation Mono"/>
+                <w:sz w:val="20"/>
+                <w:lang w:val="en-US"/>
+              </w:rPr>
+              <w:t>https://www.rdocumentation.org/packages/stats/versions/3.6.2/topics/</w:t>
+            </w:r>
+            <w:r>
+              <w:rPr>
+                <w:rFonts w:ascii="Liberation Mono" w:hAnsi="Liberation Mono" w:cs="Liberation Mono"/>
+                <w:sz w:val="20"/>
+                <w:lang w:val="en-US"/>
+              </w:rPr>
+              <w:t>g</w:t>
+            </w:r>
+            <w:r>
+              <w:rPr>
+                <w:rFonts w:ascii="Liberation Mono" w:hAnsi="Liberation Mono" w:cs="Liberation Mono"/>
+                <w:sz w:val="20"/>
+                <w:lang w:val="en-US"/>
+              </w:rPr>
+              <w:t>lm</w:t>
+            </w:r>
+            <w:r>
+              <w:rPr>
+                <w:rFonts w:ascii="Liberation Mono" w:hAnsi="Liberation Mono" w:cs="Liberation Mono"/>
+                <w:sz w:val="20"/>
+                <w:lang w:val="en-US"/>
+              </w:rPr>
+              <w:t>)</w:t>
             </w:r>
           </w:p>
         </w:tc>
@@ -984,28 +1138,14 @@
               <w:rPr>
                 <w:rFonts w:ascii="Liberation Mono" w:hAnsi="Liberation Mono" w:cs="Liberation Mono"/>
                 <w:sz w:val="20"/>
-              </w:rPr>
-            </w:pPr>
-            <w:proofErr w:type="spellStart"/>
-            <w:r>
-              <w:rPr>
-                <w:rFonts w:ascii="Liberation Mono" w:hAnsi="Liberation Mono" w:cs="Liberation Mono"/>
-                <w:sz w:val="20"/>
-              </w:rPr>
-              <w:t>glmer</w:t>
-            </w:r>
-            <w:proofErr w:type="spellEnd"/>
-            <w:r>
-              <w:rPr>
-                <w:rFonts w:ascii="Liberation Mono" w:hAnsi="Liberation Mono" w:cs="Liberation Mono"/>
-                <w:sz w:val="20"/>
-              </w:rPr>
-              <w:t xml:space="preserve">(), </w:t>
-            </w:r>
-            <w:r>
-              <w:rPr>
-                <w:rFonts w:ascii="Liberation Mono" w:hAnsi="Liberation Mono" w:cs="Liberation Mono"/>
-                <w:sz w:val="20"/>
+                <w:lang w:val="en-US"/>
+              </w:rPr>
+            </w:pPr>
+            <w:r>
+              <w:rPr>
+                <w:rFonts w:ascii="Liberation Mono" w:hAnsi="Liberation Mono" w:cs="Liberation Mono"/>
+                <w:sz w:val="20"/>
+                <w:lang w:val="en-US"/>
               </w:rPr>
               <w:t>[`</w:t>
             </w:r>
@@ -1013,6 +1153,63 @@
               <w:rPr>
                 <w:rFonts w:ascii="Liberation Mono" w:hAnsi="Liberation Mono" w:cs="Liberation Mono"/>
                 <w:sz w:val="20"/>
+                <w:lang w:val="en-US"/>
+              </w:rPr>
+              <w:t>glmer()</w:t>
+            </w:r>
+            <w:r>
+              <w:rPr>
+                <w:rFonts w:ascii="Liberation Mono" w:hAnsi="Liberation Mono" w:cs="Liberation Mono"/>
+                <w:sz w:val="20"/>
+                <w:lang w:val="en-US"/>
+              </w:rPr>
+              <w:t>`]</w:t>
+            </w:r>
+            <w:r>
+              <w:rPr>
+                <w:rFonts w:ascii="Liberation Mono" w:hAnsi="Liberation Mono" w:cs="Liberation Mono"/>
+                <w:sz w:val="20"/>
+                <w:lang w:val="en-US"/>
+              </w:rPr>
+              <w:t>(https://www.rdocumentation.org/packages/lme4/versions/1.1-21/topics/</w:t>
+            </w:r>
+            <w:r>
+              <w:rPr>
+                <w:rFonts w:ascii="Liberation Mono" w:hAnsi="Liberation Mono" w:cs="Liberation Mono"/>
+                <w:sz w:val="20"/>
+                <w:lang w:val="en-US"/>
+              </w:rPr>
+              <w:t>g</w:t>
+            </w:r>
+            <w:r>
+              <w:rPr>
+                <w:rFonts w:ascii="Liberation Mono" w:hAnsi="Liberation Mono" w:cs="Liberation Mono"/>
+                <w:sz w:val="20"/>
+                <w:lang w:val="en-US"/>
+              </w:rPr>
+              <w:t>lmer)</w:t>
+            </w:r>
+            <w:r>
+              <w:rPr>
+                <w:rFonts w:ascii="Liberation Mono" w:hAnsi="Liberation Mono" w:cs="Liberation Mono"/>
+                <w:sz w:val="20"/>
+                <w:lang w:val="en-US"/>
+              </w:rPr>
+              <w:t xml:space="preserve">, </w:t>
+            </w:r>
+            <w:r>
+              <w:rPr>
+                <w:rFonts w:ascii="Liberation Mono" w:hAnsi="Liberation Mono" w:cs="Liberation Mono"/>
+                <w:sz w:val="20"/>
+                <w:lang w:val="en-US"/>
+              </w:rPr>
+              <w:t>[`</w:t>
+            </w:r>
+            <w:r>
+              <w:rPr>
+                <w:rFonts w:ascii="Liberation Mono" w:hAnsi="Liberation Mono" w:cs="Liberation Mono"/>
+                <w:sz w:val="20"/>
+                <w:lang w:val="en-US"/>
               </w:rPr>
               <w:t>glmmTMB()</w:t>
             </w:r>
@@ -1020,15 +1217,9 @@
               <w:rPr>
                 <w:rFonts w:ascii="Liberation Mono" w:hAnsi="Liberation Mono" w:cs="Liberation Mono"/>
                 <w:sz w:val="20"/>
-              </w:rPr>
-              <w:t>`](https://www.rdocumentation.org/packages/glmmTMB/versions/0.2.3/topics/glmmTMB</w:t>
-            </w:r>
-            <w:r>
-              <w:rPr>
-                <w:rFonts w:ascii="Liberation Mono" w:hAnsi="Liberation Mono" w:cs="Liberation Mono"/>
-                <w:sz w:val="20"/>
-              </w:rPr>
-              <w:t>)</w:t>
+                <w:lang w:val="en-US"/>
+              </w:rPr>
+              <w:t>`](https://www.rdocumentation.org/packages/glmmTMB/versions/0.2.3/topics/glmmTMB)</w:t>
             </w:r>
           </w:p>
         </w:tc>
@@ -1044,6 +1235,7 @@
                 <w:rFonts w:ascii="Source Sans Pro Light" w:hAnsi="Source Sans Pro Light" w:cs="Liberation Mono"/>
                 <w:sz w:val="20"/>
                 <w:szCs w:val="20"/>
+                <w:lang w:val="en-US"/>
               </w:rPr>
             </w:pPr>
           </w:p>
@@ -1134,34 +1326,62 @@
                 <w:lang w:val="en-US"/>
               </w:rPr>
             </w:pPr>
-            <w:proofErr w:type="spellStart"/>
-            <w:r>
-              <w:rPr>
-                <w:rFonts w:ascii="Liberation Mono" w:hAnsi="Liberation Mono" w:cs="Liberation Mono"/>
-                <w:sz w:val="20"/>
-                <w:lang w:val="en-US"/>
-              </w:rPr>
-              <w:t>glm</w:t>
-            </w:r>
-            <w:proofErr w:type="spellEnd"/>
-            <w:r>
-              <w:rPr>
-                <w:rFonts w:ascii="Liberation Mono" w:hAnsi="Liberation Mono" w:cs="Liberation Mono"/>
-                <w:sz w:val="20"/>
-                <w:lang w:val="en-US"/>
-              </w:rPr>
-              <w:t>(family=</w:t>
-            </w:r>
-            <w:proofErr w:type="spellStart"/>
-            <w:r>
-              <w:rPr>
-                <w:rFonts w:ascii="Liberation Mono" w:hAnsi="Liberation Mono" w:cs="Liberation Mono"/>
-                <w:sz w:val="20"/>
-                <w:lang w:val="en-US"/>
-              </w:rPr>
-              <w:t>poisson</w:t>
-            </w:r>
-            <w:proofErr w:type="spellEnd"/>
+            <w:r>
+              <w:rPr>
+                <w:rFonts w:ascii="Liberation Mono" w:hAnsi="Liberation Mono" w:cs="Liberation Mono"/>
+                <w:sz w:val="20"/>
+                <w:lang w:val="en-US"/>
+              </w:rPr>
+              <w:t>[`</w:t>
+            </w:r>
+            <w:r>
+              <w:rPr>
+                <w:rFonts w:ascii="Liberation Mono" w:hAnsi="Liberation Mono" w:cs="Liberation Mono"/>
+                <w:sz w:val="20"/>
+                <w:lang w:val="en-US"/>
+              </w:rPr>
+              <w:t>glm(family=poisson)</w:t>
+            </w:r>
+            <w:r>
+              <w:rPr>
+                <w:rFonts w:ascii="Liberation Mono" w:hAnsi="Liberation Mono" w:cs="Liberation Mono"/>
+                <w:sz w:val="20"/>
+                <w:lang w:val="en-US"/>
+              </w:rPr>
+              <w:t>`]</w:t>
+            </w:r>
+            <w:r>
+              <w:rPr>
+                <w:rFonts w:ascii="Liberation Mono" w:hAnsi="Liberation Mono" w:cs="Liberation Mono"/>
+                <w:sz w:val="20"/>
+                <w:lang w:val="en-US"/>
+              </w:rPr>
+              <w:t>(</w:t>
+            </w:r>
+            <w:r>
+              <w:rPr>
+                <w:rFonts w:ascii="Liberation Mono" w:hAnsi="Liberation Mono" w:cs="Liberation Mono"/>
+                <w:sz w:val="20"/>
+                <w:lang w:val="en-US"/>
+              </w:rPr>
+              <w:t>https://www.rdocumentation.org/packages/stats/versions/3.6.2/topics/</w:t>
+            </w:r>
+            <w:r>
+              <w:rPr>
+                <w:rFonts w:ascii="Liberation Mono" w:hAnsi="Liberation Mono" w:cs="Liberation Mono"/>
+                <w:sz w:val="20"/>
+                <w:lang w:val="en-US"/>
+              </w:rPr>
+              <w:t>g</w:t>
+            </w:r>
+            <w:r>
+              <w:rPr>
+                <w:rFonts w:ascii="Liberation Mono" w:hAnsi="Liberation Mono" w:cs="Liberation Mono"/>
+                <w:sz w:val="20"/>
+                <w:lang w:val="en-US"/>
+              </w:rPr>
+              <w:t>lm</w:t>
+            </w:r>
             <w:r>
               <w:rPr>
                 <w:rFonts w:ascii="Liberation Mono" w:hAnsi="Liberation Mono" w:cs="Liberation Mono"/>
@@ -1259,28 +1479,38 @@
               <w:rPr>
                 <w:rFonts w:ascii="Liberation Mono" w:hAnsi="Liberation Mono" w:cs="Liberation Mono"/>
                 <w:sz w:val="20"/>
-              </w:rPr>
-            </w:pPr>
-            <w:proofErr w:type="spellStart"/>
-            <w:r>
-              <w:rPr>
-                <w:rFonts w:ascii="Liberation Mono" w:hAnsi="Liberation Mono" w:cs="Liberation Mono"/>
-                <w:sz w:val="20"/>
-              </w:rPr>
-              <w:t>glmer</w:t>
-            </w:r>
-            <w:proofErr w:type="spellEnd"/>
-            <w:r>
-              <w:rPr>
-                <w:rFonts w:ascii="Liberation Mono" w:hAnsi="Liberation Mono" w:cs="Liberation Mono"/>
-                <w:sz w:val="20"/>
-              </w:rPr>
-              <w:t xml:space="preserve">(), </w:t>
-            </w:r>
-            <w:r>
-              <w:rPr>
-                <w:rFonts w:ascii="Liberation Mono" w:hAnsi="Liberation Mono" w:cs="Liberation Mono"/>
-                <w:sz w:val="20"/>
+                <w:lang w:val="en-US"/>
+              </w:rPr>
+            </w:pPr>
+            <w:r>
+              <w:rPr>
+                <w:rFonts w:ascii="Liberation Mono" w:hAnsi="Liberation Mono" w:cs="Liberation Mono"/>
+                <w:sz w:val="20"/>
+                <w:lang w:val="en-US"/>
+              </w:rPr>
+              <w:t>[`glmer()`](https://www.rdocumentation.org/packages/lme4/versions/1.1-21/topics/</w:t>
+            </w:r>
+            <w:r>
+              <w:rPr>
+                <w:rFonts w:ascii="Liberation Mono" w:hAnsi="Liberation Mono" w:cs="Liberation Mono"/>
+                <w:sz w:val="20"/>
+                <w:lang w:val="en-US"/>
+              </w:rPr>
+              <w:t>g</w:t>
+            </w:r>
+            <w:r>
+              <w:rPr>
+                <w:rFonts w:ascii="Liberation Mono" w:hAnsi="Liberation Mono" w:cs="Liberation Mono"/>
+                <w:sz w:val="20"/>
+                <w:lang w:val="en-US"/>
+              </w:rPr>
+              <w:t xml:space="preserve">lmer), </w:t>
+            </w:r>
+            <w:r>
+              <w:rPr>
+                <w:rFonts w:ascii="Liberation Mono" w:hAnsi="Liberation Mono" w:cs="Liberation Mono"/>
+                <w:sz w:val="20"/>
+                <w:lang w:val="en-US"/>
               </w:rPr>
               <w:t>[`</w:t>
             </w:r>
@@ -1288,6 +1518,7 @@
               <w:rPr>
                 <w:rFonts w:ascii="Liberation Mono" w:hAnsi="Liberation Mono" w:cs="Liberation Mono"/>
                 <w:sz w:val="20"/>
+                <w:lang w:val="en-US"/>
               </w:rPr>
               <w:t>glmmTMB()</w:t>
             </w:r>
@@ -1295,15 +1526,9 @@
               <w:rPr>
                 <w:rFonts w:ascii="Liberation Mono" w:hAnsi="Liberation Mono" w:cs="Liberation Mono"/>
                 <w:sz w:val="20"/>
-              </w:rPr>
-              <w:t>`](https://www.rdocumentation.org/packages/glmmTMB/versions/0.2.3/topics/glmmTMB</w:t>
-            </w:r>
-            <w:r>
-              <w:rPr>
-                <w:rFonts w:ascii="Liberation Mono" w:hAnsi="Liberation Mono" w:cs="Liberation Mono"/>
-                <w:sz w:val="20"/>
-              </w:rPr>
-              <w:t>)</w:t>
+                <w:lang w:val="en-US"/>
+              </w:rPr>
+              <w:t>`](https://www.rdocumentation.org/packages/glmmTMB/versions/0.2.3/topics/glmmTMB)</w:t>
             </w:r>
           </w:p>
         </w:tc>
@@ -1319,6 +1544,7 @@
                 <w:rFonts w:ascii="Source Sans Pro Light" w:hAnsi="Source Sans Pro Light" w:cs="Liberation Mono"/>
                 <w:sz w:val="20"/>
                 <w:szCs w:val="20"/>
+                <w:lang w:val="en-US"/>
               </w:rPr>
             </w:pPr>
           </w:p>
@@ -1363,6 +1589,7 @@
                 <w:b w:val="0"/>
                 <w:lang w:val="en-GB"/>
               </w:rPr>
+              <w:lastRenderedPageBreak/>
               <w:t>overdispersion</w:t>
             </w:r>
             <w:proofErr w:type="spellEnd"/>
@@ -1387,6 +1614,7 @@
                 <w:rFonts w:ascii="Source Sans Pro Light" w:hAnsi="Source Sans Pro Light" w:cs="Open Sans Light"/>
                 <w:lang w:val="en-GB"/>
               </w:rPr>
+              <w:lastRenderedPageBreak/>
               <w:t>Number of usage, counts of events</w:t>
             </w:r>
             <w:r>
@@ -1394,7 +1622,15 @@
                 <w:rFonts w:ascii="Source Sans Pro Light" w:hAnsi="Source Sans Pro Light" w:cs="Open Sans Light"/>
                 <w:lang w:val="en-GB"/>
               </w:rPr>
-              <w:t xml:space="preserve"> (with higher variance than mean of response)</w:t>
+              <w:t xml:space="preserve"> </w:t>
+            </w:r>
+            <w:r>
+              <w:rPr>
+                <w:rFonts w:ascii="Source Sans Pro Light" w:hAnsi="Source Sans Pro Light" w:cs="Open Sans Light"/>
+                <w:lang w:val="en-GB"/>
+              </w:rPr>
+              <w:lastRenderedPageBreak/>
+              <w:t>(with higher variance than mean of response)</w:t>
             </w:r>
           </w:p>
         </w:tc>
@@ -1417,6 +1653,7 @@
                 <w:rFonts w:ascii="Source Sans Pro Light" w:hAnsi="Source Sans Pro Light" w:cs="Open Sans Light"/>
                 <w:lang w:val="en-US"/>
               </w:rPr>
+              <w:lastRenderedPageBreak/>
               <w:t>n</w:t>
             </w:r>
             <w:r>
@@ -1455,23 +1692,45 @@
                 <w:lang w:val="en-US"/>
               </w:rPr>
             </w:pPr>
-            <w:proofErr w:type="spellStart"/>
-            <w:r>
-              <w:rPr>
-                <w:rFonts w:ascii="Liberation Mono" w:hAnsi="Liberation Mono" w:cs="Liberation Mono"/>
-                <w:sz w:val="20"/>
-                <w:lang w:val="en-US"/>
-              </w:rPr>
-              <w:t>glm.nb</w:t>
-            </w:r>
-            <w:proofErr w:type="spellEnd"/>
-            <w:r>
-              <w:rPr>
-                <w:rFonts w:ascii="Liberation Mono" w:hAnsi="Liberation Mono" w:cs="Liberation Mono"/>
-                <w:sz w:val="20"/>
-                <w:lang w:val="en-US"/>
-              </w:rPr>
-              <w:t>()</w:t>
+            <w:r>
+              <w:rPr>
+                <w:rFonts w:ascii="Liberation Mono" w:hAnsi="Liberation Mono" w:cs="Liberation Mono"/>
+                <w:sz w:val="20"/>
+                <w:lang w:val="en-US"/>
+              </w:rPr>
+              <w:t>[`</w:t>
+            </w:r>
+            <w:r>
+              <w:rPr>
+                <w:rFonts w:ascii="Liberation Mono" w:hAnsi="Liberation Mono" w:cs="Liberation Mono"/>
+                <w:sz w:val="20"/>
+                <w:lang w:val="en-US"/>
+              </w:rPr>
+              <w:t>glm.nb()</w:t>
+            </w:r>
+            <w:r>
+              <w:rPr>
+                <w:rFonts w:ascii="Liberation Mono" w:hAnsi="Liberation Mono" w:cs="Liberation Mono"/>
+                <w:sz w:val="20"/>
+                <w:lang w:val="en-US"/>
+              </w:rPr>
+              <w:t>`](</w:t>
+            </w:r>
+            <w:r>
+              <w:rPr>
+                <w:rFonts w:ascii="Liberation Mono" w:hAnsi="Liberation Mono" w:cs="Liberation Mono"/>
+                <w:sz w:val="20"/>
+                <w:lang w:val="en-US"/>
+              </w:rPr>
+              <w:t>https://www.rdocumentation.org/packages/MASS/versions/7.3-47/topics/glm.nb</w:t>
+            </w:r>
+            <w:r>
+              <w:rPr>
+                <w:rFonts w:ascii="Liberation Mono" w:hAnsi="Liberation Mono" w:cs="Liberation Mono"/>
+                <w:sz w:val="20"/>
+                <w:lang w:val="en-US"/>
+              </w:rPr>
+              <w:t>)</w:t>
             </w:r>
           </w:p>
         </w:tc>
@@ -1562,42 +1821,79 @@
               <w:rPr>
                 <w:rFonts w:ascii="Liberation Mono" w:hAnsi="Liberation Mono" w:cs="Liberation Mono"/>
                 <w:sz w:val="20"/>
-              </w:rPr>
-            </w:pPr>
-            <w:proofErr w:type="spellStart"/>
-            <w:r>
-              <w:rPr>
-                <w:rFonts w:ascii="Liberation Mono" w:hAnsi="Liberation Mono" w:cs="Liberation Mono"/>
-                <w:sz w:val="20"/>
-              </w:rPr>
-              <w:t>gl</w:t>
-            </w:r>
-            <w:r>
-              <w:rPr>
-                <w:rFonts w:ascii="Liberation Mono" w:hAnsi="Liberation Mono" w:cs="Liberation Mono"/>
-                <w:sz w:val="20"/>
-              </w:rPr>
-              <w:t>mer.nb</w:t>
-            </w:r>
-            <w:proofErr w:type="spellEnd"/>
-            <w:r>
-              <w:rPr>
-                <w:rFonts w:ascii="Liberation Mono" w:hAnsi="Liberation Mono" w:cs="Liberation Mono"/>
-                <w:sz w:val="20"/>
-              </w:rPr>
-              <w:t xml:space="preserve">(), </w:t>
-            </w:r>
-            <w:r>
-              <w:rPr>
-                <w:rFonts w:ascii="Liberation Mono" w:hAnsi="Liberation Mono" w:cs="Liberation Mono"/>
-                <w:sz w:val="20"/>
-              </w:rPr>
+                <w:lang w:val="en-US"/>
+              </w:rPr>
+            </w:pPr>
+            <w:r>
+              <w:rPr>
+                <w:rFonts w:ascii="Liberation Mono" w:hAnsi="Liberation Mono" w:cs="Liberation Mono"/>
+                <w:sz w:val="20"/>
+                <w:lang w:val="en-US"/>
+              </w:rPr>
+              <w:t>[`glmer</w:t>
+            </w:r>
+            <w:r>
+              <w:rPr>
+                <w:rFonts w:ascii="Liberation Mono" w:hAnsi="Liberation Mono" w:cs="Liberation Mono"/>
+                <w:sz w:val="20"/>
+                <w:lang w:val="en-US"/>
+              </w:rPr>
+              <w:t>.nb</w:t>
+            </w:r>
+            <w:r>
+              <w:rPr>
+                <w:rFonts w:ascii="Liberation Mono" w:hAnsi="Liberation Mono" w:cs="Liberation Mono"/>
+                <w:sz w:val="20"/>
+                <w:lang w:val="en-US"/>
+              </w:rPr>
+              <w:t>()`](https://www.rdocumentation.org/packages/lme4/versions/1.1-21/topics/</w:t>
+            </w:r>
+            <w:r>
+              <w:rPr>
+                <w:rFonts w:ascii="Liberation Mono" w:hAnsi="Liberation Mono" w:cs="Liberation Mono"/>
+                <w:sz w:val="20"/>
+                <w:lang w:val="en-US"/>
+              </w:rPr>
+              <w:t>g</w:t>
+            </w:r>
+            <w:r>
+              <w:rPr>
+                <w:rFonts w:ascii="Liberation Mono" w:hAnsi="Liberation Mono" w:cs="Liberation Mono"/>
+                <w:sz w:val="20"/>
+                <w:lang w:val="en-US"/>
+              </w:rPr>
+              <w:t>lmer</w:t>
+            </w:r>
+            <w:r>
+              <w:rPr>
+                <w:rFonts w:ascii="Liberation Mono" w:hAnsi="Liberation Mono" w:cs="Liberation Mono"/>
+                <w:sz w:val="20"/>
+                <w:lang w:val="en-US"/>
+              </w:rPr>
+              <w:t>.nb</w:t>
+            </w:r>
+            <w:r>
+              <w:rPr>
+                <w:rFonts w:ascii="Liberation Mono" w:hAnsi="Liberation Mono" w:cs="Liberation Mono"/>
+                <w:sz w:val="20"/>
+                <w:lang w:val="en-US"/>
+              </w:rPr>
+              <w:t xml:space="preserve">), </w:t>
+            </w:r>
+            <w:r>
+              <w:rPr>
+                <w:rFonts w:ascii="Liberation Mono" w:hAnsi="Liberation Mono" w:cs="Liberation Mono"/>
+                <w:sz w:val="20"/>
+                <w:lang w:val="en-US"/>
+              </w:rPr>
+              <w:lastRenderedPageBreak/>
               <w:t>[`</w:t>
             </w:r>
             <w:r>
               <w:rPr>
                 <w:rFonts w:ascii="Liberation Mono" w:hAnsi="Liberation Mono" w:cs="Liberation Mono"/>
                 <w:sz w:val="20"/>
+                <w:lang w:val="en-US"/>
               </w:rPr>
               <w:t>glmmTMB(family=nbinom</w:t>
             </w:r>
@@ -1605,6 +1901,7 @@
               <w:rPr>
                 <w:rFonts w:ascii="Liberation Mono" w:hAnsi="Liberation Mono" w:cs="Liberation Mono"/>
                 <w:sz w:val="20"/>
+                <w:lang w:val="en-US"/>
               </w:rPr>
               <w:t>)</w:t>
             </w:r>
@@ -1612,6 +1909,7 @@
               <w:rPr>
                 <w:rFonts w:ascii="Liberation Mono" w:hAnsi="Liberation Mono" w:cs="Liberation Mono"/>
                 <w:sz w:val="20"/>
+                <w:lang w:val="en-US"/>
               </w:rPr>
               <w:t>`](https://www.rdocumentation.org/packages/glmmTMB/versions/0.2.3/topics/glmmTMB)</w:t>
             </w:r>
@@ -1629,6 +1927,7 @@
                 <w:rFonts w:ascii="Source Sans Pro Light" w:hAnsi="Source Sans Pro Light" w:cs="Liberation Mono"/>
                 <w:sz w:val="20"/>
                 <w:szCs w:val="20"/>
+                <w:lang w:val="en-US"/>
               </w:rPr>
             </w:pPr>
           </w:p>
@@ -2577,6 +2876,7 @@
                 <w:b w:val="0"/>
                 <w:lang w:val="en-US"/>
               </w:rPr>
+              <w:lastRenderedPageBreak/>
               <w:t>Proportion / Ratio (</w:t>
             </w:r>
             <w:r>
@@ -2797,15 +3097,1090 @@
               </w:rPr>
               <w:t>`]</w:t>
             </w:r>
+            <w:r>
+              <w:rPr>
+                <w:rFonts w:ascii="Liberation Mono" w:hAnsi="Liberation Mono" w:cs="Liberation Mono"/>
+                <w:sz w:val="20"/>
+                <w:lang w:val="en-GB"/>
+              </w:rPr>
+              <w:t>(https://www.rdocumentation.org/packages/glmmTMB/versions/0.2.3/topics/glmmTMB)</w:t>
+            </w:r>
+          </w:p>
+        </w:tc>
+        <w:tc>
+          <w:tcPr>
+            <w:tcW w:w="0" w:type="auto"/>
+          </w:tcPr>
+          <w:p>
+            <w:pPr>
+              <w:cnfStyle w:val="000000000000" w:firstRow="0" w:lastRow="0" w:firstColumn="0" w:lastColumn="0" w:oddVBand="0" w:evenVBand="0" w:oddHBand="0" w:evenHBand="0" w:firstRowFirstColumn="0" w:firstRowLastColumn="0" w:lastRowFirstColumn="0" w:lastRowLastColumn="0"/>
+              <w:rPr>
+                <w:rFonts w:ascii="Source Sans Pro Light" w:hAnsi="Source Sans Pro Light" w:cs="Liberation Mono"/>
+                <w:sz w:val="20"/>
+                <w:szCs w:val="20"/>
+                <w:lang w:val="en-US"/>
+              </w:rPr>
+            </w:pPr>
+          </w:p>
+        </w:tc>
+      </w:tr>
+      <w:tr>
+        <w:tc>
+          <w:tcPr>
+            <w:cnfStyle w:val="001000000000" w:firstRow="0" w:lastRow="0" w:firstColumn="1" w:lastColumn="0" w:oddVBand="0" w:evenVBand="0" w:oddHBand="0" w:evenHBand="0" w:firstRowFirstColumn="0" w:firstRowLastColumn="0" w:lastRowFirstColumn="0" w:lastRowLastColumn="0"/>
+            <w:tcW w:w="0" w:type="auto"/>
+            <w:vAlign w:val="center"/>
+          </w:tcPr>
+          <w:p>
+            <w:pPr>
+              <w:rPr>
+                <w:rFonts w:ascii="Source Sans Pro Light" w:hAnsi="Source Sans Pro Light" w:cs="Open Sans Light"/>
+                <w:b w:val="0"/>
+                <w:lang w:val="en-US"/>
+              </w:rPr>
+            </w:pPr>
+            <w:r>
+              <w:rPr>
+                <w:rFonts w:ascii="Source Sans Pro Light" w:hAnsi="Source Sans Pro Light" w:cs="Open Sans Light"/>
+                <w:b w:val="0"/>
+                <w:lang w:val="en-US"/>
+              </w:rPr>
+              <w:t>Proportion / Ratio (</w:t>
+            </w:r>
+            <w:r>
+              <w:rPr>
+                <w:rFonts w:ascii="Source Sans Pro Light" w:hAnsi="Source Sans Pro Light" w:cs="Open Sans Light"/>
+                <w:b w:val="0"/>
+                <w:lang w:val="en-US"/>
+              </w:rPr>
+              <w:t>including  zero and one</w:t>
+            </w:r>
+            <w:r>
+              <w:rPr>
+                <w:rFonts w:ascii="Source Sans Pro Light" w:hAnsi="Source Sans Pro Light" w:cs="Open Sans Light"/>
+                <w:b w:val="0"/>
+                <w:lang w:val="en-US"/>
+              </w:rPr>
+              <w:t>)</w:t>
+            </w:r>
+          </w:p>
+        </w:tc>
+        <w:tc>
+          <w:tcPr>
+            <w:tcW w:w="0" w:type="auto"/>
+            <w:vAlign w:val="center"/>
+          </w:tcPr>
+          <w:p>
+            <w:pPr>
+              <w:cnfStyle w:val="000000000000" w:firstRow="0" w:lastRow="0" w:firstColumn="0" w:lastColumn="0" w:oddVBand="0" w:evenVBand="0" w:oddHBand="0" w:evenHBand="0" w:firstRowFirstColumn="0" w:firstRowLastColumn="0" w:lastRowFirstColumn="0" w:lastRowLastColumn="0"/>
+              <w:rPr>
+                <w:rFonts w:ascii="Source Sans Pro Light" w:hAnsi="Source Sans Pro Light" w:cs="Open Sans Light"/>
+                <w:lang w:val="en-GB"/>
+              </w:rPr>
+            </w:pPr>
+            <w:r>
+              <w:rPr>
+                <w:rFonts w:ascii="Source Sans Pro Light" w:hAnsi="Source Sans Pro Light" w:cs="Open Sans Light"/>
+                <w:lang w:val="en-GB"/>
+              </w:rPr>
+              <w:t>Percentages, proportions</w:t>
+            </w:r>
+          </w:p>
+        </w:tc>
+        <w:tc>
+          <w:tcPr>
+            <w:tcW w:w="0" w:type="auto"/>
+            <w:vAlign w:val="center"/>
+          </w:tcPr>
+          <w:p>
+            <w:pPr>
+              <w:cnfStyle w:val="000000000000" w:firstRow="0" w:lastRow="0" w:firstColumn="0" w:lastColumn="0" w:oddVBand="0" w:evenVBand="0" w:oddHBand="0" w:evenHBand="0" w:firstRowFirstColumn="0" w:firstRowLastColumn="0" w:lastRowFirstColumn="0" w:lastRowLastColumn="0"/>
+              <w:rPr>
+                <w:rFonts w:ascii="Source Sans Pro Light" w:hAnsi="Source Sans Pro Light" w:cs="Open Sans Light"/>
+                <w:lang w:val="en-US"/>
+              </w:rPr>
+            </w:pPr>
+            <w:r>
+              <w:rPr>
+                <w:rFonts w:ascii="Source Sans Pro Light" w:hAnsi="Source Sans Pro Light" w:cs="Open Sans Light"/>
+                <w:lang w:val="en-US"/>
+              </w:rPr>
+              <w:t>B</w:t>
+            </w:r>
+            <w:r>
+              <w:rPr>
+                <w:rFonts w:ascii="Source Sans Pro Light" w:hAnsi="Source Sans Pro Light" w:cs="Open Sans Light"/>
+                <w:lang w:val="en-US"/>
+              </w:rPr>
+              <w:t>eta-Binomial</w:t>
+            </w:r>
+          </w:p>
+        </w:tc>
+        <w:tc>
+          <w:tcPr>
+            <w:tcW w:w="0" w:type="auto"/>
+          </w:tcPr>
+          <w:p>
+            <w:pPr>
+              <w:cnfStyle w:val="000000000000" w:firstRow="0" w:lastRow="0" w:firstColumn="0" w:lastColumn="0" w:oddVBand="0" w:evenVBand="0" w:oddHBand="0" w:evenHBand="0" w:firstRowFirstColumn="0" w:firstRowLastColumn="0" w:lastRowFirstColumn="0" w:lastRowLastColumn="0"/>
+              <w:rPr>
+                <w:rFonts w:ascii="Liberation Mono" w:hAnsi="Liberation Mono" w:cs="Liberation Mono"/>
+                <w:sz w:val="20"/>
+                <w:lang w:val="en-US"/>
+              </w:rPr>
+            </w:pPr>
+            <w:r>
+              <w:rPr>
+                <w:rFonts w:ascii="Liberation Mono" w:hAnsi="Liberation Mono" w:cs="Liberation Mono"/>
+                <w:sz w:val="20"/>
+                <w:lang w:val="en-US"/>
+              </w:rPr>
+              <w:t>[</w:t>
+            </w:r>
+            <w:r>
+              <w:rPr>
+                <w:rFonts w:ascii="Liberation Mono" w:hAnsi="Liberation Mono" w:cs="Liberation Mono"/>
+                <w:sz w:val="20"/>
+                <w:lang w:val="en-US"/>
+              </w:rPr>
+              <w:t>`</w:t>
+            </w:r>
+            <w:r>
+              <w:rPr>
+                <w:rFonts w:ascii="Liberation Mono" w:hAnsi="Liberation Mono" w:cs="Liberation Mono"/>
+                <w:sz w:val="20"/>
+                <w:lang w:val="en-US"/>
+              </w:rPr>
+              <w:t>BBreg()</w:t>
+            </w:r>
+            <w:r>
+              <w:rPr>
+                <w:rFonts w:ascii="Liberation Mono" w:hAnsi="Liberation Mono" w:cs="Liberation Mono"/>
+                <w:sz w:val="20"/>
+                <w:lang w:val="en-US"/>
+              </w:rPr>
+              <w:t>`</w:t>
+            </w:r>
+            <w:r>
+              <w:rPr>
+                <w:rFonts w:ascii="Liberation Mono" w:hAnsi="Liberation Mono" w:cs="Liberation Mono"/>
+                <w:sz w:val="20"/>
+                <w:lang w:val="en-US"/>
+              </w:rPr>
+              <w:t>](</w:t>
+            </w:r>
+            <w:r>
+              <w:rPr>
+                <w:lang w:val="en-US"/>
+              </w:rPr>
+              <w:t>https://www.rdocumentation.org/packages/HRQoL/versions/1.0/topics/BBreg)</w:t>
+            </w:r>
+            <w:r>
+              <w:rPr>
+                <w:rFonts w:ascii="Liberation Mono" w:hAnsi="Liberation Mono" w:cs="Liberation Mono"/>
+                <w:sz w:val="20"/>
+                <w:lang w:val="en-US"/>
+              </w:rPr>
+              <w:t xml:space="preserve">, </w:t>
+            </w:r>
+            <w:r>
+              <w:rPr>
+                <w:rFonts w:ascii="Liberation Mono" w:hAnsi="Liberation Mono" w:cs="Liberation Mono"/>
+                <w:sz w:val="20"/>
+                <w:lang w:val="en-US"/>
+              </w:rPr>
+              <w:t>[`</w:t>
+            </w:r>
+            <w:r>
+              <w:rPr>
+                <w:rFonts w:ascii="Liberation Mono" w:hAnsi="Liberation Mono" w:cs="Liberation Mono"/>
+                <w:sz w:val="20"/>
+                <w:lang w:val="en-US"/>
+              </w:rPr>
+              <w:t>betabin()</w:t>
+            </w:r>
+            <w:r>
+              <w:rPr>
+                <w:rFonts w:ascii="Liberation Mono" w:hAnsi="Liberation Mono" w:cs="Liberation Mono"/>
+                <w:sz w:val="20"/>
+                <w:lang w:val="en-US"/>
+              </w:rPr>
+              <w:t>`](https://www.rdocumentation.org/packages/aod/versions/1.3.1/topics/betabin</w:t>
+            </w:r>
+            <w:r>
+              <w:rPr>
+                <w:rFonts w:ascii="Liberation Mono" w:hAnsi="Liberation Mono" w:cs="Liberation Mono"/>
+                <w:sz w:val="20"/>
+                <w:lang w:val="en-US"/>
+              </w:rPr>
+              <w:t>)</w:t>
+            </w:r>
+          </w:p>
+        </w:tc>
+        <w:tc>
+          <w:tcPr>
+            <w:tcW w:w="0" w:type="auto"/>
+          </w:tcPr>
+          <w:p>
+            <w:pPr>
+              <w:cnfStyle w:val="000000000000" w:firstRow="0" w:lastRow="0" w:firstColumn="0" w:lastColumn="0" w:oddVBand="0" w:evenVBand="0" w:oddHBand="0" w:evenHBand="0" w:firstRowFirstColumn="0" w:firstRowLastColumn="0" w:lastRowFirstColumn="0" w:lastRowLastColumn="0"/>
+              <w:rPr>
+                <w:rFonts w:ascii="Source Sans Pro Light" w:hAnsi="Source Sans Pro Light" w:cs="Liberation Mono"/>
+                <w:sz w:val="20"/>
+                <w:szCs w:val="20"/>
+                <w:lang w:val="en-US"/>
+              </w:rPr>
+            </w:pPr>
+          </w:p>
+        </w:tc>
+      </w:tr>
+      <w:tr>
+        <w:tc>
+          <w:tcPr>
+            <w:cnfStyle w:val="001000000000" w:firstRow="0" w:lastRow="0" w:firstColumn="1" w:lastColumn="0" w:oddVBand="0" w:evenVBand="0" w:oddHBand="0" w:evenHBand="0" w:firstRowFirstColumn="0" w:firstRowLastColumn="0" w:lastRowFirstColumn="0" w:lastRowLastColumn="0"/>
+            <w:tcW w:w="0" w:type="auto"/>
+            <w:vMerge w:val="restart"/>
+            <w:vAlign w:val="center"/>
+          </w:tcPr>
+          <w:p>
+            <w:pPr>
+              <w:rPr>
+                <w:rFonts w:ascii="Source Sans Pro Light" w:hAnsi="Source Sans Pro Light" w:cs="Open Sans Light"/>
+                <w:b w:val="0"/>
+                <w:lang w:val="en-US"/>
+              </w:rPr>
+            </w:pPr>
+            <w:r>
+              <w:rPr>
+                <w:rFonts w:ascii="Source Sans Pro Light" w:hAnsi="Source Sans Pro Light" w:cs="Open Sans Light"/>
+                <w:b w:val="0"/>
+                <w:lang w:val="en-US"/>
+              </w:rPr>
+              <w:t>Ordinal</w:t>
+            </w:r>
+          </w:p>
+        </w:tc>
+        <w:tc>
+          <w:tcPr>
+            <w:tcW w:w="0" w:type="auto"/>
+            <w:vMerge w:val="restart"/>
+            <w:vAlign w:val="center"/>
+          </w:tcPr>
+          <w:p>
+            <w:pPr>
+              <w:cnfStyle w:val="000000000000" w:firstRow="0" w:lastRow="0" w:firstColumn="0" w:lastColumn="0" w:oddVBand="0" w:evenVBand="0" w:oddHBand="0" w:evenHBand="0" w:firstRowFirstColumn="0" w:firstRowLastColumn="0" w:lastRowFirstColumn="0" w:lastRowLastColumn="0"/>
+              <w:rPr>
+                <w:rFonts w:ascii="Source Sans Pro Light" w:hAnsi="Source Sans Pro Light" w:cs="Open Sans Light"/>
+                <w:lang w:val="en-GB"/>
+              </w:rPr>
+            </w:pPr>
+            <w:r>
+              <w:rPr>
+                <w:rFonts w:ascii="Source Sans Pro Light" w:hAnsi="Source Sans Pro Light" w:cs="Open Sans Light"/>
+                <w:lang w:val="en-GB"/>
+              </w:rPr>
+              <w:t>Likert scale, worse/ok/better</w:t>
+            </w:r>
+          </w:p>
+        </w:tc>
+        <w:tc>
+          <w:tcPr>
+            <w:tcW w:w="0" w:type="auto"/>
+            <w:vMerge w:val="restart"/>
+            <w:vAlign w:val="center"/>
+          </w:tcPr>
+          <w:p>
+            <w:pPr>
+              <w:cnfStyle w:val="000000000000" w:firstRow="0" w:lastRow="0" w:firstColumn="0" w:lastColumn="0" w:oddVBand="0" w:evenVBand="0" w:oddHBand="0" w:evenHBand="0" w:firstRowFirstColumn="0" w:firstRowLastColumn="0" w:lastRowFirstColumn="0" w:lastRowLastColumn="0"/>
+              <w:rPr>
+                <w:rFonts w:ascii="Source Sans Pro Light" w:hAnsi="Source Sans Pro Light" w:cs="Open Sans Light"/>
+                <w:lang w:val="en-US"/>
+              </w:rPr>
+            </w:pPr>
+            <w:r>
+              <w:rPr>
+                <w:rFonts w:ascii="Source Sans Pro Light" w:hAnsi="Source Sans Pro Light" w:cs="Open Sans Light"/>
+                <w:lang w:val="en-US"/>
+              </w:rPr>
+              <w:t>o</w:t>
+            </w:r>
+            <w:r>
+              <w:rPr>
+                <w:rFonts w:ascii="Source Sans Pro Light" w:hAnsi="Source Sans Pro Light" w:cs="Open Sans Light"/>
+                <w:lang w:val="en-US"/>
+              </w:rPr>
+              <w:t xml:space="preserve">rdinal, </w:t>
+            </w:r>
+            <w:r>
+              <w:rPr>
+                <w:rFonts w:ascii="Source Sans Pro Light" w:hAnsi="Source Sans Pro Light" w:cs="Open Sans Light"/>
+                <w:lang w:val="en-US"/>
+              </w:rPr>
+              <w:t>p</w:t>
+            </w:r>
+            <w:r>
+              <w:rPr>
+                <w:rFonts w:ascii="Source Sans Pro Light" w:hAnsi="Source Sans Pro Light" w:cs="Open Sans Light"/>
+                <w:lang w:val="en-US"/>
+              </w:rPr>
+              <w:t xml:space="preserve">roportional </w:t>
+            </w:r>
+            <w:r>
+              <w:rPr>
+                <w:rFonts w:ascii="Source Sans Pro Light" w:hAnsi="Source Sans Pro Light" w:cs="Open Sans Light"/>
+                <w:lang w:val="en-US"/>
+              </w:rPr>
+              <w:t>o</w:t>
+            </w:r>
+            <w:r>
+              <w:rPr>
+                <w:rFonts w:ascii="Source Sans Pro Light" w:hAnsi="Source Sans Pro Light" w:cs="Open Sans Light"/>
+                <w:lang w:val="en-US"/>
+              </w:rPr>
+              <w:t>dds</w:t>
+            </w:r>
+          </w:p>
+        </w:tc>
+        <w:tc>
+          <w:tcPr>
+            <w:tcW w:w="0" w:type="auto"/>
+          </w:tcPr>
+          <w:p>
+            <w:pPr>
+              <w:cnfStyle w:val="000000000000" w:firstRow="0" w:lastRow="0" w:firstColumn="0" w:lastColumn="0" w:oddVBand="0" w:evenVBand="0" w:oddHBand="0" w:evenHBand="0" w:firstRowFirstColumn="0" w:firstRowLastColumn="0" w:lastRowFirstColumn="0" w:lastRowLastColumn="0"/>
+              <w:rPr>
+                <w:rFonts w:ascii="Liberation Mono" w:hAnsi="Liberation Mono" w:cs="Liberation Mono"/>
+                <w:sz w:val="20"/>
+                <w:lang w:val="en-US"/>
+              </w:rPr>
+            </w:pPr>
+            <w:r>
+              <w:rPr>
+                <w:rFonts w:ascii="Liberation Mono" w:hAnsi="Liberation Mono" w:cs="Liberation Mono"/>
+                <w:sz w:val="20"/>
+                <w:lang w:val="en-US"/>
+              </w:rPr>
+              <w:t>[`</w:t>
+            </w:r>
+            <w:r>
+              <w:rPr>
+                <w:rFonts w:ascii="Liberation Mono" w:hAnsi="Liberation Mono" w:cs="Liberation Mono"/>
+                <w:sz w:val="20"/>
+                <w:lang w:val="en-US"/>
+              </w:rPr>
+              <w:t>polr()</w:t>
+            </w:r>
+            <w:r>
+              <w:rPr>
+                <w:rFonts w:ascii="Liberation Mono" w:hAnsi="Liberation Mono" w:cs="Liberation Mono"/>
+                <w:sz w:val="20"/>
+                <w:lang w:val="en-US"/>
+              </w:rPr>
+              <w:t>`](</w:t>
+            </w:r>
+            <w:r>
+              <w:rPr>
+                <w:rFonts w:ascii="Liberation Mono" w:hAnsi="Liberation Mono" w:cs="Liberation Mono"/>
+                <w:sz w:val="20"/>
+                <w:lang w:val="en-US"/>
+              </w:rPr>
+              <w:t>https://www.rdocumentation.org/packages/MASS/versions/7.3-47/topics/</w:t>
+            </w:r>
+            <w:r>
+              <w:rPr>
+                <w:rFonts w:ascii="Liberation Mono" w:hAnsi="Liberation Mono" w:cs="Liberation Mono"/>
+                <w:sz w:val="20"/>
+                <w:lang w:val="en-US"/>
+              </w:rPr>
+              <w:t>polr)</w:t>
+            </w:r>
+            <w:r>
+              <w:rPr>
+                <w:rFonts w:ascii="Liberation Mono" w:hAnsi="Liberation Mono" w:cs="Liberation Mono"/>
+                <w:sz w:val="20"/>
+                <w:lang w:val="en-US"/>
+              </w:rPr>
+              <w:t xml:space="preserve">, </w:t>
+            </w:r>
+            <w:proofErr w:type="spellStart"/>
+            <w:r>
+              <w:rPr>
+                <w:rFonts w:ascii="Liberation Mono" w:hAnsi="Liberation Mono" w:cs="Liberation Mono"/>
+                <w:sz w:val="20"/>
+                <w:lang w:val="en-US"/>
+              </w:rPr>
+              <w:t>clm</w:t>
+            </w:r>
+            <w:proofErr w:type="spellEnd"/>
+            <w:r>
+              <w:rPr>
+                <w:rFonts w:ascii="Liberation Mono" w:hAnsi="Liberation Mono" w:cs="Liberation Mono"/>
+                <w:sz w:val="20"/>
+                <w:lang w:val="en-US"/>
+              </w:rPr>
+              <w:t>()</w:t>
+            </w:r>
+          </w:p>
+        </w:tc>
+        <w:tc>
+          <w:tcPr>
+            <w:tcW w:w="0" w:type="auto"/>
+            <w:vMerge w:val="restart"/>
+          </w:tcPr>
+          <w:p>
+            <w:pPr>
+              <w:cnfStyle w:val="000000000000" w:firstRow="0" w:lastRow="0" w:firstColumn="0" w:lastColumn="0" w:oddVBand="0" w:evenVBand="0" w:oddHBand="0" w:evenHBand="0" w:firstRowFirstColumn="0" w:firstRowLastColumn="0" w:lastRowFirstColumn="0" w:lastRowLastColumn="0"/>
+              <w:rPr>
+                <w:rFonts w:ascii="Source Sans Pro Light" w:hAnsi="Source Sans Pro Light" w:cs="Liberation Mono"/>
+                <w:sz w:val="20"/>
+                <w:szCs w:val="20"/>
+                <w:lang w:val="en-US"/>
+              </w:rPr>
+            </w:pPr>
+            <w:r>
+              <w:rPr>
+                <w:rFonts w:ascii="Source Sans Pro Light" w:hAnsi="Source Sans Pro Light" w:cs="Liberation Mono"/>
+                <w:sz w:val="20"/>
+                <w:szCs w:val="20"/>
+                <w:lang w:val="en-US"/>
+              </w:rPr>
+              <w:t>https://stats.idre.ucla.edu/r/dae/ordinal-logistic-regression/</w:t>
+            </w:r>
+          </w:p>
+        </w:tc>
+      </w:tr>
+      <w:tr>
+        <w:tc>
+          <w:tcPr>
+            <w:cnfStyle w:val="001000000000" w:firstRow="0" w:lastRow="0" w:firstColumn="1" w:lastColumn="0" w:oddVBand="0" w:evenVBand="0" w:oddHBand="0" w:evenHBand="0" w:firstRowFirstColumn="0" w:firstRowLastColumn="0" w:lastRowFirstColumn="0" w:lastRowLastColumn="0"/>
+            <w:tcW w:w="0" w:type="auto"/>
+            <w:vMerge/>
+            <w:vAlign w:val="center"/>
+          </w:tcPr>
+          <w:p>
+            <w:pPr>
+              <w:rPr>
+                <w:rFonts w:ascii="Source Sans Pro Light" w:hAnsi="Source Sans Pro Light" w:cs="Open Sans Light"/>
+                <w:b w:val="0"/>
+                <w:lang w:val="en-US"/>
+              </w:rPr>
+            </w:pPr>
+          </w:p>
+        </w:tc>
+        <w:tc>
+          <w:tcPr>
+            <w:tcW w:w="0" w:type="auto"/>
+            <w:vMerge/>
+            <w:vAlign w:val="center"/>
+          </w:tcPr>
+          <w:p>
+            <w:pPr>
+              <w:cnfStyle w:val="000000000000" w:firstRow="0" w:lastRow="0" w:firstColumn="0" w:lastColumn="0" w:oddVBand="0" w:evenVBand="0" w:oddHBand="0" w:evenHBand="0" w:firstRowFirstColumn="0" w:firstRowLastColumn="0" w:lastRowFirstColumn="0" w:lastRowLastColumn="0"/>
+              <w:rPr>
+                <w:rFonts w:ascii="Source Sans Pro Light" w:hAnsi="Source Sans Pro Light" w:cs="Open Sans Light"/>
+                <w:lang w:val="en-GB"/>
+              </w:rPr>
+            </w:pPr>
+          </w:p>
+        </w:tc>
+        <w:tc>
+          <w:tcPr>
+            <w:tcW w:w="0" w:type="auto"/>
+            <w:vMerge/>
+            <w:vAlign w:val="center"/>
+          </w:tcPr>
+          <w:p>
+            <w:pPr>
+              <w:cnfStyle w:val="000000000000" w:firstRow="0" w:lastRow="0" w:firstColumn="0" w:lastColumn="0" w:oddVBand="0" w:evenVBand="0" w:oddHBand="0" w:evenHBand="0" w:firstRowFirstColumn="0" w:firstRowLastColumn="0" w:lastRowFirstColumn="0" w:lastRowLastColumn="0"/>
+              <w:rPr>
+                <w:rFonts w:ascii="Source Sans Pro Light" w:hAnsi="Source Sans Pro Light" w:cs="Open Sans Light"/>
+                <w:lang w:val="en-US"/>
+              </w:rPr>
+            </w:pPr>
+          </w:p>
+        </w:tc>
+        <w:tc>
+          <w:tcPr>
+            <w:tcW w:w="0" w:type="auto"/>
+          </w:tcPr>
+          <w:p>
+            <w:pPr>
+              <w:cnfStyle w:val="000000000000" w:firstRow="0" w:lastRow="0" w:firstColumn="0" w:lastColumn="0" w:oddVBand="0" w:evenVBand="0" w:oddHBand="0" w:evenHBand="0" w:firstRowFirstColumn="0" w:firstRowLastColumn="0" w:lastRowFirstColumn="0" w:lastRowLastColumn="0"/>
+              <w:rPr>
+                <w:rFonts w:ascii="Liberation Mono" w:hAnsi="Liberation Mono" w:cs="Liberation Mono"/>
+                <w:sz w:val="20"/>
+                <w:lang w:val="en-US"/>
+              </w:rPr>
+            </w:pPr>
+            <w:proofErr w:type="spellStart"/>
+            <w:r>
+              <w:rPr>
+                <w:rFonts w:ascii="Liberation Mono" w:hAnsi="Liberation Mono" w:cs="Liberation Mono"/>
+                <w:sz w:val="20"/>
+                <w:lang w:val="en-US"/>
+              </w:rPr>
+              <w:t>clmm</w:t>
+            </w:r>
+            <w:proofErr w:type="spellEnd"/>
+            <w:r>
+              <w:rPr>
+                <w:rFonts w:ascii="Liberation Mono" w:hAnsi="Liberation Mono" w:cs="Liberation Mono"/>
+                <w:sz w:val="20"/>
+                <w:lang w:val="en-US"/>
+              </w:rPr>
+              <w:t xml:space="preserve">(), </w:t>
+            </w:r>
+            <w:proofErr w:type="spellStart"/>
+            <w:r>
+              <w:rPr>
+                <w:rFonts w:ascii="Liberation Mono" w:hAnsi="Liberation Mono" w:cs="Liberation Mono"/>
+                <w:sz w:val="20"/>
+                <w:lang w:val="en-US"/>
+              </w:rPr>
+              <w:t>mixor</w:t>
+            </w:r>
+            <w:proofErr w:type="spellEnd"/>
+            <w:r>
+              <w:rPr>
+                <w:rFonts w:ascii="Liberation Mono" w:hAnsi="Liberation Mono" w:cs="Liberation Mono"/>
+                <w:sz w:val="20"/>
+                <w:lang w:val="en-US"/>
+              </w:rPr>
+              <w:t xml:space="preserve">(), </w:t>
+            </w:r>
+            <w:proofErr w:type="spellStart"/>
+            <w:r>
+              <w:rPr>
+                <w:rFonts w:ascii="Liberation Mono" w:hAnsi="Liberation Mono" w:cs="Liberation Mono"/>
+                <w:sz w:val="20"/>
+                <w:lang w:val="en-US"/>
+              </w:rPr>
+              <w:t>MCMCglmm</w:t>
+            </w:r>
+            <w:proofErr w:type="spellEnd"/>
+            <w:r>
+              <w:rPr>
+                <w:rFonts w:ascii="Liberation Mono" w:hAnsi="Liberation Mono" w:cs="Liberation Mono"/>
+                <w:sz w:val="20"/>
+                <w:lang w:val="en-US"/>
+              </w:rPr>
+              <w:t>()</w:t>
+            </w:r>
+          </w:p>
+        </w:tc>
+        <w:tc>
+          <w:tcPr>
+            <w:tcW w:w="0" w:type="auto"/>
+            <w:vMerge/>
+          </w:tcPr>
+          <w:p>
+            <w:pPr>
+              <w:cnfStyle w:val="000000000000" w:firstRow="0" w:lastRow="0" w:firstColumn="0" w:lastColumn="0" w:oddVBand="0" w:evenVBand="0" w:oddHBand="0" w:evenHBand="0" w:firstRowFirstColumn="0" w:firstRowLastColumn="0" w:lastRowFirstColumn="0" w:lastRowLastColumn="0"/>
+              <w:rPr>
+                <w:rFonts w:ascii="Source Sans Pro Light" w:hAnsi="Source Sans Pro Light" w:cs="Liberation Mono"/>
+                <w:sz w:val="20"/>
+                <w:szCs w:val="20"/>
+                <w:lang w:val="en-US"/>
+              </w:rPr>
+            </w:pPr>
+          </w:p>
+        </w:tc>
+      </w:tr>
+      <w:tr>
+        <w:tc>
+          <w:tcPr>
+            <w:cnfStyle w:val="001000000000" w:firstRow="0" w:lastRow="0" w:firstColumn="1" w:lastColumn="0" w:oddVBand="0" w:evenVBand="0" w:oddHBand="0" w:evenHBand="0" w:firstRowFirstColumn="0" w:firstRowLastColumn="0" w:lastRowFirstColumn="0" w:lastRowLastColumn="0"/>
+            <w:tcW w:w="0" w:type="auto"/>
+            <w:vMerge w:val="restart"/>
+            <w:vAlign w:val="center"/>
+          </w:tcPr>
+          <w:p>
+            <w:pPr>
+              <w:rPr>
+                <w:rFonts w:ascii="Source Sans Pro Light" w:hAnsi="Source Sans Pro Light" w:cs="Open Sans Light"/>
+                <w:b w:val="0"/>
+                <w:lang w:val="en-US"/>
+              </w:rPr>
+            </w:pPr>
+            <w:r>
+              <w:rPr>
+                <w:rFonts w:ascii="Source Sans Pro Light" w:hAnsi="Source Sans Pro Light" w:cs="Open Sans Light"/>
+                <w:b w:val="0"/>
+                <w:lang w:val="en-US"/>
+              </w:rPr>
+              <w:t>Cumulative, multinomial</w:t>
+            </w:r>
+          </w:p>
+        </w:tc>
+        <w:tc>
+          <w:tcPr>
+            <w:tcW w:w="0" w:type="auto"/>
+            <w:vMerge w:val="restart"/>
+            <w:vAlign w:val="center"/>
+          </w:tcPr>
+          <w:p>
+            <w:pPr>
+              <w:cnfStyle w:val="000000000000" w:firstRow="0" w:lastRow="0" w:firstColumn="0" w:lastColumn="0" w:oddVBand="0" w:evenVBand="0" w:oddHBand="0" w:evenHBand="0" w:firstRowFirstColumn="0" w:firstRowLastColumn="0" w:lastRowFirstColumn="0" w:lastRowLastColumn="0"/>
+              <w:rPr>
+                <w:rFonts w:ascii="Source Sans Pro Light" w:hAnsi="Source Sans Pro Light" w:cs="Open Sans Light"/>
+                <w:lang w:val="en-GB"/>
+              </w:rPr>
+            </w:pPr>
+            <w:r>
+              <w:rPr>
+                <w:rFonts w:ascii="Source Sans Pro Light" w:hAnsi="Source Sans Pro Light" w:cs="Open Sans Light"/>
+                <w:lang w:val="en-GB"/>
+              </w:rPr>
+              <w:t>No natural order of categories, like red/green/blue</w:t>
+            </w:r>
+          </w:p>
+        </w:tc>
+        <w:tc>
+          <w:tcPr>
+            <w:tcW w:w="0" w:type="auto"/>
+            <w:vMerge w:val="restart"/>
+            <w:vAlign w:val="center"/>
+          </w:tcPr>
+          <w:p>
+            <w:pPr>
+              <w:cnfStyle w:val="000000000000" w:firstRow="0" w:lastRow="0" w:firstColumn="0" w:lastColumn="0" w:oddVBand="0" w:evenVBand="0" w:oddHBand="0" w:evenHBand="0" w:firstRowFirstColumn="0" w:firstRowLastColumn="0" w:lastRowFirstColumn="0" w:lastRowLastColumn="0"/>
+              <w:rPr>
+                <w:rFonts w:ascii="Source Sans Pro Light" w:hAnsi="Source Sans Pro Light" w:cs="Open Sans Light"/>
+                <w:lang w:val="en-US"/>
+              </w:rPr>
+            </w:pPr>
+            <w:r>
+              <w:rPr>
+                <w:rFonts w:ascii="Source Sans Pro Light" w:hAnsi="Source Sans Pro Light" w:cs="Open Sans Light"/>
+                <w:lang w:val="en-US"/>
+              </w:rPr>
+              <w:t>c</w:t>
+            </w:r>
+            <w:r>
+              <w:rPr>
+                <w:rFonts w:ascii="Source Sans Pro Light" w:hAnsi="Source Sans Pro Light" w:cs="Open Sans Light"/>
+                <w:lang w:val="en-US"/>
+              </w:rPr>
+              <w:t>umulative link, multinomial</w:t>
+            </w:r>
+          </w:p>
+        </w:tc>
+        <w:tc>
+          <w:tcPr>
+            <w:tcW w:w="0" w:type="auto"/>
+          </w:tcPr>
+          <w:p>
+            <w:pPr>
+              <w:cnfStyle w:val="000000000000" w:firstRow="0" w:lastRow="0" w:firstColumn="0" w:lastColumn="0" w:oddVBand="0" w:evenVBand="0" w:oddHBand="0" w:evenHBand="0" w:firstRowFirstColumn="0" w:firstRowLastColumn="0" w:lastRowFirstColumn="0" w:lastRowLastColumn="0"/>
+              <w:rPr>
+                <w:rFonts w:ascii="Liberation Mono" w:hAnsi="Liberation Mono" w:cs="Liberation Mono"/>
+                <w:sz w:val="20"/>
+                <w:lang w:val="en-US"/>
+              </w:rPr>
+            </w:pPr>
+            <w:proofErr w:type="spellStart"/>
+            <w:r>
+              <w:rPr>
+                <w:rFonts w:ascii="Liberation Mono" w:hAnsi="Liberation Mono" w:cs="Liberation Mono"/>
+                <w:sz w:val="20"/>
+                <w:lang w:val="en-US"/>
+              </w:rPr>
+              <w:t>multinom</w:t>
+            </w:r>
+            <w:proofErr w:type="spellEnd"/>
+            <w:r>
+              <w:rPr>
+                <w:rFonts w:ascii="Liberation Mono" w:hAnsi="Liberation Mono" w:cs="Liberation Mono"/>
+                <w:sz w:val="20"/>
+                <w:lang w:val="en-US"/>
+              </w:rPr>
+              <w:t xml:space="preserve">(), </w:t>
+            </w:r>
+            <w:proofErr w:type="spellStart"/>
+            <w:r>
+              <w:rPr>
+                <w:rFonts w:ascii="Liberation Mono" w:hAnsi="Liberation Mono" w:cs="Liberation Mono"/>
+                <w:sz w:val="20"/>
+                <w:lang w:val="en-US"/>
+              </w:rPr>
+              <w:t>clm</w:t>
+            </w:r>
+            <w:proofErr w:type="spellEnd"/>
+            <w:r>
+              <w:rPr>
+                <w:rFonts w:ascii="Liberation Mono" w:hAnsi="Liberation Mono" w:cs="Liberation Mono"/>
+                <w:sz w:val="20"/>
+                <w:lang w:val="en-US"/>
+              </w:rPr>
+              <w:t>(),</w:t>
+            </w:r>
+            <w:proofErr w:type="spellStart"/>
+            <w:r>
+              <w:rPr>
+                <w:rFonts w:ascii="Liberation Mono" w:hAnsi="Liberation Mono" w:cs="Liberation Mono"/>
+                <w:sz w:val="20"/>
+                <w:lang w:val="en-US"/>
+              </w:rPr>
+              <w:t>bracl</w:t>
+            </w:r>
+            <w:proofErr w:type="spellEnd"/>
+            <w:r>
+              <w:rPr>
+                <w:rFonts w:ascii="Liberation Mono" w:hAnsi="Liberation Mono" w:cs="Liberation Mono"/>
+                <w:sz w:val="20"/>
+                <w:lang w:val="en-US"/>
+              </w:rPr>
+              <w:t xml:space="preserve">(), </w:t>
+            </w:r>
+            <w:proofErr w:type="spellStart"/>
+            <w:r>
+              <w:rPr>
+                <w:rFonts w:ascii="Liberation Mono" w:hAnsi="Liberation Mono" w:cs="Liberation Mono"/>
+                <w:sz w:val="20"/>
+                <w:lang w:val="en-US"/>
+              </w:rPr>
+              <w:t>brmultinom</w:t>
+            </w:r>
+            <w:proofErr w:type="spellEnd"/>
+            <w:r>
+              <w:rPr>
+                <w:rFonts w:ascii="Liberation Mono" w:hAnsi="Liberation Mono" w:cs="Liberation Mono"/>
+                <w:sz w:val="20"/>
+                <w:lang w:val="en-US"/>
+              </w:rPr>
+              <w:t>()</w:t>
+            </w:r>
+          </w:p>
+        </w:tc>
+        <w:tc>
+          <w:tcPr>
+            <w:tcW w:w="0" w:type="auto"/>
+            <w:vMerge w:val="restart"/>
+          </w:tcPr>
+          <w:p>
+            <w:pPr>
+              <w:cnfStyle w:val="000000000000" w:firstRow="0" w:lastRow="0" w:firstColumn="0" w:lastColumn="0" w:oddVBand="0" w:evenVBand="0" w:oddHBand="0" w:evenHBand="0" w:firstRowFirstColumn="0" w:firstRowLastColumn="0" w:lastRowFirstColumn="0" w:lastRowLastColumn="0"/>
+              <w:rPr>
+                <w:rFonts w:ascii="Source Sans Pro Light" w:hAnsi="Source Sans Pro Light" w:cs="Liberation Mono"/>
+                <w:sz w:val="20"/>
+                <w:szCs w:val="20"/>
+                <w:lang w:val="en-US"/>
+              </w:rPr>
+            </w:pPr>
+            <w:r>
+              <w:rPr>
+                <w:rFonts w:ascii="Source Sans Pro Light" w:hAnsi="Source Sans Pro Light" w:cs="Liberation Mono"/>
+                <w:sz w:val="20"/>
+                <w:szCs w:val="20"/>
+                <w:lang w:val="en-US"/>
+              </w:rPr>
+              <w:t>https://stats.idre.ucla.edu/r/dae/multinomial-logistic-regression/</w:t>
+            </w:r>
+          </w:p>
+        </w:tc>
+      </w:tr>
+      <w:tr>
+        <w:tc>
+          <w:tcPr>
+            <w:cnfStyle w:val="001000000000" w:firstRow="0" w:lastRow="0" w:firstColumn="1" w:lastColumn="0" w:oddVBand="0" w:evenVBand="0" w:oddHBand="0" w:evenHBand="0" w:firstRowFirstColumn="0" w:firstRowLastColumn="0" w:lastRowFirstColumn="0" w:lastRowLastColumn="0"/>
+            <w:tcW w:w="0" w:type="auto"/>
+            <w:vMerge/>
+            <w:vAlign w:val="center"/>
+          </w:tcPr>
+          <w:p>
+            <w:pPr>
+              <w:rPr>
+                <w:rFonts w:ascii="Source Sans Pro Light" w:hAnsi="Source Sans Pro Light" w:cs="Open Sans Light"/>
+                <w:b w:val="0"/>
+                <w:lang w:val="en-US"/>
+              </w:rPr>
+            </w:pPr>
+          </w:p>
+        </w:tc>
+        <w:tc>
+          <w:tcPr>
+            <w:tcW w:w="0" w:type="auto"/>
+            <w:vMerge/>
+            <w:vAlign w:val="center"/>
+          </w:tcPr>
+          <w:p>
+            <w:pPr>
+              <w:cnfStyle w:val="000000000000" w:firstRow="0" w:lastRow="0" w:firstColumn="0" w:lastColumn="0" w:oddVBand="0" w:evenVBand="0" w:oddHBand="0" w:evenHBand="0" w:firstRowFirstColumn="0" w:firstRowLastColumn="0" w:lastRowFirstColumn="0" w:lastRowLastColumn="0"/>
+              <w:rPr>
+                <w:rFonts w:ascii="Source Sans Pro Light" w:hAnsi="Source Sans Pro Light" w:cs="Open Sans Light"/>
+                <w:lang w:val="en-GB"/>
+              </w:rPr>
+            </w:pPr>
+          </w:p>
+        </w:tc>
+        <w:tc>
+          <w:tcPr>
+            <w:tcW w:w="0" w:type="auto"/>
+            <w:vMerge/>
+            <w:vAlign w:val="center"/>
+          </w:tcPr>
+          <w:p>
+            <w:pPr>
+              <w:cnfStyle w:val="000000000000" w:firstRow="0" w:lastRow="0" w:firstColumn="0" w:lastColumn="0" w:oddVBand="0" w:evenVBand="0" w:oddHBand="0" w:evenHBand="0" w:firstRowFirstColumn="0" w:firstRowLastColumn="0" w:lastRowFirstColumn="0" w:lastRowLastColumn="0"/>
+              <w:rPr>
+                <w:rFonts w:ascii="Source Sans Pro Light" w:hAnsi="Source Sans Pro Light" w:cs="Open Sans Light"/>
+                <w:lang w:val="en-US"/>
+              </w:rPr>
+            </w:pPr>
+          </w:p>
+        </w:tc>
+        <w:tc>
+          <w:tcPr>
+            <w:tcW w:w="0" w:type="auto"/>
+          </w:tcPr>
+          <w:p>
+            <w:pPr>
+              <w:cnfStyle w:val="000000000000" w:firstRow="0" w:lastRow="0" w:firstColumn="0" w:lastColumn="0" w:oddVBand="0" w:evenVBand="0" w:oddHBand="0" w:evenHBand="0" w:firstRowFirstColumn="0" w:firstRowLastColumn="0" w:lastRowFirstColumn="0" w:lastRowLastColumn="0"/>
+              <w:rPr>
+                <w:rFonts w:ascii="Liberation Mono" w:hAnsi="Liberation Mono" w:cs="Liberation Mono"/>
+                <w:sz w:val="20"/>
+                <w:lang w:val="en-US"/>
+              </w:rPr>
+            </w:pPr>
+            <w:proofErr w:type="spellStart"/>
+            <w:r>
+              <w:rPr>
+                <w:rFonts w:ascii="Liberation Mono" w:hAnsi="Liberation Mono" w:cs="Liberation Mono"/>
+                <w:sz w:val="20"/>
+                <w:lang w:val="en-US"/>
+              </w:rPr>
+              <w:t>clmm</w:t>
+            </w:r>
+            <w:proofErr w:type="spellEnd"/>
+            <w:r>
+              <w:rPr>
+                <w:rFonts w:ascii="Liberation Mono" w:hAnsi="Liberation Mono" w:cs="Liberation Mono"/>
+                <w:sz w:val="20"/>
+                <w:lang w:val="en-US"/>
+              </w:rPr>
+              <w:t xml:space="preserve">(), </w:t>
+            </w:r>
+            <w:proofErr w:type="spellStart"/>
+            <w:r>
+              <w:rPr>
+                <w:rFonts w:ascii="Liberation Mono" w:hAnsi="Liberation Mono" w:cs="Liberation Mono"/>
+                <w:sz w:val="20"/>
+                <w:lang w:val="en-US"/>
+              </w:rPr>
+              <w:t>mixor</w:t>
+            </w:r>
+            <w:proofErr w:type="spellEnd"/>
+            <w:r>
+              <w:rPr>
+                <w:rFonts w:ascii="Liberation Mono" w:hAnsi="Liberation Mono" w:cs="Liberation Mono"/>
+                <w:sz w:val="20"/>
+                <w:lang w:val="en-US"/>
+              </w:rPr>
+              <w:t xml:space="preserve">(), </w:t>
+            </w:r>
+            <w:proofErr w:type="spellStart"/>
+            <w:r>
+              <w:rPr>
+                <w:rFonts w:ascii="Liberation Mono" w:hAnsi="Liberation Mono" w:cs="Liberation Mono"/>
+                <w:sz w:val="20"/>
+                <w:lang w:val="en-US"/>
+              </w:rPr>
+              <w:t>MCMCglmm</w:t>
+            </w:r>
+            <w:proofErr w:type="spellEnd"/>
+            <w:r>
+              <w:rPr>
+                <w:rFonts w:ascii="Liberation Mono" w:hAnsi="Liberation Mono" w:cs="Liberation Mono"/>
+                <w:sz w:val="20"/>
+                <w:lang w:val="en-US"/>
+              </w:rPr>
+              <w:t>()</w:t>
+            </w:r>
+          </w:p>
+        </w:tc>
+        <w:tc>
+          <w:tcPr>
+            <w:tcW w:w="0" w:type="auto"/>
+            <w:vMerge/>
+          </w:tcPr>
+          <w:p>
+            <w:pPr>
+              <w:cnfStyle w:val="000000000000" w:firstRow="0" w:lastRow="0" w:firstColumn="0" w:lastColumn="0" w:oddVBand="0" w:evenVBand="0" w:oddHBand="0" w:evenHBand="0" w:firstRowFirstColumn="0" w:firstRowLastColumn="0" w:lastRowFirstColumn="0" w:lastRowLastColumn="0"/>
+              <w:rPr>
+                <w:rFonts w:ascii="Source Sans Pro Light" w:hAnsi="Source Sans Pro Light" w:cs="Liberation Mono"/>
+                <w:sz w:val="20"/>
+                <w:szCs w:val="20"/>
+                <w:lang w:val="en-US"/>
+              </w:rPr>
+            </w:pPr>
+          </w:p>
+        </w:tc>
+      </w:tr>
+      <w:tr>
+        <w:tc>
+          <w:tcPr>
+            <w:cnfStyle w:val="001000000000" w:firstRow="0" w:lastRow="0" w:firstColumn="1" w:lastColumn="0" w:oddVBand="0" w:evenVBand="0" w:oddHBand="0" w:evenHBand="0" w:firstRowFirstColumn="0" w:firstRowLastColumn="0" w:lastRowFirstColumn="0" w:lastRowLastColumn="0"/>
+            <w:tcW w:w="0" w:type="auto"/>
+            <w:vMerge w:val="restart"/>
+            <w:vAlign w:val="center"/>
+          </w:tcPr>
+          <w:p>
+            <w:pPr>
+              <w:rPr>
+                <w:rFonts w:ascii="Source Sans Pro Light" w:hAnsi="Source Sans Pro Light" w:cs="Open Sans Light"/>
+                <w:b w:val="0"/>
+                <w:lang w:val="en-US"/>
+              </w:rPr>
+            </w:pPr>
+            <w:r>
+              <w:rPr>
+                <w:rFonts w:ascii="Source Sans Pro Light" w:hAnsi="Source Sans Pro Light" w:cs="Open Sans Light"/>
+                <w:b w:val="0"/>
+                <w:lang w:val="en-US"/>
+              </w:rPr>
+              <w:t xml:space="preserve">Continuous, </w:t>
+            </w:r>
+            <w:r>
+              <w:rPr>
+                <w:rFonts w:ascii="Source Sans Pro Light" w:hAnsi="Source Sans Pro Light" w:cs="Open Sans Light"/>
+                <w:b w:val="0"/>
+                <w:lang w:val="en-US"/>
+              </w:rPr>
+              <w:t>right-skewed</w:t>
+            </w:r>
+          </w:p>
+        </w:tc>
+        <w:tc>
+          <w:tcPr>
+            <w:tcW w:w="0" w:type="auto"/>
+            <w:vMerge w:val="restart"/>
+            <w:vAlign w:val="center"/>
+          </w:tcPr>
+          <w:p>
+            <w:pPr>
+              <w:cnfStyle w:val="000000000000" w:firstRow="0" w:lastRow="0" w:firstColumn="0" w:lastColumn="0" w:oddVBand="0" w:evenVBand="0" w:oddHBand="0" w:evenHBand="0" w:firstRowFirstColumn="0" w:firstRowLastColumn="0" w:lastRowFirstColumn="0" w:lastRowLastColumn="0"/>
+              <w:rPr>
+                <w:rFonts w:ascii="Source Sans Pro Light" w:hAnsi="Source Sans Pro Light" w:cs="Open Sans Light"/>
+                <w:lang w:val="en-GB"/>
+              </w:rPr>
+            </w:pPr>
+            <w:r>
+              <w:rPr>
+                <w:rFonts w:ascii="Source Sans Pro Light" w:hAnsi="Source Sans Pro Light" w:cs="Open Sans Light"/>
+                <w:lang w:val="en-GB"/>
+              </w:rPr>
+              <w:t>Financial data, reaction times</w:t>
+            </w:r>
+          </w:p>
+        </w:tc>
+        <w:tc>
+          <w:tcPr>
+            <w:tcW w:w="0" w:type="auto"/>
+            <w:vMerge w:val="restart"/>
+            <w:vAlign w:val="center"/>
+          </w:tcPr>
+          <w:p>
+            <w:pPr>
+              <w:cnfStyle w:val="000000000000" w:firstRow="0" w:lastRow="0" w:firstColumn="0" w:lastColumn="0" w:oddVBand="0" w:evenVBand="0" w:oddHBand="0" w:evenHBand="0" w:firstRowFirstColumn="0" w:firstRowLastColumn="0" w:lastRowFirstColumn="0" w:lastRowLastColumn="0"/>
+              <w:rPr>
+                <w:rFonts w:ascii="Source Sans Pro Light" w:hAnsi="Source Sans Pro Light" w:cs="Open Sans Light"/>
+                <w:lang w:val="en-US"/>
+              </w:rPr>
+            </w:pPr>
+            <w:r>
+              <w:rPr>
+                <w:rFonts w:ascii="Source Sans Pro Light" w:hAnsi="Source Sans Pro Light" w:cs="Open Sans Light"/>
+                <w:lang w:val="en-US"/>
+              </w:rPr>
+              <w:t>G</w:t>
+            </w:r>
+            <w:r>
+              <w:rPr>
+                <w:rFonts w:ascii="Source Sans Pro Light" w:hAnsi="Source Sans Pro Light" w:cs="Open Sans Light"/>
+                <w:lang w:val="en-US"/>
+              </w:rPr>
+              <w:t>amma</w:t>
+            </w:r>
+          </w:p>
+        </w:tc>
+        <w:tc>
+          <w:tcPr>
+            <w:tcW w:w="0" w:type="auto"/>
+          </w:tcPr>
+          <w:p>
+            <w:pPr>
+              <w:cnfStyle w:val="000000000000" w:firstRow="0" w:lastRow="0" w:firstColumn="0" w:lastColumn="0" w:oddVBand="0" w:evenVBand="0" w:oddHBand="0" w:evenHBand="0" w:firstRowFirstColumn="0" w:firstRowLastColumn="0" w:lastRowFirstColumn="0" w:lastRowLastColumn="0"/>
+              <w:rPr>
+                <w:rFonts w:ascii="Liberation Mono" w:hAnsi="Liberation Mono" w:cs="Liberation Mono"/>
+                <w:sz w:val="20"/>
+                <w:lang w:val="en-US"/>
+              </w:rPr>
+            </w:pPr>
+            <w:r>
+              <w:rPr>
+                <w:rFonts w:ascii="Liberation Mono" w:hAnsi="Liberation Mono" w:cs="Liberation Mono"/>
+                <w:sz w:val="20"/>
+                <w:lang w:val="en-US"/>
+              </w:rPr>
+              <w:t>[`</w:t>
+            </w:r>
+            <w:r>
+              <w:rPr>
+                <w:rFonts w:ascii="Liberation Mono" w:hAnsi="Liberation Mono" w:cs="Liberation Mono"/>
+                <w:sz w:val="20"/>
+                <w:lang w:val="en-US"/>
+              </w:rPr>
+              <w:t>glm(family=Gamma)</w:t>
+            </w:r>
+            <w:r>
+              <w:rPr>
+                <w:rFonts w:ascii="Liberation Mono" w:hAnsi="Liberation Mono" w:cs="Liberation Mono"/>
+                <w:sz w:val="20"/>
+                <w:lang w:val="en-US"/>
+              </w:rPr>
+              <w:t>`]</w:t>
+            </w:r>
             <w:bookmarkStart w:id="0" w:name="_GoBack"/>
             <w:bookmarkEnd w:id="0"/>
             <w:r>
               <w:rPr>
                 <w:rFonts w:ascii="Liberation Mono" w:hAnsi="Liberation Mono" w:cs="Liberation Mono"/>
                 <w:sz w:val="20"/>
-                <w:lang w:val="en-GB"/>
-              </w:rPr>
-              <w:t>(https://www.rdocumentation.org/packages/glmmTMB/versions/0.2.3/topics/glmmTMB)</w:t>
+                <w:lang w:val="en-US"/>
+              </w:rPr>
+              <w:t>(</w:t>
+            </w:r>
+            <w:r>
+              <w:rPr>
+                <w:rFonts w:ascii="Liberation Mono" w:hAnsi="Liberation Mono" w:cs="Liberation Mono"/>
+                <w:sz w:val="20"/>
+                <w:lang w:val="en-US"/>
+              </w:rPr>
+              <w:t>https://www.rdocumentation.org/packages/stats/versions/3.6.2/topics/</w:t>
+            </w:r>
+            <w:r>
+              <w:rPr>
+                <w:rFonts w:ascii="Liberation Mono" w:hAnsi="Liberation Mono" w:cs="Liberation Mono"/>
+                <w:sz w:val="20"/>
+                <w:lang w:val="en-US"/>
+              </w:rPr>
+              <w:t>g</w:t>
+            </w:r>
+            <w:r>
+              <w:rPr>
+                <w:rFonts w:ascii="Liberation Mono" w:hAnsi="Liberation Mono" w:cs="Liberation Mono"/>
+                <w:sz w:val="20"/>
+                <w:lang w:val="en-US"/>
+              </w:rPr>
+              <w:t>lm</w:t>
+            </w:r>
+            <w:r>
+              <w:rPr>
+                <w:rFonts w:ascii="Liberation Mono" w:hAnsi="Liberation Mono" w:cs="Liberation Mono"/>
+                <w:sz w:val="20"/>
+                <w:lang w:val="en-US"/>
+              </w:rPr>
+              <w:t>)</w:t>
             </w:r>
           </w:p>
         </w:tc>
@@ -2831,160 +4206,87 @@
           <w:tcPr>
             <w:cnfStyle w:val="001000000000" w:firstRow="0" w:lastRow="0" w:firstColumn="1" w:lastColumn="0" w:oddVBand="0" w:evenVBand="0" w:oddHBand="0" w:evenHBand="0" w:firstRowFirstColumn="0" w:firstRowLastColumn="0" w:lastRowFirstColumn="0" w:lastRowLastColumn="0"/>
             <w:tcW w:w="0" w:type="auto"/>
-            <w:vAlign w:val="center"/>
-          </w:tcPr>
-          <w:p>
-            <w:pPr>
-              <w:rPr>
-                <w:rFonts w:ascii="Source Sans Pro Light" w:hAnsi="Source Sans Pro Light" w:cs="Open Sans Light"/>
-                <w:b w:val="0"/>
-                <w:lang w:val="en-US"/>
-              </w:rPr>
-            </w:pPr>
-            <w:r>
-              <w:rPr>
-                <w:rFonts w:ascii="Source Sans Pro Light" w:hAnsi="Source Sans Pro Light" w:cs="Open Sans Light"/>
-                <w:b w:val="0"/>
-                <w:lang w:val="en-US"/>
-              </w:rPr>
-              <w:lastRenderedPageBreak/>
-              <w:t>Proportion / Ratio (</w:t>
-            </w:r>
-            <w:r>
-              <w:rPr>
-                <w:rFonts w:ascii="Source Sans Pro Light" w:hAnsi="Source Sans Pro Light" w:cs="Open Sans Light"/>
-                <w:b w:val="0"/>
-                <w:lang w:val="en-US"/>
-              </w:rPr>
-              <w:t>including  zero and one</w:t>
-            </w:r>
-            <w:r>
-              <w:rPr>
-                <w:rFonts w:ascii="Source Sans Pro Light" w:hAnsi="Source Sans Pro Light" w:cs="Open Sans Light"/>
-                <w:b w:val="0"/>
-                <w:lang w:val="en-US"/>
-              </w:rPr>
-              <w:t>)</w:t>
-            </w:r>
-          </w:p>
-        </w:tc>
-        <w:tc>
-          <w:tcPr>
-            <w:tcW w:w="0" w:type="auto"/>
-            <w:vAlign w:val="center"/>
-          </w:tcPr>
-          <w:p>
-            <w:pPr>
-              <w:cnfStyle w:val="000000000000" w:firstRow="0" w:lastRow="0" w:firstColumn="0" w:lastColumn="0" w:oddVBand="0" w:evenVBand="0" w:oddHBand="0" w:evenHBand="0" w:firstRowFirstColumn="0" w:firstRowLastColumn="0" w:lastRowFirstColumn="0" w:lastRowLastColumn="0"/>
-              <w:rPr>
-                <w:rFonts w:ascii="Source Sans Pro Light" w:hAnsi="Source Sans Pro Light" w:cs="Open Sans Light"/>
-                <w:lang w:val="en-GB"/>
-              </w:rPr>
-            </w:pPr>
-            <w:r>
-              <w:rPr>
-                <w:rFonts w:ascii="Source Sans Pro Light" w:hAnsi="Source Sans Pro Light" w:cs="Open Sans Light"/>
-                <w:lang w:val="en-GB"/>
-              </w:rPr>
-              <w:t>Percentages, proportions</w:t>
-            </w:r>
-          </w:p>
-        </w:tc>
-        <w:tc>
-          <w:tcPr>
-            <w:tcW w:w="0" w:type="auto"/>
-            <w:vAlign w:val="center"/>
-          </w:tcPr>
-          <w:p>
-            <w:pPr>
-              <w:cnfStyle w:val="000000000000" w:firstRow="0" w:lastRow="0" w:firstColumn="0" w:lastColumn="0" w:oddVBand="0" w:evenVBand="0" w:oddHBand="0" w:evenHBand="0" w:firstRowFirstColumn="0" w:firstRowLastColumn="0" w:lastRowFirstColumn="0" w:lastRowLastColumn="0"/>
-              <w:rPr>
-                <w:rFonts w:ascii="Source Sans Pro Light" w:hAnsi="Source Sans Pro Light" w:cs="Open Sans Light"/>
-                <w:lang w:val="en-US"/>
-              </w:rPr>
-            </w:pPr>
-            <w:r>
-              <w:rPr>
-                <w:rFonts w:ascii="Source Sans Pro Light" w:hAnsi="Source Sans Pro Light" w:cs="Open Sans Light"/>
-                <w:lang w:val="en-US"/>
-              </w:rPr>
-              <w:t>B</w:t>
-            </w:r>
-            <w:r>
-              <w:rPr>
-                <w:rFonts w:ascii="Source Sans Pro Light" w:hAnsi="Source Sans Pro Light" w:cs="Open Sans Light"/>
-                <w:lang w:val="en-US"/>
-              </w:rPr>
-              <w:t>eta-Binomial</w:t>
-            </w:r>
-          </w:p>
-        </w:tc>
-        <w:tc>
-          <w:tcPr>
-            <w:tcW w:w="0" w:type="auto"/>
-          </w:tcPr>
-          <w:p>
-            <w:pPr>
-              <w:cnfStyle w:val="000000000000" w:firstRow="0" w:lastRow="0" w:firstColumn="0" w:lastColumn="0" w:oddVBand="0" w:evenVBand="0" w:oddHBand="0" w:evenHBand="0" w:firstRowFirstColumn="0" w:firstRowLastColumn="0" w:lastRowFirstColumn="0" w:lastRowLastColumn="0"/>
-              <w:rPr>
-                <w:rFonts w:ascii="Liberation Mono" w:hAnsi="Liberation Mono" w:cs="Liberation Mono"/>
-                <w:sz w:val="20"/>
-                <w:lang w:val="en-US"/>
-              </w:rPr>
-            </w:pPr>
-            <w:r>
-              <w:rPr>
-                <w:rFonts w:ascii="Liberation Mono" w:hAnsi="Liberation Mono" w:cs="Liberation Mono"/>
-                <w:sz w:val="20"/>
-                <w:lang w:val="en-US"/>
-              </w:rPr>
-              <w:t>[</w:t>
-            </w:r>
-            <w:r>
-              <w:rPr>
-                <w:rFonts w:ascii="Liberation Mono" w:hAnsi="Liberation Mono" w:cs="Liberation Mono"/>
-                <w:sz w:val="20"/>
-                <w:lang w:val="en-US"/>
-              </w:rPr>
-              <w:t>`</w:t>
-            </w:r>
-            <w:r>
-              <w:rPr>
-                <w:rFonts w:ascii="Liberation Mono" w:hAnsi="Liberation Mono" w:cs="Liberation Mono"/>
-                <w:sz w:val="20"/>
-                <w:lang w:val="en-US"/>
-              </w:rPr>
-              <w:t>BBreg()</w:t>
-            </w:r>
-            <w:r>
-              <w:rPr>
-                <w:rFonts w:ascii="Liberation Mono" w:hAnsi="Liberation Mono" w:cs="Liberation Mono"/>
-                <w:sz w:val="20"/>
-                <w:lang w:val="en-US"/>
-              </w:rPr>
-              <w:t>`</w:t>
-            </w:r>
-            <w:r>
-              <w:rPr>
-                <w:rFonts w:ascii="Liberation Mono" w:hAnsi="Liberation Mono" w:cs="Liberation Mono"/>
-                <w:sz w:val="20"/>
-                <w:lang w:val="en-US"/>
-              </w:rPr>
-              <w:t>](</w:t>
-            </w:r>
-            <w:r>
-              <w:rPr>
-                <w:lang w:val="en-US"/>
-              </w:rPr>
-              <w:t>https://www.rdocumentation.org/packages/HRQoL/versions/1.0/topics/BBreg)</w:t>
-            </w:r>
-            <w:r>
-              <w:rPr>
-                <w:rFonts w:ascii="Liberation Mono" w:hAnsi="Liberation Mono" w:cs="Liberation Mono"/>
-                <w:sz w:val="20"/>
-                <w:lang w:val="en-US"/>
-              </w:rPr>
-              <w:t xml:space="preserve">, </w:t>
+            <w:vMerge/>
+            <w:vAlign w:val="center"/>
+          </w:tcPr>
+          <w:p>
+            <w:pPr>
+              <w:rPr>
+                <w:rFonts w:ascii="Source Sans Pro Light" w:hAnsi="Source Sans Pro Light" w:cs="Open Sans Light"/>
+                <w:b w:val="0"/>
+                <w:lang w:val="en-US"/>
+              </w:rPr>
+            </w:pPr>
+          </w:p>
+        </w:tc>
+        <w:tc>
+          <w:tcPr>
+            <w:tcW w:w="0" w:type="auto"/>
+            <w:vMerge/>
+            <w:vAlign w:val="center"/>
+          </w:tcPr>
+          <w:p>
+            <w:pPr>
+              <w:cnfStyle w:val="000000000000" w:firstRow="0" w:lastRow="0" w:firstColumn="0" w:lastColumn="0" w:oddVBand="0" w:evenVBand="0" w:oddHBand="0" w:evenHBand="0" w:firstRowFirstColumn="0" w:firstRowLastColumn="0" w:lastRowFirstColumn="0" w:lastRowLastColumn="0"/>
+              <w:rPr>
+                <w:rFonts w:ascii="Source Sans Pro Light" w:hAnsi="Source Sans Pro Light" w:cs="Open Sans Light"/>
+                <w:lang w:val="en-GB"/>
+              </w:rPr>
+            </w:pPr>
+          </w:p>
+        </w:tc>
+        <w:tc>
+          <w:tcPr>
+            <w:tcW w:w="0" w:type="auto"/>
+            <w:vMerge/>
+            <w:vAlign w:val="center"/>
+          </w:tcPr>
+          <w:p>
+            <w:pPr>
+              <w:cnfStyle w:val="000000000000" w:firstRow="0" w:lastRow="0" w:firstColumn="0" w:lastColumn="0" w:oddVBand="0" w:evenVBand="0" w:oddHBand="0" w:evenHBand="0" w:firstRowFirstColumn="0" w:firstRowLastColumn="0" w:lastRowFirstColumn="0" w:lastRowLastColumn="0"/>
+              <w:rPr>
+                <w:rFonts w:ascii="Source Sans Pro Light" w:hAnsi="Source Sans Pro Light" w:cs="Open Sans Light"/>
+                <w:lang w:val="en-US"/>
+              </w:rPr>
+            </w:pPr>
+          </w:p>
+        </w:tc>
+        <w:tc>
+          <w:tcPr>
+            <w:tcW w:w="0" w:type="auto"/>
+          </w:tcPr>
+          <w:p>
+            <w:pPr>
+              <w:cnfStyle w:val="000000000000" w:firstRow="0" w:lastRow="0" w:firstColumn="0" w:lastColumn="0" w:oddVBand="0" w:evenVBand="0" w:oddHBand="0" w:evenHBand="0" w:firstRowFirstColumn="0" w:firstRowLastColumn="0" w:lastRowFirstColumn="0" w:lastRowLastColumn="0"/>
+              <w:rPr>
+                <w:rFonts w:ascii="Liberation Mono" w:hAnsi="Liberation Mono" w:cs="Liberation Mono"/>
+                <w:sz w:val="20"/>
+                <w:lang w:val="en-US"/>
+              </w:rPr>
+            </w:pPr>
+            <w:r>
+              <w:rPr>
+                <w:rFonts w:ascii="Liberation Mono" w:hAnsi="Liberation Mono" w:cs="Liberation Mono"/>
+                <w:sz w:val="20"/>
+                <w:lang w:val="en-US"/>
+              </w:rPr>
+              <w:t>[`glmer()`](https://www.rdocumentation.org/packages/lme4/versions/1.1-21/topics/</w:t>
+            </w:r>
+            <w:r>
+              <w:rPr>
+                <w:rFonts w:ascii="Liberation Mono" w:hAnsi="Liberation Mono" w:cs="Liberation Mono"/>
+                <w:sz w:val="20"/>
+                <w:lang w:val="en-US"/>
+              </w:rPr>
+              <w:t>g</w:t>
+            </w:r>
+            <w:r>
+              <w:rPr>
+                <w:rFonts w:ascii="Liberation Mono" w:hAnsi="Liberation Mono" w:cs="Liberation Mono"/>
+                <w:sz w:val="20"/>
+                <w:lang w:val="en-US"/>
+              </w:rPr>
+              <w:t xml:space="preserve">lmer), </w:t>
             </w:r>
             <w:r>
               <w:rPr>
@@ -3000,23 +4302,15 @@
                 <w:sz w:val="20"/>
                 <w:lang w:val="en-US"/>
               </w:rPr>
-              <w:t>betabin()</w:t>
-            </w:r>
-            <w:r>
-              <w:rPr>
-                <w:rFonts w:ascii="Liberation Mono" w:hAnsi="Liberation Mono" w:cs="Liberation Mono"/>
-                <w:sz w:val="20"/>
-                <w:lang w:val="en-US"/>
-              </w:rPr>
-              <w:t>`](https://www.rdocumentation.org/packages/aod/versions/1.3.1/topics/betabin</w:t>
-            </w:r>
-            <w:r>
-              <w:rPr>
-                <w:rFonts w:ascii="Liberation Mono" w:hAnsi="Liberation Mono" w:cs="Liberation Mono"/>
-                <w:sz w:val="20"/>
-                <w:lang w:val="en-US"/>
-              </w:rPr>
-              <w:t>)</w:t>
+              <w:t>glmmTMB()</w:t>
+            </w:r>
+            <w:r>
+              <w:rPr>
+                <w:rFonts w:ascii="Liberation Mono" w:hAnsi="Liberation Mono" w:cs="Liberation Mono"/>
+                <w:sz w:val="20"/>
+                <w:lang w:val="en-US"/>
+              </w:rPr>
+              <w:t>`](https://www.rdocumentation.org/packages/glmmTMB/versions/0.2.3/topics/glmmTMB)</w:t>
             </w:r>
           </w:p>
         </w:tc>
@@ -3032,919 +4326,6 @@
                 <w:sz w:val="20"/>
                 <w:szCs w:val="20"/>
                 <w:lang w:val="en-US"/>
-              </w:rPr>
-            </w:pPr>
-          </w:p>
-        </w:tc>
-      </w:tr>
-      <w:tr>
-        <w:tc>
-          <w:tcPr>
-            <w:cnfStyle w:val="001000000000" w:firstRow="0" w:lastRow="0" w:firstColumn="1" w:lastColumn="0" w:oddVBand="0" w:evenVBand="0" w:oddHBand="0" w:evenHBand="0" w:firstRowFirstColumn="0" w:firstRowLastColumn="0" w:lastRowFirstColumn="0" w:lastRowLastColumn="0"/>
-            <w:tcW w:w="0" w:type="auto"/>
-            <w:vMerge w:val="restart"/>
-            <w:vAlign w:val="center"/>
-          </w:tcPr>
-          <w:p>
-            <w:pPr>
-              <w:rPr>
-                <w:rFonts w:ascii="Source Sans Pro Light" w:hAnsi="Source Sans Pro Light" w:cs="Open Sans Light"/>
-                <w:b w:val="0"/>
-                <w:lang w:val="en-US"/>
-              </w:rPr>
-            </w:pPr>
-            <w:r>
-              <w:rPr>
-                <w:rFonts w:ascii="Source Sans Pro Light" w:hAnsi="Source Sans Pro Light" w:cs="Open Sans Light"/>
-                <w:b w:val="0"/>
-                <w:lang w:val="en-US"/>
-              </w:rPr>
-              <w:t>Ordinal</w:t>
-            </w:r>
-          </w:p>
-        </w:tc>
-        <w:tc>
-          <w:tcPr>
-            <w:tcW w:w="0" w:type="auto"/>
-            <w:vMerge w:val="restart"/>
-            <w:vAlign w:val="center"/>
-          </w:tcPr>
-          <w:p>
-            <w:pPr>
-              <w:cnfStyle w:val="000000000000" w:firstRow="0" w:lastRow="0" w:firstColumn="0" w:lastColumn="0" w:oddVBand="0" w:evenVBand="0" w:oddHBand="0" w:evenHBand="0" w:firstRowFirstColumn="0" w:firstRowLastColumn="0" w:lastRowFirstColumn="0" w:lastRowLastColumn="0"/>
-              <w:rPr>
-                <w:rFonts w:ascii="Source Sans Pro Light" w:hAnsi="Source Sans Pro Light" w:cs="Open Sans Light"/>
-                <w:lang w:val="en-GB"/>
-              </w:rPr>
-            </w:pPr>
-            <w:r>
-              <w:rPr>
-                <w:rFonts w:ascii="Source Sans Pro Light" w:hAnsi="Source Sans Pro Light" w:cs="Open Sans Light"/>
-                <w:lang w:val="en-GB"/>
-              </w:rPr>
-              <w:t>Likert scale, worse/ok/better</w:t>
-            </w:r>
-          </w:p>
-        </w:tc>
-        <w:tc>
-          <w:tcPr>
-            <w:tcW w:w="0" w:type="auto"/>
-            <w:vMerge w:val="restart"/>
-            <w:vAlign w:val="center"/>
-          </w:tcPr>
-          <w:p>
-            <w:pPr>
-              <w:cnfStyle w:val="000000000000" w:firstRow="0" w:lastRow="0" w:firstColumn="0" w:lastColumn="0" w:oddVBand="0" w:evenVBand="0" w:oddHBand="0" w:evenHBand="0" w:firstRowFirstColumn="0" w:firstRowLastColumn="0" w:lastRowFirstColumn="0" w:lastRowLastColumn="0"/>
-              <w:rPr>
-                <w:rFonts w:ascii="Source Sans Pro Light" w:hAnsi="Source Sans Pro Light" w:cs="Open Sans Light"/>
-                <w:lang w:val="en-US"/>
-              </w:rPr>
-            </w:pPr>
-            <w:r>
-              <w:rPr>
-                <w:rFonts w:ascii="Source Sans Pro Light" w:hAnsi="Source Sans Pro Light" w:cs="Open Sans Light"/>
-                <w:lang w:val="en-US"/>
-              </w:rPr>
-              <w:t>o</w:t>
-            </w:r>
-            <w:r>
-              <w:rPr>
-                <w:rFonts w:ascii="Source Sans Pro Light" w:hAnsi="Source Sans Pro Light" w:cs="Open Sans Light"/>
-                <w:lang w:val="en-US"/>
-              </w:rPr>
-              <w:t xml:space="preserve">rdinal, </w:t>
-            </w:r>
-            <w:r>
-              <w:rPr>
-                <w:rFonts w:ascii="Source Sans Pro Light" w:hAnsi="Source Sans Pro Light" w:cs="Open Sans Light"/>
-                <w:lang w:val="en-US"/>
-              </w:rPr>
-              <w:t>p</w:t>
-            </w:r>
-            <w:r>
-              <w:rPr>
-                <w:rFonts w:ascii="Source Sans Pro Light" w:hAnsi="Source Sans Pro Light" w:cs="Open Sans Light"/>
-                <w:lang w:val="en-US"/>
-              </w:rPr>
-              <w:t xml:space="preserve">roportional </w:t>
-            </w:r>
-            <w:r>
-              <w:rPr>
-                <w:rFonts w:ascii="Source Sans Pro Light" w:hAnsi="Source Sans Pro Light" w:cs="Open Sans Light"/>
-                <w:lang w:val="en-US"/>
-              </w:rPr>
-              <w:t>o</w:t>
-            </w:r>
-            <w:r>
-              <w:rPr>
-                <w:rFonts w:ascii="Source Sans Pro Light" w:hAnsi="Source Sans Pro Light" w:cs="Open Sans Light"/>
-                <w:lang w:val="en-US"/>
-              </w:rPr>
-              <w:t>dds</w:t>
-            </w:r>
-          </w:p>
-        </w:tc>
-        <w:tc>
-          <w:tcPr>
-            <w:tcW w:w="0" w:type="auto"/>
-          </w:tcPr>
-          <w:p>
-            <w:pPr>
-              <w:cnfStyle w:val="000000000000" w:firstRow="0" w:lastRow="0" w:firstColumn="0" w:lastColumn="0" w:oddVBand="0" w:evenVBand="0" w:oddHBand="0" w:evenHBand="0" w:firstRowFirstColumn="0" w:firstRowLastColumn="0" w:lastRowFirstColumn="0" w:lastRowLastColumn="0"/>
-              <w:rPr>
-                <w:rFonts w:ascii="Liberation Mono" w:hAnsi="Liberation Mono" w:cs="Liberation Mono"/>
-                <w:sz w:val="20"/>
-                <w:lang w:val="en-US"/>
-              </w:rPr>
-            </w:pPr>
-            <w:proofErr w:type="spellStart"/>
-            <w:r>
-              <w:rPr>
-                <w:rFonts w:ascii="Liberation Mono" w:hAnsi="Liberation Mono" w:cs="Liberation Mono"/>
-                <w:sz w:val="20"/>
-                <w:lang w:val="en-US"/>
-              </w:rPr>
-              <w:t>polr</w:t>
-            </w:r>
-            <w:proofErr w:type="spellEnd"/>
-            <w:r>
-              <w:rPr>
-                <w:rFonts w:ascii="Liberation Mono" w:hAnsi="Liberation Mono" w:cs="Liberation Mono"/>
-                <w:sz w:val="20"/>
-                <w:lang w:val="en-US"/>
-              </w:rPr>
-              <w:t xml:space="preserve">(), </w:t>
-            </w:r>
-            <w:proofErr w:type="spellStart"/>
-            <w:r>
-              <w:rPr>
-                <w:rFonts w:ascii="Liberation Mono" w:hAnsi="Liberation Mono" w:cs="Liberation Mono"/>
-                <w:sz w:val="20"/>
-                <w:lang w:val="en-US"/>
-              </w:rPr>
-              <w:t>clm</w:t>
-            </w:r>
-            <w:proofErr w:type="spellEnd"/>
-            <w:r>
-              <w:rPr>
-                <w:rFonts w:ascii="Liberation Mono" w:hAnsi="Liberation Mono" w:cs="Liberation Mono"/>
-                <w:sz w:val="20"/>
-                <w:lang w:val="en-US"/>
-              </w:rPr>
-              <w:t>()</w:t>
-            </w:r>
-          </w:p>
-        </w:tc>
-        <w:tc>
-          <w:tcPr>
-            <w:tcW w:w="0" w:type="auto"/>
-            <w:vMerge w:val="restart"/>
-          </w:tcPr>
-          <w:p>
-            <w:pPr>
-              <w:cnfStyle w:val="000000000000" w:firstRow="0" w:lastRow="0" w:firstColumn="0" w:lastColumn="0" w:oddVBand="0" w:evenVBand="0" w:oddHBand="0" w:evenHBand="0" w:firstRowFirstColumn="0" w:firstRowLastColumn="0" w:lastRowFirstColumn="0" w:lastRowLastColumn="0"/>
-              <w:rPr>
-                <w:rFonts w:ascii="Source Sans Pro Light" w:hAnsi="Source Sans Pro Light" w:cs="Liberation Mono"/>
-                <w:sz w:val="20"/>
-                <w:szCs w:val="20"/>
-                <w:lang w:val="en-US"/>
-              </w:rPr>
-            </w:pPr>
-            <w:r>
-              <w:rPr>
-                <w:rFonts w:ascii="Source Sans Pro Light" w:hAnsi="Source Sans Pro Light" w:cs="Liberation Mono"/>
-                <w:sz w:val="20"/>
-                <w:szCs w:val="20"/>
-                <w:lang w:val="en-US"/>
-              </w:rPr>
-              <w:t>https://stats.idre.ucla.edu/r/dae/ordinal-logistic-regression/</w:t>
-            </w:r>
-          </w:p>
-        </w:tc>
-      </w:tr>
-      <w:tr>
-        <w:tc>
-          <w:tcPr>
-            <w:cnfStyle w:val="001000000000" w:firstRow="0" w:lastRow="0" w:firstColumn="1" w:lastColumn="0" w:oddVBand="0" w:evenVBand="0" w:oddHBand="0" w:evenHBand="0" w:firstRowFirstColumn="0" w:firstRowLastColumn="0" w:lastRowFirstColumn="0" w:lastRowLastColumn="0"/>
-            <w:tcW w:w="0" w:type="auto"/>
-            <w:vMerge/>
-            <w:vAlign w:val="center"/>
-          </w:tcPr>
-          <w:p>
-            <w:pPr>
-              <w:rPr>
-                <w:rFonts w:ascii="Source Sans Pro Light" w:hAnsi="Source Sans Pro Light" w:cs="Open Sans Light"/>
-                <w:b w:val="0"/>
-                <w:lang w:val="en-US"/>
-              </w:rPr>
-            </w:pPr>
-          </w:p>
-        </w:tc>
-        <w:tc>
-          <w:tcPr>
-            <w:tcW w:w="0" w:type="auto"/>
-            <w:vMerge/>
-            <w:vAlign w:val="center"/>
-          </w:tcPr>
-          <w:p>
-            <w:pPr>
-              <w:cnfStyle w:val="000000000000" w:firstRow="0" w:lastRow="0" w:firstColumn="0" w:lastColumn="0" w:oddVBand="0" w:evenVBand="0" w:oddHBand="0" w:evenHBand="0" w:firstRowFirstColumn="0" w:firstRowLastColumn="0" w:lastRowFirstColumn="0" w:lastRowLastColumn="0"/>
-              <w:rPr>
-                <w:rFonts w:ascii="Source Sans Pro Light" w:hAnsi="Source Sans Pro Light" w:cs="Open Sans Light"/>
-                <w:lang w:val="en-GB"/>
-              </w:rPr>
-            </w:pPr>
-          </w:p>
-        </w:tc>
-        <w:tc>
-          <w:tcPr>
-            <w:tcW w:w="0" w:type="auto"/>
-            <w:vMerge/>
-            <w:vAlign w:val="center"/>
-          </w:tcPr>
-          <w:p>
-            <w:pPr>
-              <w:cnfStyle w:val="000000000000" w:firstRow="0" w:lastRow="0" w:firstColumn="0" w:lastColumn="0" w:oddVBand="0" w:evenVBand="0" w:oddHBand="0" w:evenHBand="0" w:firstRowFirstColumn="0" w:firstRowLastColumn="0" w:lastRowFirstColumn="0" w:lastRowLastColumn="0"/>
-              <w:rPr>
-                <w:rFonts w:ascii="Source Sans Pro Light" w:hAnsi="Source Sans Pro Light" w:cs="Open Sans Light"/>
-                <w:lang w:val="en-US"/>
-              </w:rPr>
-            </w:pPr>
-          </w:p>
-        </w:tc>
-        <w:tc>
-          <w:tcPr>
-            <w:tcW w:w="0" w:type="auto"/>
-          </w:tcPr>
-          <w:p>
-            <w:pPr>
-              <w:cnfStyle w:val="000000000000" w:firstRow="0" w:lastRow="0" w:firstColumn="0" w:lastColumn="0" w:oddVBand="0" w:evenVBand="0" w:oddHBand="0" w:evenHBand="0" w:firstRowFirstColumn="0" w:firstRowLastColumn="0" w:lastRowFirstColumn="0" w:lastRowLastColumn="0"/>
-              <w:rPr>
-                <w:rFonts w:ascii="Liberation Mono" w:hAnsi="Liberation Mono" w:cs="Liberation Mono"/>
-                <w:sz w:val="20"/>
-                <w:lang w:val="en-US"/>
-              </w:rPr>
-            </w:pPr>
-            <w:proofErr w:type="spellStart"/>
-            <w:r>
-              <w:rPr>
-                <w:rFonts w:ascii="Liberation Mono" w:hAnsi="Liberation Mono" w:cs="Liberation Mono"/>
-                <w:sz w:val="20"/>
-                <w:lang w:val="en-US"/>
-              </w:rPr>
-              <w:t>clmm</w:t>
-            </w:r>
-            <w:proofErr w:type="spellEnd"/>
-            <w:r>
-              <w:rPr>
-                <w:rFonts w:ascii="Liberation Mono" w:hAnsi="Liberation Mono" w:cs="Liberation Mono"/>
-                <w:sz w:val="20"/>
-                <w:lang w:val="en-US"/>
-              </w:rPr>
-              <w:t xml:space="preserve">(), </w:t>
-            </w:r>
-            <w:proofErr w:type="spellStart"/>
-            <w:r>
-              <w:rPr>
-                <w:rFonts w:ascii="Liberation Mono" w:hAnsi="Liberation Mono" w:cs="Liberation Mono"/>
-                <w:sz w:val="20"/>
-                <w:lang w:val="en-US"/>
-              </w:rPr>
-              <w:t>mixor</w:t>
-            </w:r>
-            <w:proofErr w:type="spellEnd"/>
-            <w:r>
-              <w:rPr>
-                <w:rFonts w:ascii="Liberation Mono" w:hAnsi="Liberation Mono" w:cs="Liberation Mono"/>
-                <w:sz w:val="20"/>
-                <w:lang w:val="en-US"/>
-              </w:rPr>
-              <w:t xml:space="preserve">(), </w:t>
-            </w:r>
-            <w:proofErr w:type="spellStart"/>
-            <w:r>
-              <w:rPr>
-                <w:rFonts w:ascii="Liberation Mono" w:hAnsi="Liberation Mono" w:cs="Liberation Mono"/>
-                <w:sz w:val="20"/>
-                <w:lang w:val="en-US"/>
-              </w:rPr>
-              <w:t>MCMCglmm</w:t>
-            </w:r>
-            <w:proofErr w:type="spellEnd"/>
-            <w:r>
-              <w:rPr>
-                <w:rFonts w:ascii="Liberation Mono" w:hAnsi="Liberation Mono" w:cs="Liberation Mono"/>
-                <w:sz w:val="20"/>
-                <w:lang w:val="en-US"/>
-              </w:rPr>
-              <w:t>()</w:t>
-            </w:r>
-          </w:p>
-        </w:tc>
-        <w:tc>
-          <w:tcPr>
-            <w:tcW w:w="0" w:type="auto"/>
-            <w:vMerge/>
-          </w:tcPr>
-          <w:p>
-            <w:pPr>
-              <w:cnfStyle w:val="000000000000" w:firstRow="0" w:lastRow="0" w:firstColumn="0" w:lastColumn="0" w:oddVBand="0" w:evenVBand="0" w:oddHBand="0" w:evenHBand="0" w:firstRowFirstColumn="0" w:firstRowLastColumn="0" w:lastRowFirstColumn="0" w:lastRowLastColumn="0"/>
-              <w:rPr>
-                <w:rFonts w:ascii="Source Sans Pro Light" w:hAnsi="Source Sans Pro Light" w:cs="Liberation Mono"/>
-                <w:sz w:val="20"/>
-                <w:szCs w:val="20"/>
-                <w:lang w:val="en-US"/>
-              </w:rPr>
-            </w:pPr>
-          </w:p>
-        </w:tc>
-      </w:tr>
-      <w:tr>
-        <w:tc>
-          <w:tcPr>
-            <w:cnfStyle w:val="001000000000" w:firstRow="0" w:lastRow="0" w:firstColumn="1" w:lastColumn="0" w:oddVBand="0" w:evenVBand="0" w:oddHBand="0" w:evenHBand="0" w:firstRowFirstColumn="0" w:firstRowLastColumn="0" w:lastRowFirstColumn="0" w:lastRowLastColumn="0"/>
-            <w:tcW w:w="0" w:type="auto"/>
-            <w:vMerge w:val="restart"/>
-            <w:vAlign w:val="center"/>
-          </w:tcPr>
-          <w:p>
-            <w:pPr>
-              <w:rPr>
-                <w:rFonts w:ascii="Source Sans Pro Light" w:hAnsi="Source Sans Pro Light" w:cs="Open Sans Light"/>
-                <w:b w:val="0"/>
-                <w:lang w:val="en-US"/>
-              </w:rPr>
-            </w:pPr>
-            <w:r>
-              <w:rPr>
-                <w:rFonts w:ascii="Source Sans Pro Light" w:hAnsi="Source Sans Pro Light" w:cs="Open Sans Light"/>
-                <w:b w:val="0"/>
-                <w:lang w:val="en-US"/>
-              </w:rPr>
-              <w:t>Cumulative, multinomial</w:t>
-            </w:r>
-          </w:p>
-        </w:tc>
-        <w:tc>
-          <w:tcPr>
-            <w:tcW w:w="0" w:type="auto"/>
-            <w:vMerge w:val="restart"/>
-            <w:vAlign w:val="center"/>
-          </w:tcPr>
-          <w:p>
-            <w:pPr>
-              <w:cnfStyle w:val="000000000000" w:firstRow="0" w:lastRow="0" w:firstColumn="0" w:lastColumn="0" w:oddVBand="0" w:evenVBand="0" w:oddHBand="0" w:evenHBand="0" w:firstRowFirstColumn="0" w:firstRowLastColumn="0" w:lastRowFirstColumn="0" w:lastRowLastColumn="0"/>
-              <w:rPr>
-                <w:rFonts w:ascii="Source Sans Pro Light" w:hAnsi="Source Sans Pro Light" w:cs="Open Sans Light"/>
-                <w:lang w:val="en-GB"/>
-              </w:rPr>
-            </w:pPr>
-            <w:r>
-              <w:rPr>
-                <w:rFonts w:ascii="Source Sans Pro Light" w:hAnsi="Source Sans Pro Light" w:cs="Open Sans Light"/>
-                <w:lang w:val="en-GB"/>
-              </w:rPr>
-              <w:t>No natural order of categories, like red/green/blue</w:t>
-            </w:r>
-          </w:p>
-        </w:tc>
-        <w:tc>
-          <w:tcPr>
-            <w:tcW w:w="0" w:type="auto"/>
-            <w:vMerge w:val="restart"/>
-            <w:vAlign w:val="center"/>
-          </w:tcPr>
-          <w:p>
-            <w:pPr>
-              <w:cnfStyle w:val="000000000000" w:firstRow="0" w:lastRow="0" w:firstColumn="0" w:lastColumn="0" w:oddVBand="0" w:evenVBand="0" w:oddHBand="0" w:evenHBand="0" w:firstRowFirstColumn="0" w:firstRowLastColumn="0" w:lastRowFirstColumn="0" w:lastRowLastColumn="0"/>
-              <w:rPr>
-                <w:rFonts w:ascii="Source Sans Pro Light" w:hAnsi="Source Sans Pro Light" w:cs="Open Sans Light"/>
-                <w:lang w:val="en-US"/>
-              </w:rPr>
-            </w:pPr>
-            <w:r>
-              <w:rPr>
-                <w:rFonts w:ascii="Source Sans Pro Light" w:hAnsi="Source Sans Pro Light" w:cs="Open Sans Light"/>
-                <w:lang w:val="en-US"/>
-              </w:rPr>
-              <w:t>c</w:t>
-            </w:r>
-            <w:r>
-              <w:rPr>
-                <w:rFonts w:ascii="Source Sans Pro Light" w:hAnsi="Source Sans Pro Light" w:cs="Open Sans Light"/>
-                <w:lang w:val="en-US"/>
-              </w:rPr>
-              <w:t>umulative link, multinomial</w:t>
-            </w:r>
-          </w:p>
-        </w:tc>
-        <w:tc>
-          <w:tcPr>
-            <w:tcW w:w="0" w:type="auto"/>
-          </w:tcPr>
-          <w:p>
-            <w:pPr>
-              <w:cnfStyle w:val="000000000000" w:firstRow="0" w:lastRow="0" w:firstColumn="0" w:lastColumn="0" w:oddVBand="0" w:evenVBand="0" w:oddHBand="0" w:evenHBand="0" w:firstRowFirstColumn="0" w:firstRowLastColumn="0" w:lastRowFirstColumn="0" w:lastRowLastColumn="0"/>
-              <w:rPr>
-                <w:rFonts w:ascii="Liberation Mono" w:hAnsi="Liberation Mono" w:cs="Liberation Mono"/>
-                <w:sz w:val="20"/>
-                <w:lang w:val="en-US"/>
-              </w:rPr>
-            </w:pPr>
-            <w:proofErr w:type="spellStart"/>
-            <w:r>
-              <w:rPr>
-                <w:rFonts w:ascii="Liberation Mono" w:hAnsi="Liberation Mono" w:cs="Liberation Mono"/>
-                <w:sz w:val="20"/>
-                <w:lang w:val="en-US"/>
-              </w:rPr>
-              <w:t>multinom</w:t>
-            </w:r>
-            <w:proofErr w:type="spellEnd"/>
-            <w:r>
-              <w:rPr>
-                <w:rFonts w:ascii="Liberation Mono" w:hAnsi="Liberation Mono" w:cs="Liberation Mono"/>
-                <w:sz w:val="20"/>
-                <w:lang w:val="en-US"/>
-              </w:rPr>
-              <w:t xml:space="preserve">(), </w:t>
-            </w:r>
-            <w:proofErr w:type="spellStart"/>
-            <w:r>
-              <w:rPr>
-                <w:rFonts w:ascii="Liberation Mono" w:hAnsi="Liberation Mono" w:cs="Liberation Mono"/>
-                <w:sz w:val="20"/>
-                <w:lang w:val="en-US"/>
-              </w:rPr>
-              <w:t>clm</w:t>
-            </w:r>
-            <w:proofErr w:type="spellEnd"/>
-            <w:r>
-              <w:rPr>
-                <w:rFonts w:ascii="Liberation Mono" w:hAnsi="Liberation Mono" w:cs="Liberation Mono"/>
-                <w:sz w:val="20"/>
-                <w:lang w:val="en-US"/>
-              </w:rPr>
-              <w:t>(),</w:t>
-            </w:r>
-            <w:proofErr w:type="spellStart"/>
-            <w:r>
-              <w:rPr>
-                <w:rFonts w:ascii="Liberation Mono" w:hAnsi="Liberation Mono" w:cs="Liberation Mono"/>
-                <w:sz w:val="20"/>
-                <w:lang w:val="en-US"/>
-              </w:rPr>
-              <w:t>bracl</w:t>
-            </w:r>
-            <w:proofErr w:type="spellEnd"/>
-            <w:r>
-              <w:rPr>
-                <w:rFonts w:ascii="Liberation Mono" w:hAnsi="Liberation Mono" w:cs="Liberation Mono"/>
-                <w:sz w:val="20"/>
-                <w:lang w:val="en-US"/>
-              </w:rPr>
-              <w:t xml:space="preserve">(), </w:t>
-            </w:r>
-            <w:proofErr w:type="spellStart"/>
-            <w:r>
-              <w:rPr>
-                <w:rFonts w:ascii="Liberation Mono" w:hAnsi="Liberation Mono" w:cs="Liberation Mono"/>
-                <w:sz w:val="20"/>
-                <w:lang w:val="en-US"/>
-              </w:rPr>
-              <w:t>brmultinom</w:t>
-            </w:r>
-            <w:proofErr w:type="spellEnd"/>
-            <w:r>
-              <w:rPr>
-                <w:rFonts w:ascii="Liberation Mono" w:hAnsi="Liberation Mono" w:cs="Liberation Mono"/>
-                <w:sz w:val="20"/>
-                <w:lang w:val="en-US"/>
-              </w:rPr>
-              <w:t>()</w:t>
-            </w:r>
-          </w:p>
-        </w:tc>
-        <w:tc>
-          <w:tcPr>
-            <w:tcW w:w="0" w:type="auto"/>
-            <w:vMerge w:val="restart"/>
-          </w:tcPr>
-          <w:p>
-            <w:pPr>
-              <w:cnfStyle w:val="000000000000" w:firstRow="0" w:lastRow="0" w:firstColumn="0" w:lastColumn="0" w:oddVBand="0" w:evenVBand="0" w:oddHBand="0" w:evenHBand="0" w:firstRowFirstColumn="0" w:firstRowLastColumn="0" w:lastRowFirstColumn="0" w:lastRowLastColumn="0"/>
-              <w:rPr>
-                <w:rFonts w:ascii="Source Sans Pro Light" w:hAnsi="Source Sans Pro Light" w:cs="Liberation Mono"/>
-                <w:sz w:val="20"/>
-                <w:szCs w:val="20"/>
-                <w:lang w:val="en-US"/>
-              </w:rPr>
-            </w:pPr>
-            <w:r>
-              <w:rPr>
-                <w:rFonts w:ascii="Source Sans Pro Light" w:hAnsi="Source Sans Pro Light" w:cs="Liberation Mono"/>
-                <w:sz w:val="20"/>
-                <w:szCs w:val="20"/>
-                <w:lang w:val="en-US"/>
-              </w:rPr>
-              <w:t>https://stats.idre.ucla.edu/r/dae/multinomial-logistic-regression/</w:t>
-            </w:r>
-          </w:p>
-        </w:tc>
-      </w:tr>
-      <w:tr>
-        <w:tc>
-          <w:tcPr>
-            <w:cnfStyle w:val="001000000000" w:firstRow="0" w:lastRow="0" w:firstColumn="1" w:lastColumn="0" w:oddVBand="0" w:evenVBand="0" w:oddHBand="0" w:evenHBand="0" w:firstRowFirstColumn="0" w:firstRowLastColumn="0" w:lastRowFirstColumn="0" w:lastRowLastColumn="0"/>
-            <w:tcW w:w="0" w:type="auto"/>
-            <w:vMerge/>
-            <w:vAlign w:val="center"/>
-          </w:tcPr>
-          <w:p>
-            <w:pPr>
-              <w:rPr>
-                <w:rFonts w:ascii="Source Sans Pro Light" w:hAnsi="Source Sans Pro Light" w:cs="Open Sans Light"/>
-                <w:b w:val="0"/>
-                <w:lang w:val="en-US"/>
-              </w:rPr>
-            </w:pPr>
-          </w:p>
-        </w:tc>
-        <w:tc>
-          <w:tcPr>
-            <w:tcW w:w="0" w:type="auto"/>
-            <w:vMerge/>
-            <w:vAlign w:val="center"/>
-          </w:tcPr>
-          <w:p>
-            <w:pPr>
-              <w:cnfStyle w:val="000000000000" w:firstRow="0" w:lastRow="0" w:firstColumn="0" w:lastColumn="0" w:oddVBand="0" w:evenVBand="0" w:oddHBand="0" w:evenHBand="0" w:firstRowFirstColumn="0" w:firstRowLastColumn="0" w:lastRowFirstColumn="0" w:lastRowLastColumn="0"/>
-              <w:rPr>
-                <w:rFonts w:ascii="Source Sans Pro Light" w:hAnsi="Source Sans Pro Light" w:cs="Open Sans Light"/>
-                <w:lang w:val="en-GB"/>
-              </w:rPr>
-            </w:pPr>
-          </w:p>
-        </w:tc>
-        <w:tc>
-          <w:tcPr>
-            <w:tcW w:w="0" w:type="auto"/>
-            <w:vMerge/>
-            <w:vAlign w:val="center"/>
-          </w:tcPr>
-          <w:p>
-            <w:pPr>
-              <w:cnfStyle w:val="000000000000" w:firstRow="0" w:lastRow="0" w:firstColumn="0" w:lastColumn="0" w:oddVBand="0" w:evenVBand="0" w:oddHBand="0" w:evenHBand="0" w:firstRowFirstColumn="0" w:firstRowLastColumn="0" w:lastRowFirstColumn="0" w:lastRowLastColumn="0"/>
-              <w:rPr>
-                <w:rFonts w:ascii="Source Sans Pro Light" w:hAnsi="Source Sans Pro Light" w:cs="Open Sans Light"/>
-                <w:lang w:val="en-US"/>
-              </w:rPr>
-            </w:pPr>
-          </w:p>
-        </w:tc>
-        <w:tc>
-          <w:tcPr>
-            <w:tcW w:w="0" w:type="auto"/>
-          </w:tcPr>
-          <w:p>
-            <w:pPr>
-              <w:cnfStyle w:val="000000000000" w:firstRow="0" w:lastRow="0" w:firstColumn="0" w:lastColumn="0" w:oddVBand="0" w:evenVBand="0" w:oddHBand="0" w:evenHBand="0" w:firstRowFirstColumn="0" w:firstRowLastColumn="0" w:lastRowFirstColumn="0" w:lastRowLastColumn="0"/>
-              <w:rPr>
-                <w:rFonts w:ascii="Liberation Mono" w:hAnsi="Liberation Mono" w:cs="Liberation Mono"/>
-                <w:sz w:val="20"/>
-                <w:lang w:val="en-US"/>
-              </w:rPr>
-            </w:pPr>
-            <w:proofErr w:type="spellStart"/>
-            <w:r>
-              <w:rPr>
-                <w:rFonts w:ascii="Liberation Mono" w:hAnsi="Liberation Mono" w:cs="Liberation Mono"/>
-                <w:sz w:val="20"/>
-                <w:lang w:val="en-US"/>
-              </w:rPr>
-              <w:t>clmm</w:t>
-            </w:r>
-            <w:proofErr w:type="spellEnd"/>
-            <w:r>
-              <w:rPr>
-                <w:rFonts w:ascii="Liberation Mono" w:hAnsi="Liberation Mono" w:cs="Liberation Mono"/>
-                <w:sz w:val="20"/>
-                <w:lang w:val="en-US"/>
-              </w:rPr>
-              <w:t xml:space="preserve">(), </w:t>
-            </w:r>
-            <w:proofErr w:type="spellStart"/>
-            <w:r>
-              <w:rPr>
-                <w:rFonts w:ascii="Liberation Mono" w:hAnsi="Liberation Mono" w:cs="Liberation Mono"/>
-                <w:sz w:val="20"/>
-                <w:lang w:val="en-US"/>
-              </w:rPr>
-              <w:t>mixor</w:t>
-            </w:r>
-            <w:proofErr w:type="spellEnd"/>
-            <w:r>
-              <w:rPr>
-                <w:rFonts w:ascii="Liberation Mono" w:hAnsi="Liberation Mono" w:cs="Liberation Mono"/>
-                <w:sz w:val="20"/>
-                <w:lang w:val="en-US"/>
-              </w:rPr>
-              <w:t xml:space="preserve">(), </w:t>
-            </w:r>
-            <w:proofErr w:type="spellStart"/>
-            <w:r>
-              <w:rPr>
-                <w:rFonts w:ascii="Liberation Mono" w:hAnsi="Liberation Mono" w:cs="Liberation Mono"/>
-                <w:sz w:val="20"/>
-                <w:lang w:val="en-US"/>
-              </w:rPr>
-              <w:t>MCMCglmm</w:t>
-            </w:r>
-            <w:proofErr w:type="spellEnd"/>
-            <w:r>
-              <w:rPr>
-                <w:rFonts w:ascii="Liberation Mono" w:hAnsi="Liberation Mono" w:cs="Liberation Mono"/>
-                <w:sz w:val="20"/>
-                <w:lang w:val="en-US"/>
-              </w:rPr>
-              <w:t>()</w:t>
-            </w:r>
-          </w:p>
-        </w:tc>
-        <w:tc>
-          <w:tcPr>
-            <w:tcW w:w="0" w:type="auto"/>
-            <w:vMerge/>
-          </w:tcPr>
-          <w:p>
-            <w:pPr>
-              <w:cnfStyle w:val="000000000000" w:firstRow="0" w:lastRow="0" w:firstColumn="0" w:lastColumn="0" w:oddVBand="0" w:evenVBand="0" w:oddHBand="0" w:evenHBand="0" w:firstRowFirstColumn="0" w:firstRowLastColumn="0" w:lastRowFirstColumn="0" w:lastRowLastColumn="0"/>
-              <w:rPr>
-                <w:rFonts w:ascii="Source Sans Pro Light" w:hAnsi="Source Sans Pro Light" w:cs="Liberation Mono"/>
-                <w:sz w:val="20"/>
-                <w:szCs w:val="20"/>
-                <w:lang w:val="en-US"/>
-              </w:rPr>
-            </w:pPr>
-          </w:p>
-        </w:tc>
-      </w:tr>
-      <w:tr>
-        <w:tc>
-          <w:tcPr>
-            <w:cnfStyle w:val="001000000000" w:firstRow="0" w:lastRow="0" w:firstColumn="1" w:lastColumn="0" w:oddVBand="0" w:evenVBand="0" w:oddHBand="0" w:evenHBand="0" w:firstRowFirstColumn="0" w:firstRowLastColumn="0" w:lastRowFirstColumn="0" w:lastRowLastColumn="0"/>
-            <w:tcW w:w="0" w:type="auto"/>
-            <w:vMerge w:val="restart"/>
-            <w:vAlign w:val="center"/>
-          </w:tcPr>
-          <w:p>
-            <w:pPr>
-              <w:rPr>
-                <w:rFonts w:ascii="Source Sans Pro Light" w:hAnsi="Source Sans Pro Light" w:cs="Open Sans Light"/>
-                <w:b w:val="0"/>
-                <w:lang w:val="en-US"/>
-              </w:rPr>
-            </w:pPr>
-            <w:r>
-              <w:rPr>
-                <w:rFonts w:ascii="Source Sans Pro Light" w:hAnsi="Source Sans Pro Light" w:cs="Open Sans Light"/>
-                <w:b w:val="0"/>
-                <w:lang w:val="en-US"/>
-              </w:rPr>
-              <w:t xml:space="preserve">Continuous, </w:t>
-            </w:r>
-            <w:r>
-              <w:rPr>
-                <w:rFonts w:ascii="Source Sans Pro Light" w:hAnsi="Source Sans Pro Light" w:cs="Open Sans Light"/>
-                <w:b w:val="0"/>
-                <w:lang w:val="en-US"/>
-              </w:rPr>
-              <w:t>right-skewed</w:t>
-            </w:r>
-          </w:p>
-        </w:tc>
-        <w:tc>
-          <w:tcPr>
-            <w:tcW w:w="0" w:type="auto"/>
-            <w:vMerge w:val="restart"/>
-            <w:vAlign w:val="center"/>
-          </w:tcPr>
-          <w:p>
-            <w:pPr>
-              <w:cnfStyle w:val="000000000000" w:firstRow="0" w:lastRow="0" w:firstColumn="0" w:lastColumn="0" w:oddVBand="0" w:evenVBand="0" w:oddHBand="0" w:evenHBand="0" w:firstRowFirstColumn="0" w:firstRowLastColumn="0" w:lastRowFirstColumn="0" w:lastRowLastColumn="0"/>
-              <w:rPr>
-                <w:rFonts w:ascii="Source Sans Pro Light" w:hAnsi="Source Sans Pro Light" w:cs="Open Sans Light"/>
-                <w:lang w:val="en-GB"/>
-              </w:rPr>
-            </w:pPr>
-            <w:r>
-              <w:rPr>
-                <w:rFonts w:ascii="Source Sans Pro Light" w:hAnsi="Source Sans Pro Light" w:cs="Open Sans Light"/>
-                <w:lang w:val="en-GB"/>
-              </w:rPr>
-              <w:t>Financial data, reaction times</w:t>
-            </w:r>
-          </w:p>
-        </w:tc>
-        <w:tc>
-          <w:tcPr>
-            <w:tcW w:w="0" w:type="auto"/>
-            <w:vMerge w:val="restart"/>
-            <w:vAlign w:val="center"/>
-          </w:tcPr>
-          <w:p>
-            <w:pPr>
-              <w:cnfStyle w:val="000000000000" w:firstRow="0" w:lastRow="0" w:firstColumn="0" w:lastColumn="0" w:oddVBand="0" w:evenVBand="0" w:oddHBand="0" w:evenHBand="0" w:firstRowFirstColumn="0" w:firstRowLastColumn="0" w:lastRowFirstColumn="0" w:lastRowLastColumn="0"/>
-              <w:rPr>
-                <w:rFonts w:ascii="Source Sans Pro Light" w:hAnsi="Source Sans Pro Light" w:cs="Open Sans Light"/>
-                <w:lang w:val="en-US"/>
-              </w:rPr>
-            </w:pPr>
-            <w:r>
-              <w:rPr>
-                <w:rFonts w:ascii="Source Sans Pro Light" w:hAnsi="Source Sans Pro Light" w:cs="Open Sans Light"/>
-                <w:lang w:val="en-US"/>
-              </w:rPr>
-              <w:t>G</w:t>
-            </w:r>
-            <w:r>
-              <w:rPr>
-                <w:rFonts w:ascii="Source Sans Pro Light" w:hAnsi="Source Sans Pro Light" w:cs="Open Sans Light"/>
-                <w:lang w:val="en-US"/>
-              </w:rPr>
-              <w:t>amma</w:t>
-            </w:r>
-          </w:p>
-        </w:tc>
-        <w:tc>
-          <w:tcPr>
-            <w:tcW w:w="0" w:type="auto"/>
-          </w:tcPr>
-          <w:p>
-            <w:pPr>
-              <w:cnfStyle w:val="000000000000" w:firstRow="0" w:lastRow="0" w:firstColumn="0" w:lastColumn="0" w:oddVBand="0" w:evenVBand="0" w:oddHBand="0" w:evenHBand="0" w:firstRowFirstColumn="0" w:firstRowLastColumn="0" w:lastRowFirstColumn="0" w:lastRowLastColumn="0"/>
-              <w:rPr>
-                <w:rFonts w:ascii="Liberation Mono" w:hAnsi="Liberation Mono" w:cs="Liberation Mono"/>
-                <w:sz w:val="20"/>
-                <w:lang w:val="en-US"/>
-              </w:rPr>
-            </w:pPr>
-            <w:proofErr w:type="spellStart"/>
-            <w:r>
-              <w:rPr>
-                <w:rFonts w:ascii="Liberation Mono" w:hAnsi="Liberation Mono" w:cs="Liberation Mono"/>
-                <w:sz w:val="20"/>
-                <w:lang w:val="en-US"/>
-              </w:rPr>
-              <w:t>glm</w:t>
-            </w:r>
-            <w:proofErr w:type="spellEnd"/>
-            <w:r>
-              <w:rPr>
-                <w:rFonts w:ascii="Liberation Mono" w:hAnsi="Liberation Mono" w:cs="Liberation Mono"/>
-                <w:sz w:val="20"/>
-                <w:lang w:val="en-US"/>
-              </w:rPr>
-              <w:t>(family=Gamma)</w:t>
-            </w:r>
-          </w:p>
-        </w:tc>
-        <w:tc>
-          <w:tcPr>
-            <w:tcW w:w="0" w:type="auto"/>
-          </w:tcPr>
-          <w:p>
-            <w:pPr>
-              <w:cnfStyle w:val="000000000000" w:firstRow="0" w:lastRow="0" w:firstColumn="0" w:lastColumn="0" w:oddVBand="0" w:evenVBand="0" w:oddHBand="0" w:evenHBand="0" w:firstRowFirstColumn="0" w:firstRowLastColumn="0" w:lastRowFirstColumn="0" w:lastRowLastColumn="0"/>
-              <w:rPr>
-                <w:rFonts w:ascii="Source Sans Pro Light" w:hAnsi="Source Sans Pro Light" w:cs="Liberation Mono"/>
-                <w:sz w:val="20"/>
-                <w:szCs w:val="20"/>
-                <w:lang w:val="en-US"/>
-              </w:rPr>
-            </w:pPr>
-          </w:p>
-        </w:tc>
-      </w:tr>
-      <w:tr>
-        <w:tc>
-          <w:tcPr>
-            <w:cnfStyle w:val="001000000000" w:firstRow="0" w:lastRow="0" w:firstColumn="1" w:lastColumn="0" w:oddVBand="0" w:evenVBand="0" w:oddHBand="0" w:evenHBand="0" w:firstRowFirstColumn="0" w:firstRowLastColumn="0" w:lastRowFirstColumn="0" w:lastRowLastColumn="0"/>
-            <w:tcW w:w="0" w:type="auto"/>
-            <w:vMerge/>
-            <w:vAlign w:val="center"/>
-          </w:tcPr>
-          <w:p>
-            <w:pPr>
-              <w:rPr>
-                <w:rFonts w:ascii="Source Sans Pro Light" w:hAnsi="Source Sans Pro Light" w:cs="Open Sans Light"/>
-                <w:b w:val="0"/>
-                <w:lang w:val="en-US"/>
-              </w:rPr>
-            </w:pPr>
-          </w:p>
-        </w:tc>
-        <w:tc>
-          <w:tcPr>
-            <w:tcW w:w="0" w:type="auto"/>
-            <w:vMerge/>
-            <w:vAlign w:val="center"/>
-          </w:tcPr>
-          <w:p>
-            <w:pPr>
-              <w:cnfStyle w:val="000000000000" w:firstRow="0" w:lastRow="0" w:firstColumn="0" w:lastColumn="0" w:oddVBand="0" w:evenVBand="0" w:oddHBand="0" w:evenHBand="0" w:firstRowFirstColumn="0" w:firstRowLastColumn="0" w:lastRowFirstColumn="0" w:lastRowLastColumn="0"/>
-              <w:rPr>
-                <w:rFonts w:ascii="Source Sans Pro Light" w:hAnsi="Source Sans Pro Light" w:cs="Open Sans Light"/>
-                <w:lang w:val="en-GB"/>
-              </w:rPr>
-            </w:pPr>
-          </w:p>
-        </w:tc>
-        <w:tc>
-          <w:tcPr>
-            <w:tcW w:w="0" w:type="auto"/>
-            <w:vMerge/>
-            <w:vAlign w:val="center"/>
-          </w:tcPr>
-          <w:p>
-            <w:pPr>
-              <w:cnfStyle w:val="000000000000" w:firstRow="0" w:lastRow="0" w:firstColumn="0" w:lastColumn="0" w:oddVBand="0" w:evenVBand="0" w:oddHBand="0" w:evenHBand="0" w:firstRowFirstColumn="0" w:firstRowLastColumn="0" w:lastRowFirstColumn="0" w:lastRowLastColumn="0"/>
-              <w:rPr>
-                <w:rFonts w:ascii="Source Sans Pro Light" w:hAnsi="Source Sans Pro Light" w:cs="Open Sans Light"/>
-                <w:lang w:val="en-US"/>
-              </w:rPr>
-            </w:pPr>
-          </w:p>
-        </w:tc>
-        <w:tc>
-          <w:tcPr>
-            <w:tcW w:w="0" w:type="auto"/>
-          </w:tcPr>
-          <w:p>
-            <w:pPr>
-              <w:cnfStyle w:val="000000000000" w:firstRow="0" w:lastRow="0" w:firstColumn="0" w:lastColumn="0" w:oddVBand="0" w:evenVBand="0" w:oddHBand="0" w:evenHBand="0" w:firstRowFirstColumn="0" w:firstRowLastColumn="0" w:lastRowFirstColumn="0" w:lastRowLastColumn="0"/>
-              <w:rPr>
-                <w:rFonts w:ascii="Liberation Mono" w:hAnsi="Liberation Mono" w:cs="Liberation Mono"/>
-                <w:sz w:val="20"/>
-              </w:rPr>
-            </w:pPr>
-            <w:proofErr w:type="spellStart"/>
-            <w:r>
-              <w:rPr>
-                <w:rFonts w:ascii="Liberation Mono" w:hAnsi="Liberation Mono" w:cs="Liberation Mono"/>
-                <w:sz w:val="20"/>
-              </w:rPr>
-              <w:t>glmer</w:t>
-            </w:r>
-            <w:proofErr w:type="spellEnd"/>
-            <w:r>
-              <w:rPr>
-                <w:rFonts w:ascii="Liberation Mono" w:hAnsi="Liberation Mono" w:cs="Liberation Mono"/>
-                <w:sz w:val="20"/>
-              </w:rPr>
-              <w:t xml:space="preserve">(), </w:t>
-            </w:r>
-            <w:r>
-              <w:rPr>
-                <w:rFonts w:ascii="Liberation Mono" w:hAnsi="Liberation Mono" w:cs="Liberation Mono"/>
-                <w:sz w:val="20"/>
-              </w:rPr>
-              <w:t>[`</w:t>
-            </w:r>
-            <w:r>
-              <w:rPr>
-                <w:rFonts w:ascii="Liberation Mono" w:hAnsi="Liberation Mono" w:cs="Liberation Mono"/>
-                <w:sz w:val="20"/>
-              </w:rPr>
-              <w:t>glmmTMB()</w:t>
-            </w:r>
-            <w:r>
-              <w:rPr>
-                <w:rFonts w:ascii="Liberation Mono" w:hAnsi="Liberation Mono" w:cs="Liberation Mono"/>
-                <w:sz w:val="20"/>
-              </w:rPr>
-              <w:t>`](https://www.rdocumentation.org/packages/glmmTMB/versions/0.2.3/topics/glmmTMB</w:t>
-            </w:r>
-            <w:r>
-              <w:rPr>
-                <w:rFonts w:ascii="Liberation Mono" w:hAnsi="Liberation Mono" w:cs="Liberation Mono"/>
-                <w:sz w:val="20"/>
-              </w:rPr>
-              <w:t>)</w:t>
-            </w:r>
-          </w:p>
-        </w:tc>
-        <w:tc>
-          <w:tcPr>
-            <w:tcW w:w="0" w:type="auto"/>
-          </w:tcPr>
-          <w:p>
-            <w:pPr>
-              <w:cnfStyle w:val="000000000000" w:firstRow="0" w:lastRow="0" w:firstColumn="0" w:lastColumn="0" w:oddVBand="0" w:evenVBand="0" w:oddHBand="0" w:evenHBand="0" w:firstRowFirstColumn="0" w:firstRowLastColumn="0" w:lastRowFirstColumn="0" w:lastRowLastColumn="0"/>
-              <w:rPr>
-                <w:rFonts w:ascii="Source Sans Pro Light" w:hAnsi="Source Sans Pro Light" w:cs="Liberation Mono"/>
-                <w:sz w:val="20"/>
-                <w:szCs w:val="20"/>
               </w:rPr>
             </w:pPr>
           </w:p>
@@ -5041,7 +5422,7 @@
 </file>
 
 <file path=customXml/itemProps1.xml><?xml version="1.0" encoding="utf-8"?>
-<ds:datastoreItem xmlns:ds="http://schemas.openxmlformats.org/officeDocument/2006/customXml" ds:itemID="{ED3DA045-1D28-4A10-A9C0-A968BC6EBB69}">
+<ds:datastoreItem xmlns:ds="http://schemas.openxmlformats.org/officeDocument/2006/customXml" ds:itemID="{CAE9884A-8D9A-4278-808A-0946393A4EAC}">
   <ds:schemaRefs>
     <ds:schemaRef ds:uri="http://schemas.openxmlformats.org/officeDocument/2006/bibliography"/>
   </ds:schemaRefs>

</xml_diff>

<commit_message>
be more explicit with zero-truncation
</commit_message>
<xml_diff>
--- a/Regressionspakete.docx
+++ b/Regressionspakete.docx
@@ -1,6 +1,6 @@
 
 <file path=word/document.xml><?xml version="1.0" encoding="utf-8"?>
-<w:document xmlns:wpc="http://schemas.microsoft.com/office/word/2010/wordprocessingCanvas" xmlns:cx="http://schemas.microsoft.com/office/drawing/2014/chartex" xmlns:cx1="http://schemas.microsoft.com/office/drawing/2015/9/8/chartex" xmlns:cx2="http://schemas.microsoft.com/office/drawing/2015/10/21/chartex" xmlns:cx3="http://schemas.microsoft.com/office/drawing/2016/5/9/chartex" xmlns:cx4="http://schemas.microsoft.com/office/drawing/2016/5/10/chartex" xmlns:cx5="http://schemas.microsoft.com/office/drawing/2016/5/11/chartex" xmlns:cx6="http://schemas.microsoft.com/office/drawing/2016/5/12/chartex" xmlns:cx7="http://schemas.microsoft.com/office/drawing/2016/5/13/chartex" xmlns:cx8="http://schemas.microsoft.com/office/drawing/2016/5/14/chartex" xmlns:mc="http://schemas.openxmlformats.org/markup-compatibility/2006" xmlns:aink="http://schemas.microsoft.com/office/drawing/2016/ink" xmlns:am3d="http://schemas.microsoft.com/office/drawing/2017/model3d" xmlns:o="urn:schemas-microsoft-com:office:office" xmlns:r="http://schemas.openxmlformats.org/officeDocument/2006/relationships" xmlns:m="http://schemas.openxmlformats.org/officeDocument/2006/math" xmlns:v="urn:schemas-microsoft-com:vml" xmlns:wp14="http://schemas.microsoft.com/office/word/2010/wordprocessingDrawing" xmlns:wp="http://schemas.openxmlformats.org/drawingml/2006/wordprocessingDrawing" xmlns:w10="urn:schemas-microsoft-com:office:word" xmlns:w="http://schemas.openxmlformats.org/wordprocessingml/2006/main" xmlns:w14="http://schemas.microsoft.com/office/word/2010/wordml" xmlns:w15="http://schemas.microsoft.com/office/word/2012/wordml" xmlns:w16cid="http://schemas.microsoft.com/office/word/2016/wordml/cid" xmlns:w16se="http://schemas.microsoft.com/office/word/2015/wordml/symex" xmlns:wpg="http://schemas.microsoft.com/office/word/2010/wordprocessingGroup" xmlns:wpi="http://schemas.microsoft.com/office/word/2010/wordprocessingInk" xmlns:wne="http://schemas.microsoft.com/office/word/2006/wordml" xmlns:wps="http://schemas.microsoft.com/office/word/2010/wordprocessingShape" mc:Ignorable="w14 w15 w16se w16cid wp14">
+<w:document xmlns:wpc="http://schemas.microsoft.com/office/word/2010/wordprocessingCanvas" xmlns:cx="http://schemas.microsoft.com/office/drawing/2014/chartex" xmlns:mc="http://schemas.openxmlformats.org/markup-compatibility/2006" xmlns:o="urn:schemas-microsoft-com:office:office" xmlns:r="http://schemas.openxmlformats.org/officeDocument/2006/relationships" xmlns:m="http://schemas.openxmlformats.org/officeDocument/2006/math" xmlns:v="urn:schemas-microsoft-com:vml" xmlns:wp14="http://schemas.microsoft.com/office/word/2010/wordprocessingDrawing" xmlns:wp="http://schemas.openxmlformats.org/drawingml/2006/wordprocessingDrawing" xmlns:w10="urn:schemas-microsoft-com:office:word" xmlns:w="http://schemas.openxmlformats.org/wordprocessingml/2006/main" xmlns:w14="http://schemas.microsoft.com/office/word/2010/wordml" xmlns:w15="http://schemas.microsoft.com/office/word/2012/wordml" xmlns:w16se="http://schemas.microsoft.com/office/word/2015/wordml/symex" xmlns:wpg="http://schemas.microsoft.com/office/word/2010/wordprocessingGroup" xmlns:wpi="http://schemas.microsoft.com/office/word/2010/wordprocessingInk" xmlns:wne="http://schemas.microsoft.com/office/word/2006/wordml" xmlns:wps="http://schemas.microsoft.com/office/word/2010/wordprocessingShape" mc:Ignorable="w14 w15 w16se wp14">
   <w:body>
     <w:p>
       <w:pPr>
@@ -105,10 +105,10 @@
       </w:tblPr>
       <w:tblGrid>
         <w:gridCol w:w="1065"/>
-        <w:gridCol w:w="1153"/>
+        <w:gridCol w:w="1154"/>
         <w:gridCol w:w="936"/>
-        <w:gridCol w:w="9124"/>
-        <w:gridCol w:w="3110"/>
+        <w:gridCol w:w="9127"/>
+        <w:gridCol w:w="3106"/>
       </w:tblGrid>
       <w:tr>
         <w:trPr>
@@ -1993,6 +1993,7 @@
                 <w:b w:val="0"/>
                 <w:lang w:val="en-GB"/>
               </w:rPr>
+              <w:lastRenderedPageBreak/>
               <w:t>Count data</w:t>
             </w:r>
             <w:r>
@@ -2024,7 +2025,28 @@
                 <w:rFonts w:ascii="Source Sans Pro Light" w:hAnsi="Source Sans Pro Light" w:cs="Open Sans Light"/>
                 <w:lang w:val="en-GB"/>
               </w:rPr>
-              <w:t>see count data, but response is modelled as mixture of Bernoulli Poisson distribution</w:t>
+              <w:t>see count data, but response is modelled as mixture of Bernoulli</w:t>
+            </w:r>
+            <w:r>
+              <w:rPr>
+                <w:rFonts w:ascii="Source Sans Pro Light" w:hAnsi="Source Sans Pro Light" w:cs="Open Sans Light"/>
+                <w:lang w:val="en-GB"/>
+              </w:rPr>
+              <w:t xml:space="preserve"> &amp; </w:t>
+            </w:r>
+            <w:r>
+              <w:rPr>
+                <w:rFonts w:ascii="Source Sans Pro Light" w:hAnsi="Source Sans Pro Light" w:cs="Open Sans Light"/>
+                <w:lang w:val="en-GB"/>
+              </w:rPr>
+              <w:t>Poisson distribution</w:t>
+            </w:r>
+            <w:r>
+              <w:rPr>
+                <w:rFonts w:ascii="Source Sans Pro Light" w:hAnsi="Source Sans Pro Light" w:cs="Open Sans Light"/>
+                <w:lang w:val="en-GB"/>
+              </w:rPr>
+              <w:t xml:space="preserve"> (two sources of zeros)</w:t>
             </w:r>
           </w:p>
         </w:tc>
@@ -2723,7 +2745,7 @@
                 <w:b w:val="0"/>
                 <w:lang w:val="en-GB"/>
               </w:rPr>
-              <w:t xml:space="preserve"> with very many zeros</w:t>
+              <w:t>, zero-truncated</w:t>
             </w:r>
           </w:p>
         </w:tc>
@@ -2746,7 +2768,31 @@
                 <w:rFonts w:ascii="Source Sans Pro Light" w:hAnsi="Source Sans Pro Light" w:cs="Open Sans Light"/>
                 <w:lang w:val="en-GB"/>
               </w:rPr>
-              <w:t>see count data, but Bernoulli probability governs whether response is zero or positive</w:t>
+              <w:t xml:space="preserve">see count data, </w:t>
+            </w:r>
+            <w:r>
+              <w:rPr>
+                <w:rFonts w:ascii="Source Sans Pro Light" w:hAnsi="Source Sans Pro Light" w:cs="Open Sans Light"/>
+                <w:lang w:val="en-GB"/>
+              </w:rPr>
+              <w:t>but only for positive counts (hurdle componen</w:t>
+            </w:r>
+            <w:r>
+              <w:rPr>
+                <w:rFonts w:ascii="Source Sans Pro Light" w:hAnsi="Source Sans Pro Light" w:cs="Open Sans Light"/>
+                <w:lang w:val="en-GB"/>
+              </w:rPr>
+              <w:lastRenderedPageBreak/>
+              <w:t xml:space="preserve">t </w:t>
+            </w:r>
+            <w:bookmarkStart w:id="0" w:name="_GoBack"/>
+            <w:bookmarkEnd w:id="0"/>
+            <w:r>
+              <w:rPr>
+                <w:rFonts w:ascii="Source Sans Pro Light" w:hAnsi="Source Sans Pro Light" w:cs="Open Sans Light"/>
+                <w:lang w:val="en-GB"/>
+              </w:rPr>
+              <w:t>models zero-counts)</w:t>
             </w:r>
           </w:p>
         </w:tc>
@@ -2769,6 +2815,7 @@
                 <w:rFonts w:ascii="Source Sans Pro Light" w:hAnsi="Source Sans Pro Light" w:cs="Open Sans Light"/>
                 <w:lang w:val="en-US"/>
               </w:rPr>
+              <w:lastRenderedPageBreak/>
               <w:t>h</w:t>
             </w:r>
             <w:r>
@@ -2998,13 +3045,13 @@
       <w:tr>
         <w:tc>
           <w:tcPr>
+            <w:cnfStyle w:val="001000000000" w:firstRow="0" w:lastRow="0" w:firstColumn="1" w:lastColumn="0" w:oddVBand="0" w:evenVBand="0" w:oddHBand="0" w:evenHBand="0" w:firstRowFirstColumn="0" w:firstRowLastColumn="0" w:lastRowFirstColumn="0" w:lastRowLastColumn="0"/>
             <w:tcW w:w="0" w:type="auto"/>
             <w:vMerge w:val="restart"/>
             <w:vAlign w:val="center"/>
           </w:tcPr>
           <w:p>
             <w:pPr>
-              <w:cnfStyle w:val="001000000000" w:firstRow="0" w:lastRow="0" w:firstColumn="1" w:lastColumn="0" w:oddVBand="0" w:evenVBand="0" w:oddHBand="0" w:evenHBand="0" w:firstRowFirstColumn="0" w:firstRowLastColumn="0" w:lastRowFirstColumn="0" w:lastRowLastColumn="0"/>
               <w:rPr>
                 <w:rFonts w:ascii="Source Sans Pro Light" w:hAnsi="Source Sans Pro Light" w:cs="Open Sans Light"/>
                 <w:b w:val="0"/>
@@ -3046,6 +3093,7 @@
           </w:tcPr>
           <w:p>
             <w:pPr>
+              <w:cnfStyle w:val="000000000000" w:firstRow="0" w:lastRow="0" w:firstColumn="0" w:lastColumn="0" w:oddVBand="0" w:evenVBand="0" w:oddHBand="0" w:evenHBand="0" w:firstRowFirstColumn="0" w:firstRowLastColumn="0" w:lastRowFirstColumn="0" w:lastRowLastColumn="0"/>
               <w:rPr>
                 <w:rFonts w:ascii="Source Sans Pro Light" w:hAnsi="Source Sans Pro Light" w:cs="Open Sans Light"/>
                 <w:lang w:val="en-GB"/>
@@ -3075,6 +3123,7 @@
           </w:tcPr>
           <w:p>
             <w:pPr>
+              <w:cnfStyle w:val="000000000000" w:firstRow="0" w:lastRow="0" w:firstColumn="0" w:lastColumn="0" w:oddVBand="0" w:evenVBand="0" w:oddHBand="0" w:evenHBand="0" w:firstRowFirstColumn="0" w:firstRowLastColumn="0" w:lastRowFirstColumn="0" w:lastRowLastColumn="0"/>
               <w:rPr>
                 <w:rFonts w:ascii="Source Sans Pro Light" w:hAnsi="Source Sans Pro Light" w:cs="Open Sans Light"/>
                 <w:lang w:val="en-US"/>
@@ -3099,34 +3148,17 @@
                 <w:rFonts w:ascii="Source Sans Pro Light" w:hAnsi="Source Sans Pro Light" w:cs="Open Sans Light"/>
                 <w:lang w:val="en-US"/>
               </w:rPr>
-              <w:t xml:space="preserve"> </w:t>
-            </w:r>
-            <w:bookmarkStart w:id="0" w:name="_GoBack"/>
-            <w:bookmarkEnd w:id="0"/>
-            <w:proofErr w:type="gramStart"/>
-            <w:r>
-              <w:rPr>
-                <w:rFonts w:ascii="Source Sans Pro Light" w:hAnsi="Source Sans Pro Light" w:cs="Open Sans Light"/>
-                <w:lang w:val="en-US"/>
-              </w:rPr>
-              <w:t>_(</w:t>
-            </w:r>
-            <w:proofErr w:type="gramEnd"/>
-            <w:r>
-              <w:rPr>
-                <w:rFonts w:ascii="Source Sans Pro Light" w:hAnsi="Source Sans Pro Light" w:cs="Open Sans Light"/>
-                <w:lang w:val="en-US"/>
-              </w:rPr>
-              <w:t>see note below)_</w:t>
-            </w:r>
-          </w:p>
-        </w:tc>
-        <w:tc>
-          <w:tcPr>
-            <w:tcW w:w="0" w:type="auto"/>
-          </w:tcPr>
-          <w:p>
-            <w:pPr>
+              <w:t xml:space="preserve"> _(see note below)_</w:t>
+            </w:r>
+          </w:p>
+        </w:tc>
+        <w:tc>
+          <w:tcPr>
+            <w:tcW w:w="0" w:type="auto"/>
+          </w:tcPr>
+          <w:p>
+            <w:pPr>
+              <w:cnfStyle w:val="000000000000" w:firstRow="0" w:lastRow="0" w:firstColumn="0" w:lastColumn="0" w:oddVBand="0" w:evenVBand="0" w:oddHBand="0" w:evenHBand="0" w:firstRowFirstColumn="0" w:firstRowLastColumn="0" w:lastRowFirstColumn="0" w:lastRowLastColumn="0"/>
               <w:rPr>
                 <w:rFonts w:ascii="Liberation Mono" w:hAnsi="Liberation Mono" w:cs="Liberation Mono"/>
                 <w:sz w:val="20"/>
@@ -3181,6 +3213,7 @@
           </w:tcPr>
           <w:p>
             <w:pPr>
+              <w:cnfStyle w:val="000000000000" w:firstRow="0" w:lastRow="0" w:firstColumn="0" w:lastColumn="0" w:oddVBand="0" w:evenVBand="0" w:oddHBand="0" w:evenHBand="0" w:firstRowFirstColumn="0" w:firstRowLastColumn="0" w:lastRowFirstColumn="0" w:lastRowLastColumn="0"/>
               <w:rPr>
                 <w:rFonts w:ascii="Source Sans Pro Light" w:hAnsi="Source Sans Pro Light" w:cs="Liberation Mono"/>
                 <w:sz w:val="20"/>
@@ -3389,14 +3422,7 @@
                 <w:rFonts w:ascii="Source Sans Pro Light" w:hAnsi="Source Sans Pro Light" w:cs="Open Sans Light"/>
                 <w:lang w:val="en-GB"/>
               </w:rPr>
-              <w:t xml:space="preserve"> </w:t>
-            </w:r>
-            <w:r>
-              <w:rPr>
-                <w:rFonts w:ascii="Source Sans Pro Light" w:hAnsi="Source Sans Pro Light" w:cs="Open Sans Light"/>
-                <w:lang w:val="en-GB"/>
-              </w:rPr>
-              <w:t>of _continuous_ data</w:t>
+              <w:t xml:space="preserve"> of _continuous_ data</w:t>
             </w:r>
           </w:p>
         </w:tc>
@@ -4593,6 +4619,7 @@
                 <w:b w:val="0"/>
                 <w:lang w:val="en-US"/>
               </w:rPr>
+              <w:lastRenderedPageBreak/>
               <w:t xml:space="preserve">Continuous, </w:t>
             </w:r>
             <w:r>
@@ -5281,7 +5308,7 @@
 </file>
 
 <file path=word/styles.xml><?xml version="1.0" encoding="utf-8"?>
-<w:styles xmlns:mc="http://schemas.openxmlformats.org/markup-compatibility/2006" xmlns:r="http://schemas.openxmlformats.org/officeDocument/2006/relationships" xmlns:w="http://schemas.openxmlformats.org/wordprocessingml/2006/main" xmlns:w14="http://schemas.microsoft.com/office/word/2010/wordml" xmlns:w15="http://schemas.microsoft.com/office/word/2012/wordml" xmlns:w16cid="http://schemas.microsoft.com/office/word/2016/wordml/cid" xmlns:w16se="http://schemas.microsoft.com/office/word/2015/wordml/symex" mc:Ignorable="w14 w15 w16se w16cid">
+<w:styles xmlns:mc="http://schemas.openxmlformats.org/markup-compatibility/2006" xmlns:r="http://schemas.openxmlformats.org/officeDocument/2006/relationships" xmlns:w="http://schemas.openxmlformats.org/wordprocessingml/2006/main" xmlns:w14="http://schemas.microsoft.com/office/word/2010/wordml" xmlns:w15="http://schemas.microsoft.com/office/word/2012/wordml" xmlns:w16se="http://schemas.microsoft.com/office/word/2015/wordml/symex" mc:Ignorable="w14 w15 w16se">
   <w:docDefaults>
     <w:rPrDefault>
       <w:rPr>
@@ -5297,7 +5324,7 @@
       </w:pPr>
     </w:pPrDefault>
   </w:docDefaults>
-  <w:latentStyles w:defLockedState="0" w:defUIPriority="99" w:defSemiHidden="0" w:defUnhideWhenUsed="0" w:defQFormat="0" w:count="376">
+  <w:latentStyles w:defLockedState="0" w:defUIPriority="99" w:defSemiHidden="0" w:defUnhideWhenUsed="0" w:defQFormat="0" w:count="371">
     <w:lsdException w:name="Normal" w:uiPriority="0" w:qFormat="1"/>
     <w:lsdException w:name="heading 1" w:uiPriority="9" w:qFormat="1"/>
     <w:lsdException w:name="heading 2" w:semiHidden="1" w:uiPriority="9" w:unhideWhenUsed="1" w:qFormat="1"/>
@@ -5669,11 +5696,6 @@
     <w:lsdException w:name="List Table 5 Dark Accent 6" w:uiPriority="50"/>
     <w:lsdException w:name="List Table 6 Colorful Accent 6" w:uiPriority="51"/>
     <w:lsdException w:name="List Table 7 Colorful Accent 6" w:uiPriority="52"/>
-    <w:lsdException w:name="Mention" w:semiHidden="1" w:unhideWhenUsed="1"/>
-    <w:lsdException w:name="Smart Hyperlink" w:semiHidden="1" w:unhideWhenUsed="1"/>
-    <w:lsdException w:name="Hashtag" w:semiHidden="1" w:unhideWhenUsed="1"/>
-    <w:lsdException w:name="Unresolved Mention" w:semiHidden="1" w:unhideWhenUsed="1"/>
-    <w:lsdException w:name="Smart Link" w:semiHidden="1" w:unhideWhenUsed="1"/>
   </w:latentStyles>
   <w:style w:type="paragraph" w:default="1" w:styleId="Standard">
     <w:name w:val="Normal"/>
@@ -6062,7 +6084,7 @@
 </file>
 
 <file path=customXml/itemProps1.xml><?xml version="1.0" encoding="utf-8"?>
-<ds:datastoreItem xmlns:ds="http://schemas.openxmlformats.org/officeDocument/2006/customXml" ds:itemID="{18918DF1-2A2A-43F8-A286-A536221F03C1}">
+<ds:datastoreItem xmlns:ds="http://schemas.openxmlformats.org/officeDocument/2006/customXml" ds:itemID="{BD381D00-D896-43AD-99EF-74C993A2CF72}">
   <ds:schemaRefs>
     <ds:schemaRef ds:uri="http://schemas.openxmlformats.org/officeDocument/2006/bibliography"/>
   </ds:schemaRefs>

</xml_diff>

<commit_message>
add zero-trunc neg bin
</commit_message>
<xml_diff>
--- a/Regressionspakete.docx
+++ b/Regressionspakete.docx
@@ -104,11 +104,11 @@
         <w:tblLook w:val="04A0" w:firstRow="1" w:lastRow="0" w:firstColumn="1" w:lastColumn="0" w:noHBand="0" w:noVBand="1"/>
       </w:tblPr>
       <w:tblGrid>
-        <w:gridCol w:w="1065"/>
-        <w:gridCol w:w="1154"/>
-        <w:gridCol w:w="936"/>
-        <w:gridCol w:w="9127"/>
-        <w:gridCol w:w="3106"/>
+        <w:gridCol w:w="1035"/>
+        <w:gridCol w:w="1122"/>
+        <w:gridCol w:w="911"/>
+        <w:gridCol w:w="9309"/>
+        <w:gridCol w:w="3011"/>
       </w:tblGrid>
       <w:tr>
         <w:trPr>
@@ -1594,7 +1594,7 @@
                 <w:b w:val="0"/>
                 <w:lang w:val="en-GB"/>
               </w:rPr>
-              <w:t>Count data, with excess zeros</w:t>
+              <w:t xml:space="preserve">Count data, with excess </w:t>
             </w:r>
             <w:r>
               <w:rPr>
@@ -1602,7 +1602,8 @@
                 <w:b w:val="0"/>
                 <w:lang w:val="en-GB"/>
               </w:rPr>
-              <w:t xml:space="preserve"> or </w:t>
+              <w:lastRenderedPageBreak/>
+              <w:t>zeros</w:t>
             </w:r>
             <w:r>
               <w:rPr>
@@ -1610,8 +1611,7 @@
                 <w:b w:val="0"/>
                 <w:lang w:val="en-GB"/>
               </w:rPr>
-              <w:lastRenderedPageBreak/>
-              <w:t>overdispersion</w:t>
+              <w:t xml:space="preserve"> or overdispersion</w:t>
             </w:r>
           </w:p>
         </w:tc>
@@ -2775,7 +2775,7 @@
                 <w:rFonts w:ascii="Source Sans Pro Light" w:hAnsi="Source Sans Pro Light" w:cs="Open Sans Light"/>
                 <w:lang w:val="en-GB"/>
               </w:rPr>
-              <w:t>but only for positive counts (hurdle componen</w:t>
+              <w:t>but only for positive counts (hurdle compone</w:t>
             </w:r>
             <w:r>
               <w:rPr>
@@ -2783,7 +2783,7 @@
                 <w:lang w:val="en-GB"/>
               </w:rPr>
               <w:lastRenderedPageBreak/>
-              <w:t>t models zero-counts)</w:t>
+              <w:t>nt models zero-counts)</w:t>
             </w:r>
           </w:p>
         </w:tc>
@@ -2798,12 +2798,14 @@
               <w:cnfStyle w:val="000000000000" w:firstRow="0" w:lastRow="0" w:firstColumn="0" w:lastColumn="0" w:oddVBand="0" w:evenVBand="0" w:oddHBand="0" w:evenHBand="0" w:firstRowFirstColumn="0" w:firstRowLastColumn="0" w:lastRowFirstColumn="0" w:lastRowLastColumn="0"/>
               <w:rPr>
                 <w:rFonts w:ascii="Source Sans Pro Light" w:hAnsi="Source Sans Pro Light" w:cs="Open Sans Light"/>
-                <w:lang w:val="en-US"/>
-              </w:rPr>
-            </w:pPr>
-            <w:r>
-              <w:rPr>
-                <w:rFonts w:ascii="Source Sans Pro Light" w:hAnsi="Source Sans Pro Light" w:cs="Open Sans Light"/>
+                <w:sz w:val="20"/>
+                <w:lang w:val="en-US"/>
+              </w:rPr>
+            </w:pPr>
+            <w:r>
+              <w:rPr>
+                <w:rFonts w:ascii="Source Sans Pro Light" w:hAnsi="Source Sans Pro Light" w:cs="Open Sans Light"/>
+                <w:sz w:val="20"/>
                 <w:lang w:val="en-US"/>
               </w:rPr>
               <w:lastRenderedPageBreak/>
@@ -2812,9 +2814,18 @@
             <w:r>
               <w:rPr>
                 <w:rFonts w:ascii="Source Sans Pro Light" w:hAnsi="Source Sans Pro Light" w:cs="Open Sans Light"/>
+                <w:sz w:val="20"/>
                 <w:lang w:val="en-US"/>
               </w:rPr>
               <w:t>urdle</w:t>
+            </w:r>
+            <w:r>
+              <w:rPr>
+                <w:rFonts w:ascii="Source Sans Pro Light" w:hAnsi="Source Sans Pro Light" w:cs="Open Sans Light"/>
+                <w:sz w:val="20"/>
+                <w:lang w:val="en-US"/>
+              </w:rPr>
+              <w:t xml:space="preserve"> (Poisson)</w:t>
             </w:r>
           </w:p>
         </w:tc>
@@ -2995,7 +3006,31 @@
                 <w:sz w:val="20"/>
                 <w:lang w:val="en-US"/>
               </w:rPr>
-              <w:t>glmmTMB(family=truncated_*)</w:t>
+              <w:t>glmmTMB(family=</w:t>
+            </w:r>
+            <w:r>
+              <w:rPr>
+                <w:rFonts w:ascii="Liberation Mono" w:hAnsi="Liberation Mono" w:cs="Liberation Mono"/>
+                <w:sz w:val="20"/>
+                <w:lang w:val="en-US"/>
+              </w:rPr>
+              <w:t>truncated_</w:t>
+            </w:r>
+            <w:r>
+              <w:rPr>
+                <w:rFonts w:ascii="Liberation Mono" w:hAnsi="Liberation Mono" w:cs="Liberation Mono"/>
+                <w:sz w:val="20"/>
+                <w:lang w:val="en-US"/>
+              </w:rPr>
+              <w:t>poisson</w:t>
+            </w:r>
+            <w:r>
+              <w:rPr>
+                <w:rFonts w:ascii="Liberation Mono" w:hAnsi="Liberation Mono" w:cs="Liberation Mono"/>
+                <w:sz w:val="20"/>
+                <w:lang w:val="en-US"/>
+              </w:rPr>
+              <w:t>)</w:t>
             </w:r>
             <w:r>
               <w:rPr>
@@ -3034,6 +3069,9 @@
         </w:tc>
       </w:tr>
       <w:tr>
+        <w:trPr>
+          <w:trHeight w:val="627"/>
+        </w:trPr>
         <w:tc>
           <w:tcPr>
             <w:cnfStyle w:val="001000000000" w:firstRow="0" w:lastRow="0" w:firstColumn="1" w:lastColumn="0" w:oddVBand="0" w:evenVBand="0" w:oddHBand="0" w:evenHBand="0" w:firstRowFirstColumn="0" w:firstRowLastColumn="0" w:lastRowFirstColumn="0" w:lastRowLastColumn="0"/>
@@ -3045,31 +3083,173 @@
             <w:pPr>
               <w:rPr>
                 <w:rFonts w:ascii="Source Sans Pro Light" w:hAnsi="Source Sans Pro Light" w:cs="Open Sans Light"/>
+                <w:sz w:val="20"/>
+                <w:lang w:val="en-US"/>
+              </w:rPr>
+            </w:pPr>
+            <w:r>
+              <w:rPr>
+                <w:rFonts w:ascii="Source Sans Pro Light" w:hAnsi="Source Sans Pro Light" w:cs="Open Sans Light"/>
                 <w:b w:val="0"/>
-                <w:lang w:val="en-US"/>
-              </w:rPr>
-            </w:pPr>
+                <w:sz w:val="20"/>
+                <w:lang w:val="en-GB"/>
+              </w:rPr>
+              <w:lastRenderedPageBreak/>
+              <w:t>Count data, zero-truncated</w:t>
+            </w:r>
             <w:r>
               <w:rPr>
                 <w:rFonts w:ascii="Source Sans Pro Light" w:hAnsi="Source Sans Pro Light" w:cs="Open Sans Light"/>
                 <w:b w:val="0"/>
-                <w:lang w:val="en-US"/>
-              </w:rPr>
-              <w:lastRenderedPageBreak/>
-              <w:t>Proportion / Ratio (</w:t>
-            </w:r>
+                <w:sz w:val="20"/>
+                <w:lang w:val="en-GB"/>
+              </w:rPr>
+              <w:t xml:space="preserve"> and </w:t>
+            </w:r>
+            <w:proofErr w:type="spellStart"/>
             <w:r>
               <w:rPr>
                 <w:rFonts w:ascii="Source Sans Pro Light" w:hAnsi="Source Sans Pro Light" w:cs="Open Sans Light"/>
                 <w:b w:val="0"/>
-                <w:lang w:val="en-US"/>
-              </w:rPr>
-              <w:t>without zero and one</w:t>
-            </w:r>
-            <w:r>
-              <w:rPr>
-                <w:rFonts w:ascii="Source Sans Pro Light" w:hAnsi="Source Sans Pro Light" w:cs="Open Sans Light"/>
-                <w:b w:val="0"/>
+                <w:sz w:val="20"/>
+                <w:lang w:val="en-GB"/>
+              </w:rPr>
+              <w:t>overdispersion</w:t>
+            </w:r>
+            <w:proofErr w:type="spellEnd"/>
+          </w:p>
+        </w:tc>
+        <w:tc>
+          <w:tcPr>
+            <w:tcW w:w="0" w:type="auto"/>
+            <w:vMerge w:val="restart"/>
+            <w:vAlign w:val="center"/>
+          </w:tcPr>
+          <w:p>
+            <w:pPr>
+              <w:cnfStyle w:val="000000000000" w:firstRow="0" w:lastRow="0" w:firstColumn="0" w:lastColumn="0" w:oddVBand="0" w:evenVBand="0" w:oddHBand="0" w:evenHBand="0" w:firstRowFirstColumn="0" w:firstRowLastColumn="0" w:lastRowFirstColumn="0" w:lastRowLastColumn="0"/>
+              <w:rPr>
+                <w:rFonts w:ascii="Source Sans Pro Light" w:hAnsi="Source Sans Pro Light" w:cs="Open Sans Light"/>
+                <w:sz w:val="20"/>
+                <w:lang w:val="en-US"/>
+              </w:rPr>
+            </w:pPr>
+            <w:r>
+              <w:rPr>
+                <w:rFonts w:ascii="Source Sans Pro Light" w:hAnsi="Source Sans Pro Light" w:cs="Open Sans Light"/>
+                <w:sz w:val="20"/>
+                <w:lang w:val="en-US"/>
+              </w:rPr>
+              <w:t>see “</w:t>
+            </w:r>
+            <w:r>
+              <w:rPr>
+                <w:rFonts w:ascii="Source Sans Pro Light" w:hAnsi="Source Sans Pro Light" w:cs="Open Sans Light"/>
+                <w:sz w:val="20"/>
+                <w:lang w:val="en-GB"/>
+              </w:rPr>
+              <w:t>Count data, zero-truncated</w:t>
+            </w:r>
+            <w:r>
+              <w:rPr>
+                <w:rFonts w:ascii="Source Sans Pro Light" w:hAnsi="Source Sans Pro Light" w:cs="Open Sans Light"/>
+                <w:sz w:val="20"/>
+                <w:lang w:val="en-GB"/>
+              </w:rPr>
+              <w:t>”,</w:t>
+            </w:r>
+            <w:r>
+              <w:rPr>
+                <w:rFonts w:ascii="Source Sans Pro Light" w:hAnsi="Source Sans Pro Light" w:cs="Open Sans Light"/>
+                <w:sz w:val="20"/>
+                <w:lang w:val="en-US"/>
+              </w:rPr>
+              <w:t xml:space="preserve"> but </w:t>
+            </w:r>
+            <w:r>
+              <w:rPr>
+                <w:rFonts w:ascii="Source Sans Pro Light" w:hAnsi="Source Sans Pro Light" w:cs="Open Sans Light"/>
+                <w:sz w:val="20"/>
+                <w:lang w:val="en-GB"/>
+              </w:rPr>
+              <w:t>with higher variance than mean of response</w:t>
+            </w:r>
+          </w:p>
+        </w:tc>
+        <w:tc>
+          <w:tcPr>
+            <w:tcW w:w="0" w:type="auto"/>
+            <w:vMerge w:val="restart"/>
+            <w:vAlign w:val="center"/>
+          </w:tcPr>
+          <w:p>
+            <w:pPr>
+              <w:cnfStyle w:val="000000000000" w:firstRow="0" w:lastRow="0" w:firstColumn="0" w:lastColumn="0" w:oddVBand="0" w:evenVBand="0" w:oddHBand="0" w:evenHBand="0" w:firstRowFirstColumn="0" w:firstRowLastColumn="0" w:lastRowFirstColumn="0" w:lastRowLastColumn="0"/>
+              <w:rPr>
+                <w:rFonts w:ascii="Source Sans Pro Light" w:hAnsi="Source Sans Pro Light" w:cs="Open Sans Light"/>
+                <w:sz w:val="20"/>
+                <w:lang w:val="en-US"/>
+              </w:rPr>
+            </w:pPr>
+            <w:r>
+              <w:rPr>
+                <w:rFonts w:ascii="Source Sans Pro Light" w:hAnsi="Source Sans Pro Light" w:cs="Open Sans Light"/>
+                <w:sz w:val="20"/>
+                <w:lang w:val="en-US"/>
+              </w:rPr>
+              <w:t>hurdle (neg. binomial)</w:t>
+            </w:r>
+          </w:p>
+        </w:tc>
+        <w:tc>
+          <w:tcPr>
+            <w:tcW w:w="0" w:type="auto"/>
+          </w:tcPr>
+          <w:p>
+            <w:pPr>
+              <w:cnfStyle w:val="000000000000" w:firstRow="0" w:lastRow="0" w:firstColumn="0" w:lastColumn="0" w:oddVBand="0" w:evenVBand="0" w:oddHBand="0" w:evenHBand="0" w:firstRowFirstColumn="0" w:firstRowLastColumn="0" w:lastRowFirstColumn="0" w:lastRowLastColumn="0"/>
+              <w:rPr>
+                <w:rFonts w:ascii="Liberation Mono" w:hAnsi="Liberation Mono" w:cs="Liberation Mono"/>
+                <w:sz w:val="20"/>
+                <w:lang w:val="en-US"/>
+              </w:rPr>
+            </w:pPr>
+            <w:r>
+              <w:rPr>
+                <w:rFonts w:ascii="Liberation Mono" w:hAnsi="Liberation Mono" w:cs="Liberation Mono"/>
+                <w:sz w:val="20"/>
+                <w:lang w:val="en-US"/>
+              </w:rPr>
+              <w:t>[`vglm(family=</w:t>
+            </w:r>
+            <w:r>
+              <w:rPr>
+                <w:rFonts w:ascii="Liberation Mono" w:hAnsi="Liberation Mono" w:cs="Liberation Mono"/>
+                <w:sz w:val="20"/>
+                <w:lang w:val="en-US"/>
+              </w:rPr>
+              <w:t>posnegbinomial</w:t>
+            </w:r>
+            <w:r>
+              <w:rPr>
+                <w:rFonts w:ascii="Liberation Mono" w:hAnsi="Liberation Mono" w:cs="Liberation Mono"/>
+                <w:sz w:val="20"/>
+                <w:lang w:val="en-US"/>
+              </w:rPr>
+              <w:t>)`](</w:t>
+            </w:r>
+            <w:r>
+              <w:rPr>
+                <w:rFonts w:ascii="Liberation Mono" w:hAnsi="Liberation Mono" w:cs="Liberation Mono"/>
+                <w:sz w:val="20"/>
+                <w:lang w:val="en-US"/>
+              </w:rPr>
+              <w:t>https://www.rdocumentation.org/packages/VGAM/versions/1.1-2/topics/vglm</w:t>
+            </w:r>
+            <w:r>
+              <w:rPr>
+                <w:rFonts w:ascii="Liberation Mono" w:hAnsi="Liberation Mono" w:cs="Liberation Mono"/>
+                <w:sz w:val="20"/>
                 <w:lang w:val="en-US"/>
               </w:rPr>
               <w:t>)</w:t>
@@ -3080,142 +3260,51 @@
           <w:tcPr>
             <w:tcW w:w="0" w:type="auto"/>
             <w:vMerge w:val="restart"/>
-            <w:vAlign w:val="center"/>
-          </w:tcPr>
-          <w:p>
-            <w:pPr>
-              <w:cnfStyle w:val="000000000000" w:firstRow="0" w:lastRow="0" w:firstColumn="0" w:lastColumn="0" w:oddVBand="0" w:evenVBand="0" w:oddHBand="0" w:evenHBand="0" w:firstRowFirstColumn="0" w:firstRowLastColumn="0" w:lastRowFirstColumn="0" w:lastRowLastColumn="0"/>
-              <w:rPr>
-                <w:rFonts w:ascii="Source Sans Pro Light" w:hAnsi="Source Sans Pro Light" w:cs="Open Sans Light"/>
-                <w:lang w:val="en-GB"/>
-              </w:rPr>
-            </w:pPr>
-            <w:r>
-              <w:rPr>
-                <w:rFonts w:ascii="Source Sans Pro Light" w:hAnsi="Source Sans Pro Light" w:cs="Open Sans Light"/>
-                <w:lang w:val="en-GB"/>
-              </w:rPr>
-              <w:t xml:space="preserve">Percentages, </w:t>
-            </w:r>
-            <w:r>
-              <w:rPr>
-                <w:rFonts w:ascii="Source Sans Pro Light" w:hAnsi="Source Sans Pro Light" w:cs="Open Sans Light"/>
-                <w:lang w:val="en-GB"/>
-              </w:rPr>
-              <w:t>proportion of _continuous_ data</w:t>
-            </w:r>
-          </w:p>
-        </w:tc>
-        <w:tc>
-          <w:tcPr>
-            <w:tcW w:w="0" w:type="auto"/>
-            <w:vMerge w:val="restart"/>
-            <w:vAlign w:val="center"/>
-          </w:tcPr>
-          <w:p>
-            <w:pPr>
-              <w:cnfStyle w:val="000000000000" w:firstRow="0" w:lastRow="0" w:firstColumn="0" w:lastColumn="0" w:oddVBand="0" w:evenVBand="0" w:oddHBand="0" w:evenHBand="0" w:firstRowFirstColumn="0" w:firstRowLastColumn="0" w:lastRowFirstColumn="0" w:lastRowLastColumn="0"/>
-              <w:rPr>
-                <w:rFonts w:ascii="Source Sans Pro Light" w:hAnsi="Source Sans Pro Light" w:cs="Open Sans Light"/>
-                <w:lang w:val="en-US"/>
-              </w:rPr>
-            </w:pPr>
-            <w:r>
-              <w:rPr>
-                <w:rFonts w:ascii="Source Sans Pro Light" w:hAnsi="Source Sans Pro Light" w:cs="Open Sans Light"/>
-                <w:lang w:val="en-US"/>
-              </w:rPr>
-              <w:t>B</w:t>
-            </w:r>
-            <w:r>
-              <w:rPr>
-                <w:rFonts w:ascii="Source Sans Pro Light" w:hAnsi="Source Sans Pro Light" w:cs="Open Sans Light"/>
-                <w:lang w:val="en-US"/>
-              </w:rPr>
-              <w:t>eta</w:t>
-            </w:r>
-            <w:r>
-              <w:rPr>
-                <w:rFonts w:ascii="Source Sans Pro Light" w:hAnsi="Source Sans Pro Light" w:cs="Open Sans Light"/>
-                <w:lang w:val="en-US"/>
-              </w:rPr>
-              <w:t xml:space="preserve"> _(see note below)_</w:t>
-            </w:r>
-          </w:p>
-        </w:tc>
-        <w:tc>
-          <w:tcPr>
-            <w:tcW w:w="0" w:type="auto"/>
-          </w:tcPr>
-          <w:p>
-            <w:pPr>
-              <w:cnfStyle w:val="000000000000" w:firstRow="0" w:lastRow="0" w:firstColumn="0" w:lastColumn="0" w:oddVBand="0" w:evenVBand="0" w:oddHBand="0" w:evenHBand="0" w:firstRowFirstColumn="0" w:firstRowLastColumn="0" w:lastRowFirstColumn="0" w:lastRowLastColumn="0"/>
-              <w:rPr>
-                <w:rFonts w:ascii="Liberation Mono" w:hAnsi="Liberation Mono" w:cs="Liberation Mono"/>
-                <w:sz w:val="20"/>
-                <w:lang w:val="en-US"/>
-              </w:rPr>
-            </w:pPr>
-            <w:r>
-              <w:rPr>
-                <w:rFonts w:ascii="Liberation Mono" w:hAnsi="Liberation Mono" w:cs="Liberation Mono"/>
-                <w:sz w:val="20"/>
-                <w:lang w:val="en-US"/>
-              </w:rPr>
-              <w:t>[`</w:t>
-            </w:r>
-            <w:r>
-              <w:rPr>
-                <w:rFonts w:ascii="Liberation Mono" w:hAnsi="Liberation Mono" w:cs="Liberation Mono"/>
-                <w:sz w:val="20"/>
-                <w:lang w:val="en-US"/>
-              </w:rPr>
-              <w:t>betareg()</w:t>
-            </w:r>
-            <w:r>
-              <w:rPr>
-                <w:rFonts w:ascii="Liberation Mono" w:hAnsi="Liberation Mono" w:cs="Liberation Mono"/>
-                <w:sz w:val="20"/>
-                <w:lang w:val="en-US"/>
-              </w:rPr>
-              <w:t>`](</w:t>
-            </w:r>
-            <w:r>
-              <w:rPr>
-                <w:rFonts w:ascii="Liberation Mono" w:hAnsi="Liberation Mono" w:cs="Liberation Mono"/>
-                <w:sz w:val="20"/>
-                <w:lang w:val="en-US"/>
-              </w:rPr>
-              <w:t>https://www.rdocumentation.org/packages/betareg/versions/3.1-2/topics/betareg</w:t>
-            </w:r>
-            <w:r>
-              <w:rPr>
-                <w:rFonts w:ascii="Liberation Mono" w:hAnsi="Liberation Mono" w:cs="Liberation Mono"/>
-                <w:sz w:val="20"/>
+          </w:tcPr>
+          <w:p>
+            <w:pPr>
+              <w:cnfStyle w:val="000000000000" w:firstRow="0" w:lastRow="0" w:firstColumn="0" w:lastColumn="0" w:oddVBand="0" w:evenVBand="0" w:oddHBand="0" w:evenHBand="0" w:firstRowFirstColumn="0" w:firstRowLastColumn="0" w:lastRowFirstColumn="0" w:lastRowLastColumn="0"/>
+              <w:rPr>
+                <w:rFonts w:ascii="Source Sans Pro Light" w:hAnsi="Source Sans Pro Light" w:cs="Liberation Mono"/>
+                <w:sz w:val="20"/>
+                <w:szCs w:val="20"/>
+                <w:lang w:val="en-US"/>
+              </w:rPr>
+            </w:pPr>
+            <w:r>
+              <w:rPr>
+                <w:rFonts w:ascii="Source Sans Pro Light" w:hAnsi="Source Sans Pro Light" w:cs="Liberation Mono"/>
+                <w:sz w:val="20"/>
+                <w:szCs w:val="20"/>
+                <w:lang w:val="en-US"/>
+              </w:rPr>
+              <w:t>[UCLA](</w:t>
+            </w:r>
+            <w:r>
+              <w:rPr>
+                <w:rFonts w:ascii="Source Sans Pro Light" w:hAnsi="Source Sans Pro Light" w:cs="Liberation Mono"/>
+                <w:sz w:val="20"/>
+                <w:szCs w:val="20"/>
+                <w:lang w:val="en-US"/>
+              </w:rPr>
+              <w:t>https://stats.idre.ucla.edu/r/dae/zero-truncated-negative-binomial/</w:t>
+            </w:r>
+            <w:r>
+              <w:rPr>
+                <w:rFonts w:ascii="Source Sans Pro Light" w:hAnsi="Source Sans Pro Light" w:cs="Liberation Mono"/>
+                <w:sz w:val="20"/>
+                <w:szCs w:val="20"/>
                 <w:lang w:val="en-US"/>
               </w:rPr>
               <w:t>)</w:t>
             </w:r>
-          </w:p>
-        </w:tc>
-        <w:tc>
-          <w:tcPr>
-            <w:tcW w:w="0" w:type="auto"/>
-          </w:tcPr>
-          <w:p>
-            <w:pPr>
-              <w:cnfStyle w:val="000000000000" w:firstRow="0" w:lastRow="0" w:firstColumn="0" w:lastColumn="0" w:oddVBand="0" w:evenVBand="0" w:oddHBand="0" w:evenHBand="0" w:firstRowFirstColumn="0" w:firstRowLastColumn="0" w:lastRowFirstColumn="0" w:lastRowLastColumn="0"/>
-              <w:rPr>
-                <w:rFonts w:ascii="Source Sans Pro Light" w:hAnsi="Source Sans Pro Light" w:cs="Liberation Mono"/>
-                <w:sz w:val="20"/>
-                <w:szCs w:val="20"/>
-                <w:lang w:val="en-US"/>
-              </w:rPr>
-            </w:pPr>
           </w:p>
         </w:tc>
       </w:tr>
       <w:tr>
+        <w:trPr>
+          <w:trHeight w:val="626"/>
+        </w:trPr>
         <w:tc>
           <w:tcPr>
             <w:cnfStyle w:val="001000000000" w:firstRow="0" w:lastRow="0" w:firstColumn="1" w:lastColumn="0" w:oddVBand="0" w:evenVBand="0" w:oddHBand="0" w:evenHBand="0" w:firstRowFirstColumn="0" w:firstRowLastColumn="0" w:lastRowFirstColumn="0" w:lastRowLastColumn="0"/>
@@ -3227,8 +3316,8 @@
             <w:pPr>
               <w:rPr>
                 <w:rFonts w:ascii="Source Sans Pro Light" w:hAnsi="Source Sans Pro Light" w:cs="Open Sans Light"/>
-                <w:b w:val="0"/>
-                <w:lang w:val="en-US"/>
+                <w:sz w:val="20"/>
+                <w:lang w:val="en-GB"/>
               </w:rPr>
             </w:pPr>
           </w:p>
@@ -3244,7 +3333,8 @@
               <w:cnfStyle w:val="000000000000" w:firstRow="0" w:lastRow="0" w:firstColumn="0" w:lastColumn="0" w:oddVBand="0" w:evenVBand="0" w:oddHBand="0" w:evenHBand="0" w:firstRowFirstColumn="0" w:firstRowLastColumn="0" w:lastRowFirstColumn="0" w:lastRowLastColumn="0"/>
               <w:rPr>
                 <w:rFonts w:ascii="Source Sans Pro Light" w:hAnsi="Source Sans Pro Light" w:cs="Open Sans Light"/>
-                <w:lang w:val="en-GB"/>
+                <w:sz w:val="20"/>
+                <w:lang w:val="en-US"/>
               </w:rPr>
             </w:pPr>
           </w:p>
@@ -3260,22 +3350,23 @@
               <w:cnfStyle w:val="000000000000" w:firstRow="0" w:lastRow="0" w:firstColumn="0" w:lastColumn="0" w:oddVBand="0" w:evenVBand="0" w:oddHBand="0" w:evenHBand="0" w:firstRowFirstColumn="0" w:firstRowLastColumn="0" w:lastRowFirstColumn="0" w:lastRowLastColumn="0"/>
               <w:rPr>
                 <w:rFonts w:ascii="Source Sans Pro Light" w:hAnsi="Source Sans Pro Light" w:cs="Open Sans Light"/>
-                <w:lang w:val="en-US"/>
-              </w:rPr>
-            </w:pPr>
-          </w:p>
-        </w:tc>
-        <w:tc>
-          <w:tcPr>
-            <w:tcW w:w="0" w:type="auto"/>
-          </w:tcPr>
-          <w:p>
-            <w:pPr>
-              <w:cnfStyle w:val="000000000000" w:firstRow="0" w:lastRow="0" w:firstColumn="0" w:lastColumn="0" w:oddVBand="0" w:evenVBand="0" w:oddHBand="0" w:evenHBand="0" w:firstRowFirstColumn="0" w:firstRowLastColumn="0" w:lastRowFirstColumn="0" w:lastRowLastColumn="0"/>
-              <w:rPr>
-                <w:rFonts w:ascii="Liberation Mono" w:hAnsi="Liberation Mono" w:cs="Liberation Mono"/>
-                <w:sz w:val="20"/>
-                <w:lang w:val="en-GB"/>
+                <w:sz w:val="20"/>
+                <w:lang w:val="en-US"/>
+              </w:rPr>
+            </w:pPr>
+          </w:p>
+        </w:tc>
+        <w:tc>
+          <w:tcPr>
+            <w:tcW w:w="0" w:type="auto"/>
+          </w:tcPr>
+          <w:p>
+            <w:pPr>
+              <w:cnfStyle w:val="000000000000" w:firstRow="0" w:lastRow="0" w:firstColumn="0" w:lastColumn="0" w:oddVBand="0" w:evenVBand="0" w:oddHBand="0" w:evenHBand="0" w:firstRowFirstColumn="0" w:firstRowLastColumn="0" w:lastRowFirstColumn="0" w:lastRowLastColumn="0"/>
+              <w:rPr>
+                <w:rFonts w:ascii="Liberation Mono" w:hAnsi="Liberation Mono" w:cs="Liberation Mono"/>
+                <w:sz w:val="20"/>
+                <w:lang w:val="en-US"/>
               </w:rPr>
             </w:pPr>
             <w:r>
@@ -3286,23 +3377,37 @@
               </w:rPr>
               <w:t>[`</w:t>
             </w:r>
-            <w:proofErr w:type="spellStart"/>
-            <w:r>
-              <w:rPr>
-                <w:rFonts w:ascii="Liberation Mono" w:hAnsi="Liberation Mono" w:cs="Liberation Mono"/>
-                <w:sz w:val="20"/>
-                <w:lang w:val="en-US"/>
-              </w:rPr>
-              <w:t>glmmTMB</w:t>
-            </w:r>
-            <w:proofErr w:type="spellEnd"/>
-            <w:r>
-              <w:rPr>
-                <w:rFonts w:ascii="Liberation Mono" w:hAnsi="Liberation Mono" w:cs="Liberation Mono"/>
-                <w:sz w:val="20"/>
-                <w:lang w:val="en-US"/>
-              </w:rPr>
-              <w:t>(family=beta)</w:t>
+            <w:r>
+              <w:rPr>
+                <w:rFonts w:ascii="Liberation Mono" w:hAnsi="Liberation Mono" w:cs="Liberation Mono"/>
+                <w:sz w:val="20"/>
+                <w:lang w:val="en-US"/>
+              </w:rPr>
+              <w:t>glmmTMB(family=</w:t>
+            </w:r>
+            <w:r>
+              <w:rPr>
+                <w:rFonts w:ascii="Liberation Mono" w:hAnsi="Liberation Mono" w:cs="Liberation Mono"/>
+                <w:sz w:val="20"/>
+                <w:lang w:val="en-US"/>
+              </w:rPr>
+              <w:t>truncated_</w:t>
+            </w:r>
+            <w:r>
+              <w:rPr>
+                <w:rFonts w:ascii="Liberation Mono" w:hAnsi="Liberation Mono" w:cs="Liberation Mono"/>
+                <w:sz w:val="20"/>
+                <w:lang w:val="en-US"/>
+              </w:rPr>
+              <w:t>nbinom</w:t>
+            </w:r>
+            <w:r>
+              <w:rPr>
+                <w:rFonts w:ascii="Liberation Mono" w:hAnsi="Liberation Mono" w:cs="Liberation Mono"/>
+                <w:sz w:val="20"/>
+                <w:lang w:val="en-US"/>
+              </w:rPr>
+              <w:t>)</w:t>
             </w:r>
             <w:r>
               <w:rPr>
@@ -3316,7 +3421,7 @@
               <w:rPr>
                 <w:rFonts w:ascii="Liberation Mono" w:hAnsi="Liberation Mono" w:cs="Liberation Mono"/>
                 <w:sz w:val="20"/>
-                <w:lang w:val="en-GB"/>
+                <w:lang w:val="en-US"/>
               </w:rPr>
               <w:t>(https://www.rdocumentation.org/packages/glmmTMB/versions/0.2.3/topics/glmmTMB)</w:t>
             </w:r>
@@ -3325,6 +3430,7 @@
         <w:tc>
           <w:tcPr>
             <w:tcW w:w="0" w:type="auto"/>
+            <w:vMerge/>
           </w:tcPr>
           <w:p>
             <w:pPr>
@@ -3344,6 +3450,7 @@
           <w:tcPr>
             <w:cnfStyle w:val="001000000000" w:firstRow="0" w:lastRow="0" w:firstColumn="1" w:lastColumn="0" w:oddVBand="0" w:evenVBand="0" w:oddHBand="0" w:evenHBand="0" w:firstRowFirstColumn="0" w:firstRowLastColumn="0" w:lastRowFirstColumn="0" w:lastRowLastColumn="0"/>
             <w:tcW w:w="0" w:type="auto"/>
+            <w:vMerge w:val="restart"/>
             <w:vAlign w:val="center"/>
           </w:tcPr>
           <w:p>
@@ -3368,7 +3475,7 @@
                 <w:b w:val="0"/>
                 <w:lang w:val="en-US"/>
               </w:rPr>
-              <w:t>including zero</w:t>
+              <w:t>without zero and one</w:t>
             </w:r>
             <w:r>
               <w:rPr>
@@ -3376,14 +3483,6 @@
                 <w:b w:val="0"/>
                 <w:lang w:val="en-US"/>
               </w:rPr>
-              <w:t xml:space="preserve"> and one</w:t>
-            </w:r>
-            <w:r>
-              <w:rPr>
-                <w:rFonts w:ascii="Source Sans Pro Light" w:hAnsi="Source Sans Pro Light" w:cs="Open Sans Light"/>
-                <w:b w:val="0"/>
-                <w:lang w:val="en-US"/>
-              </w:rPr>
               <w:t>)</w:t>
             </w:r>
           </w:p>
@@ -3391,35 +3490,37 @@
         <w:tc>
           <w:tcPr>
             <w:tcW w:w="0" w:type="auto"/>
-            <w:vAlign w:val="center"/>
-          </w:tcPr>
-          <w:p>
-            <w:pPr>
-              <w:cnfStyle w:val="000000000000" w:firstRow="0" w:lastRow="0" w:firstColumn="0" w:lastColumn="0" w:oddVBand="0" w:evenVBand="0" w:oddHBand="0" w:evenHBand="0" w:firstRowFirstColumn="0" w:firstRowLastColumn="0" w:lastRowFirstColumn="0" w:lastRowLastColumn="0"/>
-              <w:rPr>
-                <w:rFonts w:ascii="Source Sans Pro Light" w:hAnsi="Source Sans Pro Light" w:cs="Open Sans Light"/>
-                <w:lang w:val="en-GB"/>
-              </w:rPr>
-            </w:pPr>
-            <w:r>
-              <w:rPr>
-                <w:rFonts w:ascii="Source Sans Pro Light" w:hAnsi="Source Sans Pro Light" w:cs="Open Sans Light"/>
-                <w:lang w:val="en-GB"/>
-              </w:rPr>
-              <w:t>Percentages, proportions</w:t>
-            </w:r>
-            <w:r>
-              <w:rPr>
-                <w:rFonts w:ascii="Source Sans Pro Light" w:hAnsi="Source Sans Pro Light" w:cs="Open Sans Light"/>
-                <w:lang w:val="en-GB"/>
-              </w:rPr>
-              <w:t xml:space="preserve"> of _continuous_ data</w:t>
-            </w:r>
-          </w:p>
-        </w:tc>
-        <w:tc>
-          <w:tcPr>
-            <w:tcW w:w="0" w:type="auto"/>
+            <w:vMerge w:val="restart"/>
+            <w:vAlign w:val="center"/>
+          </w:tcPr>
+          <w:p>
+            <w:pPr>
+              <w:cnfStyle w:val="000000000000" w:firstRow="0" w:lastRow="0" w:firstColumn="0" w:lastColumn="0" w:oddVBand="0" w:evenVBand="0" w:oddHBand="0" w:evenHBand="0" w:firstRowFirstColumn="0" w:firstRowLastColumn="0" w:lastRowFirstColumn="0" w:lastRowLastColumn="0"/>
+              <w:rPr>
+                <w:rFonts w:ascii="Source Sans Pro Light" w:hAnsi="Source Sans Pro Light" w:cs="Open Sans Light"/>
+                <w:lang w:val="en-GB"/>
+              </w:rPr>
+            </w:pPr>
+            <w:r>
+              <w:rPr>
+                <w:rFonts w:ascii="Source Sans Pro Light" w:hAnsi="Source Sans Pro Light" w:cs="Open Sans Light"/>
+                <w:lang w:val="en-GB"/>
+              </w:rPr>
+              <w:t xml:space="preserve">Percentages, </w:t>
+            </w:r>
+            <w:r>
+              <w:rPr>
+                <w:rFonts w:ascii="Source Sans Pro Light" w:hAnsi="Source Sans Pro Light" w:cs="Open Sans Light"/>
+                <w:lang w:val="en-GB"/>
+              </w:rPr>
+              <w:t>proportion of _continuous_ data</w:t>
+            </w:r>
+          </w:p>
+        </w:tc>
+        <w:tc>
+          <w:tcPr>
+            <w:tcW w:w="0" w:type="auto"/>
+            <w:vMerge w:val="restart"/>
             <w:vAlign w:val="center"/>
           </w:tcPr>
           <w:p>
@@ -3442,125 +3543,139 @@
                 <w:rFonts w:ascii="Source Sans Pro Light" w:hAnsi="Source Sans Pro Light" w:cs="Open Sans Light"/>
                 <w:lang w:val="en-US"/>
               </w:rPr>
-              <w:t>eta-Binomial</w:t>
-            </w:r>
-          </w:p>
-        </w:tc>
-        <w:tc>
-          <w:tcPr>
-            <w:tcW w:w="0" w:type="auto"/>
-          </w:tcPr>
-          <w:p>
-            <w:pPr>
-              <w:cnfStyle w:val="000000000000" w:firstRow="0" w:lastRow="0" w:firstColumn="0" w:lastColumn="0" w:oddVBand="0" w:evenVBand="0" w:oddHBand="0" w:evenHBand="0" w:firstRowFirstColumn="0" w:firstRowLastColumn="0" w:lastRowFirstColumn="0" w:lastRowLastColumn="0"/>
-              <w:rPr>
-                <w:rFonts w:ascii="Liberation Mono" w:hAnsi="Liberation Mono" w:cs="Liberation Mono"/>
-                <w:sz w:val="20"/>
-                <w:lang w:val="en-US"/>
-              </w:rPr>
-            </w:pPr>
-            <w:r>
-              <w:rPr>
-                <w:rFonts w:ascii="Liberation Mono" w:hAnsi="Liberation Mono" w:cs="Liberation Mono"/>
-                <w:sz w:val="20"/>
+              <w:t>eta</w:t>
+            </w:r>
+            <w:r>
+              <w:rPr>
+                <w:rFonts w:ascii="Source Sans Pro Light" w:hAnsi="Source Sans Pro Light" w:cs="Open Sans Light"/>
+                <w:lang w:val="en-US"/>
+              </w:rPr>
+              <w:t xml:space="preserve"> _(see note below)_</w:t>
+            </w:r>
+          </w:p>
+        </w:tc>
+        <w:tc>
+          <w:tcPr>
+            <w:tcW w:w="0" w:type="auto"/>
+          </w:tcPr>
+          <w:p>
+            <w:pPr>
+              <w:cnfStyle w:val="000000000000" w:firstRow="0" w:lastRow="0" w:firstColumn="0" w:lastColumn="0" w:oddVBand="0" w:evenVBand="0" w:oddHBand="0" w:evenHBand="0" w:firstRowFirstColumn="0" w:firstRowLastColumn="0" w:lastRowFirstColumn="0" w:lastRowLastColumn="0"/>
+              <w:rPr>
+                <w:rFonts w:ascii="Liberation Mono" w:hAnsi="Liberation Mono" w:cs="Liberation Mono"/>
+                <w:sz w:val="20"/>
+                <w:lang w:val="en-US"/>
+              </w:rPr>
+            </w:pPr>
+            <w:r>
+              <w:rPr>
+                <w:rFonts w:ascii="Liberation Mono" w:hAnsi="Liberation Mono" w:cs="Liberation Mono"/>
+                <w:sz w:val="20"/>
+                <w:lang w:val="en-US"/>
+              </w:rPr>
+              <w:t>[`</w:t>
+            </w:r>
+            <w:r>
+              <w:rPr>
+                <w:rFonts w:ascii="Liberation Mono" w:hAnsi="Liberation Mono" w:cs="Liberation Mono"/>
+                <w:sz w:val="20"/>
+                <w:lang w:val="en-US"/>
+              </w:rPr>
+              <w:t>betareg()</w:t>
+            </w:r>
+            <w:r>
+              <w:rPr>
+                <w:rFonts w:ascii="Liberation Mono" w:hAnsi="Liberation Mono" w:cs="Liberation Mono"/>
+                <w:sz w:val="20"/>
+                <w:lang w:val="en-US"/>
+              </w:rPr>
+              <w:t>`](</w:t>
+            </w:r>
+            <w:r>
+              <w:rPr>
+                <w:rFonts w:ascii="Liberation Mono" w:hAnsi="Liberation Mono" w:cs="Liberation Mono"/>
+                <w:sz w:val="20"/>
+                <w:lang w:val="en-US"/>
+              </w:rPr>
+              <w:t>https://www.rdocumentation.org/packages/betareg/versions/3.1-2/topics/betareg</w:t>
+            </w:r>
+            <w:r>
+              <w:rPr>
+                <w:rFonts w:ascii="Liberation Mono" w:hAnsi="Liberation Mono" w:cs="Liberation Mono"/>
+                <w:sz w:val="20"/>
+                <w:lang w:val="en-US"/>
+              </w:rPr>
+              <w:t>)</w:t>
+            </w:r>
+          </w:p>
+        </w:tc>
+        <w:tc>
+          <w:tcPr>
+            <w:tcW w:w="0" w:type="auto"/>
+          </w:tcPr>
+          <w:p>
+            <w:pPr>
+              <w:cnfStyle w:val="000000000000" w:firstRow="0" w:lastRow="0" w:firstColumn="0" w:lastColumn="0" w:oddVBand="0" w:evenVBand="0" w:oddHBand="0" w:evenHBand="0" w:firstRowFirstColumn="0" w:firstRowLastColumn="0" w:lastRowFirstColumn="0" w:lastRowLastColumn="0"/>
+              <w:rPr>
+                <w:rFonts w:ascii="Source Sans Pro Light" w:hAnsi="Source Sans Pro Light" w:cs="Liberation Mono"/>
+                <w:sz w:val="20"/>
+                <w:szCs w:val="20"/>
+                <w:lang w:val="en-US"/>
+              </w:rPr>
+            </w:pPr>
+            <w:r>
+              <w:rPr>
+                <w:rFonts w:ascii="Source Sans Pro Light" w:hAnsi="Source Sans Pro Light" w:cs="Liberation Mono"/>
+                <w:sz w:val="20"/>
+                <w:szCs w:val="20"/>
                 <w:lang w:val="en-US"/>
               </w:rPr>
               <w:t>[</w:t>
             </w:r>
-            <w:r>
-              <w:rPr>
-                <w:rFonts w:ascii="Liberation Mono" w:hAnsi="Liberation Mono" w:cs="Liberation Mono"/>
-                <w:sz w:val="20"/>
-                <w:lang w:val="en-US"/>
-              </w:rPr>
-              <w:t>`</w:t>
-            </w:r>
-            <w:r>
-              <w:rPr>
-                <w:rFonts w:ascii="Liberation Mono" w:hAnsi="Liberation Mono" w:cs="Liberation Mono"/>
-                <w:sz w:val="20"/>
-                <w:lang w:val="en-US"/>
-              </w:rPr>
-              <w:t>BBreg()</w:t>
-            </w:r>
-            <w:r>
-              <w:rPr>
-                <w:rFonts w:ascii="Liberation Mono" w:hAnsi="Liberation Mono" w:cs="Liberation Mono"/>
-                <w:sz w:val="20"/>
-                <w:lang w:val="en-US"/>
-              </w:rPr>
-              <w:t>`</w:t>
-            </w:r>
-            <w:r>
-              <w:rPr>
-                <w:rFonts w:ascii="Liberation Mono" w:hAnsi="Liberation Mono" w:cs="Liberation Mono"/>
-                <w:sz w:val="20"/>
-                <w:lang w:val="en-US"/>
-              </w:rPr>
-              <w:t>](</w:t>
-            </w:r>
-            <w:r>
-              <w:rPr>
-                <w:lang w:val="en-US"/>
-              </w:rPr>
-              <w:t>https://www.rdocumentation.org/packages/HRQoL/versions/1.0/topics/BBreg)</w:t>
-            </w:r>
-            <w:r>
-              <w:rPr>
-                <w:rFonts w:ascii="Liberation Mono" w:hAnsi="Liberation Mono" w:cs="Liberation Mono"/>
-                <w:sz w:val="20"/>
-                <w:lang w:val="en-US"/>
-              </w:rPr>
-              <w:t xml:space="preserve">, </w:t>
-            </w:r>
-            <w:r>
-              <w:rPr>
-                <w:rFonts w:ascii="Liberation Mono" w:hAnsi="Liberation Mono" w:cs="Liberation Mono"/>
-                <w:sz w:val="20"/>
-                <w:lang w:val="en-US"/>
-              </w:rPr>
-              <w:t>[`</w:t>
-            </w:r>
-            <w:r>
-              <w:rPr>
-                <w:rFonts w:ascii="Liberation Mono" w:hAnsi="Liberation Mono" w:cs="Liberation Mono"/>
-                <w:sz w:val="20"/>
-                <w:lang w:val="en-US"/>
-              </w:rPr>
-              <w:t>betabin()</w:t>
-            </w:r>
-            <w:r>
-              <w:rPr>
-                <w:rFonts w:ascii="Liberation Mono" w:hAnsi="Liberation Mono" w:cs="Liberation Mono"/>
-                <w:sz w:val="20"/>
-                <w:lang w:val="en-US"/>
-              </w:rPr>
-              <w:t>`](https://www.rdocumentation.org/packages/aod/versions/1.3.1/topics/betabin</w:t>
-            </w:r>
-            <w:r>
-              <w:rPr>
-                <w:rFonts w:ascii="Liberation Mono" w:hAnsi="Liberation Mono" w:cs="Liberation Mono"/>
-                <w:sz w:val="20"/>
+            <w:proofErr w:type="spellStart"/>
+            <w:r>
+              <w:rPr>
+                <w:rFonts w:ascii="Source Sans Pro Light" w:hAnsi="Source Sans Pro Light" w:cs="Liberation Mono"/>
+                <w:sz w:val="20"/>
+                <w:szCs w:val="20"/>
+                <w:lang w:val="en-US"/>
+              </w:rPr>
+              <w:t>ouR</w:t>
+            </w:r>
+            <w:proofErr w:type="spellEnd"/>
+            <w:r>
+              <w:rPr>
+                <w:rFonts w:ascii="Source Sans Pro Light" w:hAnsi="Source Sans Pro Light" w:cs="Liberation Mono"/>
+                <w:sz w:val="20"/>
+                <w:szCs w:val="20"/>
+                <w:lang w:val="en-US"/>
+              </w:rPr>
+              <w:t xml:space="preserve"> data generation](</w:t>
+            </w:r>
+            <w:r>
+              <w:rPr>
+                <w:lang w:val="en-GB"/>
+              </w:rPr>
+              <w:t xml:space="preserve"> </w:t>
+            </w:r>
+            <w:r>
+              <w:rPr>
+                <w:rFonts w:ascii="Source Sans Pro Light" w:hAnsi="Source Sans Pro Light" w:cs="Liberation Mono"/>
+                <w:sz w:val="20"/>
+                <w:szCs w:val="20"/>
+                <w:lang w:val="en-US"/>
+              </w:rPr>
+              <w:t>https://www.rdatagen.net/post/binary-beta-beta-binomial/</w:t>
+            </w:r>
+            <w:r>
+              <w:rPr>
+                <w:rFonts w:ascii="Source Sans Pro Light" w:hAnsi="Source Sans Pro Light" w:cs="Liberation Mono"/>
+                <w:sz w:val="20"/>
+                <w:szCs w:val="20"/>
                 <w:lang w:val="en-US"/>
               </w:rPr>
               <w:t>)</w:t>
             </w:r>
-          </w:p>
-        </w:tc>
-        <w:tc>
-          <w:tcPr>
-            <w:tcW w:w="0" w:type="auto"/>
-          </w:tcPr>
-          <w:p>
-            <w:pPr>
-              <w:cnfStyle w:val="000000000000" w:firstRow="0" w:lastRow="0" w:firstColumn="0" w:lastColumn="0" w:oddVBand="0" w:evenVBand="0" w:oddHBand="0" w:evenHBand="0" w:firstRowFirstColumn="0" w:firstRowLastColumn="0" w:lastRowFirstColumn="0" w:lastRowLastColumn="0"/>
-              <w:rPr>
-                <w:rFonts w:ascii="Source Sans Pro Light" w:hAnsi="Source Sans Pro Light" w:cs="Liberation Mono"/>
-                <w:sz w:val="20"/>
-                <w:szCs w:val="20"/>
-                <w:lang w:val="en-US"/>
-              </w:rPr>
-            </w:pPr>
           </w:p>
         </w:tc>
       </w:tr>
@@ -3569,7 +3684,7 @@
           <w:tcPr>
             <w:cnfStyle w:val="001000000000" w:firstRow="0" w:lastRow="0" w:firstColumn="1" w:lastColumn="0" w:oddVBand="0" w:evenVBand="0" w:oddHBand="0" w:evenHBand="0" w:firstRowFirstColumn="0" w:firstRowLastColumn="0" w:lastRowFirstColumn="0" w:lastRowLastColumn="0"/>
             <w:tcW w:w="0" w:type="auto"/>
-            <w:vMerge w:val="restart"/>
+            <w:vMerge/>
             <w:vAlign w:val="center"/>
           </w:tcPr>
           <w:p>
@@ -3580,108 +3695,51 @@
                 <w:lang w:val="en-US"/>
               </w:rPr>
             </w:pPr>
-            <w:r>
-              <w:rPr>
-                <w:rFonts w:ascii="Source Sans Pro Light" w:hAnsi="Source Sans Pro Light" w:cs="Open Sans Light"/>
-                <w:b w:val="0"/>
-                <w:lang w:val="en-US"/>
-              </w:rPr>
-              <w:t>Ordinal</w:t>
-            </w:r>
-          </w:p>
-        </w:tc>
-        <w:tc>
-          <w:tcPr>
-            <w:tcW w:w="0" w:type="auto"/>
-            <w:vMerge w:val="restart"/>
-            <w:vAlign w:val="center"/>
-          </w:tcPr>
-          <w:p>
-            <w:pPr>
-              <w:cnfStyle w:val="000000000000" w:firstRow="0" w:lastRow="0" w:firstColumn="0" w:lastColumn="0" w:oddVBand="0" w:evenVBand="0" w:oddHBand="0" w:evenHBand="0" w:firstRowFirstColumn="0" w:firstRowLastColumn="0" w:lastRowFirstColumn="0" w:lastRowLastColumn="0"/>
-              <w:rPr>
-                <w:rFonts w:ascii="Source Sans Pro Light" w:hAnsi="Source Sans Pro Light" w:cs="Open Sans Light"/>
-                <w:lang w:val="en-GB"/>
-              </w:rPr>
-            </w:pPr>
-            <w:r>
-              <w:rPr>
-                <w:rFonts w:ascii="Source Sans Pro Light" w:hAnsi="Source Sans Pro Light" w:cs="Open Sans Light"/>
-                <w:lang w:val="en-GB"/>
-              </w:rPr>
-              <w:t>Likert scale, worse/ok/better</w:t>
-            </w:r>
-          </w:p>
-        </w:tc>
-        <w:tc>
-          <w:tcPr>
-            <w:tcW w:w="0" w:type="auto"/>
-            <w:vMerge w:val="restart"/>
-            <w:vAlign w:val="center"/>
-          </w:tcPr>
-          <w:p>
-            <w:pPr>
-              <w:cnfStyle w:val="000000000000" w:firstRow="0" w:lastRow="0" w:firstColumn="0" w:lastColumn="0" w:oddVBand="0" w:evenVBand="0" w:oddHBand="0" w:evenHBand="0" w:firstRowFirstColumn="0" w:firstRowLastColumn="0" w:lastRowFirstColumn="0" w:lastRowLastColumn="0"/>
-              <w:rPr>
-                <w:rFonts w:ascii="Source Sans Pro Light" w:hAnsi="Source Sans Pro Light" w:cs="Open Sans Light"/>
-                <w:lang w:val="en-US"/>
-              </w:rPr>
-            </w:pPr>
-            <w:r>
-              <w:rPr>
-                <w:rFonts w:ascii="Source Sans Pro Light" w:hAnsi="Source Sans Pro Light" w:cs="Open Sans Light"/>
-                <w:lang w:val="en-US"/>
-              </w:rPr>
-              <w:t>o</w:t>
-            </w:r>
-            <w:r>
-              <w:rPr>
-                <w:rFonts w:ascii="Source Sans Pro Light" w:hAnsi="Source Sans Pro Light" w:cs="Open Sans Light"/>
-                <w:lang w:val="en-US"/>
-              </w:rPr>
-              <w:t xml:space="preserve">rdinal, </w:t>
-            </w:r>
-            <w:r>
-              <w:rPr>
-                <w:rFonts w:ascii="Source Sans Pro Light" w:hAnsi="Source Sans Pro Light" w:cs="Open Sans Light"/>
-                <w:lang w:val="en-US"/>
-              </w:rPr>
-              <w:t>p</w:t>
-            </w:r>
-            <w:r>
-              <w:rPr>
-                <w:rFonts w:ascii="Source Sans Pro Light" w:hAnsi="Source Sans Pro Light" w:cs="Open Sans Light"/>
-                <w:lang w:val="en-US"/>
-              </w:rPr>
-              <w:t xml:space="preserve">roportional </w:t>
-            </w:r>
-            <w:r>
-              <w:rPr>
-                <w:rFonts w:ascii="Source Sans Pro Light" w:hAnsi="Source Sans Pro Light" w:cs="Open Sans Light"/>
-                <w:lang w:val="en-US"/>
-              </w:rPr>
-              <w:t>o</w:t>
-            </w:r>
-            <w:r>
-              <w:rPr>
-                <w:rFonts w:ascii="Source Sans Pro Light" w:hAnsi="Source Sans Pro Light" w:cs="Open Sans Light"/>
-                <w:lang w:val="en-US"/>
-              </w:rPr>
-              <w:t>dds</w:t>
-            </w:r>
-          </w:p>
-        </w:tc>
-        <w:tc>
-          <w:tcPr>
-            <w:tcW w:w="0" w:type="auto"/>
-          </w:tcPr>
-          <w:p>
-            <w:pPr>
-              <w:cnfStyle w:val="000000000000" w:firstRow="0" w:lastRow="0" w:firstColumn="0" w:lastColumn="0" w:oddVBand="0" w:evenVBand="0" w:oddHBand="0" w:evenHBand="0" w:firstRowFirstColumn="0" w:firstRowLastColumn="0" w:lastRowFirstColumn="0" w:lastRowLastColumn="0"/>
-              <w:rPr>
-                <w:rFonts w:ascii="Liberation Mono" w:hAnsi="Liberation Mono" w:cs="Liberation Mono"/>
-                <w:sz w:val="20"/>
-                <w:lang w:val="en-US"/>
+          </w:p>
+        </w:tc>
+        <w:tc>
+          <w:tcPr>
+            <w:tcW w:w="0" w:type="auto"/>
+            <w:vMerge/>
+            <w:vAlign w:val="center"/>
+          </w:tcPr>
+          <w:p>
+            <w:pPr>
+              <w:cnfStyle w:val="000000000000" w:firstRow="0" w:lastRow="0" w:firstColumn="0" w:lastColumn="0" w:oddVBand="0" w:evenVBand="0" w:oddHBand="0" w:evenHBand="0" w:firstRowFirstColumn="0" w:firstRowLastColumn="0" w:lastRowFirstColumn="0" w:lastRowLastColumn="0"/>
+              <w:rPr>
+                <w:rFonts w:ascii="Source Sans Pro Light" w:hAnsi="Source Sans Pro Light" w:cs="Open Sans Light"/>
+                <w:lang w:val="en-GB"/>
+              </w:rPr>
+            </w:pPr>
+          </w:p>
+        </w:tc>
+        <w:tc>
+          <w:tcPr>
+            <w:tcW w:w="0" w:type="auto"/>
+            <w:vMerge/>
+            <w:vAlign w:val="center"/>
+          </w:tcPr>
+          <w:p>
+            <w:pPr>
+              <w:cnfStyle w:val="000000000000" w:firstRow="0" w:lastRow="0" w:firstColumn="0" w:lastColumn="0" w:oddVBand="0" w:evenVBand="0" w:oddHBand="0" w:evenHBand="0" w:firstRowFirstColumn="0" w:firstRowLastColumn="0" w:lastRowFirstColumn="0" w:lastRowLastColumn="0"/>
+              <w:rPr>
+                <w:rFonts w:ascii="Source Sans Pro Light" w:hAnsi="Source Sans Pro Light" w:cs="Open Sans Light"/>
+                <w:lang w:val="en-US"/>
+              </w:rPr>
+            </w:pPr>
+          </w:p>
+        </w:tc>
+        <w:tc>
+          <w:tcPr>
+            <w:tcW w:w="0" w:type="auto"/>
+          </w:tcPr>
+          <w:p>
+            <w:pPr>
+              <w:cnfStyle w:val="000000000000" w:firstRow="0" w:lastRow="0" w:firstColumn="0" w:lastColumn="0" w:oddVBand="0" w:evenVBand="0" w:oddHBand="0" w:evenHBand="0" w:firstRowFirstColumn="0" w:firstRowLastColumn="0" w:lastRowFirstColumn="0" w:lastRowLastColumn="0"/>
+              <w:rPr>
+                <w:rFonts w:ascii="Liberation Mono" w:hAnsi="Liberation Mono" w:cs="Liberation Mono"/>
+                <w:sz w:val="20"/>
+                <w:lang w:val="en-GB"/>
               </w:rPr>
             </w:pPr>
             <w:r>
@@ -3692,130 +3750,56 @@
               </w:rPr>
               <w:t>[`</w:t>
             </w:r>
-            <w:r>
-              <w:rPr>
-                <w:rFonts w:ascii="Liberation Mono" w:hAnsi="Liberation Mono" w:cs="Liberation Mono"/>
-                <w:sz w:val="20"/>
-                <w:lang w:val="en-US"/>
-              </w:rPr>
-              <w:t>polr()</w:t>
-            </w:r>
-            <w:r>
-              <w:rPr>
-                <w:rFonts w:ascii="Liberation Mono" w:hAnsi="Liberation Mono" w:cs="Liberation Mono"/>
-                <w:sz w:val="20"/>
-                <w:lang w:val="en-US"/>
-              </w:rPr>
-              <w:t>`](</w:t>
-            </w:r>
-            <w:r>
-              <w:rPr>
-                <w:rFonts w:ascii="Liberation Mono" w:hAnsi="Liberation Mono" w:cs="Liberation Mono"/>
-                <w:sz w:val="20"/>
-                <w:lang w:val="en-US"/>
-              </w:rPr>
-              <w:t>https://www.rdocumentation.org/packages/MASS/versions/7.3-47/topics/</w:t>
-            </w:r>
-            <w:r>
-              <w:rPr>
-                <w:rFonts w:ascii="Liberation Mono" w:hAnsi="Liberation Mono" w:cs="Liberation Mono"/>
-                <w:sz w:val="20"/>
-                <w:lang w:val="en-US"/>
-              </w:rPr>
-              <w:t>polr)</w:t>
-            </w:r>
-            <w:r>
-              <w:rPr>
-                <w:rFonts w:ascii="Liberation Mono" w:hAnsi="Liberation Mono" w:cs="Liberation Mono"/>
-                <w:sz w:val="20"/>
-                <w:lang w:val="en-US"/>
-              </w:rPr>
-              <w:t xml:space="preserve">, </w:t>
-            </w:r>
-            <w:r>
-              <w:rPr>
-                <w:rFonts w:ascii="Liberation Mono" w:hAnsi="Liberation Mono" w:cs="Liberation Mono"/>
-                <w:sz w:val="20"/>
-                <w:lang w:val="en-US"/>
-              </w:rPr>
-              <w:t>[`</w:t>
-            </w:r>
-            <w:r>
-              <w:rPr>
-                <w:rFonts w:ascii="Liberation Mono" w:hAnsi="Liberation Mono" w:cs="Liberation Mono"/>
-                <w:sz w:val="20"/>
-                <w:lang w:val="en-US"/>
-              </w:rPr>
-              <w:t>clm()</w:t>
-            </w:r>
-            <w:r>
-              <w:rPr>
-                <w:rFonts w:ascii="Liberation Mono" w:hAnsi="Liberation Mono" w:cs="Liberation Mono"/>
-                <w:sz w:val="20"/>
-                <w:lang w:val="en-US"/>
-              </w:rPr>
-              <w:t>`](</w:t>
-            </w:r>
-            <w:r>
-              <w:rPr>
-                <w:rFonts w:ascii="Liberation Mono" w:hAnsi="Liberation Mono" w:cs="Liberation Mono"/>
-                <w:sz w:val="20"/>
-                <w:lang w:val="en-US"/>
-              </w:rPr>
-              <w:t>https://www.rdocumentation.org/packages/ordinal/versions/2019.4-25/topics/clm</w:t>
-            </w:r>
-            <w:r>
-              <w:rPr>
-                <w:rFonts w:ascii="Liberation Mono" w:hAnsi="Liberation Mono" w:cs="Liberation Mono"/>
-                <w:sz w:val="20"/>
-                <w:lang w:val="en-US"/>
-              </w:rPr>
-              <w:t>)</w:t>
-            </w:r>
-          </w:p>
-        </w:tc>
-        <w:tc>
-          <w:tcPr>
-            <w:tcW w:w="0" w:type="auto"/>
-            <w:vMerge w:val="restart"/>
-          </w:tcPr>
-          <w:p>
-            <w:pPr>
-              <w:cnfStyle w:val="000000000000" w:firstRow="0" w:lastRow="0" w:firstColumn="0" w:lastColumn="0" w:oddVBand="0" w:evenVBand="0" w:oddHBand="0" w:evenHBand="0" w:firstRowFirstColumn="0" w:firstRowLastColumn="0" w:lastRowFirstColumn="0" w:lastRowLastColumn="0"/>
-              <w:rPr>
-                <w:rFonts w:ascii="Source Sans Pro Light" w:hAnsi="Source Sans Pro Light" w:cs="Liberation Mono"/>
-                <w:sz w:val="20"/>
-                <w:szCs w:val="20"/>
-                <w:lang w:val="en-US"/>
-              </w:rPr>
-            </w:pPr>
-            <w:r>
-              <w:rPr>
-                <w:rFonts w:ascii="Source Sans Pro Light" w:hAnsi="Source Sans Pro Light" w:cs="Liberation Mono"/>
-                <w:sz w:val="20"/>
-                <w:szCs w:val="20"/>
-                <w:lang w:val="en-US"/>
-              </w:rPr>
-              <w:t>[UCLA](</w:t>
-            </w:r>
-            <w:r>
-              <w:rPr>
-                <w:rFonts w:ascii="Source Sans Pro Light" w:hAnsi="Source Sans Pro Light" w:cs="Liberation Mono"/>
-                <w:sz w:val="20"/>
-                <w:szCs w:val="20"/>
-                <w:lang w:val="en-US"/>
-              </w:rPr>
-              <w:t>https://stats.idre.ucla.edu/r/dae/ordinal-logistic-regression/</w:t>
-            </w:r>
-            <w:r>
-              <w:rPr>
-                <w:rFonts w:ascii="Source Sans Pro Light" w:hAnsi="Source Sans Pro Light" w:cs="Liberation Mono"/>
-                <w:sz w:val="20"/>
-                <w:szCs w:val="20"/>
-                <w:lang w:val="en-US"/>
-              </w:rPr>
-              <w:t>)</w:t>
-            </w:r>
+            <w:proofErr w:type="spellStart"/>
+            <w:r>
+              <w:rPr>
+                <w:rFonts w:ascii="Liberation Mono" w:hAnsi="Liberation Mono" w:cs="Liberation Mono"/>
+                <w:sz w:val="20"/>
+                <w:lang w:val="en-US"/>
+              </w:rPr>
+              <w:t>glmmTMB</w:t>
+            </w:r>
+            <w:proofErr w:type="spellEnd"/>
+            <w:r>
+              <w:rPr>
+                <w:rFonts w:ascii="Liberation Mono" w:hAnsi="Liberation Mono" w:cs="Liberation Mono"/>
+                <w:sz w:val="20"/>
+                <w:lang w:val="en-US"/>
+              </w:rPr>
+              <w:t>(family=beta)</w:t>
+            </w:r>
+            <w:r>
+              <w:rPr>
+                <w:rFonts w:ascii="Liberation Mono" w:hAnsi="Liberation Mono" w:cs="Liberation Mono"/>
+                <w:sz w:val="20"/>
+                <w:lang w:val="en-US"/>
+              </w:rPr>
+              <w:t>`]</w:t>
+            </w:r>
+            <w:r>
+              <w:rPr>
+                <w:rFonts w:ascii="Liberation Mono" w:hAnsi="Liberation Mono" w:cs="Liberation Mono"/>
+                <w:sz w:val="20"/>
+                <w:lang w:val="en-GB"/>
+              </w:rPr>
+              <w:t>(https://www.rdocumentation.org/packages/glmmTMB/versions/0.2.3/topics/glmmTMB)</w:t>
+            </w:r>
+          </w:p>
+        </w:tc>
+        <w:tc>
+          <w:tcPr>
+            <w:tcW w:w="0" w:type="auto"/>
+          </w:tcPr>
+          <w:p>
+            <w:pPr>
+              <w:cnfStyle w:val="000000000000" w:firstRow="0" w:lastRow="0" w:firstColumn="0" w:lastColumn="0" w:oddVBand="0" w:evenVBand="0" w:oddHBand="0" w:evenHBand="0" w:firstRowFirstColumn="0" w:firstRowLastColumn="0" w:lastRowFirstColumn="0" w:lastRowLastColumn="0"/>
+              <w:rPr>
+                <w:rFonts w:ascii="Source Sans Pro Light" w:hAnsi="Source Sans Pro Light" w:cs="Liberation Mono"/>
+                <w:sz w:val="20"/>
+                <w:szCs w:val="20"/>
+                <w:lang w:val="en-US"/>
+              </w:rPr>
+            </w:pPr>
           </w:p>
         </w:tc>
       </w:tr>
@@ -3824,7 +3808,6 @@
           <w:tcPr>
             <w:cnfStyle w:val="001000000000" w:firstRow="0" w:lastRow="0" w:firstColumn="1" w:lastColumn="0" w:oddVBand="0" w:evenVBand="0" w:oddHBand="0" w:evenHBand="0" w:firstRowFirstColumn="0" w:firstRowLastColumn="0" w:lastRowFirstColumn="0" w:lastRowLastColumn="0"/>
             <w:tcW w:w="0" w:type="auto"/>
-            <w:vMerge/>
             <w:vAlign w:val="center"/>
           </w:tcPr>
           <w:p>
@@ -3835,180 +3818,148 @@
                 <w:lang w:val="en-US"/>
               </w:rPr>
             </w:pPr>
-          </w:p>
-        </w:tc>
-        <w:tc>
-          <w:tcPr>
-            <w:tcW w:w="0" w:type="auto"/>
-            <w:vMerge/>
-            <w:vAlign w:val="center"/>
-          </w:tcPr>
-          <w:p>
-            <w:pPr>
-              <w:cnfStyle w:val="000000000000" w:firstRow="0" w:lastRow="0" w:firstColumn="0" w:lastColumn="0" w:oddVBand="0" w:evenVBand="0" w:oddHBand="0" w:evenHBand="0" w:firstRowFirstColumn="0" w:firstRowLastColumn="0" w:lastRowFirstColumn="0" w:lastRowLastColumn="0"/>
-              <w:rPr>
-                <w:rFonts w:ascii="Source Sans Pro Light" w:hAnsi="Source Sans Pro Light" w:cs="Open Sans Light"/>
-                <w:lang w:val="en-GB"/>
-              </w:rPr>
-            </w:pPr>
-          </w:p>
-        </w:tc>
-        <w:tc>
-          <w:tcPr>
-            <w:tcW w:w="0" w:type="auto"/>
-            <w:vMerge/>
-            <w:vAlign w:val="center"/>
-          </w:tcPr>
-          <w:p>
-            <w:pPr>
-              <w:cnfStyle w:val="000000000000" w:firstRow="0" w:lastRow="0" w:firstColumn="0" w:lastColumn="0" w:oddVBand="0" w:evenVBand="0" w:oddHBand="0" w:evenHBand="0" w:firstRowFirstColumn="0" w:firstRowLastColumn="0" w:lastRowFirstColumn="0" w:lastRowLastColumn="0"/>
-              <w:rPr>
-                <w:rFonts w:ascii="Source Sans Pro Light" w:hAnsi="Source Sans Pro Light" w:cs="Open Sans Light"/>
-                <w:lang w:val="en-US"/>
-              </w:rPr>
-            </w:pPr>
-          </w:p>
-        </w:tc>
-        <w:tc>
-          <w:tcPr>
-            <w:tcW w:w="0" w:type="auto"/>
-          </w:tcPr>
-          <w:p>
-            <w:pPr>
-              <w:cnfStyle w:val="000000000000" w:firstRow="0" w:lastRow="0" w:firstColumn="0" w:lastColumn="0" w:oddVBand="0" w:evenVBand="0" w:oddHBand="0" w:evenHBand="0" w:firstRowFirstColumn="0" w:firstRowLastColumn="0" w:lastRowFirstColumn="0" w:lastRowLastColumn="0"/>
-              <w:rPr>
-                <w:rFonts w:ascii="Liberation Mono" w:hAnsi="Liberation Mono" w:cs="Liberation Mono"/>
-                <w:sz w:val="20"/>
-                <w:lang w:val="en-US"/>
-              </w:rPr>
-            </w:pPr>
-            <w:r>
-              <w:rPr>
-                <w:rFonts w:ascii="Liberation Mono" w:hAnsi="Liberation Mono" w:cs="Liberation Mono"/>
-                <w:sz w:val="20"/>
-                <w:lang w:val="en-US"/>
-              </w:rPr>
-              <w:t>[`</w:t>
-            </w:r>
-            <w:r>
-              <w:rPr>
-                <w:rFonts w:ascii="Liberation Mono" w:hAnsi="Liberation Mono" w:cs="Liberation Mono"/>
-                <w:sz w:val="20"/>
-                <w:lang w:val="en-US"/>
-              </w:rPr>
-              <w:t>clmm()</w:t>
-            </w:r>
-            <w:r>
-              <w:rPr>
-                <w:rFonts w:ascii="Liberation Mono" w:hAnsi="Liberation Mono" w:cs="Liberation Mono"/>
-                <w:sz w:val="20"/>
-                <w:lang w:val="en-US"/>
-              </w:rPr>
-              <w:t>`](</w:t>
-            </w:r>
-            <w:r>
-              <w:rPr>
-                <w:rFonts w:ascii="Liberation Mono" w:hAnsi="Liberation Mono" w:cs="Liberation Mono"/>
-                <w:sz w:val="20"/>
-                <w:lang w:val="en-US"/>
-              </w:rPr>
-              <w:t>https://www.rdocumentation.org/packages/ordinal/versions/2019.4-25/topics/clm</w:t>
-            </w:r>
-            <w:r>
-              <w:rPr>
-                <w:rFonts w:ascii="Liberation Mono" w:hAnsi="Liberation Mono" w:cs="Liberation Mono"/>
-                <w:sz w:val="20"/>
-                <w:lang w:val="en-US"/>
-              </w:rPr>
-              <w:t>m)</w:t>
-            </w:r>
-            <w:r>
-              <w:rPr>
-                <w:rFonts w:ascii="Liberation Mono" w:hAnsi="Liberation Mono" w:cs="Liberation Mono"/>
-                <w:sz w:val="20"/>
-                <w:lang w:val="en-US"/>
-              </w:rPr>
-              <w:t xml:space="preserve">, </w:t>
-            </w:r>
-            <w:r>
-              <w:rPr>
-                <w:rFonts w:ascii="Liberation Mono" w:hAnsi="Liberation Mono" w:cs="Liberation Mono"/>
-                <w:sz w:val="20"/>
-                <w:lang w:val="en-US"/>
-              </w:rPr>
-              <w:t>[`</w:t>
-            </w:r>
-            <w:r>
-              <w:rPr>
-                <w:rFonts w:ascii="Liberation Mono" w:hAnsi="Liberation Mono" w:cs="Liberation Mono"/>
-                <w:sz w:val="20"/>
-                <w:lang w:val="en-US"/>
-              </w:rPr>
-              <w:t>mixor()</w:t>
-            </w:r>
-            <w:r>
-              <w:rPr>
-                <w:rFonts w:ascii="Liberation Mono" w:hAnsi="Liberation Mono" w:cs="Liberation Mono"/>
-                <w:sz w:val="20"/>
-                <w:lang w:val="en-US"/>
-              </w:rPr>
-              <w:t>`](</w:t>
-            </w:r>
-            <w:r>
-              <w:rPr>
-                <w:rFonts w:ascii="Liberation Mono" w:hAnsi="Liberation Mono" w:cs="Liberation Mono"/>
-                <w:sz w:val="20"/>
-                <w:lang w:val="en-US"/>
-              </w:rPr>
-              <w:t>https://www.rdocumentation.org/packages/mixor/versions/1.0.4/topics/mixor</w:t>
-            </w:r>
-            <w:r>
-              <w:rPr>
-                <w:rFonts w:ascii="Liberation Mono" w:hAnsi="Liberation Mono" w:cs="Liberation Mono"/>
-                <w:sz w:val="20"/>
+            <w:r>
+              <w:rPr>
+                <w:rFonts w:ascii="Source Sans Pro Light" w:hAnsi="Source Sans Pro Light" w:cs="Open Sans Light"/>
+                <w:b w:val="0"/>
+                <w:lang w:val="en-US"/>
+              </w:rPr>
+              <w:t>Proportion / Ratio (</w:t>
+            </w:r>
+            <w:r>
+              <w:rPr>
+                <w:rFonts w:ascii="Source Sans Pro Light" w:hAnsi="Source Sans Pro Light" w:cs="Open Sans Light"/>
+                <w:b w:val="0"/>
+                <w:lang w:val="en-US"/>
+              </w:rPr>
+              <w:t>including zero and one</w:t>
+            </w:r>
+            <w:r>
+              <w:rPr>
+                <w:rFonts w:ascii="Source Sans Pro Light" w:hAnsi="Source Sans Pro Light" w:cs="Open Sans Light"/>
+                <w:b w:val="0"/>
                 <w:lang w:val="en-US"/>
               </w:rPr>
               <w:t>)</w:t>
             </w:r>
-            <w:r>
-              <w:rPr>
-                <w:rFonts w:ascii="Liberation Mono" w:hAnsi="Liberation Mono" w:cs="Liberation Mono"/>
-                <w:sz w:val="20"/>
-                <w:lang w:val="en-US"/>
-              </w:rPr>
-              <w:t xml:space="preserve">, </w:t>
-            </w:r>
-            <w:r>
-              <w:rPr>
-                <w:rFonts w:ascii="Liberation Mono" w:hAnsi="Liberation Mono" w:cs="Liberation Mono"/>
-                <w:sz w:val="20"/>
-                <w:lang w:val="en-US"/>
-              </w:rPr>
-              <w:t>[`</w:t>
-            </w:r>
-            <w:r>
-              <w:rPr>
-                <w:rFonts w:ascii="Liberation Mono" w:hAnsi="Liberation Mono" w:cs="Liberation Mono"/>
-                <w:sz w:val="20"/>
-                <w:lang w:val="en-US"/>
-              </w:rPr>
-              <w:t>MCMCglmm()</w:t>
-            </w:r>
-            <w:r>
-              <w:rPr>
-                <w:rFonts w:ascii="Liberation Mono" w:hAnsi="Liberation Mono" w:cs="Liberation Mono"/>
-                <w:sz w:val="20"/>
-                <w:lang w:val="en-US"/>
-              </w:rPr>
-              <w:t>`](</w:t>
-            </w:r>
-            <w:r>
-              <w:rPr>
-                <w:rFonts w:ascii="Liberation Mono" w:hAnsi="Liberation Mono" w:cs="Liberation Mono"/>
-                <w:sz w:val="20"/>
-                <w:lang w:val="en-US"/>
-              </w:rPr>
-              <w:t>https://www.rdocumentation.org/packages/MCMCglmm/versions/2.29/topics/MCMCglmm</w:t>
+          </w:p>
+        </w:tc>
+        <w:tc>
+          <w:tcPr>
+            <w:tcW w:w="0" w:type="auto"/>
+            <w:vAlign w:val="center"/>
+          </w:tcPr>
+          <w:p>
+            <w:pPr>
+              <w:cnfStyle w:val="000000000000" w:firstRow="0" w:lastRow="0" w:firstColumn="0" w:lastColumn="0" w:oddVBand="0" w:evenVBand="0" w:oddHBand="0" w:evenHBand="0" w:firstRowFirstColumn="0" w:firstRowLastColumn="0" w:lastRowFirstColumn="0" w:lastRowLastColumn="0"/>
+              <w:rPr>
+                <w:rFonts w:ascii="Source Sans Pro Light" w:hAnsi="Source Sans Pro Light" w:cs="Open Sans Light"/>
+                <w:lang w:val="en-GB"/>
+              </w:rPr>
+            </w:pPr>
+            <w:r>
+              <w:rPr>
+                <w:rFonts w:ascii="Source Sans Pro Light" w:hAnsi="Source Sans Pro Light" w:cs="Open Sans Light"/>
+                <w:lang w:val="en-GB"/>
+              </w:rPr>
+              <w:t>Percentages, proportions</w:t>
+            </w:r>
+            <w:r>
+              <w:rPr>
+                <w:rFonts w:ascii="Source Sans Pro Light" w:hAnsi="Source Sans Pro Light" w:cs="Open Sans Light"/>
+                <w:lang w:val="en-GB"/>
+              </w:rPr>
+              <w:t xml:space="preserve"> of _continuous_ data</w:t>
+            </w:r>
+          </w:p>
+        </w:tc>
+        <w:tc>
+          <w:tcPr>
+            <w:tcW w:w="0" w:type="auto"/>
+            <w:vAlign w:val="center"/>
+          </w:tcPr>
+          <w:p>
+            <w:pPr>
+              <w:cnfStyle w:val="000000000000" w:firstRow="0" w:lastRow="0" w:firstColumn="0" w:lastColumn="0" w:oddVBand="0" w:evenVBand="0" w:oddHBand="0" w:evenHBand="0" w:firstRowFirstColumn="0" w:firstRowLastColumn="0" w:lastRowFirstColumn="0" w:lastRowLastColumn="0"/>
+              <w:rPr>
+                <w:rFonts w:ascii="Source Sans Pro Light" w:hAnsi="Source Sans Pro Light" w:cs="Open Sans Light"/>
+                <w:lang w:val="en-US"/>
+              </w:rPr>
+            </w:pPr>
+            <w:r>
+              <w:rPr>
+                <w:rFonts w:ascii="Source Sans Pro Light" w:hAnsi="Source Sans Pro Light" w:cs="Open Sans Light"/>
+                <w:lang w:val="en-US"/>
+              </w:rPr>
+              <w:t>B</w:t>
+            </w:r>
+            <w:r>
+              <w:rPr>
+                <w:rFonts w:ascii="Source Sans Pro Light" w:hAnsi="Source Sans Pro Light" w:cs="Open Sans Light"/>
+                <w:lang w:val="en-US"/>
+              </w:rPr>
+              <w:t>eta-Binomial</w:t>
+            </w:r>
+          </w:p>
+        </w:tc>
+        <w:tc>
+          <w:tcPr>
+            <w:tcW w:w="0" w:type="auto"/>
+          </w:tcPr>
+          <w:p>
+            <w:pPr>
+              <w:cnfStyle w:val="000000000000" w:firstRow="0" w:lastRow="0" w:firstColumn="0" w:lastColumn="0" w:oddVBand="0" w:evenVBand="0" w:oddHBand="0" w:evenHBand="0" w:firstRowFirstColumn="0" w:firstRowLastColumn="0" w:lastRowFirstColumn="0" w:lastRowLastColumn="0"/>
+              <w:rPr>
+                <w:rFonts w:ascii="Liberation Mono" w:hAnsi="Liberation Mono" w:cs="Liberation Mono"/>
+                <w:sz w:val="20"/>
+                <w:lang w:val="en-US"/>
+              </w:rPr>
+            </w:pPr>
+            <w:r>
+              <w:rPr>
+                <w:rFonts w:ascii="Liberation Mono" w:hAnsi="Liberation Mono" w:cs="Liberation Mono"/>
+                <w:sz w:val="20"/>
+                <w:lang w:val="en-US"/>
+              </w:rPr>
+              <w:t>[`BBreg()`](</w:t>
+            </w:r>
+            <w:r>
+              <w:rPr>
+                <w:lang w:val="en-US"/>
+              </w:rPr>
+              <w:t>https://www.rdocumentation.org/packages/HRQoL/versions/1.0/topics/BBreg)</w:t>
+            </w:r>
+            <w:r>
+              <w:rPr>
+                <w:rFonts w:ascii="Liberation Mono" w:hAnsi="Liberation Mono" w:cs="Liberation Mono"/>
+                <w:sz w:val="20"/>
+                <w:lang w:val="en-US"/>
+              </w:rPr>
+              <w:t>, [`betabin()`](https://www.rdocumentation.org/packages/aod/versions/1.3.1/topics/betabin</w:t>
+            </w:r>
+            <w:r>
+              <w:rPr>
+                <w:rFonts w:ascii="Liberation Mono" w:hAnsi="Liberation Mono" w:cs="Liberation Mono"/>
+                <w:sz w:val="20"/>
+                <w:lang w:val="en-US"/>
+              </w:rPr>
+              <w:t>), [`vglm(family=betabinomial)`]</w:t>
+            </w:r>
+            <w:r>
+              <w:rPr>
+                <w:rFonts w:ascii="Liberation Mono" w:hAnsi="Liberation Mono" w:cs="Liberation Mono"/>
+                <w:sz w:val="20"/>
+                <w:lang w:val="en-US"/>
+              </w:rPr>
+              <w:t>(</w:t>
+            </w:r>
+            <w:r>
+              <w:rPr>
+                <w:rFonts w:ascii="Liberation Mono" w:hAnsi="Liberation Mono" w:cs="Liberation Mono"/>
+                <w:sz w:val="20"/>
+                <w:lang w:val="en-US"/>
+              </w:rPr>
+              <w:t>https://www.rdocumentation.org/packages/VGAM/versions/1.1-2/topics/vglm</w:t>
             </w:r>
             <w:r>
               <w:rPr>
@@ -4023,18 +3974,70 @@
         <w:tc>
           <w:tcPr>
             <w:tcW w:w="0" w:type="auto"/>
-            <w:vMerge/>
-          </w:tcPr>
-          <w:p>
-            <w:pPr>
-              <w:cnfStyle w:val="000000000000" w:firstRow="0" w:lastRow="0" w:firstColumn="0" w:lastColumn="0" w:oddVBand="0" w:evenVBand="0" w:oddHBand="0" w:evenHBand="0" w:firstRowFirstColumn="0" w:firstRowLastColumn="0" w:lastRowFirstColumn="0" w:lastRowLastColumn="0"/>
-              <w:rPr>
-                <w:rFonts w:ascii="Source Sans Pro Light" w:hAnsi="Source Sans Pro Light" w:cs="Liberation Mono"/>
-                <w:sz w:val="20"/>
-                <w:szCs w:val="20"/>
-                <w:lang w:val="en-US"/>
-              </w:rPr>
-            </w:pPr>
+          </w:tcPr>
+          <w:p>
+            <w:pPr>
+              <w:cnfStyle w:val="000000000000" w:firstRow="0" w:lastRow="0" w:firstColumn="0" w:lastColumn="0" w:oddVBand="0" w:evenVBand="0" w:oddHBand="0" w:evenHBand="0" w:firstRowFirstColumn="0" w:firstRowLastColumn="0" w:lastRowFirstColumn="0" w:lastRowLastColumn="0"/>
+              <w:rPr>
+                <w:rFonts w:ascii="Source Sans Pro Light" w:hAnsi="Source Sans Pro Light" w:cs="Liberation Mono"/>
+                <w:sz w:val="20"/>
+                <w:szCs w:val="20"/>
+                <w:lang w:val="en-US"/>
+              </w:rPr>
+            </w:pPr>
+            <w:r>
+              <w:rPr>
+                <w:rFonts w:ascii="Source Sans Pro Light" w:hAnsi="Source Sans Pro Light" w:cs="Liberation Mono"/>
+                <w:sz w:val="20"/>
+                <w:szCs w:val="20"/>
+                <w:lang w:val="en-US"/>
+              </w:rPr>
+              <w:t>[</w:t>
+            </w:r>
+            <w:proofErr w:type="spellStart"/>
+            <w:r>
+              <w:rPr>
+                <w:rFonts w:ascii="Source Sans Pro Light" w:hAnsi="Source Sans Pro Light" w:cs="Liberation Mono"/>
+                <w:sz w:val="20"/>
+                <w:szCs w:val="20"/>
+                <w:lang w:val="en-US"/>
+              </w:rPr>
+              <w:t>ouR</w:t>
+            </w:r>
+            <w:proofErr w:type="spellEnd"/>
+            <w:r>
+              <w:rPr>
+                <w:rFonts w:ascii="Source Sans Pro Light" w:hAnsi="Source Sans Pro Light" w:cs="Liberation Mono"/>
+                <w:sz w:val="20"/>
+                <w:szCs w:val="20"/>
+                <w:lang w:val="en-US"/>
+              </w:rPr>
+              <w:t xml:space="preserve"> data generation](</w:t>
+            </w:r>
+            <w:r>
+              <w:rPr>
+                <w:lang w:val="en-GB"/>
+              </w:rPr>
+              <w:t xml:space="preserve"> </w:t>
+            </w:r>
+            <w:r>
+              <w:rPr>
+                <w:rFonts w:ascii="Source Sans Pro Light" w:hAnsi="Source Sans Pro Light" w:cs="Liberation Mono"/>
+                <w:sz w:val="20"/>
+                <w:szCs w:val="20"/>
+                <w:lang w:val="en-US"/>
+              </w:rPr>
+              <w:t>https://www.rdatagen.net/post/binary-beta-beta-binomial/</w:t>
+            </w:r>
+            <w:r>
+              <w:rPr>
+                <w:rFonts w:ascii="Source Sans Pro Light" w:hAnsi="Source Sans Pro Light" w:cs="Liberation Mono"/>
+                <w:sz w:val="20"/>
+                <w:szCs w:val="20"/>
+                <w:lang w:val="en-US"/>
+              </w:rPr>
+              <w:t>)</w:t>
+            </w:r>
           </w:p>
         </w:tc>
       </w:tr>
@@ -4060,7 +4063,7 @@
                 <w:b w:val="0"/>
                 <w:lang w:val="en-US"/>
               </w:rPr>
-              <w:t>Cumulative, multinomial</w:t>
+              <w:t>Ordinal</w:t>
             </w:r>
           </w:p>
         </w:tc>
@@ -4083,7 +4086,7 @@
                 <w:rFonts w:ascii="Source Sans Pro Light" w:hAnsi="Source Sans Pro Light" w:cs="Open Sans Light"/>
                 <w:lang w:val="en-GB"/>
               </w:rPr>
-              <w:t>No natural order of categories, like red/green/blue</w:t>
+              <w:t>Likert scale, worse/ok/better</w:t>
             </w:r>
           </w:p>
         </w:tc>
@@ -4106,14 +4109,42 @@
                 <w:rFonts w:ascii="Source Sans Pro Light" w:hAnsi="Source Sans Pro Light" w:cs="Open Sans Light"/>
                 <w:lang w:val="en-US"/>
               </w:rPr>
-              <w:t>c</w:t>
-            </w:r>
-            <w:r>
-              <w:rPr>
-                <w:rFonts w:ascii="Source Sans Pro Light" w:hAnsi="Source Sans Pro Light" w:cs="Open Sans Light"/>
-                <w:lang w:val="en-US"/>
-              </w:rPr>
-              <w:t>umulative link, multinomial</w:t>
+              <w:t>o</w:t>
+            </w:r>
+            <w:r>
+              <w:rPr>
+                <w:rFonts w:ascii="Source Sans Pro Light" w:hAnsi="Source Sans Pro Light" w:cs="Open Sans Light"/>
+                <w:lang w:val="en-US"/>
+              </w:rPr>
+              <w:t xml:space="preserve">rdinal, </w:t>
+            </w:r>
+            <w:r>
+              <w:rPr>
+                <w:rFonts w:ascii="Source Sans Pro Light" w:hAnsi="Source Sans Pro Light" w:cs="Open Sans Light"/>
+                <w:lang w:val="en-US"/>
+              </w:rPr>
+              <w:t>p</w:t>
+            </w:r>
+            <w:r>
+              <w:rPr>
+                <w:rFonts w:ascii="Source Sans Pro Light" w:hAnsi="Source Sans Pro Light" w:cs="Open Sans Light"/>
+                <w:lang w:val="en-US"/>
+              </w:rPr>
+              <w:t xml:space="preserve">roportional </w:t>
+            </w:r>
+            <w:r>
+              <w:rPr>
+                <w:rFonts w:ascii="Source Sans Pro Light" w:hAnsi="Source Sans Pro Light" w:cs="Open Sans Light"/>
+                <w:lang w:val="en-US"/>
+              </w:rPr>
+              <w:t>o</w:t>
+            </w:r>
+            <w:r>
+              <w:rPr>
+                <w:rFonts w:ascii="Source Sans Pro Light" w:hAnsi="Source Sans Pro Light" w:cs="Open Sans Light"/>
+                <w:lang w:val="en-US"/>
+              </w:rPr>
+              <w:t>dds</w:t>
             </w:r>
           </w:p>
         </w:tc>
@@ -4144,7 +4175,7 @@
                 <w:sz w:val="20"/>
                 <w:lang w:val="en-US"/>
               </w:rPr>
-              <w:t>multinom()</w:t>
+              <w:t>polr()</w:t>
             </w:r>
             <w:r>
               <w:rPr>
@@ -4160,7 +4191,55 @@
                 <w:sz w:val="20"/>
                 <w:lang w:val="en-US"/>
               </w:rPr>
-              <w:t>https://www.rdocumentation.org/packages/nnet/versions/7.3-12/topics/multinom</w:t>
+              <w:t>https://www.rdocumentation.org/packages/MASS/versions/7.3-47/topics/</w:t>
+            </w:r>
+            <w:r>
+              <w:rPr>
+                <w:rFonts w:ascii="Liberation Mono" w:hAnsi="Liberation Mono" w:cs="Liberation Mono"/>
+                <w:sz w:val="20"/>
+                <w:lang w:val="en-US"/>
+              </w:rPr>
+              <w:t>polr)</w:t>
+            </w:r>
+            <w:r>
+              <w:rPr>
+                <w:rFonts w:ascii="Liberation Mono" w:hAnsi="Liberation Mono" w:cs="Liberation Mono"/>
+                <w:sz w:val="20"/>
+                <w:lang w:val="en-US"/>
+              </w:rPr>
+              <w:t xml:space="preserve">, </w:t>
+            </w:r>
+            <w:r>
+              <w:rPr>
+                <w:rFonts w:ascii="Liberation Mono" w:hAnsi="Liberation Mono" w:cs="Liberation Mono"/>
+                <w:sz w:val="20"/>
+                <w:lang w:val="en-US"/>
+              </w:rPr>
+              <w:t>[`</w:t>
+            </w:r>
+            <w:r>
+              <w:rPr>
+                <w:rFonts w:ascii="Liberation Mono" w:hAnsi="Liberation Mono" w:cs="Liberation Mono"/>
+                <w:sz w:val="20"/>
+                <w:lang w:val="en-US"/>
+              </w:rPr>
+              <w:t>clm()</w:t>
+            </w:r>
+            <w:r>
+              <w:rPr>
+                <w:rFonts w:ascii="Liberation Mono" w:hAnsi="Liberation Mono" w:cs="Liberation Mono"/>
+                <w:sz w:val="20"/>
+                <w:lang w:val="en-US"/>
+              </w:rPr>
+              <w:t>`](</w:t>
+            </w:r>
+            <w:r>
+              <w:rPr>
+                <w:rFonts w:ascii="Liberation Mono" w:hAnsi="Liberation Mono" w:cs="Liberation Mono"/>
+                <w:sz w:val="20"/>
+                <w:lang w:val="en-US"/>
+              </w:rPr>
+              <w:t>https://www.rdocumentation.org/packages/ordinal/versions/2019.4-25/topics/clm</w:t>
             </w:r>
             <w:r>
               <w:rPr>
@@ -4170,158 +4249,6 @@
               </w:rPr>
               <w:t>)</w:t>
             </w:r>
-            <w:r>
-              <w:rPr>
-                <w:rFonts w:ascii="Liberation Mono" w:hAnsi="Liberation Mono" w:cs="Liberation Mono"/>
-                <w:sz w:val="20"/>
-                <w:lang w:val="en-US"/>
-              </w:rPr>
-              <w:t xml:space="preserve">, </w:t>
-            </w:r>
-            <w:r>
-              <w:rPr>
-                <w:rFonts w:ascii="Liberation Mono" w:hAnsi="Liberation Mono" w:cs="Liberation Mono"/>
-                <w:sz w:val="20"/>
-                <w:lang w:val="en-US"/>
-              </w:rPr>
-              <w:t>[`</w:t>
-            </w:r>
-            <w:r>
-              <w:rPr>
-                <w:rFonts w:ascii="Liberation Mono" w:hAnsi="Liberation Mono" w:cs="Liberation Mono"/>
-                <w:sz w:val="20"/>
-                <w:lang w:val="en-US"/>
-              </w:rPr>
-              <w:t>clm()</w:t>
-            </w:r>
-            <w:r>
-              <w:rPr>
-                <w:rFonts w:ascii="Liberation Mono" w:hAnsi="Liberation Mono" w:cs="Liberation Mono"/>
-                <w:sz w:val="20"/>
-                <w:lang w:val="en-US"/>
-              </w:rPr>
-              <w:t>`](</w:t>
-            </w:r>
-            <w:r>
-              <w:rPr>
-                <w:rFonts w:ascii="Liberation Mono" w:hAnsi="Liberation Mono" w:cs="Liberation Mono"/>
-                <w:sz w:val="20"/>
-                <w:lang w:val="en-US"/>
-              </w:rPr>
-              <w:t>https://www.rdocumentation.org/packages/ordinal/versions/2019.4-25/topics/clm</w:t>
-            </w:r>
-            <w:r>
-              <w:rPr>
-                <w:rFonts w:ascii="Liberation Mono" w:hAnsi="Liberation Mono" w:cs="Liberation Mono"/>
-                <w:sz w:val="20"/>
-                <w:lang w:val="en-US"/>
-              </w:rPr>
-              <w:t>)</w:t>
-            </w:r>
-            <w:r>
-              <w:rPr>
-                <w:rFonts w:ascii="Liberation Mono" w:hAnsi="Liberation Mono" w:cs="Liberation Mono"/>
-                <w:sz w:val="20"/>
-                <w:lang w:val="en-US"/>
-              </w:rPr>
-              <w:t>,</w:t>
-            </w:r>
-            <w:r>
-              <w:rPr>
-                <w:rFonts w:ascii="Liberation Mono" w:hAnsi="Liberation Mono" w:cs="Liberation Mono"/>
-                <w:sz w:val="20"/>
-                <w:lang w:val="en-US"/>
-              </w:rPr>
-              <w:t xml:space="preserve"> </w:t>
-            </w:r>
-            <w:r>
-              <w:rPr>
-                <w:rFonts w:ascii="Liberation Mono" w:hAnsi="Liberation Mono" w:cs="Liberation Mono"/>
-                <w:sz w:val="20"/>
-                <w:lang w:val="en-US"/>
-              </w:rPr>
-              <w:t>[`</w:t>
-            </w:r>
-            <w:r>
-              <w:rPr>
-                <w:rFonts w:ascii="Liberation Mono" w:hAnsi="Liberation Mono" w:cs="Liberation Mono"/>
-                <w:sz w:val="20"/>
-                <w:lang w:val="en-US"/>
-              </w:rPr>
-              <w:t>bracl()</w:t>
-            </w:r>
-            <w:r>
-              <w:rPr>
-                <w:rFonts w:ascii="Liberation Mono" w:hAnsi="Liberation Mono" w:cs="Liberation Mono"/>
-                <w:sz w:val="20"/>
-                <w:lang w:val="en-US"/>
-              </w:rPr>
-              <w:t>`](</w:t>
-            </w:r>
-            <w:r>
-              <w:rPr>
-                <w:rFonts w:ascii="Liberation Mono" w:hAnsi="Liberation Mono" w:cs="Liberation Mono"/>
-                <w:sz w:val="20"/>
-                <w:lang w:val="en-US"/>
-              </w:rPr>
-              <w:t>https://www.rdocumentation.org/packages/brglm2/versions/0.6.0/topics/bracl</w:t>
-            </w:r>
-            <w:r>
-              <w:rPr>
-                <w:rFonts w:ascii="Liberation Mono" w:hAnsi="Liberation Mono" w:cs="Liberation Mono"/>
-                <w:sz w:val="20"/>
-                <w:lang w:val="en-US"/>
-              </w:rPr>
-              <w:t>)</w:t>
-            </w:r>
-            <w:r>
-              <w:rPr>
-                <w:rFonts w:ascii="Liberation Mono" w:hAnsi="Liberation Mono" w:cs="Liberation Mono"/>
-                <w:sz w:val="20"/>
-                <w:lang w:val="en-US"/>
-              </w:rPr>
-              <w:t xml:space="preserve">, </w:t>
-            </w:r>
-            <w:r>
-              <w:rPr>
-                <w:rFonts w:ascii="Liberation Mono" w:hAnsi="Liberation Mono" w:cs="Liberation Mono"/>
-                <w:sz w:val="20"/>
-                <w:lang w:val="en-US"/>
-              </w:rPr>
-              <w:t>[`</w:t>
-            </w:r>
-            <w:r>
-              <w:rPr>
-                <w:rFonts w:ascii="Liberation Mono" w:hAnsi="Liberation Mono" w:cs="Liberation Mono"/>
-                <w:sz w:val="20"/>
-                <w:lang w:val="en-US"/>
-              </w:rPr>
-              <w:t>brmultinom()</w:t>
-            </w:r>
-            <w:r>
-              <w:rPr>
-                <w:rFonts w:ascii="Liberation Mono" w:hAnsi="Liberation Mono" w:cs="Liberation Mono"/>
-                <w:sz w:val="20"/>
-                <w:lang w:val="en-US"/>
-              </w:rPr>
-              <w:t>`](</w:t>
-            </w:r>
-            <w:r>
-              <w:rPr>
-                <w:rFonts w:ascii="Liberation Mono" w:hAnsi="Liberation Mono" w:cs="Liberation Mono"/>
-                <w:sz w:val="20"/>
-                <w:lang w:val="en-US"/>
-              </w:rPr>
-              <w:t>https://www.rdocumentation.org/packages/brglm2/versions/0.6.0/topics/brmultinom</w:t>
-            </w:r>
-            <w:r>
-              <w:rPr>
-                <w:rFonts w:ascii="Liberation Mono" w:hAnsi="Liberation Mono" w:cs="Liberation Mono"/>
-                <w:sz w:val="20"/>
-                <w:lang w:val="en-US"/>
-              </w:rPr>
-              <w:t>)</w:t>
-            </w:r>
           </w:p>
         </w:tc>
         <w:tc>
@@ -4355,7 +4282,7 @@
                 <w:szCs w:val="20"/>
                 <w:lang w:val="en-US"/>
               </w:rPr>
-              <w:t>https://stats.idre.ucla.edu/r/dae/multinomial-logistic-regression/</w:t>
+              <w:t>https://stats.idre.ucla.edu/r/dae/ordinal-logistic-regression/</w:t>
             </w:r>
             <w:r>
               <w:rPr>
@@ -4610,16 +4537,38 @@
                 <w:b w:val="0"/>
                 <w:lang w:val="en-US"/>
               </w:rPr>
+              <w:t>Cumulative, multinomial</w:t>
+            </w:r>
+          </w:p>
+        </w:tc>
+        <w:tc>
+          <w:tcPr>
+            <w:tcW w:w="0" w:type="auto"/>
+            <w:vMerge w:val="restart"/>
+            <w:vAlign w:val="center"/>
+          </w:tcPr>
+          <w:p>
+            <w:pPr>
+              <w:cnfStyle w:val="000000000000" w:firstRow="0" w:lastRow="0" w:firstColumn="0" w:lastColumn="0" w:oddVBand="0" w:evenVBand="0" w:oddHBand="0" w:evenHBand="0" w:firstRowFirstColumn="0" w:firstRowLastColumn="0" w:lastRowFirstColumn="0" w:lastRowLastColumn="0"/>
+              <w:rPr>
+                <w:rFonts w:ascii="Source Sans Pro Light" w:hAnsi="Source Sans Pro Light" w:cs="Open Sans Light"/>
+                <w:lang w:val="en-GB"/>
+              </w:rPr>
+            </w:pPr>
+            <w:r>
+              <w:rPr>
+                <w:rFonts w:ascii="Source Sans Pro Light" w:hAnsi="Source Sans Pro Light" w:cs="Open Sans Light"/>
+                <w:lang w:val="en-GB"/>
+              </w:rPr>
+              <w:t xml:space="preserve">No natural order of categories, like </w:t>
+            </w:r>
+            <w:r>
+              <w:rPr>
+                <w:rFonts w:ascii="Source Sans Pro Light" w:hAnsi="Source Sans Pro Light" w:cs="Open Sans Light"/>
+                <w:lang w:val="en-GB"/>
+              </w:rPr>
               <w:lastRenderedPageBreak/>
-              <w:t xml:space="preserve">Continuous, </w:t>
-            </w:r>
-            <w:r>
-              <w:rPr>
-                <w:rFonts w:ascii="Source Sans Pro Light" w:hAnsi="Source Sans Pro Light" w:cs="Open Sans Light"/>
-                <w:b w:val="0"/>
-                <w:lang w:val="en-US"/>
-              </w:rPr>
-              <w:t>right-skewed</w:t>
+              <w:t>red/green/blue</w:t>
             </w:r>
           </w:p>
         </w:tc>
@@ -4634,15 +4583,231 @@
               <w:cnfStyle w:val="000000000000" w:firstRow="0" w:lastRow="0" w:firstColumn="0" w:lastColumn="0" w:oddVBand="0" w:evenVBand="0" w:oddHBand="0" w:evenHBand="0" w:firstRowFirstColumn="0" w:firstRowLastColumn="0" w:lastRowFirstColumn="0" w:lastRowLastColumn="0"/>
               <w:rPr>
                 <w:rFonts w:ascii="Source Sans Pro Light" w:hAnsi="Source Sans Pro Light" w:cs="Open Sans Light"/>
-                <w:lang w:val="en-GB"/>
-              </w:rPr>
-            </w:pPr>
-            <w:r>
-              <w:rPr>
-                <w:rFonts w:ascii="Source Sans Pro Light" w:hAnsi="Source Sans Pro Light" w:cs="Open Sans Light"/>
-                <w:lang w:val="en-GB"/>
-              </w:rPr>
-              <w:t>Financial data, reaction times</w:t>
+                <w:lang w:val="en-US"/>
+              </w:rPr>
+            </w:pPr>
+            <w:r>
+              <w:rPr>
+                <w:rFonts w:ascii="Source Sans Pro Light" w:hAnsi="Source Sans Pro Light" w:cs="Open Sans Light"/>
+                <w:lang w:val="en-US"/>
+              </w:rPr>
+              <w:lastRenderedPageBreak/>
+              <w:t>c</w:t>
+            </w:r>
+            <w:r>
+              <w:rPr>
+                <w:rFonts w:ascii="Source Sans Pro Light" w:hAnsi="Source Sans Pro Light" w:cs="Open Sans Light"/>
+                <w:lang w:val="en-US"/>
+              </w:rPr>
+              <w:t>umulative link, multinomial</w:t>
+            </w:r>
+          </w:p>
+        </w:tc>
+        <w:tc>
+          <w:tcPr>
+            <w:tcW w:w="0" w:type="auto"/>
+          </w:tcPr>
+          <w:p>
+            <w:pPr>
+              <w:cnfStyle w:val="000000000000" w:firstRow="0" w:lastRow="0" w:firstColumn="0" w:lastColumn="0" w:oddVBand="0" w:evenVBand="0" w:oddHBand="0" w:evenHBand="0" w:firstRowFirstColumn="0" w:firstRowLastColumn="0" w:lastRowFirstColumn="0" w:lastRowLastColumn="0"/>
+              <w:rPr>
+                <w:rFonts w:ascii="Liberation Mono" w:hAnsi="Liberation Mono" w:cs="Liberation Mono"/>
+                <w:sz w:val="20"/>
+                <w:lang w:val="en-US"/>
+              </w:rPr>
+            </w:pPr>
+            <w:r>
+              <w:rPr>
+                <w:rFonts w:ascii="Liberation Mono" w:hAnsi="Liberation Mono" w:cs="Liberation Mono"/>
+                <w:sz w:val="20"/>
+                <w:lang w:val="en-US"/>
+              </w:rPr>
+              <w:t>[`</w:t>
+            </w:r>
+            <w:r>
+              <w:rPr>
+                <w:rFonts w:ascii="Liberation Mono" w:hAnsi="Liberation Mono" w:cs="Liberation Mono"/>
+                <w:sz w:val="20"/>
+                <w:lang w:val="en-US"/>
+              </w:rPr>
+              <w:t>multinom()</w:t>
+            </w:r>
+            <w:r>
+              <w:rPr>
+                <w:rFonts w:ascii="Liberation Mono" w:hAnsi="Liberation Mono" w:cs="Liberation Mono"/>
+                <w:sz w:val="20"/>
+                <w:lang w:val="en-US"/>
+              </w:rPr>
+              <w:t>`](</w:t>
+            </w:r>
+            <w:r>
+              <w:rPr>
+                <w:rFonts w:ascii="Liberation Mono" w:hAnsi="Liberation Mono" w:cs="Liberation Mono"/>
+                <w:sz w:val="20"/>
+                <w:lang w:val="en-US"/>
+              </w:rPr>
+              <w:t>https://www.rdocumentation.org/packages/nnet/versions/7.3-12/topics/multinom</w:t>
+            </w:r>
+            <w:r>
+              <w:rPr>
+                <w:rFonts w:ascii="Liberation Mono" w:hAnsi="Liberation Mono" w:cs="Liberation Mono"/>
+                <w:sz w:val="20"/>
+                <w:lang w:val="en-US"/>
+              </w:rPr>
+              <w:t>)</w:t>
+            </w:r>
+            <w:r>
+              <w:rPr>
+                <w:rFonts w:ascii="Liberation Mono" w:hAnsi="Liberation Mono" w:cs="Liberation Mono"/>
+                <w:sz w:val="20"/>
+                <w:lang w:val="en-US"/>
+              </w:rPr>
+              <w:t xml:space="preserve">, </w:t>
+            </w:r>
+            <w:r>
+              <w:rPr>
+                <w:rFonts w:ascii="Liberation Mono" w:hAnsi="Liberation Mono" w:cs="Liberation Mono"/>
+                <w:sz w:val="20"/>
+                <w:lang w:val="en-US"/>
+              </w:rPr>
+              <w:t>[`</w:t>
+            </w:r>
+            <w:r>
+              <w:rPr>
+                <w:rFonts w:ascii="Liberation Mono" w:hAnsi="Liberation Mono" w:cs="Liberation Mono"/>
+                <w:sz w:val="20"/>
+                <w:lang w:val="en-US"/>
+              </w:rPr>
+              <w:t>clm()</w:t>
+            </w:r>
+            <w:r>
+              <w:rPr>
+                <w:rFonts w:ascii="Liberation Mono" w:hAnsi="Liberation Mono" w:cs="Liberation Mono"/>
+                <w:sz w:val="20"/>
+                <w:lang w:val="en-US"/>
+              </w:rPr>
+              <w:t>`](</w:t>
+            </w:r>
+            <w:r>
+              <w:rPr>
+                <w:rFonts w:ascii="Liberation Mono" w:hAnsi="Liberation Mono" w:cs="Liberation Mono"/>
+                <w:sz w:val="20"/>
+                <w:lang w:val="en-US"/>
+              </w:rPr>
+              <w:t>https://www.rdocumentation.org/packages/ordinal/versions/2019.4-25/topics/clm</w:t>
+            </w:r>
+            <w:r>
+              <w:rPr>
+                <w:rFonts w:ascii="Liberation Mono" w:hAnsi="Liberation Mono" w:cs="Liberation Mono"/>
+                <w:sz w:val="20"/>
+                <w:lang w:val="en-US"/>
+              </w:rPr>
+              <w:t>)</w:t>
+            </w:r>
+            <w:r>
+              <w:rPr>
+                <w:rFonts w:ascii="Liberation Mono" w:hAnsi="Liberation Mono" w:cs="Liberation Mono"/>
+                <w:sz w:val="20"/>
+                <w:lang w:val="en-US"/>
+              </w:rPr>
+              <w:t>,</w:t>
+            </w:r>
+            <w:r>
+              <w:rPr>
+                <w:rFonts w:ascii="Liberation Mono" w:hAnsi="Liberation Mono" w:cs="Liberation Mono"/>
+                <w:sz w:val="20"/>
+                <w:lang w:val="en-US"/>
+              </w:rPr>
+              <w:t xml:space="preserve"> [`</w:t>
+            </w:r>
+            <w:r>
+              <w:rPr>
+                <w:rFonts w:ascii="Liberation Mono" w:hAnsi="Liberation Mono" w:cs="Liberation Mono"/>
+                <w:sz w:val="20"/>
+                <w:lang w:val="en-US"/>
+              </w:rPr>
+              <w:t>bracl()</w:t>
+            </w:r>
+            <w:r>
+              <w:rPr>
+                <w:rFonts w:ascii="Liberation Mono" w:hAnsi="Liberation Mono" w:cs="Liberation Mono"/>
+                <w:sz w:val="20"/>
+                <w:lang w:val="en-US"/>
+              </w:rPr>
+              <w:t>`](</w:t>
+            </w:r>
+            <w:r>
+              <w:rPr>
+                <w:rFonts w:ascii="Liberation Mono" w:hAnsi="Liberation Mono" w:cs="Liberation Mono"/>
+                <w:sz w:val="20"/>
+                <w:lang w:val="en-US"/>
+              </w:rPr>
+              <w:t>https://www.rdocumentation.org/packages/brglm2/versions/0.6.0/to</w:t>
+            </w:r>
+            <w:r>
+              <w:rPr>
+                <w:rFonts w:ascii="Liberation Mono" w:hAnsi="Liberation Mono" w:cs="Liberation Mono"/>
+                <w:sz w:val="20"/>
+                <w:lang w:val="en-US"/>
+              </w:rPr>
+              <w:lastRenderedPageBreak/>
+              <w:t>pics/bracl</w:t>
+            </w:r>
+            <w:r>
+              <w:rPr>
+                <w:rFonts w:ascii="Liberation Mono" w:hAnsi="Liberation Mono" w:cs="Liberation Mono"/>
+                <w:sz w:val="20"/>
+                <w:lang w:val="en-US"/>
+              </w:rPr>
+              <w:t>)</w:t>
+            </w:r>
+            <w:r>
+              <w:rPr>
+                <w:rFonts w:ascii="Liberation Mono" w:hAnsi="Liberation Mono" w:cs="Liberation Mono"/>
+                <w:sz w:val="20"/>
+                <w:lang w:val="en-US"/>
+              </w:rPr>
+              <w:t xml:space="preserve">, </w:t>
+            </w:r>
+            <w:r>
+              <w:rPr>
+                <w:rFonts w:ascii="Liberation Mono" w:hAnsi="Liberation Mono" w:cs="Liberation Mono"/>
+                <w:sz w:val="20"/>
+                <w:lang w:val="en-US"/>
+              </w:rPr>
+              <w:t>[`</w:t>
+            </w:r>
+            <w:r>
+              <w:rPr>
+                <w:rFonts w:ascii="Liberation Mono" w:hAnsi="Liberation Mono" w:cs="Liberation Mono"/>
+                <w:sz w:val="20"/>
+                <w:lang w:val="en-US"/>
+              </w:rPr>
+              <w:t>brmultinom()</w:t>
+            </w:r>
+            <w:r>
+              <w:rPr>
+                <w:rFonts w:ascii="Liberation Mono" w:hAnsi="Liberation Mono" w:cs="Liberation Mono"/>
+                <w:sz w:val="20"/>
+                <w:lang w:val="en-US"/>
+              </w:rPr>
+              <w:t>`](</w:t>
+            </w:r>
+            <w:r>
+              <w:rPr>
+                <w:rFonts w:ascii="Liberation Mono" w:hAnsi="Liberation Mono" w:cs="Liberation Mono"/>
+                <w:sz w:val="20"/>
+                <w:lang w:val="en-US"/>
+              </w:rPr>
+              <w:t>https://www.rdocumentation.org/packages/brglm2/versions/0.6.0/topics/brmultinom</w:t>
+            </w:r>
+            <w:r>
+              <w:rPr>
+                <w:rFonts w:ascii="Liberation Mono" w:hAnsi="Liberation Mono" w:cs="Liberation Mono"/>
+                <w:sz w:val="20"/>
+                <w:lang w:val="en-US"/>
+              </w:rPr>
+              <w:t>)</w:t>
             </w:r>
           </w:p>
         </w:tc>
@@ -4650,117 +4815,45 @@
           <w:tcPr>
             <w:tcW w:w="0" w:type="auto"/>
             <w:vMerge w:val="restart"/>
-            <w:vAlign w:val="center"/>
-          </w:tcPr>
-          <w:p>
-            <w:pPr>
-              <w:cnfStyle w:val="000000000000" w:firstRow="0" w:lastRow="0" w:firstColumn="0" w:lastColumn="0" w:oddVBand="0" w:evenVBand="0" w:oddHBand="0" w:evenHBand="0" w:firstRowFirstColumn="0" w:firstRowLastColumn="0" w:lastRowFirstColumn="0" w:lastRowLastColumn="0"/>
-              <w:rPr>
-                <w:rFonts w:ascii="Source Sans Pro Light" w:hAnsi="Source Sans Pro Light" w:cs="Open Sans Light"/>
-                <w:lang w:val="en-US"/>
-              </w:rPr>
-            </w:pPr>
-            <w:r>
-              <w:rPr>
-                <w:rFonts w:ascii="Source Sans Pro Light" w:hAnsi="Source Sans Pro Light" w:cs="Open Sans Light"/>
-                <w:lang w:val="en-US"/>
-              </w:rPr>
-              <w:t>G</w:t>
-            </w:r>
-            <w:r>
-              <w:rPr>
-                <w:rFonts w:ascii="Source Sans Pro Light" w:hAnsi="Source Sans Pro Light" w:cs="Open Sans Light"/>
-                <w:lang w:val="en-US"/>
-              </w:rPr>
-              <w:t>amma</w:t>
-            </w:r>
-          </w:p>
-        </w:tc>
-        <w:tc>
-          <w:tcPr>
-            <w:tcW w:w="0" w:type="auto"/>
-          </w:tcPr>
-          <w:p>
-            <w:pPr>
-              <w:cnfStyle w:val="000000000000" w:firstRow="0" w:lastRow="0" w:firstColumn="0" w:lastColumn="0" w:oddVBand="0" w:evenVBand="0" w:oddHBand="0" w:evenHBand="0" w:firstRowFirstColumn="0" w:firstRowLastColumn="0" w:lastRowFirstColumn="0" w:lastRowLastColumn="0"/>
-              <w:rPr>
-                <w:rFonts w:ascii="Liberation Mono" w:hAnsi="Liberation Mono" w:cs="Liberation Mono"/>
-                <w:sz w:val="20"/>
-                <w:lang w:val="en-US"/>
-              </w:rPr>
-            </w:pPr>
-            <w:r>
-              <w:rPr>
-                <w:rFonts w:ascii="Liberation Mono" w:hAnsi="Liberation Mono" w:cs="Liberation Mono"/>
-                <w:sz w:val="20"/>
-                <w:lang w:val="en-US"/>
-              </w:rPr>
-              <w:t>[`</w:t>
-            </w:r>
-            <w:r>
-              <w:rPr>
-                <w:rFonts w:ascii="Liberation Mono" w:hAnsi="Liberation Mono" w:cs="Liberation Mono"/>
-                <w:sz w:val="20"/>
-                <w:lang w:val="en-US"/>
-              </w:rPr>
-              <w:t>glm(family=Gamma)</w:t>
-            </w:r>
-            <w:r>
-              <w:rPr>
-                <w:rFonts w:ascii="Liberation Mono" w:hAnsi="Liberation Mono" w:cs="Liberation Mono"/>
-                <w:sz w:val="20"/>
-                <w:lang w:val="en-US"/>
-              </w:rPr>
-              <w:t>`](</w:t>
-            </w:r>
-            <w:r>
-              <w:rPr>
-                <w:rFonts w:ascii="Liberation Mono" w:hAnsi="Liberation Mono" w:cs="Liberation Mono"/>
-                <w:sz w:val="20"/>
-                <w:lang w:val="en-US"/>
-              </w:rPr>
-              <w:t>https://www.rdocumentation.org/packages/stats/versions/3.6.2/topics/</w:t>
-            </w:r>
-            <w:r>
-              <w:rPr>
-                <w:rFonts w:ascii="Liberation Mono" w:hAnsi="Liberation Mono" w:cs="Liberation Mono"/>
-                <w:sz w:val="20"/>
-                <w:lang w:val="en-US"/>
-              </w:rPr>
-              <w:t>g</w:t>
-            </w:r>
-            <w:r>
-              <w:rPr>
-                <w:rFonts w:ascii="Liberation Mono" w:hAnsi="Liberation Mono" w:cs="Liberation Mono"/>
-                <w:sz w:val="20"/>
-                <w:lang w:val="en-US"/>
-              </w:rPr>
-              <w:t>lm</w:t>
-            </w:r>
-            <w:r>
-              <w:rPr>
-                <w:rFonts w:ascii="Liberation Mono" w:hAnsi="Liberation Mono" w:cs="Liberation Mono"/>
-                <w:sz w:val="20"/>
+          </w:tcPr>
+          <w:p>
+            <w:pPr>
+              <w:cnfStyle w:val="000000000000" w:firstRow="0" w:lastRow="0" w:firstColumn="0" w:lastColumn="0" w:oddVBand="0" w:evenVBand="0" w:oddHBand="0" w:evenHBand="0" w:firstRowFirstColumn="0" w:firstRowLastColumn="0" w:lastRowFirstColumn="0" w:lastRowLastColumn="0"/>
+              <w:rPr>
+                <w:rFonts w:ascii="Source Sans Pro Light" w:hAnsi="Source Sans Pro Light" w:cs="Liberation Mono"/>
+                <w:sz w:val="20"/>
+                <w:szCs w:val="20"/>
+                <w:lang w:val="en-US"/>
+              </w:rPr>
+            </w:pPr>
+            <w:r>
+              <w:rPr>
+                <w:rFonts w:ascii="Source Sans Pro Light" w:hAnsi="Source Sans Pro Light" w:cs="Liberation Mono"/>
+                <w:sz w:val="20"/>
+                <w:szCs w:val="20"/>
+                <w:lang w:val="en-US"/>
+              </w:rPr>
+              <w:lastRenderedPageBreak/>
+              <w:t>[UCLA](</w:t>
+            </w:r>
+            <w:r>
+              <w:rPr>
+                <w:rFonts w:ascii="Source Sans Pro Light" w:hAnsi="Source Sans Pro Light" w:cs="Liberation Mono"/>
+                <w:sz w:val="20"/>
+                <w:szCs w:val="20"/>
+                <w:lang w:val="en-US"/>
+              </w:rPr>
+              <w:t>https://stats.idre.ucla.edu/r/dae/multinomial-logistic-regression/</w:t>
+            </w:r>
+            <w:r>
+              <w:rPr>
+                <w:rFonts w:ascii="Source Sans Pro Light" w:hAnsi="Source Sans Pro Light" w:cs="Liberation Mono"/>
+                <w:sz w:val="20"/>
+                <w:szCs w:val="20"/>
                 <w:lang w:val="en-US"/>
               </w:rPr>
               <w:t>)</w:t>
             </w:r>
-          </w:p>
-        </w:tc>
-        <w:tc>
-          <w:tcPr>
-            <w:tcW w:w="0" w:type="auto"/>
-          </w:tcPr>
-          <w:p>
-            <w:pPr>
-              <w:cnfStyle w:val="000000000000" w:firstRow="0" w:lastRow="0" w:firstColumn="0" w:lastColumn="0" w:oddVBand="0" w:evenVBand="0" w:oddHBand="0" w:evenHBand="0" w:firstRowFirstColumn="0" w:firstRowLastColumn="0" w:lastRowFirstColumn="0" w:lastRowLastColumn="0"/>
-              <w:rPr>
-                <w:rFonts w:ascii="Source Sans Pro Light" w:hAnsi="Source Sans Pro Light" w:cs="Liberation Mono"/>
-                <w:sz w:val="20"/>
-                <w:szCs w:val="20"/>
-                <w:lang w:val="en-US"/>
-              </w:rPr>
-            </w:pPr>
           </w:p>
         </w:tc>
       </w:tr>
@@ -4833,30 +4926,6 @@
                 <w:sz w:val="20"/>
                 <w:lang w:val="en-US"/>
               </w:rPr>
-              <w:t>[`glmer()`](https://www.rdocumentation.org/packages/lme4/versions/1.1-21/topics/</w:t>
-            </w:r>
-            <w:r>
-              <w:rPr>
-                <w:rFonts w:ascii="Liberation Mono" w:hAnsi="Liberation Mono" w:cs="Liberation Mono"/>
-                <w:sz w:val="20"/>
-                <w:lang w:val="en-US"/>
-              </w:rPr>
-              <w:t>g</w:t>
-            </w:r>
-            <w:r>
-              <w:rPr>
-                <w:rFonts w:ascii="Liberation Mono" w:hAnsi="Liberation Mono" w:cs="Liberation Mono"/>
-                <w:sz w:val="20"/>
-                <w:lang w:val="en-US"/>
-              </w:rPr>
-              <w:t xml:space="preserve">lmer), </w:t>
-            </w:r>
-            <w:r>
-              <w:rPr>
-                <w:rFonts w:ascii="Liberation Mono" w:hAnsi="Liberation Mono" w:cs="Liberation Mono"/>
-                <w:sz w:val="20"/>
-                <w:lang w:val="en-US"/>
-              </w:rPr>
               <w:t>[`</w:t>
             </w:r>
             <w:r>
@@ -4865,21 +4934,134 @@
                 <w:sz w:val="20"/>
                 <w:lang w:val="en-US"/>
               </w:rPr>
-              <w:t>glmmTMB()</w:t>
-            </w:r>
-            <w:r>
-              <w:rPr>
-                <w:rFonts w:ascii="Liberation Mono" w:hAnsi="Liberation Mono" w:cs="Liberation Mono"/>
-                <w:sz w:val="20"/>
-                <w:lang w:val="en-US"/>
-              </w:rPr>
-              <w:t>`](https://www.rdocumentation.org/packages/glmmTMB/versions/0.2.3/topics/glmmTMB)</w:t>
-            </w:r>
-          </w:p>
-        </w:tc>
-        <w:tc>
-          <w:tcPr>
-            <w:tcW w:w="0" w:type="auto"/>
+              <w:t>clmm()</w:t>
+            </w:r>
+            <w:r>
+              <w:rPr>
+                <w:rFonts w:ascii="Liberation Mono" w:hAnsi="Liberation Mono" w:cs="Liberation Mono"/>
+                <w:sz w:val="20"/>
+                <w:lang w:val="en-US"/>
+              </w:rPr>
+              <w:t>`](</w:t>
+            </w:r>
+            <w:r>
+              <w:rPr>
+                <w:rFonts w:ascii="Liberation Mono" w:hAnsi="Liberation Mono" w:cs="Liberation Mono"/>
+                <w:sz w:val="20"/>
+                <w:lang w:val="en-US"/>
+              </w:rPr>
+              <w:t>https://www.rdocumentation.org/packages/ordinal/versions/2019.4-25/topics/clm</w:t>
+            </w:r>
+            <w:r>
+              <w:rPr>
+                <w:rFonts w:ascii="Liberation Mono" w:hAnsi="Liberation Mono" w:cs="Liberation Mono"/>
+                <w:sz w:val="20"/>
+                <w:lang w:val="en-US"/>
+              </w:rPr>
+              <w:t>m)</w:t>
+            </w:r>
+            <w:r>
+              <w:rPr>
+                <w:rFonts w:ascii="Liberation Mono" w:hAnsi="Liberation Mono" w:cs="Liberation Mono"/>
+                <w:sz w:val="20"/>
+                <w:lang w:val="en-US"/>
+              </w:rPr>
+              <w:t xml:space="preserve">, </w:t>
+            </w:r>
+            <w:r>
+              <w:rPr>
+                <w:rFonts w:ascii="Liberation Mono" w:hAnsi="Liberation Mono" w:cs="Liberation Mono"/>
+                <w:sz w:val="20"/>
+                <w:lang w:val="en-US"/>
+              </w:rPr>
+              <w:t>[`</w:t>
+            </w:r>
+            <w:r>
+              <w:rPr>
+                <w:rFonts w:ascii="Liberation Mono" w:hAnsi="Liberation Mono" w:cs="Liberation Mono"/>
+                <w:sz w:val="20"/>
+                <w:lang w:val="en-US"/>
+              </w:rPr>
+              <w:t>mixor()</w:t>
+            </w:r>
+            <w:r>
+              <w:rPr>
+                <w:rFonts w:ascii="Liberation Mono" w:hAnsi="Liberation Mono" w:cs="Liberation Mono"/>
+                <w:sz w:val="20"/>
+                <w:lang w:val="en-US"/>
+              </w:rPr>
+              <w:t>`](</w:t>
+            </w:r>
+            <w:r>
+              <w:rPr>
+                <w:rFonts w:ascii="Liberation Mono" w:hAnsi="Liberation Mono" w:cs="Liberation Mono"/>
+                <w:sz w:val="20"/>
+                <w:lang w:val="en-US"/>
+              </w:rPr>
+              <w:t>https://www.rdocumentation.org/packages/mixor/versions/1.0.4/topics/mixor</w:t>
+            </w:r>
+            <w:r>
+              <w:rPr>
+                <w:rFonts w:ascii="Liberation Mono" w:hAnsi="Liberation Mono" w:cs="Liberation Mono"/>
+                <w:sz w:val="20"/>
+                <w:lang w:val="en-US"/>
+              </w:rPr>
+              <w:t>)</w:t>
+            </w:r>
+            <w:r>
+              <w:rPr>
+                <w:rFonts w:ascii="Liberation Mono" w:hAnsi="Liberation Mono" w:cs="Liberation Mono"/>
+                <w:sz w:val="20"/>
+                <w:lang w:val="en-US"/>
+              </w:rPr>
+              <w:t xml:space="preserve">, </w:t>
+            </w:r>
+            <w:r>
+              <w:rPr>
+                <w:rFonts w:ascii="Liberation Mono" w:hAnsi="Liberation Mono" w:cs="Liberation Mono"/>
+                <w:sz w:val="20"/>
+                <w:lang w:val="en-US"/>
+              </w:rPr>
+              <w:t>[`</w:t>
+            </w:r>
+            <w:r>
+              <w:rPr>
+                <w:rFonts w:ascii="Liberation Mono" w:hAnsi="Liberation Mono" w:cs="Liberation Mono"/>
+                <w:sz w:val="20"/>
+                <w:lang w:val="en-US"/>
+              </w:rPr>
+              <w:t>MCMCglmm()</w:t>
+            </w:r>
+            <w:r>
+              <w:rPr>
+                <w:rFonts w:ascii="Liberation Mono" w:hAnsi="Liberation Mono" w:cs="Liberation Mono"/>
+                <w:sz w:val="20"/>
+                <w:lang w:val="en-US"/>
+              </w:rPr>
+              <w:t>`](</w:t>
+            </w:r>
+            <w:r>
+              <w:rPr>
+                <w:rFonts w:ascii="Liberation Mono" w:hAnsi="Liberation Mono" w:cs="Liberation Mono"/>
+                <w:sz w:val="20"/>
+                <w:lang w:val="en-US"/>
+              </w:rPr>
+              <w:t>https://www.rdocumentation.org/packages/MCMCglmm/versions/2.29/topics/MCMCglmm</w:t>
+            </w:r>
+            <w:r>
+              <w:rPr>
+                <w:rFonts w:ascii="Liberation Mono" w:hAnsi="Liberation Mono" w:cs="Liberation Mono"/>
+                <w:sz w:val="20"/>
+                <w:lang w:val="en-US"/>
+              </w:rPr>
+              <w:t>)</w:t>
+            </w:r>
+          </w:p>
+        </w:tc>
+        <w:tc>
+          <w:tcPr>
+            <w:tcW w:w="0" w:type="auto"/>
+            <w:vMerge/>
           </w:tcPr>
           <w:p>
             <w:pPr>
@@ -4899,6 +5081,7 @@
           <w:tcPr>
             <w:cnfStyle w:val="001000000000" w:firstRow="0" w:lastRow="0" w:firstColumn="1" w:lastColumn="0" w:oddVBand="0" w:evenVBand="0" w:oddHBand="0" w:evenHBand="0" w:firstRowFirstColumn="0" w:firstRowLastColumn="0" w:lastRowFirstColumn="0" w:lastRowLastColumn="0"/>
             <w:tcW w:w="0" w:type="auto"/>
+            <w:vMerge w:val="restart"/>
             <w:vAlign w:val="center"/>
           </w:tcPr>
           <w:p>
@@ -4906,60 +5089,77 @@
               <w:rPr>
                 <w:rFonts w:ascii="Source Sans Pro Light" w:hAnsi="Source Sans Pro Light" w:cs="Open Sans Light"/>
                 <w:b w:val="0"/>
-                <w:lang w:val="en-GB"/>
+                <w:lang w:val="en-US"/>
               </w:rPr>
             </w:pPr>
             <w:r>
               <w:rPr>
                 <w:rFonts w:ascii="Source Sans Pro Light" w:hAnsi="Source Sans Pro Light" w:cs="Open Sans Light"/>
                 <w:b w:val="0"/>
-                <w:lang w:val="en-GB"/>
-              </w:rPr>
-              <w:t>Continuous, but truncated or outliers</w:t>
-            </w:r>
-          </w:p>
-        </w:tc>
-        <w:tc>
-          <w:tcPr>
-            <w:tcW w:w="0" w:type="auto"/>
-            <w:vAlign w:val="center"/>
-          </w:tcPr>
-          <w:p>
-            <w:pPr>
-              <w:cnfStyle w:val="000000000000" w:firstRow="0" w:lastRow="0" w:firstColumn="0" w:lastColumn="0" w:oddVBand="0" w:evenVBand="0" w:oddHBand="0" w:evenHBand="0" w:firstRowFirstColumn="0" w:firstRowLastColumn="0" w:lastRowFirstColumn="0" w:lastRowLastColumn="0"/>
-              <w:rPr>
-                <w:rFonts w:ascii="Source Sans Pro Light" w:hAnsi="Source Sans Pro Light" w:cs="Open Sans Light"/>
-                <w:lang w:val="en-GB"/>
-              </w:rPr>
-            </w:pPr>
-          </w:p>
-        </w:tc>
-        <w:tc>
-          <w:tcPr>
-            <w:tcW w:w="0" w:type="auto"/>
-            <w:vAlign w:val="center"/>
-          </w:tcPr>
-          <w:p>
-            <w:pPr>
-              <w:cnfStyle w:val="000000000000" w:firstRow="0" w:lastRow="0" w:firstColumn="0" w:lastColumn="0" w:oddVBand="0" w:evenVBand="0" w:oddHBand="0" w:evenHBand="0" w:firstRowFirstColumn="0" w:firstRowLastColumn="0" w:lastRowFirstColumn="0" w:lastRowLastColumn="0"/>
-              <w:rPr>
-                <w:rFonts w:ascii="Source Sans Pro Light" w:hAnsi="Source Sans Pro Light" w:cs="Open Sans Light"/>
-                <w:lang w:val="en-US"/>
-              </w:rPr>
-            </w:pPr>
-            <w:r>
-              <w:rPr>
-                <w:rFonts w:ascii="Source Sans Pro Light" w:hAnsi="Source Sans Pro Light" w:cs="Open Sans Light"/>
-                <w:lang w:val="en-US"/>
-              </w:rPr>
-              <w:t>t</w:t>
-            </w:r>
-            <w:r>
-              <w:rPr>
-                <w:rFonts w:ascii="Source Sans Pro Light" w:hAnsi="Source Sans Pro Light" w:cs="Open Sans Light"/>
-                <w:lang w:val="en-US"/>
-              </w:rPr>
-              <w:t>runcated</w:t>
+                <w:lang w:val="en-US"/>
+              </w:rPr>
+              <w:t xml:space="preserve">Continuous, </w:t>
+            </w:r>
+            <w:r>
+              <w:rPr>
+                <w:rFonts w:ascii="Source Sans Pro Light" w:hAnsi="Source Sans Pro Light" w:cs="Open Sans Light"/>
+                <w:b w:val="0"/>
+                <w:lang w:val="en-US"/>
+              </w:rPr>
+              <w:t>right-skewed</w:t>
+            </w:r>
+          </w:p>
+        </w:tc>
+        <w:tc>
+          <w:tcPr>
+            <w:tcW w:w="0" w:type="auto"/>
+            <w:vMerge w:val="restart"/>
+            <w:vAlign w:val="center"/>
+          </w:tcPr>
+          <w:p>
+            <w:pPr>
+              <w:cnfStyle w:val="000000000000" w:firstRow="0" w:lastRow="0" w:firstColumn="0" w:lastColumn="0" w:oddVBand="0" w:evenVBand="0" w:oddHBand="0" w:evenHBand="0" w:firstRowFirstColumn="0" w:firstRowLastColumn="0" w:lastRowFirstColumn="0" w:lastRowLastColumn="0"/>
+              <w:rPr>
+                <w:rFonts w:ascii="Source Sans Pro Light" w:hAnsi="Source Sans Pro Light" w:cs="Open Sans Light"/>
+                <w:lang w:val="en-GB"/>
+              </w:rPr>
+            </w:pPr>
+            <w:r>
+              <w:rPr>
+                <w:rFonts w:ascii="Source Sans Pro Light" w:hAnsi="Source Sans Pro Light" w:cs="Open Sans Light"/>
+                <w:lang w:val="en-GB"/>
+              </w:rPr>
+              <w:t>Financial data, reaction times</w:t>
+            </w:r>
+          </w:p>
+        </w:tc>
+        <w:tc>
+          <w:tcPr>
+            <w:tcW w:w="0" w:type="auto"/>
+            <w:vMerge w:val="restart"/>
+            <w:vAlign w:val="center"/>
+          </w:tcPr>
+          <w:p>
+            <w:pPr>
+              <w:cnfStyle w:val="000000000000" w:firstRow="0" w:lastRow="0" w:firstColumn="0" w:lastColumn="0" w:oddVBand="0" w:evenVBand="0" w:oddHBand="0" w:evenHBand="0" w:firstRowFirstColumn="0" w:firstRowLastColumn="0" w:lastRowFirstColumn="0" w:lastRowLastColumn="0"/>
+              <w:rPr>
+                <w:rFonts w:ascii="Source Sans Pro Light" w:hAnsi="Source Sans Pro Light" w:cs="Open Sans Light"/>
+                <w:lang w:val="en-US"/>
+              </w:rPr>
+            </w:pPr>
+            <w:r>
+              <w:rPr>
+                <w:rFonts w:ascii="Source Sans Pro Light" w:hAnsi="Source Sans Pro Light" w:cs="Open Sans Light"/>
+                <w:lang w:val="en-US"/>
+              </w:rPr>
+              <w:t>G</w:t>
+            </w:r>
+            <w:r>
+              <w:rPr>
+                <w:rFonts w:ascii="Source Sans Pro Light" w:hAnsi="Source Sans Pro Light" w:cs="Open Sans Light"/>
+                <w:lang w:val="en-US"/>
+              </w:rPr>
+              <w:t>amma</w:t>
             </w:r>
           </w:p>
         </w:tc>
@@ -4990,7 +5190,7 @@
                 <w:sz w:val="20"/>
                 <w:lang w:val="en-US"/>
               </w:rPr>
-              <w:t>censReg()</w:t>
+              <w:t>glm(family=Gamma)</w:t>
             </w:r>
             <w:r>
               <w:rPr>
@@ -5006,7 +5206,23 @@
                 <w:sz w:val="20"/>
                 <w:lang w:val="en-US"/>
               </w:rPr>
-              <w:t>https://www.rdocumentation.org/packages/censReg/versions/0.5-22/topics/censReg</w:t>
+              <w:t>https://www.rdocumentation.org/packages/stats/versions/3.6.2/topics/</w:t>
+            </w:r>
+            <w:r>
+              <w:rPr>
+                <w:rFonts w:ascii="Liberation Mono" w:hAnsi="Liberation Mono" w:cs="Liberation Mono"/>
+                <w:sz w:val="20"/>
+                <w:lang w:val="en-US"/>
+              </w:rPr>
+              <w:t>g</w:t>
+            </w:r>
+            <w:r>
+              <w:rPr>
+                <w:rFonts w:ascii="Liberation Mono" w:hAnsi="Liberation Mono" w:cs="Liberation Mono"/>
+                <w:sz w:val="20"/>
+                <w:lang w:val="en-US"/>
+              </w:rPr>
+              <w:t>lm</w:t>
             </w:r>
             <w:r>
               <w:rPr>
@@ -5016,172 +5232,45 @@
               </w:rPr>
               <w:t>)</w:t>
             </w:r>
-            <w:r>
-              <w:rPr>
-                <w:rFonts w:ascii="Liberation Mono" w:hAnsi="Liberation Mono" w:cs="Liberation Mono"/>
-                <w:sz w:val="20"/>
-                <w:lang w:val="en-US"/>
-              </w:rPr>
-              <w:t xml:space="preserve">, </w:t>
-            </w:r>
-            <w:r>
-              <w:rPr>
-                <w:rFonts w:ascii="Liberation Mono" w:hAnsi="Liberation Mono" w:cs="Liberation Mono"/>
-                <w:sz w:val="20"/>
-                <w:lang w:val="en-US"/>
-              </w:rPr>
-              <w:t>[`</w:t>
-            </w:r>
-            <w:r>
-              <w:rPr>
-                <w:rFonts w:ascii="Liberation Mono" w:hAnsi="Liberation Mono" w:cs="Liberation Mono"/>
-                <w:sz w:val="20"/>
-                <w:lang w:val="en-US"/>
-              </w:rPr>
-              <w:t>tobit()</w:t>
-            </w:r>
-            <w:r>
-              <w:rPr>
-                <w:rFonts w:ascii="Liberation Mono" w:hAnsi="Liberation Mono" w:cs="Liberation Mono"/>
-                <w:sz w:val="20"/>
-                <w:lang w:val="en-US"/>
-              </w:rPr>
-              <w:t>`](</w:t>
-            </w:r>
-            <w:r>
-              <w:rPr>
-                <w:rFonts w:ascii="Liberation Mono" w:hAnsi="Liberation Mono" w:cs="Liberation Mono"/>
-                <w:sz w:val="20"/>
-                <w:lang w:val="en-US"/>
-              </w:rPr>
-              <w:t>https://www.rdocumentation.org/packages/AER/versions/1.2-8/topics/tobit</w:t>
-            </w:r>
-            <w:r>
-              <w:rPr>
-                <w:rFonts w:ascii="Liberation Mono" w:hAnsi="Liberation Mono" w:cs="Liberation Mono"/>
-                <w:sz w:val="20"/>
-                <w:lang w:val="en-US"/>
-              </w:rPr>
-              <w:t>)</w:t>
-            </w:r>
-            <w:r>
-              <w:rPr>
-                <w:rFonts w:ascii="Liberation Mono" w:hAnsi="Liberation Mono" w:cs="Liberation Mono"/>
-                <w:sz w:val="20"/>
-                <w:lang w:val="en-US"/>
-              </w:rPr>
-              <w:t xml:space="preserve">, </w:t>
-            </w:r>
-            <w:r>
-              <w:rPr>
-                <w:rFonts w:ascii="Liberation Mono" w:hAnsi="Liberation Mono" w:cs="Liberation Mono"/>
-                <w:sz w:val="20"/>
-                <w:lang w:val="en-US"/>
-              </w:rPr>
-              <w:t>[`</w:t>
-            </w:r>
-            <w:r>
-              <w:rPr>
-                <w:rFonts w:ascii="Liberation Mono" w:hAnsi="Liberation Mono" w:cs="Liberation Mono"/>
-                <w:sz w:val="20"/>
-                <w:lang w:val="en-US"/>
-              </w:rPr>
-              <w:t>vglm(tobit())</w:t>
-            </w:r>
-            <w:r>
-              <w:rPr>
-                <w:rFonts w:ascii="Liberation Mono" w:hAnsi="Liberation Mono" w:cs="Liberation Mono"/>
-                <w:sz w:val="20"/>
-                <w:lang w:val="en-US"/>
-              </w:rPr>
-              <w:t>`](</w:t>
-            </w:r>
-            <w:r>
-              <w:rPr>
-                <w:rFonts w:ascii="Liberation Mono" w:hAnsi="Liberation Mono" w:cs="Liberation Mono"/>
-                <w:sz w:val="20"/>
-                <w:lang w:val="en-US"/>
-              </w:rPr>
-              <w:t>https://www.rdocumentation.org/packages/VGAM/versions/1.1-2/topics/vglm</w:t>
-            </w:r>
-            <w:r>
-              <w:rPr>
-                <w:rFonts w:ascii="Liberation Mono" w:hAnsi="Liberation Mono" w:cs="Liberation Mono"/>
-                <w:sz w:val="20"/>
-                <w:lang w:val="en-US"/>
-              </w:rPr>
-              <w:t>)</w:t>
-            </w:r>
-          </w:p>
-        </w:tc>
-        <w:tc>
-          <w:tcPr>
-            <w:tcW w:w="0" w:type="auto"/>
-          </w:tcPr>
-          <w:p>
-            <w:pPr>
-              <w:cnfStyle w:val="000000000000" w:firstRow="0" w:lastRow="0" w:firstColumn="0" w:lastColumn="0" w:oddVBand="0" w:evenVBand="0" w:oddHBand="0" w:evenHBand="0" w:firstRowFirstColumn="0" w:firstRowLastColumn="0" w:lastRowFirstColumn="0" w:lastRowLastColumn="0"/>
-              <w:rPr>
-                <w:rFonts w:ascii="Source Sans Pro Light" w:hAnsi="Source Sans Pro Light" w:cs="Liberation Mono"/>
-                <w:sz w:val="20"/>
-                <w:szCs w:val="20"/>
-                <w:lang w:val="en-US"/>
-              </w:rPr>
-            </w:pPr>
-            <w:r>
-              <w:rPr>
-                <w:rFonts w:ascii="Source Sans Pro Light" w:hAnsi="Source Sans Pro Light" w:cs="Liberation Mono"/>
-                <w:sz w:val="20"/>
-                <w:szCs w:val="20"/>
-                <w:lang w:val="en-US"/>
-              </w:rPr>
-              <w:t>[UCLA-1](</w:t>
-            </w:r>
-            <w:r>
-              <w:rPr>
-                <w:rFonts w:ascii="Source Sans Pro Light" w:hAnsi="Source Sans Pro Light"/>
-                <w:sz w:val="20"/>
-                <w:szCs w:val="20"/>
-                <w:lang w:val="en-US"/>
-              </w:rPr>
-              <w:t>https://stats.idre.ucla.edu/r/dae/tobit-models/</w:t>
-            </w:r>
-            <w:r>
-              <w:rPr>
-                <w:rFonts w:ascii="Source Sans Pro Light" w:hAnsi="Source Sans Pro Light"/>
-                <w:sz w:val="20"/>
-                <w:szCs w:val="20"/>
-                <w:lang w:val="en-US"/>
-              </w:rPr>
-              <w:t>)</w:t>
-            </w:r>
-            <w:r>
-              <w:rPr>
-                <w:rFonts w:ascii="Source Sans Pro Light" w:hAnsi="Source Sans Pro Light"/>
-                <w:sz w:val="20"/>
-                <w:szCs w:val="20"/>
-                <w:lang w:val="en-US"/>
-              </w:rPr>
-              <w:t xml:space="preserve">, </w:t>
-            </w:r>
-            <w:r>
-              <w:rPr>
-                <w:rFonts w:ascii="Source Sans Pro Light" w:hAnsi="Source Sans Pro Light" w:cs="Liberation Mono"/>
-                <w:sz w:val="20"/>
-                <w:szCs w:val="20"/>
-                <w:lang w:val="en-US"/>
-              </w:rPr>
-              <w:t>[UCLA-2](</w:t>
-            </w:r>
-            <w:r>
-              <w:rPr>
-                <w:rFonts w:ascii="Source Sans Pro Light" w:hAnsi="Source Sans Pro Light" w:cs="Liberation Mono"/>
-                <w:sz w:val="20"/>
-                <w:szCs w:val="20"/>
-                <w:lang w:val="en-US"/>
-              </w:rPr>
-              <w:t>https://stats.idre.ucla.edu/r/dae/truncated-regression/</w:t>
-            </w:r>
+          </w:p>
+        </w:tc>
+        <w:tc>
+          <w:tcPr>
+            <w:tcW w:w="0" w:type="auto"/>
+          </w:tcPr>
+          <w:p>
+            <w:pPr>
+              <w:cnfStyle w:val="000000000000" w:firstRow="0" w:lastRow="0" w:firstColumn="0" w:lastColumn="0" w:oddVBand="0" w:evenVBand="0" w:oddHBand="0" w:evenHBand="0" w:firstRowFirstColumn="0" w:firstRowLastColumn="0" w:lastRowFirstColumn="0" w:lastRowLastColumn="0"/>
+              <w:rPr>
+                <w:rFonts w:ascii="Source Sans Pro Light" w:hAnsi="Source Sans Pro Light" w:cs="Liberation Mono"/>
+                <w:sz w:val="20"/>
+                <w:szCs w:val="20"/>
+                <w:lang w:val="en-US"/>
+              </w:rPr>
+            </w:pPr>
+            <w:r>
+              <w:rPr>
+                <w:rFonts w:ascii="Source Sans Pro Light" w:hAnsi="Source Sans Pro Light" w:cs="Liberation Mono"/>
+                <w:sz w:val="20"/>
+                <w:szCs w:val="20"/>
+                <w:lang w:val="en-US"/>
+              </w:rPr>
+              <w:t>[Sean Anderson](</w:t>
+            </w:r>
+            <w:r>
+              <w:t xml:space="preserve"> </w:t>
+            </w:r>
+            <w:r>
+              <w:rPr>
+                <w:rFonts w:ascii="Source Sans Pro Light" w:hAnsi="Source Sans Pro Light" w:cs="Liberation Mono"/>
+                <w:sz w:val="20"/>
+                <w:szCs w:val="20"/>
+                <w:lang w:val="en-US"/>
+              </w:rPr>
+              <w:t>https://seananderson.ca/2014/04/08/gamma-glms/</w:t>
+            </w:r>
+            <w:bookmarkStart w:id="0" w:name="_GoBack"/>
+            <w:bookmarkEnd w:id="0"/>
             <w:r>
               <w:rPr>
                 <w:rFonts w:ascii="Source Sans Pro Light" w:hAnsi="Source Sans Pro Light" w:cs="Liberation Mono"/>
@@ -5199,6 +5288,7 @@
           <w:tcPr>
             <w:cnfStyle w:val="001000000000" w:firstRow="0" w:lastRow="0" w:firstColumn="1" w:lastColumn="0" w:oddVBand="0" w:evenVBand="0" w:oddHBand="0" w:evenHBand="0" w:firstRowFirstColumn="0" w:firstRowLastColumn="0" w:lastRowFirstColumn="0" w:lastRowLastColumn="0"/>
             <w:tcW w:w="0" w:type="auto"/>
+            <w:vMerge/>
             <w:vAlign w:val="center"/>
           </w:tcPr>
           <w:p>
@@ -5206,39 +5296,382 @@
               <w:rPr>
                 <w:rFonts w:ascii="Source Sans Pro Light" w:hAnsi="Source Sans Pro Light" w:cs="Open Sans Light"/>
                 <w:b w:val="0"/>
-                <w:sz w:val="20"/>
-                <w:lang w:val="en-US"/>
-              </w:rPr>
-            </w:pPr>
-            <w:r>
+                <w:lang w:val="en-US"/>
+              </w:rPr>
+            </w:pPr>
+          </w:p>
+        </w:tc>
+        <w:tc>
+          <w:tcPr>
+            <w:tcW w:w="0" w:type="auto"/>
+            <w:vMerge/>
+            <w:vAlign w:val="center"/>
+          </w:tcPr>
+          <w:p>
+            <w:pPr>
+              <w:cnfStyle w:val="000000000000" w:firstRow="0" w:lastRow="0" w:firstColumn="0" w:lastColumn="0" w:oddVBand="0" w:evenVBand="0" w:oddHBand="0" w:evenHBand="0" w:firstRowFirstColumn="0" w:firstRowLastColumn="0" w:lastRowFirstColumn="0" w:lastRowLastColumn="0"/>
+              <w:rPr>
+                <w:rFonts w:ascii="Source Sans Pro Light" w:hAnsi="Source Sans Pro Light" w:cs="Open Sans Light"/>
+                <w:lang w:val="en-GB"/>
+              </w:rPr>
+            </w:pPr>
+          </w:p>
+        </w:tc>
+        <w:tc>
+          <w:tcPr>
+            <w:tcW w:w="0" w:type="auto"/>
+            <w:vMerge/>
+            <w:vAlign w:val="center"/>
+          </w:tcPr>
+          <w:p>
+            <w:pPr>
+              <w:cnfStyle w:val="000000000000" w:firstRow="0" w:lastRow="0" w:firstColumn="0" w:lastColumn="0" w:oddVBand="0" w:evenVBand="0" w:oddHBand="0" w:evenHBand="0" w:firstRowFirstColumn="0" w:firstRowLastColumn="0" w:lastRowFirstColumn="0" w:lastRowLastColumn="0"/>
+              <w:rPr>
+                <w:rFonts w:ascii="Source Sans Pro Light" w:hAnsi="Source Sans Pro Light" w:cs="Open Sans Light"/>
+                <w:lang w:val="en-US"/>
+              </w:rPr>
+            </w:pPr>
+          </w:p>
+        </w:tc>
+        <w:tc>
+          <w:tcPr>
+            <w:tcW w:w="0" w:type="auto"/>
+          </w:tcPr>
+          <w:p>
+            <w:pPr>
+              <w:cnfStyle w:val="000000000000" w:firstRow="0" w:lastRow="0" w:firstColumn="0" w:lastColumn="0" w:oddVBand="0" w:evenVBand="0" w:oddHBand="0" w:evenHBand="0" w:firstRowFirstColumn="0" w:firstRowLastColumn="0" w:lastRowFirstColumn="0" w:lastRowLastColumn="0"/>
+              <w:rPr>
+                <w:rFonts w:ascii="Liberation Mono" w:hAnsi="Liberation Mono" w:cs="Liberation Mono"/>
+                <w:sz w:val="20"/>
+                <w:lang w:val="en-US"/>
+              </w:rPr>
+            </w:pPr>
+            <w:r>
+              <w:rPr>
+                <w:rFonts w:ascii="Liberation Mono" w:hAnsi="Liberation Mono" w:cs="Liberation Mono"/>
+                <w:sz w:val="20"/>
+                <w:lang w:val="en-US"/>
+              </w:rPr>
+              <w:t>[`glmer()`](https://www.rdocumentation.org/packages/lme4/versions/1.1-21/topics/</w:t>
+            </w:r>
+            <w:r>
+              <w:rPr>
+                <w:rFonts w:ascii="Liberation Mono" w:hAnsi="Liberation Mono" w:cs="Liberation Mono"/>
+                <w:sz w:val="20"/>
+                <w:lang w:val="en-US"/>
+              </w:rPr>
+              <w:t>g</w:t>
+            </w:r>
+            <w:r>
+              <w:rPr>
+                <w:rFonts w:ascii="Liberation Mono" w:hAnsi="Liberation Mono" w:cs="Liberation Mono"/>
+                <w:sz w:val="20"/>
+                <w:lang w:val="en-US"/>
+              </w:rPr>
+              <w:t xml:space="preserve">lmer), </w:t>
+            </w:r>
+            <w:r>
+              <w:rPr>
+                <w:rFonts w:ascii="Liberation Mono" w:hAnsi="Liberation Mono" w:cs="Liberation Mono"/>
+                <w:sz w:val="20"/>
+                <w:lang w:val="en-US"/>
+              </w:rPr>
+              <w:t>[`glmmTMB()`](https://www.rdocumentation.org/packages/glmmTMB/versions/0.2.3/topics/glmmTMB)</w:t>
+            </w:r>
+          </w:p>
+        </w:tc>
+        <w:tc>
+          <w:tcPr>
+            <w:tcW w:w="0" w:type="auto"/>
+          </w:tcPr>
+          <w:p>
+            <w:pPr>
+              <w:cnfStyle w:val="000000000000" w:firstRow="0" w:lastRow="0" w:firstColumn="0" w:lastColumn="0" w:oddVBand="0" w:evenVBand="0" w:oddHBand="0" w:evenHBand="0" w:firstRowFirstColumn="0" w:firstRowLastColumn="0" w:lastRowFirstColumn="0" w:lastRowLastColumn="0"/>
+              <w:rPr>
+                <w:rFonts w:ascii="Source Sans Pro Light" w:hAnsi="Source Sans Pro Light" w:cs="Liberation Mono"/>
+                <w:sz w:val="20"/>
+                <w:szCs w:val="20"/>
+                <w:lang w:val="en-US"/>
+              </w:rPr>
+            </w:pPr>
+          </w:p>
+        </w:tc>
+      </w:tr>
+      <w:tr>
+        <w:tc>
+          <w:tcPr>
+            <w:cnfStyle w:val="001000000000" w:firstRow="0" w:lastRow="0" w:firstColumn="1" w:lastColumn="0" w:oddVBand="0" w:evenVBand="0" w:oddHBand="0" w:evenHBand="0" w:firstRowFirstColumn="0" w:firstRowLastColumn="0" w:lastRowFirstColumn="0" w:lastRowLastColumn="0"/>
+            <w:tcW w:w="0" w:type="auto"/>
+            <w:vAlign w:val="center"/>
+          </w:tcPr>
+          <w:p>
+            <w:pPr>
               <w:rPr>
                 <w:rFonts w:ascii="Source Sans Pro Light" w:hAnsi="Source Sans Pro Light" w:cs="Open Sans Light"/>
                 <w:b w:val="0"/>
-                <w:sz w:val="20"/>
-                <w:lang w:val="en-US"/>
-              </w:rPr>
-              <w:t xml:space="preserve">Proportion / Ratio with </w:t>
-            </w:r>
+                <w:lang w:val="en-GB"/>
+              </w:rPr>
+            </w:pPr>
             <w:r>
               <w:rPr>
                 <w:rFonts w:ascii="Source Sans Pro Light" w:hAnsi="Source Sans Pro Light" w:cs="Open Sans Light"/>
                 <w:b w:val="0"/>
-                <w:sz w:val="20"/>
-                <w:lang w:val="en-US"/>
-              </w:rPr>
-              <w:t>more than</w:t>
-            </w:r>
-            <w:r>
+                <w:lang w:val="en-GB"/>
+              </w:rPr>
+              <w:t>Continuous, but truncated or outliers</w:t>
+            </w:r>
+          </w:p>
+        </w:tc>
+        <w:tc>
+          <w:tcPr>
+            <w:tcW w:w="0" w:type="auto"/>
+            <w:vAlign w:val="center"/>
+          </w:tcPr>
+          <w:p>
+            <w:pPr>
+              <w:cnfStyle w:val="000000000000" w:firstRow="0" w:lastRow="0" w:firstColumn="0" w:lastColumn="0" w:oddVBand="0" w:evenVBand="0" w:oddHBand="0" w:evenHBand="0" w:firstRowFirstColumn="0" w:firstRowLastColumn="0" w:lastRowFirstColumn="0" w:lastRowLastColumn="0"/>
+              <w:rPr>
+                <w:rFonts w:ascii="Source Sans Pro Light" w:hAnsi="Source Sans Pro Light" w:cs="Open Sans Light"/>
+                <w:lang w:val="en-GB"/>
+              </w:rPr>
+            </w:pPr>
+          </w:p>
+        </w:tc>
+        <w:tc>
+          <w:tcPr>
+            <w:tcW w:w="0" w:type="auto"/>
+            <w:vAlign w:val="center"/>
+          </w:tcPr>
+          <w:p>
+            <w:pPr>
+              <w:cnfStyle w:val="000000000000" w:firstRow="0" w:lastRow="0" w:firstColumn="0" w:lastColumn="0" w:oddVBand="0" w:evenVBand="0" w:oddHBand="0" w:evenHBand="0" w:firstRowFirstColumn="0" w:firstRowLastColumn="0" w:lastRowFirstColumn="0" w:lastRowLastColumn="0"/>
+              <w:rPr>
+                <w:rFonts w:ascii="Source Sans Pro Light" w:hAnsi="Source Sans Pro Light" w:cs="Open Sans Light"/>
+                <w:lang w:val="en-US"/>
+              </w:rPr>
+            </w:pPr>
+            <w:r>
+              <w:rPr>
+                <w:rFonts w:ascii="Source Sans Pro Light" w:hAnsi="Source Sans Pro Light" w:cs="Open Sans Light"/>
+                <w:lang w:val="en-US"/>
+              </w:rPr>
+              <w:t>t</w:t>
+            </w:r>
+            <w:r>
+              <w:rPr>
+                <w:rFonts w:ascii="Source Sans Pro Light" w:hAnsi="Source Sans Pro Light" w:cs="Open Sans Light"/>
+                <w:lang w:val="en-US"/>
+              </w:rPr>
+              <w:t>runcated</w:t>
+            </w:r>
+          </w:p>
+        </w:tc>
+        <w:tc>
+          <w:tcPr>
+            <w:tcW w:w="0" w:type="auto"/>
+          </w:tcPr>
+          <w:p>
+            <w:pPr>
+              <w:cnfStyle w:val="000000000000" w:firstRow="0" w:lastRow="0" w:firstColumn="0" w:lastColumn="0" w:oddVBand="0" w:evenVBand="0" w:oddHBand="0" w:evenHBand="0" w:firstRowFirstColumn="0" w:firstRowLastColumn="0" w:lastRowFirstColumn="0" w:lastRowLastColumn="0"/>
+              <w:rPr>
+                <w:rFonts w:ascii="Liberation Mono" w:hAnsi="Liberation Mono" w:cs="Liberation Mono"/>
+                <w:sz w:val="20"/>
+                <w:lang w:val="en-US"/>
+              </w:rPr>
+            </w:pPr>
+            <w:r>
+              <w:rPr>
+                <w:rFonts w:ascii="Liberation Mono" w:hAnsi="Liberation Mono" w:cs="Liberation Mono"/>
+                <w:sz w:val="20"/>
+                <w:lang w:val="en-US"/>
+              </w:rPr>
+              <w:t>[`</w:t>
+            </w:r>
+            <w:r>
+              <w:rPr>
+                <w:rFonts w:ascii="Liberation Mono" w:hAnsi="Liberation Mono" w:cs="Liberation Mono"/>
+                <w:sz w:val="20"/>
+                <w:lang w:val="en-US"/>
+              </w:rPr>
+              <w:t>censReg()</w:t>
+            </w:r>
+            <w:r>
+              <w:rPr>
+                <w:rFonts w:ascii="Liberation Mono" w:hAnsi="Liberation Mono" w:cs="Liberation Mono"/>
+                <w:sz w:val="20"/>
+                <w:lang w:val="en-US"/>
+              </w:rPr>
+              <w:t>`](</w:t>
+            </w:r>
+            <w:r>
+              <w:rPr>
+                <w:rFonts w:ascii="Liberation Mono" w:hAnsi="Liberation Mono" w:cs="Liberation Mono"/>
+                <w:sz w:val="20"/>
+                <w:lang w:val="en-US"/>
+              </w:rPr>
+              <w:t>https://www.rdocumentation.org/packages/censReg/versions/0.5-22/topics/censReg</w:t>
+            </w:r>
+            <w:r>
+              <w:rPr>
+                <w:rFonts w:ascii="Liberation Mono" w:hAnsi="Liberation Mono" w:cs="Liberation Mono"/>
+                <w:sz w:val="20"/>
+                <w:lang w:val="en-US"/>
+              </w:rPr>
+              <w:t>)</w:t>
+            </w:r>
+            <w:r>
+              <w:rPr>
+                <w:rFonts w:ascii="Liberation Mono" w:hAnsi="Liberation Mono" w:cs="Liberation Mono"/>
+                <w:sz w:val="20"/>
+                <w:lang w:val="en-US"/>
+              </w:rPr>
+              <w:t xml:space="preserve">, </w:t>
+            </w:r>
+            <w:r>
+              <w:rPr>
+                <w:rFonts w:ascii="Liberation Mono" w:hAnsi="Liberation Mono" w:cs="Liberation Mono"/>
+                <w:sz w:val="20"/>
+                <w:lang w:val="en-US"/>
+              </w:rPr>
+              <w:t>[`</w:t>
+            </w:r>
+            <w:r>
+              <w:rPr>
+                <w:rFonts w:ascii="Liberation Mono" w:hAnsi="Liberation Mono" w:cs="Liberation Mono"/>
+                <w:sz w:val="20"/>
+                <w:lang w:val="en-US"/>
+              </w:rPr>
+              <w:t>tobit()</w:t>
+            </w:r>
+            <w:r>
+              <w:rPr>
+                <w:rFonts w:ascii="Liberation Mono" w:hAnsi="Liberation Mono" w:cs="Liberation Mono"/>
+                <w:sz w:val="20"/>
+                <w:lang w:val="en-US"/>
+              </w:rPr>
+              <w:t>`](</w:t>
+            </w:r>
+            <w:r>
+              <w:rPr>
+                <w:rFonts w:ascii="Liberation Mono" w:hAnsi="Liberation Mono" w:cs="Liberation Mono"/>
+                <w:sz w:val="20"/>
+                <w:lang w:val="en-US"/>
+              </w:rPr>
+              <w:t>https://www.rdocumentation.org/packages/AER/versions/1.2-8/topics/tobit</w:t>
+            </w:r>
+            <w:r>
+              <w:rPr>
+                <w:rFonts w:ascii="Liberation Mono" w:hAnsi="Liberation Mono" w:cs="Liberation Mono"/>
+                <w:sz w:val="20"/>
+                <w:lang w:val="en-US"/>
+              </w:rPr>
+              <w:t>), [`vglm(family=tobit)`](</w:t>
+            </w:r>
+            <w:r>
+              <w:rPr>
+                <w:rFonts w:ascii="Liberation Mono" w:hAnsi="Liberation Mono" w:cs="Liberation Mono"/>
+                <w:sz w:val="20"/>
+                <w:lang w:val="en-US"/>
+              </w:rPr>
+              <w:t>https://www.rdocumentation.org/packages/VGAM/versions/1.1-2/topics/vglm</w:t>
+            </w:r>
+            <w:r>
+              <w:rPr>
+                <w:rFonts w:ascii="Liberation Mono" w:hAnsi="Liberation Mono" w:cs="Liberation Mono"/>
+                <w:sz w:val="20"/>
+                <w:lang w:val="en-US"/>
+              </w:rPr>
+              <w:t>)</w:t>
+            </w:r>
+          </w:p>
+        </w:tc>
+        <w:tc>
+          <w:tcPr>
+            <w:tcW w:w="0" w:type="auto"/>
+          </w:tcPr>
+          <w:p>
+            <w:pPr>
+              <w:cnfStyle w:val="000000000000" w:firstRow="0" w:lastRow="0" w:firstColumn="0" w:lastColumn="0" w:oddVBand="0" w:evenVBand="0" w:oddHBand="0" w:evenHBand="0" w:firstRowFirstColumn="0" w:firstRowLastColumn="0" w:lastRowFirstColumn="0" w:lastRowLastColumn="0"/>
+              <w:rPr>
+                <w:rFonts w:ascii="Source Sans Pro Light" w:hAnsi="Source Sans Pro Light" w:cs="Liberation Mono"/>
+                <w:sz w:val="20"/>
+                <w:szCs w:val="20"/>
+                <w:lang w:val="en-US"/>
+              </w:rPr>
+            </w:pPr>
+            <w:r>
+              <w:rPr>
+                <w:rFonts w:ascii="Source Sans Pro Light" w:hAnsi="Source Sans Pro Light" w:cs="Liberation Mono"/>
+                <w:sz w:val="20"/>
+                <w:szCs w:val="20"/>
+                <w:lang w:val="en-US"/>
+              </w:rPr>
+              <w:t>[UCLA-1](</w:t>
+            </w:r>
+            <w:r>
+              <w:rPr>
+                <w:rFonts w:ascii="Source Sans Pro Light" w:hAnsi="Source Sans Pro Light"/>
+                <w:sz w:val="20"/>
+                <w:szCs w:val="20"/>
+                <w:lang w:val="en-US"/>
+              </w:rPr>
+              <w:t>https://stats.idre.ucla.edu/r/dae/tobit-models/</w:t>
+            </w:r>
+            <w:r>
+              <w:rPr>
+                <w:rFonts w:ascii="Source Sans Pro Light" w:hAnsi="Source Sans Pro Light"/>
+                <w:sz w:val="20"/>
+                <w:szCs w:val="20"/>
+                <w:lang w:val="en-US"/>
+              </w:rPr>
+              <w:t xml:space="preserve">), </w:t>
+            </w:r>
+            <w:r>
+              <w:rPr>
+                <w:rFonts w:ascii="Source Sans Pro Light" w:hAnsi="Source Sans Pro Light" w:cs="Liberation Mono"/>
+                <w:sz w:val="20"/>
+                <w:szCs w:val="20"/>
+                <w:lang w:val="en-US"/>
+              </w:rPr>
+              <w:t>[UCLA-2](</w:t>
+            </w:r>
+            <w:r>
+              <w:rPr>
+                <w:rFonts w:ascii="Source Sans Pro Light" w:hAnsi="Source Sans Pro Light" w:cs="Liberation Mono"/>
+                <w:sz w:val="20"/>
+                <w:szCs w:val="20"/>
+                <w:lang w:val="en-US"/>
+              </w:rPr>
+              <w:t>https://stats.idre.ucla.edu/r/dae/truncated-regression/</w:t>
+            </w:r>
+            <w:r>
+              <w:rPr>
+                <w:rFonts w:ascii="Source Sans Pro Light" w:hAnsi="Source Sans Pro Light" w:cs="Liberation Mono"/>
+                <w:sz w:val="20"/>
+                <w:szCs w:val="20"/>
+                <w:lang w:val="en-US"/>
+              </w:rPr>
+              <w:t>)</w:t>
+            </w:r>
+          </w:p>
+        </w:tc>
+      </w:tr>
+      <w:tr>
+        <w:tc>
+          <w:tcPr>
+            <w:cnfStyle w:val="001000000000" w:firstRow="0" w:lastRow="0" w:firstColumn="1" w:lastColumn="0" w:oddVBand="0" w:evenVBand="0" w:oddHBand="0" w:evenHBand="0" w:firstRowFirstColumn="0" w:firstRowLastColumn="0" w:lastRowFirstColumn="0" w:lastRowLastColumn="0"/>
+            <w:tcW w:w="0" w:type="auto"/>
+            <w:vAlign w:val="center"/>
+          </w:tcPr>
+          <w:p>
+            <w:pPr>
               <w:rPr>
                 <w:rFonts w:ascii="Source Sans Pro Light" w:hAnsi="Source Sans Pro Light" w:cs="Open Sans Light"/>
                 <w:b w:val="0"/>
                 <w:sz w:val="20"/>
                 <w:lang w:val="en-US"/>
               </w:rPr>
-              <w:t xml:space="preserve"> </w:t>
-            </w:r>
-            <w:bookmarkStart w:id="0" w:name="_GoBack"/>
-            <w:bookmarkEnd w:id="0"/>
+            </w:pPr>
             <w:r>
               <w:rPr>
                 <w:rFonts w:ascii="Source Sans Pro Light" w:hAnsi="Source Sans Pro Light" w:cs="Open Sans Light"/>
@@ -5246,7 +5679,7 @@
                 <w:sz w:val="20"/>
                 <w:lang w:val="en-US"/>
               </w:rPr>
-              <w:t>2 categories</w:t>
+              <w:t>Proportion / Ratio with more than 2 categories</w:t>
             </w:r>
           </w:p>
         </w:tc>
@@ -6149,7 +6582,7 @@
 </file>
 
 <file path=customXml/itemProps1.xml><?xml version="1.0" encoding="utf-8"?>
-<ds:datastoreItem xmlns:ds="http://schemas.openxmlformats.org/officeDocument/2006/customXml" ds:itemID="{55800553-6DA0-4F8C-9555-3C0C2324E545}">
+<ds:datastoreItem xmlns:ds="http://schemas.openxmlformats.org/officeDocument/2006/customXml" ds:itemID="{9B0182C3-5F3E-4C3B-895B-F153F05476AE}">
   <ds:schemaRefs>
     <ds:schemaRef ds:uri="http://schemas.openxmlformats.org/officeDocument/2006/bibliography"/>
   </ds:schemaRefs>

</xml_diff>

<commit_message>
add Bayes and fix
</commit_message>
<xml_diff>
--- a/Regressionspakete.docx
+++ b/Regressionspakete.docx
@@ -93,8 +93,9 @@
     </w:p>
     <w:tbl>
       <w:tblPr>
-        <w:tblStyle w:val="Gitternetztabelle1hell"/>
+        <w:tblStyle w:val="GridTable1Light"/>
         <w:tblW w:w="0" w:type="auto"/>
+        <w:tblLayout w:type="fixed"/>
         <w:tblCellMar>
           <w:top w:w="57" w:type="dxa"/>
           <w:left w:w="85" w:type="dxa"/>
@@ -104,11 +105,12 @@
         <w:tblLook w:val="04A0" w:firstRow="1" w:lastRow="0" w:firstColumn="1" w:lastColumn="0" w:noHBand="0" w:noVBand="1"/>
       </w:tblPr>
       <w:tblGrid>
-        <w:gridCol w:w="1006"/>
-        <w:gridCol w:w="1090"/>
-        <w:gridCol w:w="926"/>
-        <w:gridCol w:w="9001"/>
-        <w:gridCol w:w="3365"/>
+        <w:gridCol w:w="1075"/>
+        <w:gridCol w:w="1166"/>
+        <w:gridCol w:w="873"/>
+        <w:gridCol w:w="5528"/>
+        <w:gridCol w:w="3686"/>
+        <w:gridCol w:w="3060"/>
       </w:tblGrid>
       <w:tr>
         <w:trPr>
@@ -117,7 +119,7 @@
         <w:tc>
           <w:tcPr>
             <w:cnfStyle w:val="001000000000" w:firstRow="0" w:lastRow="0" w:firstColumn="1" w:lastColumn="0" w:oddVBand="0" w:evenVBand="0" w:oddHBand="0" w:evenHBand="0" w:firstRowFirstColumn="0" w:firstRowLastColumn="0" w:lastRowFirstColumn="0" w:lastRowLastColumn="0"/>
-            <w:tcW w:w="0" w:type="auto"/>
+            <w:tcW w:w="1075" w:type="dxa"/>
           </w:tcPr>
           <w:p>
             <w:pPr>
@@ -139,7 +141,7 @@
         </w:tc>
         <w:tc>
           <w:tcPr>
-            <w:tcW w:w="0" w:type="auto"/>
+            <w:tcW w:w="1166" w:type="dxa"/>
           </w:tcPr>
           <w:p>
             <w:pPr>
@@ -162,7 +164,7 @@
         </w:tc>
         <w:tc>
           <w:tcPr>
-            <w:tcW w:w="0" w:type="auto"/>
+            <w:tcW w:w="873" w:type="dxa"/>
           </w:tcPr>
           <w:p>
             <w:pPr>
@@ -185,7 +187,7 @@
         </w:tc>
         <w:tc>
           <w:tcPr>
-            <w:tcW w:w="0" w:type="auto"/>
+            <w:tcW w:w="5528" w:type="dxa"/>
           </w:tcPr>
           <w:p>
             <w:pPr>
@@ -208,7 +210,7 @@
         </w:tc>
         <w:tc>
           <w:tcPr>
-            <w:tcW w:w="0" w:type="auto"/>
+            <w:tcW w:w="3686" w:type="dxa"/>
           </w:tcPr>
           <w:p>
             <w:pPr>
@@ -231,12 +233,59 @@
             </w:r>
           </w:p>
         </w:tc>
+        <w:tc>
+          <w:tcPr>
+            <w:tcW w:w="3060" w:type="dxa"/>
+          </w:tcPr>
+          <w:p>
+            <w:pPr>
+              <w:cnfStyle w:val="100000000000" w:firstRow="1" w:lastRow="0" w:firstColumn="0" w:lastColumn="0" w:oddVBand="0" w:evenVBand="0" w:oddHBand="0" w:evenHBand="0" w:firstRowFirstColumn="0" w:firstRowLastColumn="0" w:lastRowFirstColumn="0" w:lastRowLastColumn="0"/>
+              <w:rPr>
+                <w:rFonts w:ascii="Source Sans Pro Light" w:hAnsi="Source Sans Pro Light"/>
+                <w:b w:val="0"/>
+                <w:sz w:val="20"/>
+                <w:szCs w:val="20"/>
+                <w:lang w:val="en-US"/>
+              </w:rPr>
+            </w:pPr>
+            <w:r>
+              <w:rPr>
+                <w:rFonts w:ascii="Source Sans Pro Light" w:hAnsi="Source Sans Pro Light"/>
+                <w:b w:val="0"/>
+                <w:sz w:val="20"/>
+                <w:szCs w:val="20"/>
+                <w:lang w:val="en-US"/>
+              </w:rPr>
+              <w:t xml:space="preserve">Bayesian </w:t>
+            </w:r>
+            <w:r>
+              <w:rPr>
+                <w:rFonts w:ascii="Source Sans Pro Light" w:hAnsi="Source Sans Pro Light"/>
+                <w:b w:val="0"/>
+                <w:sz w:val="20"/>
+                <w:szCs w:val="20"/>
+                <w:lang w:val="en-US"/>
+              </w:rPr>
+              <w:t>Equivalent</w:t>
+            </w:r>
+            <w:r>
+              <w:rPr>
+                <w:rFonts w:ascii="Source Sans Pro Light" w:hAnsi="Source Sans Pro Light"/>
+                <w:b w:val="0"/>
+                <w:sz w:val="20"/>
+                <w:szCs w:val="20"/>
+                <w:lang w:val="en-US"/>
+              </w:rPr>
+              <w:t xml:space="preserve"> (w/ `brms`)</w:t>
+            </w:r>
+          </w:p>
+        </w:tc>
       </w:tr>
       <w:tr>
         <w:tc>
           <w:tcPr>
             <w:cnfStyle w:val="001000000000" w:firstRow="0" w:lastRow="0" w:firstColumn="1" w:lastColumn="0" w:oddVBand="0" w:evenVBand="0" w:oddHBand="0" w:evenHBand="0" w:firstRowFirstColumn="0" w:firstRowLastColumn="0" w:lastRowFirstColumn="0" w:lastRowLastColumn="0"/>
-            <w:tcW w:w="0" w:type="auto"/>
+            <w:tcW w:w="1075" w:type="dxa"/>
             <w:vMerge w:val="restart"/>
             <w:vAlign w:val="center"/>
           </w:tcPr>
@@ -260,7 +309,7 @@
         </w:tc>
         <w:tc>
           <w:tcPr>
-            <w:tcW w:w="0" w:type="auto"/>
+            <w:tcW w:w="1166" w:type="dxa"/>
             <w:vMerge w:val="restart"/>
             <w:vAlign w:val="center"/>
           </w:tcPr>
@@ -284,34 +333,13 @@
                 <w:rFonts w:ascii="Source Sans Pro Light" w:hAnsi="Source Sans Pro Light" w:cs="Open Sans Light"/>
                 <w:lang w:val="en-GB"/>
               </w:rPr>
-              <w:t xml:space="preserve">, </w:t>
-            </w:r>
-            <w:r>
-              <w:rPr>
-                <w:rFonts w:ascii="Source Sans Pro Light" w:hAnsi="Source Sans Pro Light" w:cs="Open Sans Light"/>
-                <w:lang w:val="en-GB"/>
-              </w:rPr>
-              <w:t>linear s</w:t>
-            </w:r>
-            <w:r>
-              <w:rPr>
-                <w:rFonts w:ascii="Source Sans Pro Light" w:hAnsi="Source Sans Pro Light" w:cs="Open Sans Light"/>
-                <w:lang w:val="en-GB"/>
-              </w:rPr>
-              <w:t>cale</w:t>
-            </w:r>
-            <w:r>
-              <w:rPr>
-                <w:rFonts w:ascii="Source Sans Pro Light" w:hAnsi="Source Sans Pro Light" w:cs="Open Sans Light"/>
-                <w:lang w:val="en-GB"/>
-              </w:rPr>
-              <w:t>s</w:t>
-            </w:r>
-          </w:p>
-        </w:tc>
-        <w:tc>
-          <w:tcPr>
-            <w:tcW w:w="0" w:type="auto"/>
+              <w:t>, linear scales</w:t>
+            </w:r>
+          </w:p>
+        </w:tc>
+        <w:tc>
+          <w:tcPr>
+            <w:tcW w:w="873" w:type="dxa"/>
             <w:vMerge w:val="restart"/>
             <w:vAlign w:val="center"/>
           </w:tcPr>
@@ -334,7 +362,7 @@
         </w:tc>
         <w:tc>
           <w:tcPr>
-            <w:tcW w:w="0" w:type="auto"/>
+            <w:tcW w:w="5528" w:type="dxa"/>
           </w:tcPr>
           <w:p>
             <w:pPr>
@@ -389,7 +417,23 @@
         </w:tc>
         <w:tc>
           <w:tcPr>
-            <w:tcW w:w="0" w:type="auto"/>
+            <w:tcW w:w="3686" w:type="dxa"/>
+          </w:tcPr>
+          <w:p>
+            <w:pPr>
+              <w:cnfStyle w:val="000000000000" w:firstRow="0" w:lastRow="0" w:firstColumn="0" w:lastColumn="0" w:oddVBand="0" w:evenVBand="0" w:oddHBand="0" w:evenHBand="0" w:firstRowFirstColumn="0" w:firstRowLastColumn="0" w:lastRowFirstColumn="0" w:lastRowLastColumn="0"/>
+              <w:rPr>
+                <w:rFonts w:ascii="Source Sans Pro Light" w:hAnsi="Source Sans Pro Light" w:cs="Liberation Mono"/>
+                <w:sz w:val="20"/>
+                <w:szCs w:val="20"/>
+                <w:lang w:val="en-US"/>
+              </w:rPr>
+            </w:pPr>
+          </w:p>
+        </w:tc>
+        <w:tc>
+          <w:tcPr>
+            <w:tcW w:w="3060" w:type="dxa"/>
           </w:tcPr>
           <w:p>
             <w:pPr>
@@ -408,7 +452,7 @@
         <w:tc>
           <w:tcPr>
             <w:cnfStyle w:val="001000000000" w:firstRow="0" w:lastRow="0" w:firstColumn="1" w:lastColumn="0" w:oddVBand="0" w:evenVBand="0" w:oddHBand="0" w:evenHBand="0" w:firstRowFirstColumn="0" w:firstRowLastColumn="0" w:lastRowFirstColumn="0" w:lastRowLastColumn="0"/>
-            <w:tcW w:w="0" w:type="auto"/>
+            <w:tcW w:w="1075" w:type="dxa"/>
             <w:vMerge/>
             <w:vAlign w:val="center"/>
           </w:tcPr>
@@ -423,7 +467,7 @@
         </w:tc>
         <w:tc>
           <w:tcPr>
-            <w:tcW w:w="0" w:type="auto"/>
+            <w:tcW w:w="1166" w:type="dxa"/>
             <w:vMerge/>
             <w:vAlign w:val="center"/>
           </w:tcPr>
@@ -439,7 +483,7 @@
         </w:tc>
         <w:tc>
           <w:tcPr>
-            <w:tcW w:w="0" w:type="auto"/>
+            <w:tcW w:w="873" w:type="dxa"/>
             <w:vMerge/>
             <w:vAlign w:val="center"/>
           </w:tcPr>
@@ -455,72 +499,24 @@
         </w:tc>
         <w:tc>
           <w:tcPr>
-            <w:tcW w:w="0" w:type="auto"/>
-          </w:tcPr>
-          <w:p>
-            <w:pPr>
-              <w:cnfStyle w:val="000000000000" w:firstRow="0" w:lastRow="0" w:firstColumn="0" w:lastColumn="0" w:oddVBand="0" w:evenVBand="0" w:oddHBand="0" w:evenHBand="0" w:firstRowFirstColumn="0" w:firstRowLastColumn="0" w:lastRowFirstColumn="0" w:lastRowLastColumn="0"/>
-              <w:rPr>
-                <w:rFonts w:ascii="Liberation Mono" w:hAnsi="Liberation Mono" w:cs="Liberation Mono"/>
-                <w:sz w:val="20"/>
-                <w:lang w:val="en-US"/>
-              </w:rPr>
-            </w:pPr>
-            <w:r>
-              <w:rPr>
-                <w:rFonts w:ascii="Liberation Mono" w:hAnsi="Liberation Mono" w:cs="Liberation Mono"/>
-                <w:sz w:val="20"/>
-                <w:lang w:val="en-US"/>
-              </w:rPr>
-              <w:t>[`</w:t>
-            </w:r>
-            <w:r>
-              <w:rPr>
-                <w:rFonts w:ascii="Liberation Mono" w:hAnsi="Liberation Mono" w:cs="Liberation Mono"/>
-                <w:sz w:val="20"/>
-                <w:lang w:val="en-US"/>
-              </w:rPr>
-              <w:t>lmer()</w:t>
-            </w:r>
-            <w:r>
-              <w:rPr>
-                <w:rFonts w:ascii="Liberation Mono" w:hAnsi="Liberation Mono" w:cs="Liberation Mono"/>
-                <w:sz w:val="20"/>
-                <w:lang w:val="en-US"/>
-              </w:rPr>
-              <w:t>`](https://www.rdocumentation.org/packages/lme4/versions/1.1-21/topics/lmer)</w:t>
-            </w:r>
-            <w:r>
-              <w:rPr>
-                <w:rFonts w:ascii="Liberation Mono" w:hAnsi="Liberation Mono" w:cs="Liberation Mono"/>
-                <w:sz w:val="20"/>
-                <w:lang w:val="en-US"/>
-              </w:rPr>
-              <w:t xml:space="preserve">, </w:t>
-            </w:r>
-            <w:r>
-              <w:rPr>
-                <w:rFonts w:ascii="Liberation Mono" w:hAnsi="Liberation Mono" w:cs="Liberation Mono"/>
-                <w:sz w:val="20"/>
-                <w:lang w:val="en-US"/>
-              </w:rPr>
-              <w:t>[`</w:t>
-            </w:r>
-            <w:r>
-              <w:rPr>
-                <w:rFonts w:ascii="Liberation Mono" w:hAnsi="Liberation Mono" w:cs="Liberation Mono"/>
-                <w:sz w:val="20"/>
-                <w:lang w:val="en-US"/>
-              </w:rPr>
-              <w:t>glmmTMB()</w:t>
-            </w:r>
-            <w:r>
-              <w:rPr>
-                <w:rFonts w:ascii="Liberation Mono" w:hAnsi="Liberation Mono" w:cs="Liberation Mono"/>
-                <w:sz w:val="20"/>
-                <w:lang w:val="en-US"/>
-              </w:rPr>
-              <w:t>`](https://www.rdocumentation.org/packages/glmmTMB/versions/</w:t>
+            <w:tcW w:w="5528" w:type="dxa"/>
+          </w:tcPr>
+          <w:p>
+            <w:pPr>
+              <w:cnfStyle w:val="000000000000" w:firstRow="0" w:lastRow="0" w:firstColumn="0" w:lastColumn="0" w:oddVBand="0" w:evenVBand="0" w:oddHBand="0" w:evenHBand="0" w:firstRowFirstColumn="0" w:firstRowLastColumn="0" w:lastRowFirstColumn="0" w:lastRowLastColumn="0"/>
+              <w:rPr>
+                <w:rFonts w:ascii="Liberation Mono" w:hAnsi="Liberation Mono" w:cs="Liberation Mono"/>
+                <w:sz w:val="20"/>
+                <w:lang w:val="en-US"/>
+              </w:rPr>
+            </w:pPr>
+            <w:r>
+              <w:rPr>
+                <w:rFonts w:ascii="Liberation Mono" w:hAnsi="Liberation Mono" w:cs="Liberation Mono"/>
+                <w:sz w:val="20"/>
+                <w:lang w:val="en-US"/>
+              </w:rPr>
+              <w:t>[`lmer()`](https://www.rdocumentation.org/packages/lme4/versions/1.1-21/topics/lmer), [`glmmTMB()`](https://www.rdocumentation.org/packages/glmmTMB/versions/</w:t>
             </w:r>
             <w:r>
               <w:rPr>
@@ -542,18 +538,43 @@
         </w:tc>
         <w:tc>
           <w:tcPr>
-            <w:tcW w:w="0" w:type="auto"/>
-          </w:tcPr>
-          <w:p>
-            <w:pPr>
-              <w:cnfStyle w:val="000000000000" w:firstRow="0" w:lastRow="0" w:firstColumn="0" w:lastColumn="0" w:oddVBand="0" w:evenVBand="0" w:oddHBand="0" w:evenHBand="0" w:firstRowFirstColumn="0" w:firstRowLastColumn="0" w:lastRowFirstColumn="0" w:lastRowLastColumn="0"/>
-              <w:rPr>
-                <w:rFonts w:ascii="Source Sans Pro Light" w:hAnsi="Source Sans Pro Light" w:cs="Liberation Mono"/>
-                <w:sz w:val="20"/>
-                <w:szCs w:val="20"/>
-                <w:lang w:val="en-US"/>
-              </w:rPr>
-            </w:pPr>
+            <w:tcW w:w="3686" w:type="dxa"/>
+          </w:tcPr>
+          <w:p>
+            <w:pPr>
+              <w:cnfStyle w:val="000000000000" w:firstRow="0" w:lastRow="0" w:firstColumn="0" w:lastColumn="0" w:oddVBand="0" w:evenVBand="0" w:oddHBand="0" w:evenHBand="0" w:firstRowFirstColumn="0" w:firstRowLastColumn="0" w:lastRowFirstColumn="0" w:lastRowLastColumn="0"/>
+              <w:rPr>
+                <w:rFonts w:ascii="Source Sans Pro Light" w:hAnsi="Source Sans Pro Light" w:cs="Liberation Mono"/>
+                <w:sz w:val="20"/>
+                <w:szCs w:val="20"/>
+                <w:lang w:val="en-US"/>
+              </w:rPr>
+            </w:pPr>
+          </w:p>
+        </w:tc>
+        <w:tc>
+          <w:tcPr>
+            <w:tcW w:w="3060" w:type="dxa"/>
+          </w:tcPr>
+          <w:p>
+            <w:pPr>
+              <w:cnfStyle w:val="000000000000" w:firstRow="0" w:lastRow="0" w:firstColumn="0" w:lastColumn="0" w:oddVBand="0" w:evenVBand="0" w:oddHBand="0" w:evenHBand="0" w:firstRowFirstColumn="0" w:firstRowLastColumn="0" w:lastRowFirstColumn="0" w:lastRowLastColumn="0"/>
+              <w:rPr>
+                <w:rFonts w:ascii="Source Sans Pro Light" w:hAnsi="Source Sans Pro Light" w:cs="Liberation Mono"/>
+                <w:sz w:val="20"/>
+                <w:szCs w:val="20"/>
+                <w:lang w:val="en-US"/>
+              </w:rPr>
+            </w:pPr>
+            <w:r>
+              <w:rPr>
+                <w:rFonts w:ascii="Source Sans Pro Light" w:hAnsi="Source Sans Pro Light" w:cs="Liberation Mono"/>
+                <w:sz w:val="20"/>
+                <w:szCs w:val="20"/>
+                <w:lang w:val="en-US"/>
+              </w:rPr>
+              <w:t>`brm(family = gaussian())`</w:t>
+            </w:r>
           </w:p>
         </w:tc>
       </w:tr>
@@ -561,7 +582,7 @@
         <w:tc>
           <w:tcPr>
             <w:cnfStyle w:val="001000000000" w:firstRow="0" w:lastRow="0" w:firstColumn="1" w:lastColumn="0" w:oddVBand="0" w:evenVBand="0" w:oddHBand="0" w:evenHBand="0" w:firstRowFirstColumn="0" w:firstRowLastColumn="0" w:lastRowFirstColumn="0" w:lastRowLastColumn="0"/>
-            <w:tcW w:w="0" w:type="auto"/>
+            <w:tcW w:w="1075" w:type="dxa"/>
             <w:vMerge w:val="restart"/>
             <w:vAlign w:val="center"/>
           </w:tcPr>
@@ -585,7 +606,7 @@
         </w:tc>
         <w:tc>
           <w:tcPr>
-            <w:tcW w:w="0" w:type="auto"/>
+            <w:tcW w:w="1166" w:type="dxa"/>
             <w:vMerge w:val="restart"/>
             <w:vAlign w:val="center"/>
           </w:tcPr>
@@ -608,7 +629,7 @@
         </w:tc>
         <w:tc>
           <w:tcPr>
-            <w:tcW w:w="0" w:type="auto"/>
+            <w:tcW w:w="873" w:type="dxa"/>
             <w:vMerge w:val="restart"/>
             <w:vAlign w:val="center"/>
           </w:tcPr>
@@ -631,7 +652,7 @@
         </w:tc>
         <w:tc>
           <w:tcPr>
-            <w:tcW w:w="0" w:type="auto"/>
+            <w:tcW w:w="5528" w:type="dxa"/>
           </w:tcPr>
           <w:p>
             <w:pPr>
@@ -702,7 +723,7 @@
         </w:tc>
         <w:tc>
           <w:tcPr>
-            <w:tcW w:w="0" w:type="auto"/>
+            <w:tcW w:w="3686" w:type="dxa"/>
             <w:vMerge w:val="restart"/>
           </w:tcPr>
           <w:p>
@@ -742,6 +763,22 @@
               </w:rPr>
               <w:t>)</w:t>
             </w:r>
+          </w:p>
+        </w:tc>
+        <w:tc>
+          <w:tcPr>
+            <w:tcW w:w="3060" w:type="dxa"/>
+          </w:tcPr>
+          <w:p>
+            <w:pPr>
+              <w:cnfStyle w:val="000000000000" w:firstRow="0" w:lastRow="0" w:firstColumn="0" w:lastColumn="0" w:oddVBand="0" w:evenVBand="0" w:oddHBand="0" w:evenHBand="0" w:firstRowFirstColumn="0" w:firstRowLastColumn="0" w:lastRowFirstColumn="0" w:lastRowLastColumn="0"/>
+              <w:rPr>
+                <w:rFonts w:ascii="Source Sans Pro Light" w:hAnsi="Source Sans Pro Light" w:cs="Liberation Mono"/>
+                <w:sz w:val="20"/>
+                <w:szCs w:val="20"/>
+                <w:lang w:val="en-US"/>
+              </w:rPr>
+            </w:pPr>
           </w:p>
         </w:tc>
       </w:tr>
@@ -749,7 +786,7 @@
         <w:tc>
           <w:tcPr>
             <w:cnfStyle w:val="001000000000" w:firstRow="0" w:lastRow="0" w:firstColumn="1" w:lastColumn="0" w:oddVBand="0" w:evenVBand="0" w:oddHBand="0" w:evenHBand="0" w:firstRowFirstColumn="0" w:firstRowLastColumn="0" w:lastRowFirstColumn="0" w:lastRowLastColumn="0"/>
-            <w:tcW w:w="0" w:type="auto"/>
+            <w:tcW w:w="1075" w:type="dxa"/>
             <w:vMerge/>
             <w:vAlign w:val="center"/>
           </w:tcPr>
@@ -765,7 +802,7 @@
         </w:tc>
         <w:tc>
           <w:tcPr>
-            <w:tcW w:w="0" w:type="auto"/>
+            <w:tcW w:w="1166" w:type="dxa"/>
             <w:vMerge/>
             <w:vAlign w:val="center"/>
           </w:tcPr>
@@ -781,7 +818,7 @@
         </w:tc>
         <w:tc>
           <w:tcPr>
-            <w:tcW w:w="0" w:type="auto"/>
+            <w:tcW w:w="873" w:type="dxa"/>
             <w:vMerge/>
             <w:vAlign w:val="center"/>
           </w:tcPr>
@@ -797,32 +834,24 @@
         </w:tc>
         <w:tc>
           <w:tcPr>
-            <w:tcW w:w="0" w:type="auto"/>
-          </w:tcPr>
-          <w:p>
-            <w:pPr>
-              <w:cnfStyle w:val="000000000000" w:firstRow="0" w:lastRow="0" w:firstColumn="0" w:lastColumn="0" w:oddVBand="0" w:evenVBand="0" w:oddHBand="0" w:evenHBand="0" w:firstRowFirstColumn="0" w:firstRowLastColumn="0" w:lastRowFirstColumn="0" w:lastRowLastColumn="0"/>
-              <w:rPr>
-                <w:rFonts w:ascii="Liberation Mono" w:hAnsi="Liberation Mono" w:cs="Liberation Mono"/>
-                <w:sz w:val="20"/>
-                <w:lang w:val="en-US"/>
-              </w:rPr>
-            </w:pPr>
-            <w:r>
-              <w:rPr>
-                <w:rFonts w:ascii="Liberation Mono" w:hAnsi="Liberation Mono" w:cs="Liberation Mono"/>
-                <w:sz w:val="20"/>
-                <w:lang w:val="en-US"/>
-              </w:rPr>
-              <w:t>[`</w:t>
-            </w:r>
-            <w:r>
-              <w:rPr>
-                <w:rFonts w:ascii="Liberation Mono" w:hAnsi="Liberation Mono" w:cs="Liberation Mono"/>
-                <w:sz w:val="20"/>
-                <w:lang w:val="en-US"/>
-              </w:rPr>
-              <w:t>glmer(</w:t>
+            <w:tcW w:w="5528" w:type="dxa"/>
+          </w:tcPr>
+          <w:p>
+            <w:pPr>
+              <w:cnfStyle w:val="000000000000" w:firstRow="0" w:lastRow="0" w:firstColumn="0" w:lastColumn="0" w:oddVBand="0" w:evenVBand="0" w:oddHBand="0" w:evenHBand="0" w:firstRowFirstColumn="0" w:firstRowLastColumn="0" w:lastRowFirstColumn="0" w:lastRowLastColumn="0"/>
+              <w:rPr>
+                <w:rFonts w:ascii="Liberation Mono" w:hAnsi="Liberation Mono" w:cs="Liberation Mono"/>
+                <w:sz w:val="20"/>
+                <w:lang w:val="en-US"/>
+              </w:rPr>
+            </w:pPr>
+            <w:r>
+              <w:rPr>
+                <w:rFonts w:ascii="Liberation Mono" w:hAnsi="Liberation Mono" w:cs="Liberation Mono"/>
+                <w:sz w:val="20"/>
+                <w:lang w:val="en-US"/>
+              </w:rPr>
+              <w:t>[`glmer(</w:t>
             </w:r>
             <w:r>
               <w:rPr>
@@ -838,15 +867,7 @@
                 <w:sz w:val="20"/>
                 <w:lang w:val="en-US"/>
               </w:rPr>
-              <w:t>)</w:t>
-            </w:r>
-            <w:r>
-              <w:rPr>
-                <w:rFonts w:ascii="Liberation Mono" w:hAnsi="Liberation Mono" w:cs="Liberation Mono"/>
-                <w:sz w:val="20"/>
-                <w:lang w:val="en-US"/>
-              </w:rPr>
-              <w:t>`](https://www.rdocumentation.org/packages/lme4/versions/1.1-21/topics/</w:t>
+              <w:t>)`](https://www.rdocumentation.org/packages/lme4/versions/1.1-21/topics/</w:t>
             </w:r>
             <w:r>
               <w:rPr>
@@ -862,31 +883,7 @@
                 <w:sz w:val="20"/>
                 <w:lang w:val="en-US"/>
               </w:rPr>
-              <w:t>lmer)</w:t>
-            </w:r>
-            <w:r>
-              <w:rPr>
-                <w:rFonts w:ascii="Liberation Mono" w:hAnsi="Liberation Mono" w:cs="Liberation Mono"/>
-                <w:sz w:val="20"/>
-                <w:lang w:val="en-US"/>
-              </w:rPr>
-              <w:t xml:space="preserve">, </w:t>
-            </w:r>
-            <w:r>
-              <w:rPr>
-                <w:rFonts w:ascii="Liberation Mono" w:hAnsi="Liberation Mono" w:cs="Liberation Mono"/>
-                <w:sz w:val="20"/>
-                <w:lang w:val="en-US"/>
-              </w:rPr>
-              <w:t>[`</w:t>
-            </w:r>
-            <w:r>
-              <w:rPr>
-                <w:rFonts w:ascii="Liberation Mono" w:hAnsi="Liberation Mono" w:cs="Liberation Mono"/>
-                <w:sz w:val="20"/>
-                <w:lang w:val="en-US"/>
-              </w:rPr>
-              <w:t>glmmTMB(</w:t>
+              <w:t>lmer), [`glmmTMB(</w:t>
             </w:r>
             <w:r>
               <w:rPr>
@@ -902,15 +899,7 @@
                 <w:sz w:val="20"/>
                 <w:lang w:val="en-US"/>
               </w:rPr>
-              <w:t>)</w:t>
-            </w:r>
-            <w:r>
-              <w:rPr>
-                <w:rFonts w:ascii="Liberation Mono" w:hAnsi="Liberation Mono" w:cs="Liberation Mono"/>
-                <w:sz w:val="20"/>
-                <w:lang w:val="en-US"/>
-              </w:rPr>
-              <w:t>`](https://www.rdocumentation.org/packages/glmmTMB/versions/</w:t>
+              <w:t>)`](https://www.rdocumentation.org/packages/glmmTMB/versions/</w:t>
             </w:r>
             <w:r>
               <w:rPr>
@@ -932,7 +921,7 @@
         </w:tc>
         <w:tc>
           <w:tcPr>
-            <w:tcW w:w="0" w:type="auto"/>
+            <w:tcW w:w="3686" w:type="dxa"/>
             <w:vMerge/>
           </w:tcPr>
           <w:p>
@@ -945,6 +934,49 @@
                 <w:lang w:val="en-US"/>
               </w:rPr>
             </w:pPr>
+          </w:p>
+        </w:tc>
+        <w:tc>
+          <w:tcPr>
+            <w:tcW w:w="3060" w:type="dxa"/>
+          </w:tcPr>
+          <w:p>
+            <w:pPr>
+              <w:cnfStyle w:val="000000000000" w:firstRow="0" w:lastRow="0" w:firstColumn="0" w:lastColumn="0" w:oddVBand="0" w:evenVBand="0" w:oddHBand="0" w:evenHBand="0" w:firstRowFirstColumn="0" w:firstRowLastColumn="0" w:lastRowFirstColumn="0" w:lastRowLastColumn="0"/>
+              <w:rPr>
+                <w:rFonts w:ascii="Source Sans Pro Light" w:hAnsi="Source Sans Pro Light" w:cs="Liberation Mono"/>
+                <w:sz w:val="20"/>
+                <w:szCs w:val="20"/>
+                <w:lang w:val="en-US"/>
+              </w:rPr>
+            </w:pPr>
+            <w:r>
+              <w:rPr>
+                <w:rFonts w:ascii="Source Sans Pro Light" w:hAnsi="Source Sans Pro Light" w:cs="Liberation Mono"/>
+                <w:sz w:val="20"/>
+                <w:szCs w:val="20"/>
+                <w:lang w:val="en-US"/>
+              </w:rPr>
+              <w:t xml:space="preserve">`brm(family = </w:t>
+            </w:r>
+            <w:r>
+              <w:rPr>
+                <w:rFonts w:ascii="Source Sans Pro Light" w:hAnsi="Source Sans Pro Light" w:cs="Liberation Mono"/>
+                <w:sz w:val="20"/>
+                <w:szCs w:val="20"/>
+                <w:lang w:val="en-US"/>
+              </w:rPr>
+              <w:t>binomial()</w:t>
+            </w:r>
+            <w:r>
+              <w:rPr>
+                <w:rFonts w:ascii="Source Sans Pro Light" w:hAnsi="Source Sans Pro Light" w:cs="Liberation Mono"/>
+                <w:sz w:val="20"/>
+                <w:szCs w:val="20"/>
+                <w:lang w:val="en-US"/>
+              </w:rPr>
+              <w:t>)`</w:t>
+            </w:r>
           </w:p>
         </w:tc>
       </w:tr>
@@ -952,7 +984,7 @@
         <w:tc>
           <w:tcPr>
             <w:cnfStyle w:val="001000000000" w:firstRow="0" w:lastRow="0" w:firstColumn="1" w:lastColumn="0" w:oddVBand="0" w:evenVBand="0" w:oddHBand="0" w:evenHBand="0" w:firstRowFirstColumn="0" w:firstRowLastColumn="0" w:lastRowFirstColumn="0" w:lastRowLastColumn="0"/>
-            <w:tcW w:w="0" w:type="auto"/>
+            <w:tcW w:w="1075" w:type="dxa"/>
             <w:vMerge w:val="restart"/>
             <w:vAlign w:val="center"/>
           </w:tcPr>
@@ -970,21 +1002,13 @@
                 <w:b w:val="0"/>
                 <w:lang w:val="en-US"/>
               </w:rPr>
-              <w:t>Trials</w:t>
-            </w:r>
-            <w:r>
-              <w:rPr>
-                <w:rFonts w:ascii="Source Sans Pro Light" w:hAnsi="Source Sans Pro Light" w:cs="Open Sans Light"/>
-                <w:b w:val="0"/>
-                <w:lang w:val="en-US"/>
-              </w:rPr>
-              <w:t xml:space="preserve"> (or proportions of _counts_)</w:t>
-            </w:r>
-          </w:p>
-        </w:tc>
-        <w:tc>
-          <w:tcPr>
-            <w:tcW w:w="0" w:type="auto"/>
+              <w:t>Trials (or proportions of _counts_)</w:t>
+            </w:r>
+          </w:p>
+        </w:tc>
+        <w:tc>
+          <w:tcPr>
+            <w:tcW w:w="1166" w:type="dxa"/>
             <w:vMerge w:val="restart"/>
             <w:vAlign w:val="center"/>
           </w:tcPr>
@@ -1007,7 +1031,7 @@
         </w:tc>
         <w:tc>
           <w:tcPr>
-            <w:tcW w:w="0" w:type="auto"/>
+            <w:tcW w:w="873" w:type="dxa"/>
             <w:vMerge w:val="restart"/>
             <w:vAlign w:val="center"/>
           </w:tcPr>
@@ -1030,7 +1054,7 @@
         </w:tc>
         <w:tc>
           <w:tcPr>
-            <w:tcW w:w="0" w:type="auto"/>
+            <w:tcW w:w="5528" w:type="dxa"/>
           </w:tcPr>
           <w:p>
             <w:pPr>
@@ -1055,7 +1079,39 @@
                 <w:sz w:val="20"/>
                 <w:lang w:val="en-US"/>
               </w:rPr>
-              <w:t>glm(cbind(trial,success), family=binomial)</w:t>
+              <w:t>glm(cbind(</w:t>
+            </w:r>
+            <w:r>
+              <w:rPr>
+                <w:rFonts w:ascii="Liberation Mono" w:hAnsi="Liberation Mono" w:cs="Liberation Mono"/>
+                <w:sz w:val="20"/>
+                <w:lang w:val="en-US"/>
+              </w:rPr>
+              <w:t>successes</w:t>
+            </w:r>
+            <w:r>
+              <w:rPr>
+                <w:rFonts w:ascii="Liberation Mono" w:hAnsi="Liberation Mono" w:cs="Liberation Mono"/>
+                <w:sz w:val="20"/>
+                <w:lang w:val="en-US"/>
+              </w:rPr>
+              <w:t xml:space="preserve">, </w:t>
+            </w:r>
+            <w:r>
+              <w:rPr>
+                <w:rFonts w:ascii="Liberation Mono" w:hAnsi="Liberation Mono" w:cs="Liberation Mono"/>
+                <w:sz w:val="20"/>
+                <w:lang w:val="en-US"/>
+              </w:rPr>
+              <w:t>failures</w:t>
+            </w:r>
+            <w:r>
+              <w:rPr>
+                <w:rFonts w:ascii="Liberation Mono" w:hAnsi="Liberation Mono" w:cs="Liberation Mono"/>
+                <w:sz w:val="20"/>
+                <w:lang w:val="en-US"/>
+              </w:rPr>
+              <w:t>), family=binomial)</w:t>
             </w:r>
             <w:r>
               <w:rPr>
@@ -1101,7 +1157,7 @@
         </w:tc>
         <w:tc>
           <w:tcPr>
-            <w:tcW w:w="0" w:type="auto"/>
+            <w:tcW w:w="3686" w:type="dxa"/>
             <w:vMerge w:val="restart"/>
           </w:tcPr>
           <w:p>
@@ -1141,6 +1197,22 @@
               </w:rPr>
               <w:t>)</w:t>
             </w:r>
+          </w:p>
+        </w:tc>
+        <w:tc>
+          <w:tcPr>
+            <w:tcW w:w="3060" w:type="dxa"/>
+          </w:tcPr>
+          <w:p>
+            <w:pPr>
+              <w:cnfStyle w:val="000000000000" w:firstRow="0" w:lastRow="0" w:firstColumn="0" w:lastColumn="0" w:oddVBand="0" w:evenVBand="0" w:oddHBand="0" w:evenHBand="0" w:firstRowFirstColumn="0" w:firstRowLastColumn="0" w:lastRowFirstColumn="0" w:lastRowLastColumn="0"/>
+              <w:rPr>
+                <w:rFonts w:ascii="Source Sans Pro Light" w:hAnsi="Source Sans Pro Light" w:cs="Liberation Mono"/>
+                <w:sz w:val="20"/>
+                <w:szCs w:val="20"/>
+                <w:lang w:val="en-US"/>
+              </w:rPr>
+            </w:pPr>
           </w:p>
         </w:tc>
       </w:tr>
@@ -1148,7 +1220,7 @@
         <w:tc>
           <w:tcPr>
             <w:cnfStyle w:val="001000000000" w:firstRow="0" w:lastRow="0" w:firstColumn="1" w:lastColumn="0" w:oddVBand="0" w:evenVBand="0" w:oddHBand="0" w:evenHBand="0" w:firstRowFirstColumn="0" w:firstRowLastColumn="0" w:lastRowFirstColumn="0" w:lastRowLastColumn="0"/>
-            <w:tcW w:w="0" w:type="auto"/>
+            <w:tcW w:w="1075" w:type="dxa"/>
             <w:vMerge/>
             <w:vAlign w:val="center"/>
           </w:tcPr>
@@ -1164,7 +1236,7 @@
         </w:tc>
         <w:tc>
           <w:tcPr>
-            <w:tcW w:w="0" w:type="auto"/>
+            <w:tcW w:w="1166" w:type="dxa"/>
             <w:vMerge/>
             <w:vAlign w:val="center"/>
           </w:tcPr>
@@ -1180,7 +1252,7 @@
         </w:tc>
         <w:tc>
           <w:tcPr>
-            <w:tcW w:w="0" w:type="auto"/>
+            <w:tcW w:w="873" w:type="dxa"/>
             <w:vMerge/>
             <w:vAlign w:val="center"/>
           </w:tcPr>
@@ -1196,40 +1268,56 @@
         </w:tc>
         <w:tc>
           <w:tcPr>
-            <w:tcW w:w="0" w:type="auto"/>
-          </w:tcPr>
-          <w:p>
-            <w:pPr>
-              <w:cnfStyle w:val="000000000000" w:firstRow="0" w:lastRow="0" w:firstColumn="0" w:lastColumn="0" w:oddVBand="0" w:evenVBand="0" w:oddHBand="0" w:evenHBand="0" w:firstRowFirstColumn="0" w:firstRowLastColumn="0" w:lastRowFirstColumn="0" w:lastRowLastColumn="0"/>
-              <w:rPr>
-                <w:rFonts w:ascii="Liberation Mono" w:hAnsi="Liberation Mono" w:cs="Liberation Mono"/>
-                <w:sz w:val="20"/>
-                <w:lang w:val="en-US"/>
-              </w:rPr>
-            </w:pPr>
-            <w:r>
-              <w:rPr>
-                <w:rFonts w:ascii="Liberation Mono" w:hAnsi="Liberation Mono" w:cs="Liberation Mono"/>
-                <w:sz w:val="20"/>
-                <w:lang w:val="en-US"/>
-              </w:rPr>
-              <w:t>[`</w:t>
-            </w:r>
-            <w:r>
-              <w:rPr>
-                <w:rFonts w:ascii="Liberation Mono" w:hAnsi="Liberation Mono" w:cs="Liberation Mono"/>
-                <w:sz w:val="20"/>
-                <w:lang w:val="en-US"/>
-              </w:rPr>
-              <w:t>glmer(</w:t>
-            </w:r>
-            <w:r>
-              <w:rPr>
-                <w:rFonts w:ascii="Liberation Mono" w:hAnsi="Liberation Mono" w:cs="Liberation Mono"/>
-                <w:sz w:val="20"/>
-                <w:lang w:val="en-US"/>
-              </w:rPr>
-              <w:t xml:space="preserve">cbind(trial,success), </w:t>
+            <w:tcW w:w="5528" w:type="dxa"/>
+          </w:tcPr>
+          <w:p>
+            <w:pPr>
+              <w:cnfStyle w:val="000000000000" w:firstRow="0" w:lastRow="0" w:firstColumn="0" w:lastColumn="0" w:oddVBand="0" w:evenVBand="0" w:oddHBand="0" w:evenHBand="0" w:firstRowFirstColumn="0" w:firstRowLastColumn="0" w:lastRowFirstColumn="0" w:lastRowLastColumn="0"/>
+              <w:rPr>
+                <w:rFonts w:ascii="Liberation Mono" w:hAnsi="Liberation Mono" w:cs="Liberation Mono"/>
+                <w:sz w:val="20"/>
+                <w:lang w:val="en-US"/>
+              </w:rPr>
+            </w:pPr>
+            <w:r>
+              <w:rPr>
+                <w:rFonts w:ascii="Liberation Mono" w:hAnsi="Liberation Mono" w:cs="Liberation Mono"/>
+                <w:sz w:val="20"/>
+                <w:lang w:val="en-US"/>
+              </w:rPr>
+              <w:t>[`glmer(</w:t>
+            </w:r>
+            <w:r>
+              <w:rPr>
+                <w:rFonts w:ascii="Liberation Mono" w:hAnsi="Liberation Mono" w:cs="Liberation Mono"/>
+                <w:sz w:val="20"/>
+                <w:lang w:val="en-US"/>
+              </w:rPr>
+              <w:t>cbind(</w:t>
+            </w:r>
+            <w:r>
+              <w:rPr>
+                <w:rFonts w:ascii="Liberation Mono" w:hAnsi="Liberation Mono" w:cs="Liberation Mono"/>
+                <w:sz w:val="20"/>
+                <w:lang w:val="en-US"/>
+              </w:rPr>
+              <w:t>successes</w:t>
+            </w:r>
+            <w:r>
+              <w:rPr>
+                <w:rFonts w:ascii="Liberation Mono" w:hAnsi="Liberation Mono" w:cs="Liberation Mono"/>
+                <w:sz w:val="20"/>
+                <w:lang w:val="en-US"/>
+              </w:rPr>
+              <w:t>, failures</w:t>
+            </w:r>
+            <w:r>
+              <w:rPr>
+                <w:rFonts w:ascii="Liberation Mono" w:hAnsi="Liberation Mono" w:cs="Liberation Mono"/>
+                <w:sz w:val="20"/>
+                <w:lang w:val="en-US"/>
+              </w:rPr>
+              <w:t xml:space="preserve">), </w:t>
             </w:r>
             <w:r>
               <w:rPr>
@@ -1245,121 +1333,220 @@
                 <w:sz w:val="20"/>
                 <w:lang w:val="en-US"/>
               </w:rPr>
+              <w:t>)`](https://www.rdocumentation.org/packages/lme4/versions/1.1-21/topics/</w:t>
+            </w:r>
+            <w:r>
+              <w:rPr>
+                <w:rFonts w:ascii="Liberation Mono" w:hAnsi="Liberation Mono" w:cs="Liberation Mono"/>
+                <w:sz w:val="20"/>
+                <w:lang w:val="en-US"/>
+              </w:rPr>
+              <w:t>g</w:t>
+            </w:r>
+            <w:r>
+              <w:rPr>
+                <w:rFonts w:ascii="Liberation Mono" w:hAnsi="Liberation Mono" w:cs="Liberation Mono"/>
+                <w:sz w:val="20"/>
+                <w:lang w:val="en-US"/>
+              </w:rPr>
+              <w:t>lmer), [`glmmTMB(</w:t>
+            </w:r>
+            <w:r>
+              <w:rPr>
+                <w:rFonts w:ascii="Liberation Mono" w:hAnsi="Liberation Mono" w:cs="Liberation Mono"/>
+                <w:sz w:val="20"/>
+                <w:lang w:val="en-US"/>
+              </w:rPr>
+              <w:t>cbind(</w:t>
+            </w:r>
+            <w:r>
+              <w:rPr>
+                <w:rFonts w:ascii="Liberation Mono" w:hAnsi="Liberation Mono" w:cs="Liberation Mono"/>
+                <w:sz w:val="20"/>
+                <w:lang w:val="en-US"/>
+              </w:rPr>
+              <w:t>successes</w:t>
+            </w:r>
+            <w:r>
+              <w:rPr>
+                <w:rFonts w:ascii="Liberation Mono" w:hAnsi="Liberation Mono" w:cs="Liberation Mono"/>
+                <w:sz w:val="20"/>
+                <w:lang w:val="en-US"/>
+              </w:rPr>
+              <w:t>, failures</w:t>
+            </w:r>
+            <w:r>
+              <w:rPr>
+                <w:rFonts w:ascii="Liberation Mono" w:hAnsi="Liberation Mono" w:cs="Liberation Mono"/>
+                <w:sz w:val="20"/>
+                <w:lang w:val="en-US"/>
+              </w:rPr>
+              <w:t xml:space="preserve">), </w:t>
+            </w:r>
+            <w:r>
+              <w:rPr>
+                <w:rFonts w:ascii="Liberation Mono" w:hAnsi="Liberation Mono" w:cs="Liberation Mono"/>
+                <w:sz w:val="20"/>
+                <w:lang w:val="en-US"/>
+              </w:rPr>
+              <w:t>family=binomial</w:t>
+            </w:r>
+            <w:r>
+              <w:rPr>
+                <w:rFonts w:ascii="Liberation Mono" w:hAnsi="Liberation Mono" w:cs="Liberation Mono"/>
+                <w:sz w:val="20"/>
+                <w:lang w:val="en-US"/>
+              </w:rPr>
+              <w:t>)`](https://www.rdocumentation.org/packages/glmmTMB/versions/</w:t>
+            </w:r>
+            <w:r>
+              <w:rPr>
+                <w:rFonts w:ascii="Liberation Mono" w:hAnsi="Liberation Mono" w:cs="Liberation Mono"/>
+                <w:sz w:val="20"/>
+                <w:lang w:val="en-US"/>
+              </w:rPr>
+              <w:t>1.0.0</w:t>
+            </w:r>
+            <w:r>
+              <w:rPr>
+                <w:rFonts w:ascii="Liberation Mono" w:hAnsi="Liberation Mono" w:cs="Liberation Mono"/>
+                <w:sz w:val="20"/>
+                <w:lang w:val="en-US"/>
+              </w:rPr>
+              <w:t>/topics/glmmTMB)</w:t>
+            </w:r>
+          </w:p>
+        </w:tc>
+        <w:tc>
+          <w:tcPr>
+            <w:tcW w:w="3686" w:type="dxa"/>
+            <w:vMerge/>
+          </w:tcPr>
+          <w:p>
+            <w:pPr>
+              <w:cnfStyle w:val="000000000000" w:firstRow="0" w:lastRow="0" w:firstColumn="0" w:lastColumn="0" w:oddVBand="0" w:evenVBand="0" w:oddHBand="0" w:evenHBand="0" w:firstRowFirstColumn="0" w:firstRowLastColumn="0" w:lastRowFirstColumn="0" w:lastRowLastColumn="0"/>
+              <w:rPr>
+                <w:rFonts w:ascii="Source Sans Pro Light" w:hAnsi="Source Sans Pro Light" w:cs="Liberation Mono"/>
+                <w:sz w:val="20"/>
+                <w:szCs w:val="20"/>
+                <w:lang w:val="en-US"/>
+              </w:rPr>
+            </w:pPr>
+          </w:p>
+        </w:tc>
+        <w:tc>
+          <w:tcPr>
+            <w:tcW w:w="3060" w:type="dxa"/>
+          </w:tcPr>
+          <w:p>
+            <w:pPr>
+              <w:cnfStyle w:val="000000000000" w:firstRow="0" w:lastRow="0" w:firstColumn="0" w:lastColumn="0" w:oddVBand="0" w:evenVBand="0" w:oddHBand="0" w:evenHBand="0" w:firstRowFirstColumn="0" w:firstRowLastColumn="0" w:lastRowFirstColumn="0" w:lastRowLastColumn="0"/>
+              <w:rPr>
+                <w:rFonts w:ascii="Source Sans Pro Light" w:hAnsi="Source Sans Pro Light" w:cs="Liberation Mono"/>
+                <w:sz w:val="20"/>
+                <w:szCs w:val="20"/>
+                <w:lang w:val="en-US"/>
+              </w:rPr>
+            </w:pPr>
+            <w:r>
+              <w:rPr>
+                <w:rFonts w:ascii="Source Sans Pro Light" w:hAnsi="Source Sans Pro Light" w:cs="Liberation Mono"/>
+                <w:sz w:val="20"/>
+                <w:szCs w:val="20"/>
+                <w:lang w:val="en-US"/>
+              </w:rPr>
+              <w:t>`brm(</w:t>
+            </w:r>
+            <w:r>
+              <w:rPr>
+                <w:rFonts w:ascii="Source Sans Pro Light" w:hAnsi="Source Sans Pro Light" w:cs="Liberation Mono"/>
+                <w:sz w:val="20"/>
+                <w:szCs w:val="20"/>
+                <w:lang w:val="en-US"/>
+              </w:rPr>
+              <w:t>successes</w:t>
+            </w:r>
+            <w:r>
+              <w:rPr>
+                <w:rFonts w:ascii="Source Sans Pro Light" w:hAnsi="Source Sans Pro Light" w:cs="Liberation Mono"/>
+                <w:sz w:val="20"/>
+                <w:szCs w:val="20"/>
+                <w:lang w:val="en-US"/>
+              </w:rPr>
+              <w:t xml:space="preserve"> | </w:t>
+            </w:r>
+            <w:r>
+              <w:rPr>
+                <w:rFonts w:ascii="Source Sans Pro Light" w:hAnsi="Source Sans Pro Light" w:cs="Liberation Mono"/>
+                <w:sz w:val="20"/>
+                <w:szCs w:val="20"/>
+                <w:lang w:val="en-US"/>
+              </w:rPr>
+              <w:t>trials(</w:t>
+            </w:r>
+            <w:r>
+              <w:rPr>
+                <w:rFonts w:ascii="Source Sans Pro Light" w:hAnsi="Source Sans Pro Light" w:cs="Liberation Mono"/>
+                <w:sz w:val="20"/>
+                <w:szCs w:val="20"/>
+                <w:lang w:val="en-US"/>
+              </w:rPr>
+              <w:t>total</w:t>
+            </w:r>
+            <w:r>
+              <w:rPr>
+                <w:rFonts w:ascii="Source Sans Pro Light" w:hAnsi="Source Sans Pro Light" w:cs="Liberation Mono"/>
+                <w:sz w:val="20"/>
+                <w:szCs w:val="20"/>
+                <w:lang w:val="en-US"/>
+              </w:rPr>
               <w:t>)</w:t>
             </w:r>
             <w:r>
               <w:rPr>
-                <w:rFonts w:ascii="Liberation Mono" w:hAnsi="Liberation Mono" w:cs="Liberation Mono"/>
-                <w:sz w:val="20"/>
-                <w:lang w:val="en-US"/>
-              </w:rPr>
-              <w:t>`](https://www.rdocumentation.org/packages/lme4/versions/1.1-21/topics/</w:t>
-            </w:r>
-            <w:r>
-              <w:rPr>
-                <w:rFonts w:ascii="Liberation Mono" w:hAnsi="Liberation Mono" w:cs="Liberation Mono"/>
-                <w:sz w:val="20"/>
-                <w:lang w:val="en-US"/>
-              </w:rPr>
-              <w:t>g</w:t>
-            </w:r>
-            <w:r>
-              <w:rPr>
-                <w:rFonts w:ascii="Liberation Mono" w:hAnsi="Liberation Mono" w:cs="Liberation Mono"/>
-                <w:sz w:val="20"/>
-                <w:lang w:val="en-US"/>
-              </w:rPr>
-              <w:t>lmer)</w:t>
-            </w:r>
-            <w:r>
-              <w:rPr>
-                <w:rFonts w:ascii="Liberation Mono" w:hAnsi="Liberation Mono" w:cs="Liberation Mono"/>
-                <w:sz w:val="20"/>
+                <w:rFonts w:ascii="Source Sans Pro Light" w:hAnsi="Source Sans Pro Light" w:cs="Liberation Mono"/>
+                <w:sz w:val="20"/>
+                <w:szCs w:val="20"/>
                 <w:lang w:val="en-US"/>
               </w:rPr>
               <w:t xml:space="preserve">, </w:t>
             </w:r>
             <w:r>
               <w:rPr>
-                <w:rFonts w:ascii="Liberation Mono" w:hAnsi="Liberation Mono" w:cs="Liberation Mono"/>
-                <w:sz w:val="20"/>
-                <w:lang w:val="en-US"/>
-              </w:rPr>
-              <w:t>[`</w:t>
-            </w:r>
-            <w:r>
-              <w:rPr>
-                <w:rFonts w:ascii="Liberation Mono" w:hAnsi="Liberation Mono" w:cs="Liberation Mono"/>
-                <w:sz w:val="20"/>
-                <w:lang w:val="en-US"/>
-              </w:rPr>
-              <w:t>glmmTMB(</w:t>
-            </w:r>
-            <w:r>
-              <w:rPr>
-                <w:rFonts w:ascii="Liberation Mono" w:hAnsi="Liberation Mono" w:cs="Liberation Mono"/>
-                <w:sz w:val="20"/>
-                <w:lang w:val="en-US"/>
-              </w:rPr>
-              <w:t xml:space="preserve">cbind(trial,success), </w:t>
-            </w:r>
-            <w:r>
-              <w:rPr>
-                <w:rFonts w:ascii="Liberation Mono" w:hAnsi="Liberation Mono" w:cs="Liberation Mono"/>
-                <w:sz w:val="20"/>
-                <w:lang w:val="en-US"/>
-              </w:rPr>
-              <w:t>family=binomial</w:t>
-            </w:r>
-            <w:r>
-              <w:rPr>
-                <w:rFonts w:ascii="Liberation Mono" w:hAnsi="Liberation Mono" w:cs="Liberation Mono"/>
-                <w:sz w:val="20"/>
-                <w:lang w:val="en-US"/>
-              </w:rPr>
-              <w:t>)</w:t>
-            </w:r>
-            <w:r>
-              <w:rPr>
-                <w:rFonts w:ascii="Liberation Mono" w:hAnsi="Liberation Mono" w:cs="Liberation Mono"/>
-                <w:sz w:val="20"/>
-                <w:lang w:val="en-US"/>
-              </w:rPr>
-              <w:t>`](https://www.rdocumentation.org/packages/glmmTMB/versions/</w:t>
-            </w:r>
-            <w:r>
-              <w:rPr>
-                <w:rFonts w:ascii="Liberation Mono" w:hAnsi="Liberation Mono" w:cs="Liberation Mono"/>
-                <w:sz w:val="20"/>
-                <w:lang w:val="en-US"/>
-              </w:rPr>
-              <w:t>1.0.0</w:t>
-            </w:r>
-            <w:r>
-              <w:rPr>
-                <w:rFonts w:ascii="Liberation Mono" w:hAnsi="Liberation Mono" w:cs="Liberation Mono"/>
-                <w:sz w:val="20"/>
-                <w:lang w:val="en-US"/>
-              </w:rPr>
-              <w:t>/topics/glmmTMB)</w:t>
-            </w:r>
-          </w:p>
-        </w:tc>
-        <w:tc>
-          <w:tcPr>
-            <w:tcW w:w="0" w:type="auto"/>
-            <w:vMerge/>
-          </w:tcPr>
-          <w:p>
-            <w:pPr>
-              <w:cnfStyle w:val="000000000000" w:firstRow="0" w:lastRow="0" w:firstColumn="0" w:lastColumn="0" w:oddVBand="0" w:evenVBand="0" w:oddHBand="0" w:evenHBand="0" w:firstRowFirstColumn="0" w:firstRowLastColumn="0" w:lastRowFirstColumn="0" w:lastRowLastColumn="0"/>
-              <w:rPr>
-                <w:rFonts w:ascii="Source Sans Pro Light" w:hAnsi="Source Sans Pro Light" w:cs="Liberation Mono"/>
-                <w:sz w:val="20"/>
-                <w:szCs w:val="20"/>
-                <w:lang w:val="en-US"/>
-              </w:rPr>
-            </w:pPr>
+                <w:rFonts w:ascii="Source Sans Pro Light" w:hAnsi="Source Sans Pro Light" w:cs="Liberation Mono"/>
+                <w:sz w:val="20"/>
+                <w:szCs w:val="20"/>
+                <w:lang w:val="en-US"/>
+              </w:rPr>
+              <w:t xml:space="preserve">family = </w:t>
+            </w:r>
+            <w:r>
+              <w:rPr>
+                <w:rFonts w:ascii="Source Sans Pro Light" w:hAnsi="Source Sans Pro Light" w:cs="Liberation Mono"/>
+                <w:sz w:val="20"/>
+                <w:szCs w:val="20"/>
+                <w:lang w:val="en-US"/>
+              </w:rPr>
+              <w:t>b</w:t>
+            </w:r>
+            <w:r>
+              <w:rPr>
+                <w:rFonts w:ascii="Source Sans Pro Light" w:hAnsi="Source Sans Pro Light" w:cs="Liberation Mono"/>
+                <w:sz w:val="20"/>
+                <w:szCs w:val="20"/>
+                <w:lang w:val="en-US"/>
+              </w:rPr>
+              <w:t>inomial()</w:t>
+            </w:r>
+            <w:r>
+              <w:rPr>
+                <w:rFonts w:ascii="Source Sans Pro Light" w:hAnsi="Source Sans Pro Light" w:cs="Liberation Mono"/>
+                <w:sz w:val="20"/>
+                <w:szCs w:val="20"/>
+                <w:lang w:val="en-US"/>
+              </w:rPr>
+              <w:t>)`</w:t>
+            </w:r>
           </w:p>
         </w:tc>
       </w:tr>
@@ -1367,7 +1554,7 @@
         <w:tc>
           <w:tcPr>
             <w:cnfStyle w:val="001000000000" w:firstRow="0" w:lastRow="0" w:firstColumn="1" w:lastColumn="0" w:oddVBand="0" w:evenVBand="0" w:oddHBand="0" w:evenHBand="0" w:firstRowFirstColumn="0" w:firstRowLastColumn="0" w:lastRowFirstColumn="0" w:lastRowLastColumn="0"/>
-            <w:tcW w:w="0" w:type="auto"/>
+            <w:tcW w:w="1075" w:type="dxa"/>
             <w:vMerge w:val="restart"/>
             <w:vAlign w:val="center"/>
           </w:tcPr>
@@ -1391,7 +1578,7 @@
         </w:tc>
         <w:tc>
           <w:tcPr>
-            <w:tcW w:w="0" w:type="auto"/>
+            <w:tcW w:w="1166" w:type="dxa"/>
             <w:vMerge w:val="restart"/>
             <w:vAlign w:val="center"/>
           </w:tcPr>
@@ -1414,7 +1601,7 @@
         </w:tc>
         <w:tc>
           <w:tcPr>
-            <w:tcW w:w="0" w:type="auto"/>
+            <w:tcW w:w="873" w:type="dxa"/>
             <w:vMerge w:val="restart"/>
             <w:vAlign w:val="center"/>
           </w:tcPr>
@@ -1437,7 +1624,7 @@
         </w:tc>
         <w:tc>
           <w:tcPr>
-            <w:tcW w:w="0" w:type="auto"/>
+            <w:tcW w:w="5528" w:type="dxa"/>
           </w:tcPr>
           <w:p>
             <w:pPr>
@@ -1508,7 +1695,7 @@
         </w:tc>
         <w:tc>
           <w:tcPr>
-            <w:tcW w:w="0" w:type="auto"/>
+            <w:tcW w:w="3686" w:type="dxa"/>
             <w:vMerge w:val="restart"/>
           </w:tcPr>
           <w:p>
@@ -1548,6 +1735,22 @@
               </w:rPr>
               <w:t>)</w:t>
             </w:r>
+          </w:p>
+        </w:tc>
+        <w:tc>
+          <w:tcPr>
+            <w:tcW w:w="3060" w:type="dxa"/>
+          </w:tcPr>
+          <w:p>
+            <w:pPr>
+              <w:cnfStyle w:val="000000000000" w:firstRow="0" w:lastRow="0" w:firstColumn="0" w:lastColumn="0" w:oddVBand="0" w:evenVBand="0" w:oddHBand="0" w:evenHBand="0" w:firstRowFirstColumn="0" w:firstRowLastColumn="0" w:lastRowFirstColumn="0" w:lastRowLastColumn="0"/>
+              <w:rPr>
+                <w:rFonts w:ascii="Source Sans Pro Light" w:hAnsi="Source Sans Pro Light" w:cs="Liberation Mono"/>
+                <w:sz w:val="20"/>
+                <w:szCs w:val="20"/>
+                <w:lang w:val="en-US"/>
+              </w:rPr>
+            </w:pPr>
           </w:p>
         </w:tc>
       </w:tr>
@@ -1555,7 +1758,7 @@
         <w:tc>
           <w:tcPr>
             <w:cnfStyle w:val="001000000000" w:firstRow="0" w:lastRow="0" w:firstColumn="1" w:lastColumn="0" w:oddVBand="0" w:evenVBand="0" w:oddHBand="0" w:evenHBand="0" w:firstRowFirstColumn="0" w:firstRowLastColumn="0" w:lastRowFirstColumn="0" w:lastRowLastColumn="0"/>
-            <w:tcW w:w="0" w:type="auto"/>
+            <w:tcW w:w="1075" w:type="dxa"/>
             <w:vMerge/>
             <w:vAlign w:val="center"/>
           </w:tcPr>
@@ -1571,7 +1774,7 @@
         </w:tc>
         <w:tc>
           <w:tcPr>
-            <w:tcW w:w="0" w:type="auto"/>
+            <w:tcW w:w="1166" w:type="dxa"/>
             <w:vMerge/>
             <w:vAlign w:val="center"/>
           </w:tcPr>
@@ -1587,7 +1790,7 @@
         </w:tc>
         <w:tc>
           <w:tcPr>
-            <w:tcW w:w="0" w:type="auto"/>
+            <w:tcW w:w="873" w:type="dxa"/>
             <w:vMerge/>
             <w:vAlign w:val="center"/>
           </w:tcPr>
@@ -1603,7 +1806,7 @@
         </w:tc>
         <w:tc>
           <w:tcPr>
-            <w:tcW w:w="0" w:type="auto"/>
+            <w:tcW w:w="5528" w:type="dxa"/>
           </w:tcPr>
           <w:p>
             <w:pPr>
@@ -1652,23 +1855,7 @@
                 <w:sz w:val="20"/>
                 <w:lang w:val="en-US"/>
               </w:rPr>
-              <w:t xml:space="preserve">lmer), </w:t>
-            </w:r>
-            <w:r>
-              <w:rPr>
-                <w:rFonts w:ascii="Liberation Mono" w:hAnsi="Liberation Mono" w:cs="Liberation Mono"/>
-                <w:sz w:val="20"/>
-                <w:lang w:val="en-US"/>
-              </w:rPr>
-              <w:t>[`</w:t>
-            </w:r>
-            <w:r>
-              <w:rPr>
-                <w:rFonts w:ascii="Liberation Mono" w:hAnsi="Liberation Mono" w:cs="Liberation Mono"/>
-                <w:sz w:val="20"/>
-                <w:lang w:val="en-US"/>
-              </w:rPr>
-              <w:t>glmmTMB(</w:t>
+              <w:t>lmer), [`glmmTMB(</w:t>
             </w:r>
             <w:r>
               <w:rPr>
@@ -1684,15 +1871,7 @@
                 <w:sz w:val="20"/>
                 <w:lang w:val="en-US"/>
               </w:rPr>
-              <w:t>)</w:t>
-            </w:r>
-            <w:r>
-              <w:rPr>
-                <w:rFonts w:ascii="Liberation Mono" w:hAnsi="Liberation Mono" w:cs="Liberation Mono"/>
-                <w:sz w:val="20"/>
-                <w:lang w:val="en-US"/>
-              </w:rPr>
-              <w:t>`](https://www.rdocumentation.org/packages/glmmTMB/versions/</w:t>
+              <w:t>)`](https://www.rdocumentation.org/packages/glmmTMB/versions/</w:t>
             </w:r>
             <w:r>
               <w:rPr>
@@ -1714,7 +1893,7 @@
         </w:tc>
         <w:tc>
           <w:tcPr>
-            <w:tcW w:w="0" w:type="auto"/>
+            <w:tcW w:w="3686" w:type="dxa"/>
             <w:vMerge/>
           </w:tcPr>
           <w:p>
@@ -1727,6 +1906,49 @@
                 <w:lang w:val="en-US"/>
               </w:rPr>
             </w:pPr>
+          </w:p>
+        </w:tc>
+        <w:tc>
+          <w:tcPr>
+            <w:tcW w:w="3060" w:type="dxa"/>
+          </w:tcPr>
+          <w:p>
+            <w:pPr>
+              <w:cnfStyle w:val="000000000000" w:firstRow="0" w:lastRow="0" w:firstColumn="0" w:lastColumn="0" w:oddVBand="0" w:evenVBand="0" w:oddHBand="0" w:evenHBand="0" w:firstRowFirstColumn="0" w:firstRowLastColumn="0" w:lastRowFirstColumn="0" w:lastRowLastColumn="0"/>
+              <w:rPr>
+                <w:rFonts w:ascii="Source Sans Pro Light" w:hAnsi="Source Sans Pro Light" w:cs="Liberation Mono"/>
+                <w:sz w:val="20"/>
+                <w:szCs w:val="20"/>
+                <w:lang w:val="en-US"/>
+              </w:rPr>
+            </w:pPr>
+            <w:r>
+              <w:rPr>
+                <w:rFonts w:ascii="Source Sans Pro Light" w:hAnsi="Source Sans Pro Light" w:cs="Liberation Mono"/>
+                <w:sz w:val="20"/>
+                <w:szCs w:val="20"/>
+                <w:lang w:val="en-US"/>
+              </w:rPr>
+              <w:t xml:space="preserve">`brm(family = </w:t>
+            </w:r>
+            <w:r>
+              <w:rPr>
+                <w:rFonts w:ascii="Source Sans Pro Light" w:hAnsi="Source Sans Pro Light" w:cs="Liberation Mono"/>
+                <w:sz w:val="20"/>
+                <w:szCs w:val="20"/>
+                <w:lang w:val="en-US"/>
+              </w:rPr>
+              <w:t>poisson()</w:t>
+            </w:r>
+            <w:r>
+              <w:rPr>
+                <w:rFonts w:ascii="Source Sans Pro Light" w:hAnsi="Source Sans Pro Light" w:cs="Liberation Mono"/>
+                <w:sz w:val="20"/>
+                <w:szCs w:val="20"/>
+                <w:lang w:val="en-US"/>
+              </w:rPr>
+              <w:t>)`</w:t>
+            </w:r>
           </w:p>
         </w:tc>
       </w:tr>
@@ -1734,7 +1956,7 @@
         <w:tc>
           <w:tcPr>
             <w:cnfStyle w:val="001000000000" w:firstRow="0" w:lastRow="0" w:firstColumn="1" w:lastColumn="0" w:oddVBand="0" w:evenVBand="0" w:oddHBand="0" w:evenHBand="0" w:firstRowFirstColumn="0" w:firstRowLastColumn="0" w:lastRowFirstColumn="0" w:lastRowLastColumn="0"/>
-            <w:tcW w:w="0" w:type="auto"/>
+            <w:tcW w:w="1075" w:type="dxa"/>
             <w:vMerge w:val="restart"/>
             <w:vAlign w:val="center"/>
           </w:tcPr>
@@ -1752,7 +1974,8 @@
                 <w:b w:val="0"/>
                 <w:lang w:val="en-GB"/>
               </w:rPr>
-              <w:t xml:space="preserve">Count data, with excess </w:t>
+              <w:lastRenderedPageBreak/>
+              <w:t>Count data, with excess zeros</w:t>
             </w:r>
             <w:r>
               <w:rPr>
@@ -1760,22 +1983,13 @@
                 <w:b w:val="0"/>
                 <w:lang w:val="en-GB"/>
               </w:rPr>
-              <w:lastRenderedPageBreak/>
-              <w:t>zeros</w:t>
-            </w:r>
-            <w:r>
-              <w:rPr>
-                <w:rFonts w:ascii="Source Sans Pro Light" w:hAnsi="Source Sans Pro Light" w:cs="Open Sans Light"/>
-                <w:b w:val="0"/>
-                <w:lang w:val="en-GB"/>
-              </w:rPr>
               <w:t xml:space="preserve"> or overdispersion</w:t>
             </w:r>
           </w:p>
         </w:tc>
         <w:tc>
           <w:tcPr>
-            <w:tcW w:w="0" w:type="auto"/>
+            <w:tcW w:w="1166" w:type="dxa"/>
             <w:vMerge w:val="restart"/>
             <w:vAlign w:val="center"/>
           </w:tcPr>
@@ -1792,7 +2006,6 @@
                 <w:rFonts w:ascii="Source Sans Pro Light" w:hAnsi="Source Sans Pro Light" w:cs="Open Sans Light"/>
                 <w:lang w:val="en-GB"/>
               </w:rPr>
-              <w:lastRenderedPageBreak/>
               <w:t>Number of usage, counts of events</w:t>
             </w:r>
             <w:r>
@@ -1800,21 +2013,13 @@
                 <w:rFonts w:ascii="Source Sans Pro Light" w:hAnsi="Source Sans Pro Light" w:cs="Open Sans Light"/>
                 <w:lang w:val="en-GB"/>
               </w:rPr>
-              <w:t xml:space="preserve"> </w:t>
-            </w:r>
-            <w:r>
-              <w:rPr>
-                <w:rFonts w:ascii="Source Sans Pro Light" w:hAnsi="Source Sans Pro Light" w:cs="Open Sans Light"/>
-                <w:lang w:val="en-GB"/>
-              </w:rPr>
-              <w:lastRenderedPageBreak/>
-              <w:t>(with higher variance than mean of response)</w:t>
-            </w:r>
-          </w:p>
-        </w:tc>
-        <w:tc>
-          <w:tcPr>
-            <w:tcW w:w="0" w:type="auto"/>
+              <w:t xml:space="preserve"> (with higher variance than mean of response)</w:t>
+            </w:r>
+          </w:p>
+        </w:tc>
+        <w:tc>
+          <w:tcPr>
+            <w:tcW w:w="873" w:type="dxa"/>
             <w:vMerge w:val="restart"/>
             <w:vAlign w:val="center"/>
           </w:tcPr>
@@ -1831,7 +2036,6 @@
                 <w:rFonts w:ascii="Source Sans Pro Light" w:hAnsi="Source Sans Pro Light" w:cs="Open Sans Light"/>
                 <w:lang w:val="en-US"/>
               </w:rPr>
-              <w:lastRenderedPageBreak/>
               <w:t>n</w:t>
             </w:r>
             <w:r>
@@ -1859,7 +2063,7 @@
         </w:tc>
         <w:tc>
           <w:tcPr>
-            <w:tcW w:w="0" w:type="auto"/>
+            <w:tcW w:w="5528" w:type="dxa"/>
           </w:tcPr>
           <w:p>
             <w:pPr>
@@ -1914,7 +2118,7 @@
         </w:tc>
         <w:tc>
           <w:tcPr>
-            <w:tcW w:w="0" w:type="auto"/>
+            <w:tcW w:w="3686" w:type="dxa"/>
             <w:vMerge w:val="restart"/>
           </w:tcPr>
           <w:p>
@@ -1954,6 +2158,22 @@
               </w:rPr>
               <w:t>)</w:t>
             </w:r>
+          </w:p>
+        </w:tc>
+        <w:tc>
+          <w:tcPr>
+            <w:tcW w:w="3060" w:type="dxa"/>
+          </w:tcPr>
+          <w:p>
+            <w:pPr>
+              <w:cnfStyle w:val="000000000000" w:firstRow="0" w:lastRow="0" w:firstColumn="0" w:lastColumn="0" w:oddVBand="0" w:evenVBand="0" w:oddHBand="0" w:evenHBand="0" w:firstRowFirstColumn="0" w:firstRowLastColumn="0" w:lastRowFirstColumn="0" w:lastRowLastColumn="0"/>
+              <w:rPr>
+                <w:rFonts w:ascii="Source Sans Pro Light" w:hAnsi="Source Sans Pro Light" w:cs="Liberation Mono"/>
+                <w:sz w:val="20"/>
+                <w:szCs w:val="20"/>
+                <w:lang w:val="en-US"/>
+              </w:rPr>
+            </w:pPr>
           </w:p>
         </w:tc>
       </w:tr>
@@ -1961,7 +2181,7 @@
         <w:tc>
           <w:tcPr>
             <w:cnfStyle w:val="001000000000" w:firstRow="0" w:lastRow="0" w:firstColumn="1" w:lastColumn="0" w:oddVBand="0" w:evenVBand="0" w:oddHBand="0" w:evenHBand="0" w:firstRowFirstColumn="0" w:firstRowLastColumn="0" w:lastRowFirstColumn="0" w:lastRowLastColumn="0"/>
-            <w:tcW w:w="0" w:type="auto"/>
+            <w:tcW w:w="1075" w:type="dxa"/>
             <w:vMerge/>
             <w:vAlign w:val="center"/>
           </w:tcPr>
@@ -1977,7 +2197,7 @@
         </w:tc>
         <w:tc>
           <w:tcPr>
-            <w:tcW w:w="0" w:type="auto"/>
+            <w:tcW w:w="1166" w:type="dxa"/>
             <w:vMerge/>
             <w:vAlign w:val="center"/>
           </w:tcPr>
@@ -1993,7 +2213,7 @@
         </w:tc>
         <w:tc>
           <w:tcPr>
-            <w:tcW w:w="0" w:type="auto"/>
+            <w:tcW w:w="873" w:type="dxa"/>
             <w:vMerge/>
             <w:vAlign w:val="center"/>
           </w:tcPr>
@@ -2009,7 +2229,7 @@
         </w:tc>
         <w:tc>
           <w:tcPr>
-            <w:tcW w:w="0" w:type="auto"/>
+            <w:tcW w:w="5528" w:type="dxa"/>
           </w:tcPr>
           <w:p>
             <w:pPr>
@@ -2074,40 +2294,7 @@
                 <w:sz w:val="20"/>
                 <w:lang w:val="en-US"/>
               </w:rPr>
-              <w:t xml:space="preserve">), </w:t>
-            </w:r>
-            <w:r>
-              <w:rPr>
-                <w:rFonts w:ascii="Liberation Mono" w:hAnsi="Liberation Mono" w:cs="Liberation Mono"/>
-                <w:sz w:val="20"/>
-                <w:lang w:val="en-US"/>
-              </w:rPr>
-              <w:lastRenderedPageBreak/>
-              <w:t>[`</w:t>
-            </w:r>
-            <w:r>
-              <w:rPr>
-                <w:rFonts w:ascii="Liberation Mono" w:hAnsi="Liberation Mono" w:cs="Liberation Mono"/>
-                <w:sz w:val="20"/>
-                <w:lang w:val="en-US"/>
-              </w:rPr>
-              <w:t>glmmTMB(family=nbinom</w:t>
-            </w:r>
-            <w:r>
-              <w:rPr>
-                <w:rFonts w:ascii="Liberation Mono" w:hAnsi="Liberation Mono" w:cs="Liberation Mono"/>
-                <w:sz w:val="20"/>
-                <w:lang w:val="en-US"/>
-              </w:rPr>
-              <w:t>)</w:t>
-            </w:r>
-            <w:r>
-              <w:rPr>
-                <w:rFonts w:ascii="Liberation Mono" w:hAnsi="Liberation Mono" w:cs="Liberation Mono"/>
-                <w:sz w:val="20"/>
-                <w:lang w:val="en-US"/>
-              </w:rPr>
-              <w:t>`](https://www.rdocumentation.org/packages/glmmTMB/versions/</w:t>
+              <w:t>), [`glmmTMB(family=nbinom)`](https://www.rdocumentation.org/packages/glmmTMB/versions/</w:t>
             </w:r>
             <w:r>
               <w:rPr>
@@ -2129,7 +2316,7 @@
         </w:tc>
         <w:tc>
           <w:tcPr>
-            <w:tcW w:w="0" w:type="auto"/>
+            <w:tcW w:w="3686" w:type="dxa"/>
             <w:vMerge/>
           </w:tcPr>
           <w:p>
@@ -2142,6 +2329,58 @@
                 <w:lang w:val="en-US"/>
               </w:rPr>
             </w:pPr>
+          </w:p>
+        </w:tc>
+        <w:tc>
+          <w:tcPr>
+            <w:tcW w:w="3060" w:type="dxa"/>
+          </w:tcPr>
+          <w:p>
+            <w:pPr>
+              <w:cnfStyle w:val="000000000000" w:firstRow="0" w:lastRow="0" w:firstColumn="0" w:lastColumn="0" w:oddVBand="0" w:evenVBand="0" w:oddHBand="0" w:evenHBand="0" w:firstRowFirstColumn="0" w:firstRowLastColumn="0" w:lastRowFirstColumn="0" w:lastRowLastColumn="0"/>
+              <w:rPr>
+                <w:rFonts w:ascii="Source Sans Pro Light" w:hAnsi="Source Sans Pro Light" w:cs="Liberation Mono"/>
+                <w:sz w:val="20"/>
+                <w:szCs w:val="20"/>
+                <w:lang w:val="en-US"/>
+              </w:rPr>
+            </w:pPr>
+            <w:r>
+              <w:rPr>
+                <w:rFonts w:ascii="Source Sans Pro Light" w:hAnsi="Source Sans Pro Light" w:cs="Liberation Mono"/>
+                <w:sz w:val="20"/>
+                <w:szCs w:val="20"/>
+                <w:lang w:val="en-US"/>
+              </w:rPr>
+              <w:t xml:space="preserve">`brm(family = </w:t>
+            </w:r>
+            <w:r>
+              <w:rPr>
+                <w:rFonts w:ascii="Source Sans Pro Light" w:hAnsi="Source Sans Pro Light" w:cs="Liberation Mono"/>
+                <w:sz w:val="20"/>
+                <w:szCs w:val="20"/>
+                <w:lang w:val="en-US"/>
+              </w:rPr>
+              <w:t>negbinomial</w:t>
+            </w:r>
+            <w:r>
+              <w:rPr>
+                <w:rFonts w:ascii="Source Sans Pro Light" w:hAnsi="Source Sans Pro Light" w:cs="Liberation Mono"/>
+                <w:sz w:val="20"/>
+                <w:szCs w:val="20"/>
+                <w:lang w:val="en-US"/>
+              </w:rPr>
+              <w:t>()</w:t>
+            </w:r>
+            <w:r>
+              <w:rPr>
+                <w:rFonts w:ascii="Source Sans Pro Light" w:hAnsi="Source Sans Pro Light" w:cs="Liberation Mono"/>
+                <w:sz w:val="20"/>
+                <w:szCs w:val="20"/>
+                <w:lang w:val="en-US"/>
+              </w:rPr>
+              <w:t>)`</w:t>
+            </w:r>
           </w:p>
         </w:tc>
       </w:tr>
@@ -2149,7 +2388,7 @@
         <w:tc>
           <w:tcPr>
             <w:cnfStyle w:val="001000000000" w:firstRow="0" w:lastRow="0" w:firstColumn="1" w:lastColumn="0" w:oddVBand="0" w:evenVBand="0" w:oddHBand="0" w:evenHBand="0" w:firstRowFirstColumn="0" w:firstRowLastColumn="0" w:lastRowFirstColumn="0" w:lastRowLastColumn="0"/>
-            <w:tcW w:w="0" w:type="auto"/>
+            <w:tcW w:w="1075" w:type="dxa"/>
             <w:vMerge w:val="restart"/>
             <w:vAlign w:val="center"/>
           </w:tcPr>
@@ -2181,7 +2420,7 @@
         </w:tc>
         <w:tc>
           <w:tcPr>
-            <w:tcW w:w="0" w:type="auto"/>
+            <w:tcW w:w="1166" w:type="dxa"/>
             <w:vMerge w:val="restart"/>
             <w:vAlign w:val="center"/>
           </w:tcPr>
@@ -2225,7 +2464,7 @@
         </w:tc>
         <w:tc>
           <w:tcPr>
-            <w:tcW w:w="0" w:type="auto"/>
+            <w:tcW w:w="873" w:type="dxa"/>
             <w:vMerge w:val="restart"/>
             <w:vAlign w:val="center"/>
           </w:tcPr>
@@ -2269,7 +2508,7 @@
         </w:tc>
         <w:tc>
           <w:tcPr>
-            <w:tcW w:w="0" w:type="auto"/>
+            <w:tcW w:w="5528" w:type="dxa"/>
           </w:tcPr>
           <w:p>
             <w:pPr>
@@ -2324,7 +2563,7 @@
         </w:tc>
         <w:tc>
           <w:tcPr>
-            <w:tcW w:w="0" w:type="auto"/>
+            <w:tcW w:w="3686" w:type="dxa"/>
             <w:vMerge w:val="restart"/>
           </w:tcPr>
           <w:p>
@@ -2364,6 +2603,22 @@
               </w:rPr>
               <w:t>)</w:t>
             </w:r>
+          </w:p>
+        </w:tc>
+        <w:tc>
+          <w:tcPr>
+            <w:tcW w:w="3060" w:type="dxa"/>
+          </w:tcPr>
+          <w:p>
+            <w:pPr>
+              <w:cnfStyle w:val="000000000000" w:firstRow="0" w:lastRow="0" w:firstColumn="0" w:lastColumn="0" w:oddVBand="0" w:evenVBand="0" w:oddHBand="0" w:evenHBand="0" w:firstRowFirstColumn="0" w:firstRowLastColumn="0" w:lastRowFirstColumn="0" w:lastRowLastColumn="0"/>
+              <w:rPr>
+                <w:rFonts w:ascii="Source Sans Pro Light" w:hAnsi="Source Sans Pro Light" w:cs="Liberation Mono"/>
+                <w:sz w:val="20"/>
+                <w:szCs w:val="20"/>
+                <w:lang w:val="en-US"/>
+              </w:rPr>
+            </w:pPr>
           </w:p>
         </w:tc>
       </w:tr>
@@ -2371,7 +2626,7 @@
         <w:tc>
           <w:tcPr>
             <w:cnfStyle w:val="001000000000" w:firstRow="0" w:lastRow="0" w:firstColumn="1" w:lastColumn="0" w:oddVBand="0" w:evenVBand="0" w:oddHBand="0" w:evenHBand="0" w:firstRowFirstColumn="0" w:firstRowLastColumn="0" w:lastRowFirstColumn="0" w:lastRowLastColumn="0"/>
-            <w:tcW w:w="0" w:type="auto"/>
+            <w:tcW w:w="1075" w:type="dxa"/>
             <w:vMerge/>
             <w:vAlign w:val="center"/>
           </w:tcPr>
@@ -2387,7 +2642,7 @@
         </w:tc>
         <w:tc>
           <w:tcPr>
-            <w:tcW w:w="0" w:type="auto"/>
+            <w:tcW w:w="1166" w:type="dxa"/>
             <w:vMerge/>
             <w:vAlign w:val="center"/>
           </w:tcPr>
@@ -2403,7 +2658,7 @@
         </w:tc>
         <w:tc>
           <w:tcPr>
-            <w:tcW w:w="0" w:type="auto"/>
+            <w:tcW w:w="873" w:type="dxa"/>
             <w:vMerge/>
             <w:vAlign w:val="center"/>
           </w:tcPr>
@@ -2419,7 +2674,7 @@
         </w:tc>
         <w:tc>
           <w:tcPr>
-            <w:tcW w:w="0" w:type="auto"/>
+            <w:tcW w:w="5528" w:type="dxa"/>
           </w:tcPr>
           <w:p>
             <w:pPr>
@@ -2482,7 +2737,7 @@
         </w:tc>
         <w:tc>
           <w:tcPr>
-            <w:tcW w:w="0" w:type="auto"/>
+            <w:tcW w:w="3686" w:type="dxa"/>
             <w:vMerge/>
           </w:tcPr>
           <w:p>
@@ -2495,6 +2750,67 @@
                 <w:lang w:val="en-US"/>
               </w:rPr>
             </w:pPr>
+          </w:p>
+        </w:tc>
+        <w:tc>
+          <w:tcPr>
+            <w:tcW w:w="3060" w:type="dxa"/>
+          </w:tcPr>
+          <w:p>
+            <w:pPr>
+              <w:cnfStyle w:val="000000000000" w:firstRow="0" w:lastRow="0" w:firstColumn="0" w:lastColumn="0" w:oddVBand="0" w:evenVBand="0" w:oddHBand="0" w:evenHBand="0" w:firstRowFirstColumn="0" w:firstRowLastColumn="0" w:lastRowFirstColumn="0" w:lastRowLastColumn="0"/>
+              <w:rPr>
+                <w:rFonts w:ascii="Source Sans Pro Light" w:hAnsi="Source Sans Pro Light" w:cs="Liberation Mono"/>
+                <w:sz w:val="20"/>
+                <w:szCs w:val="20"/>
+                <w:lang w:val="en-US"/>
+              </w:rPr>
+            </w:pPr>
+            <w:r>
+              <w:rPr>
+                <w:rFonts w:ascii="Source Sans Pro Light" w:hAnsi="Source Sans Pro Light" w:cs="Liberation Mono"/>
+                <w:sz w:val="20"/>
+                <w:szCs w:val="20"/>
+                <w:lang w:val="en-US"/>
+              </w:rPr>
+              <w:t>`brm(family =</w:t>
+            </w:r>
+            <w:r>
+              <w:rPr>
+                <w:rFonts w:ascii="Source Sans Pro Light" w:hAnsi="Source Sans Pro Light" w:cs="Liberation Mono"/>
+                <w:sz w:val="20"/>
+                <w:szCs w:val="20"/>
+                <w:lang w:val="en-US"/>
+              </w:rPr>
+              <w:t xml:space="preserve"> </w:t>
+            </w:r>
+            <w:r>
+              <w:rPr>
+                <w:rFonts w:ascii="Source Sans Pro Light" w:hAnsi="Source Sans Pro Light" w:cs="Liberation Mono"/>
+                <w:sz w:val="20"/>
+                <w:szCs w:val="20"/>
+                <w:lang w:val="en-US"/>
+              </w:rPr>
+              <w:t>zero_inflated_poisson</w:t>
+            </w:r>
+            <w:r>
+              <w:rPr>
+                <w:rFonts w:ascii="Source Sans Pro Light" w:hAnsi="Source Sans Pro Light" w:cs="Liberation Mono"/>
+                <w:sz w:val="20"/>
+                <w:szCs w:val="20"/>
+                <w:lang w:val="en-US"/>
+              </w:rPr>
+              <w:t>()</w:t>
+            </w:r>
+            <w:r>
+              <w:rPr>
+                <w:rFonts w:ascii="Source Sans Pro Light" w:hAnsi="Source Sans Pro Light" w:cs="Liberation Mono"/>
+                <w:sz w:val="20"/>
+                <w:szCs w:val="20"/>
+                <w:lang w:val="en-US"/>
+              </w:rPr>
+              <w:t>)`</w:t>
+            </w:r>
           </w:p>
         </w:tc>
       </w:tr>
@@ -2505,7 +2821,7 @@
         <w:tc>
           <w:tcPr>
             <w:cnfStyle w:val="001000000000" w:firstRow="0" w:lastRow="0" w:firstColumn="1" w:lastColumn="0" w:oddVBand="0" w:evenVBand="0" w:oddHBand="0" w:evenHBand="0" w:firstRowFirstColumn="0" w:firstRowLastColumn="0" w:lastRowFirstColumn="0" w:lastRowLastColumn="0"/>
-            <w:tcW w:w="0" w:type="auto"/>
+            <w:tcW w:w="1075" w:type="dxa"/>
             <w:vMerge w:val="restart"/>
             <w:vAlign w:val="center"/>
           </w:tcPr>
@@ -2536,7 +2852,7 @@
         </w:tc>
         <w:tc>
           <w:tcPr>
-            <w:tcW w:w="0" w:type="auto"/>
+            <w:tcW w:w="1166" w:type="dxa"/>
             <w:vMerge w:val="restart"/>
             <w:vAlign w:val="center"/>
           </w:tcPr>
@@ -2566,7 +2882,7 @@
         </w:tc>
         <w:tc>
           <w:tcPr>
-            <w:tcW w:w="0" w:type="auto"/>
+            <w:tcW w:w="873" w:type="dxa"/>
             <w:vMerge w:val="restart"/>
             <w:vAlign w:val="center"/>
           </w:tcPr>
@@ -2589,40 +2905,24 @@
         </w:tc>
         <w:tc>
           <w:tcPr>
-            <w:tcW w:w="0" w:type="auto"/>
-          </w:tcPr>
-          <w:p>
-            <w:pPr>
-              <w:cnfStyle w:val="000000000000" w:firstRow="0" w:lastRow="0" w:firstColumn="0" w:lastColumn="0" w:oddVBand="0" w:evenVBand="0" w:oddHBand="0" w:evenHBand="0" w:firstRowFirstColumn="0" w:firstRowLastColumn="0" w:lastRowFirstColumn="0" w:lastRowLastColumn="0"/>
-              <w:rPr>
-                <w:rFonts w:ascii="Liberation Mono" w:hAnsi="Liberation Mono" w:cs="Liberation Mono"/>
-                <w:sz w:val="20"/>
-                <w:lang w:val="en-US"/>
-              </w:rPr>
-            </w:pPr>
-            <w:r>
-              <w:rPr>
-                <w:rFonts w:ascii="Liberation Mono" w:hAnsi="Liberation Mono" w:cs="Liberation Mono"/>
-                <w:sz w:val="20"/>
-                <w:lang w:val="en-US"/>
-              </w:rPr>
-              <w:t>[`</w:t>
-            </w:r>
-            <w:r>
-              <w:rPr>
-                <w:rFonts w:ascii="Liberation Mono" w:hAnsi="Liberation Mono" w:cs="Liberation Mono"/>
-                <w:sz w:val="20"/>
-                <w:lang w:val="en-US"/>
-              </w:rPr>
-              <w:t>zeroinfl(dist="negbin")</w:t>
-            </w:r>
-            <w:r>
-              <w:rPr>
-                <w:rFonts w:ascii="Liberation Mono" w:hAnsi="Liberation Mono" w:cs="Liberation Mono"/>
-                <w:sz w:val="20"/>
-                <w:lang w:val="en-US"/>
-              </w:rPr>
-              <w:t>`]</w:t>
+            <w:tcW w:w="5528" w:type="dxa"/>
+          </w:tcPr>
+          <w:p>
+            <w:pPr>
+              <w:cnfStyle w:val="000000000000" w:firstRow="0" w:lastRow="0" w:firstColumn="0" w:lastColumn="0" w:oddVBand="0" w:evenVBand="0" w:oddHBand="0" w:evenHBand="0" w:firstRowFirstColumn="0" w:firstRowLastColumn="0" w:lastRowFirstColumn="0" w:lastRowLastColumn="0"/>
+              <w:rPr>
+                <w:rFonts w:ascii="Liberation Mono" w:hAnsi="Liberation Mono" w:cs="Liberation Mono"/>
+                <w:sz w:val="20"/>
+                <w:lang w:val="en-US"/>
+              </w:rPr>
+            </w:pPr>
+            <w:r>
+              <w:rPr>
+                <w:rFonts w:ascii="Liberation Mono" w:hAnsi="Liberation Mono" w:cs="Liberation Mono"/>
+                <w:sz w:val="20"/>
+                <w:lang w:val="en-US"/>
+              </w:rPr>
+              <w:t>[`zeroinfl(dist="negbin")`]</w:t>
             </w:r>
             <w:r>
               <w:rPr>
@@ -2652,7 +2952,7 @@
         </w:tc>
         <w:tc>
           <w:tcPr>
-            <w:tcW w:w="0" w:type="auto"/>
+            <w:tcW w:w="3686" w:type="dxa"/>
             <w:vMerge w:val="restart"/>
           </w:tcPr>
           <w:p>
@@ -2692,6 +2992,22 @@
               </w:rPr>
               <w:t>)</w:t>
             </w:r>
+          </w:p>
+        </w:tc>
+        <w:tc>
+          <w:tcPr>
+            <w:tcW w:w="3060" w:type="dxa"/>
+          </w:tcPr>
+          <w:p>
+            <w:pPr>
+              <w:cnfStyle w:val="000000000000" w:firstRow="0" w:lastRow="0" w:firstColumn="0" w:lastColumn="0" w:oddVBand="0" w:evenVBand="0" w:oddHBand="0" w:evenHBand="0" w:firstRowFirstColumn="0" w:firstRowLastColumn="0" w:lastRowFirstColumn="0" w:lastRowLastColumn="0"/>
+              <w:rPr>
+                <w:rFonts w:ascii="Source Sans Pro Light" w:hAnsi="Source Sans Pro Light" w:cs="Liberation Mono"/>
+                <w:sz w:val="20"/>
+                <w:szCs w:val="20"/>
+                <w:lang w:val="en-US"/>
+              </w:rPr>
+            </w:pPr>
           </w:p>
         </w:tc>
       </w:tr>
@@ -2702,7 +3018,7 @@
         <w:tc>
           <w:tcPr>
             <w:cnfStyle w:val="001000000000" w:firstRow="0" w:lastRow="0" w:firstColumn="1" w:lastColumn="0" w:oddVBand="0" w:evenVBand="0" w:oddHBand="0" w:evenHBand="0" w:firstRowFirstColumn="0" w:firstRowLastColumn="0" w:lastRowFirstColumn="0" w:lastRowLastColumn="0"/>
-            <w:tcW w:w="0" w:type="auto"/>
+            <w:tcW w:w="1075" w:type="dxa"/>
             <w:vMerge/>
             <w:vAlign w:val="center"/>
           </w:tcPr>
@@ -2717,7 +3033,7 @@
         </w:tc>
         <w:tc>
           <w:tcPr>
-            <w:tcW w:w="0" w:type="auto"/>
+            <w:tcW w:w="1166" w:type="dxa"/>
             <w:vMerge/>
             <w:vAlign w:val="center"/>
           </w:tcPr>
@@ -2733,7 +3049,7 @@
         </w:tc>
         <w:tc>
           <w:tcPr>
-            <w:tcW w:w="0" w:type="auto"/>
+            <w:tcW w:w="873" w:type="dxa"/>
             <w:vMerge/>
             <w:vAlign w:val="center"/>
           </w:tcPr>
@@ -2749,7 +3065,7 @@
         </w:tc>
         <w:tc>
           <w:tcPr>
-            <w:tcW w:w="0" w:type="auto"/>
+            <w:tcW w:w="5528" w:type="dxa"/>
           </w:tcPr>
           <w:p>
             <w:pPr>
@@ -2828,7 +3144,7 @@
         </w:tc>
         <w:tc>
           <w:tcPr>
-            <w:tcW w:w="0" w:type="auto"/>
+            <w:tcW w:w="3686" w:type="dxa"/>
             <w:vMerge/>
           </w:tcPr>
           <w:p>
@@ -2841,6 +3157,67 @@
                 <w:lang w:val="en-GB"/>
               </w:rPr>
             </w:pPr>
+          </w:p>
+        </w:tc>
+        <w:tc>
+          <w:tcPr>
+            <w:tcW w:w="3060" w:type="dxa"/>
+          </w:tcPr>
+          <w:p>
+            <w:pPr>
+              <w:cnfStyle w:val="000000000000" w:firstRow="0" w:lastRow="0" w:firstColumn="0" w:lastColumn="0" w:oddVBand="0" w:evenVBand="0" w:oddHBand="0" w:evenHBand="0" w:firstRowFirstColumn="0" w:firstRowLastColumn="0" w:lastRowFirstColumn="0" w:lastRowLastColumn="0"/>
+              <w:rPr>
+                <w:rFonts w:ascii="Source Sans Pro Light" w:hAnsi="Source Sans Pro Light" w:cs="Liberation Mono"/>
+                <w:sz w:val="20"/>
+                <w:szCs w:val="20"/>
+                <w:lang w:val="en-GB"/>
+              </w:rPr>
+            </w:pPr>
+            <w:r>
+              <w:rPr>
+                <w:rFonts w:ascii="Source Sans Pro Light" w:hAnsi="Source Sans Pro Light" w:cs="Liberation Mono"/>
+                <w:sz w:val="20"/>
+                <w:szCs w:val="20"/>
+                <w:lang w:val="en-US"/>
+              </w:rPr>
+              <w:t>`</w:t>
+            </w:r>
+            <w:r>
+              <w:rPr>
+                <w:rFonts w:ascii="Source Sans Pro Light" w:hAnsi="Source Sans Pro Light" w:cs="Liberation Mono"/>
+                <w:sz w:val="20"/>
+                <w:szCs w:val="20"/>
+                <w:lang w:val="en-US"/>
+              </w:rPr>
+              <w:t xml:space="preserve">brm(family = </w:t>
+            </w:r>
+            <w:r>
+              <w:rPr>
+                <w:rFonts w:ascii="Source Sans Pro Light" w:hAnsi="Source Sans Pro Light" w:cs="Liberation Mono"/>
+                <w:sz w:val="20"/>
+                <w:szCs w:val="20"/>
+                <w:lang w:val="en-US"/>
+              </w:rPr>
+              <w:t>zero_inflated_negbinomial</w:t>
+            </w:r>
+            <w:r>
+              <w:rPr>
+                <w:rFonts w:ascii="Source Sans Pro Light" w:hAnsi="Source Sans Pro Light" w:cs="Liberation Mono"/>
+                <w:sz w:val="20"/>
+                <w:szCs w:val="20"/>
+                <w:lang w:val="en-US"/>
+              </w:rPr>
+              <w:t>()</w:t>
+            </w:r>
+            <w:r>
+              <w:rPr>
+                <w:rFonts w:ascii="Source Sans Pro Light" w:hAnsi="Source Sans Pro Light" w:cs="Liberation Mono"/>
+                <w:sz w:val="20"/>
+                <w:szCs w:val="20"/>
+                <w:lang w:val="en-US"/>
+              </w:rPr>
+              <w:t>)`</w:t>
+            </w:r>
           </w:p>
         </w:tc>
       </w:tr>
@@ -2848,7 +3225,7 @@
         <w:tc>
           <w:tcPr>
             <w:cnfStyle w:val="001000000000" w:firstRow="0" w:lastRow="0" w:firstColumn="1" w:lastColumn="0" w:oddVBand="0" w:evenVBand="0" w:oddHBand="0" w:evenHBand="0" w:firstRowFirstColumn="0" w:firstRowLastColumn="0" w:lastRowFirstColumn="0" w:lastRowLastColumn="0"/>
-            <w:tcW w:w="0" w:type="auto"/>
+            <w:tcW w:w="1075" w:type="dxa"/>
             <w:vMerge w:val="restart"/>
             <w:vAlign w:val="center"/>
           </w:tcPr>
@@ -2880,7 +3257,7 @@
         </w:tc>
         <w:tc>
           <w:tcPr>
-            <w:tcW w:w="0" w:type="auto"/>
+            <w:tcW w:w="1166" w:type="dxa"/>
             <w:vMerge w:val="restart"/>
             <w:vAlign w:val="center"/>
           </w:tcPr>
@@ -2904,21 +3281,13 @@
                 <w:rFonts w:ascii="Source Sans Pro Light" w:hAnsi="Source Sans Pro Light" w:cs="Open Sans Light"/>
                 <w:lang w:val="en-GB"/>
               </w:rPr>
-              <w:t>but only for positive counts (hurdle compone</w:t>
-            </w:r>
-            <w:r>
-              <w:rPr>
-                <w:rFonts w:ascii="Source Sans Pro Light" w:hAnsi="Source Sans Pro Light" w:cs="Open Sans Light"/>
-                <w:lang w:val="en-GB"/>
-              </w:rPr>
-              <w:lastRenderedPageBreak/>
-              <w:t>nt models zero-counts)</w:t>
-            </w:r>
-          </w:p>
-        </w:tc>
-        <w:tc>
-          <w:tcPr>
-            <w:tcW w:w="0" w:type="auto"/>
+              <w:t>but only for positive counts (hurdle component models zero-counts)</w:t>
+            </w:r>
+          </w:p>
+        </w:tc>
+        <w:tc>
+          <w:tcPr>
+            <w:tcW w:w="873" w:type="dxa"/>
             <w:vMerge w:val="restart"/>
             <w:vAlign w:val="center"/>
           </w:tcPr>
@@ -2937,7 +3306,6 @@
                 <w:sz w:val="20"/>
                 <w:lang w:val="en-US"/>
               </w:rPr>
-              <w:lastRenderedPageBreak/>
               <w:t>h</w:t>
             </w:r>
             <w:r>
@@ -2960,7 +3328,7 @@
         </w:tc>
         <w:tc>
           <w:tcPr>
-            <w:tcW w:w="0" w:type="auto"/>
+            <w:tcW w:w="5528" w:type="dxa"/>
           </w:tcPr>
           <w:p>
             <w:pPr>
@@ -3015,7 +3383,7 @@
         </w:tc>
         <w:tc>
           <w:tcPr>
-            <w:tcW w:w="0" w:type="auto"/>
+            <w:tcW w:w="3686" w:type="dxa"/>
             <w:vMerge w:val="restart"/>
           </w:tcPr>
           <w:p>
@@ -3055,6 +3423,22 @@
               </w:rPr>
               <w:t>)</w:t>
             </w:r>
+          </w:p>
+        </w:tc>
+        <w:tc>
+          <w:tcPr>
+            <w:tcW w:w="3060" w:type="dxa"/>
+          </w:tcPr>
+          <w:p>
+            <w:pPr>
+              <w:cnfStyle w:val="000000000000" w:firstRow="0" w:lastRow="0" w:firstColumn="0" w:lastColumn="0" w:oddVBand="0" w:evenVBand="0" w:oddHBand="0" w:evenHBand="0" w:firstRowFirstColumn="0" w:firstRowLastColumn="0" w:lastRowFirstColumn="0" w:lastRowLastColumn="0"/>
+              <w:rPr>
+                <w:rFonts w:ascii="Source Sans Pro Light" w:hAnsi="Source Sans Pro Light" w:cs="Liberation Mono"/>
+                <w:sz w:val="20"/>
+                <w:szCs w:val="20"/>
+                <w:lang w:val="en-US"/>
+              </w:rPr>
+            </w:pPr>
           </w:p>
         </w:tc>
       </w:tr>
@@ -3062,7 +3446,7 @@
         <w:tc>
           <w:tcPr>
             <w:cnfStyle w:val="001000000000" w:firstRow="0" w:lastRow="0" w:firstColumn="1" w:lastColumn="0" w:oddVBand="0" w:evenVBand="0" w:oddHBand="0" w:evenHBand="0" w:firstRowFirstColumn="0" w:firstRowLastColumn="0" w:lastRowFirstColumn="0" w:lastRowLastColumn="0"/>
-            <w:tcW w:w="0" w:type="auto"/>
+            <w:tcW w:w="1075" w:type="dxa"/>
             <w:vMerge/>
             <w:vAlign w:val="center"/>
           </w:tcPr>
@@ -3078,7 +3462,7 @@
         </w:tc>
         <w:tc>
           <w:tcPr>
-            <w:tcW w:w="0" w:type="auto"/>
+            <w:tcW w:w="1166" w:type="dxa"/>
             <w:vMerge/>
             <w:vAlign w:val="center"/>
           </w:tcPr>
@@ -3094,7 +3478,7 @@
         </w:tc>
         <w:tc>
           <w:tcPr>
-            <w:tcW w:w="0" w:type="auto"/>
+            <w:tcW w:w="873" w:type="dxa"/>
             <w:vMerge/>
             <w:vAlign w:val="center"/>
           </w:tcPr>
@@ -3110,7 +3494,7 @@
         </w:tc>
         <w:tc>
           <w:tcPr>
-            <w:tcW w:w="0" w:type="auto"/>
+            <w:tcW w:w="5528" w:type="dxa"/>
           </w:tcPr>
           <w:p>
             <w:pPr>
@@ -3197,7 +3581,7 @@
         </w:tc>
         <w:tc>
           <w:tcPr>
-            <w:tcW w:w="0" w:type="auto"/>
+            <w:tcW w:w="3686" w:type="dxa"/>
             <w:vMerge/>
           </w:tcPr>
           <w:p>
@@ -3210,6 +3594,58 @@
                 <w:lang w:val="en-US"/>
               </w:rPr>
             </w:pPr>
+          </w:p>
+        </w:tc>
+        <w:tc>
+          <w:tcPr>
+            <w:tcW w:w="3060" w:type="dxa"/>
+          </w:tcPr>
+          <w:p>
+            <w:pPr>
+              <w:cnfStyle w:val="000000000000" w:firstRow="0" w:lastRow="0" w:firstColumn="0" w:lastColumn="0" w:oddVBand="0" w:evenVBand="0" w:oddHBand="0" w:evenHBand="0" w:firstRowFirstColumn="0" w:firstRowLastColumn="0" w:lastRowFirstColumn="0" w:lastRowLastColumn="0"/>
+              <w:rPr>
+                <w:rFonts w:ascii="Source Sans Pro Light" w:hAnsi="Source Sans Pro Light" w:cs="Liberation Mono"/>
+                <w:sz w:val="20"/>
+                <w:szCs w:val="20"/>
+                <w:lang w:val="en-US"/>
+              </w:rPr>
+            </w:pPr>
+            <w:r>
+              <w:rPr>
+                <w:rFonts w:ascii="Source Sans Pro Light" w:hAnsi="Source Sans Pro Light" w:cs="Liberation Mono"/>
+                <w:sz w:val="20"/>
+                <w:szCs w:val="20"/>
+                <w:lang w:val="en-US"/>
+              </w:rPr>
+              <w:t xml:space="preserve">`brm(family = </w:t>
+            </w:r>
+            <w:r>
+              <w:rPr>
+                <w:rFonts w:ascii="Source Sans Pro Light" w:hAnsi="Source Sans Pro Light" w:cs="Liberation Mono"/>
+                <w:sz w:val="20"/>
+                <w:szCs w:val="20"/>
+                <w:lang w:val="en-US"/>
+              </w:rPr>
+              <w:t>hurdle_poisson</w:t>
+            </w:r>
+            <w:r>
+              <w:rPr>
+                <w:rFonts w:ascii="Source Sans Pro Light" w:hAnsi="Source Sans Pro Light" w:cs="Liberation Mono"/>
+                <w:sz w:val="20"/>
+                <w:szCs w:val="20"/>
+                <w:lang w:val="en-US"/>
+              </w:rPr>
+              <w:t>()</w:t>
+            </w:r>
+            <w:r>
+              <w:rPr>
+                <w:rFonts w:ascii="Source Sans Pro Light" w:hAnsi="Source Sans Pro Light" w:cs="Liberation Mono"/>
+                <w:sz w:val="20"/>
+                <w:szCs w:val="20"/>
+                <w:lang w:val="en-US"/>
+              </w:rPr>
+              <w:t>)`</w:t>
+            </w:r>
           </w:p>
         </w:tc>
       </w:tr>
@@ -3220,7 +3656,7 @@
         <w:tc>
           <w:tcPr>
             <w:cnfStyle w:val="001000000000" w:firstRow="0" w:lastRow="0" w:firstColumn="1" w:lastColumn="0" w:oddVBand="0" w:evenVBand="0" w:oddHBand="0" w:evenHBand="0" w:firstRowFirstColumn="0" w:firstRowLastColumn="0" w:lastRowFirstColumn="0" w:lastRowLastColumn="0"/>
-            <w:tcW w:w="0" w:type="auto"/>
+            <w:tcW w:w="1075" w:type="dxa"/>
             <w:vMerge w:val="restart"/>
             <w:vAlign w:val="center"/>
           </w:tcPr>
@@ -3254,7 +3690,7 @@
         </w:tc>
         <w:tc>
           <w:tcPr>
-            <w:tcW w:w="0" w:type="auto"/>
+            <w:tcW w:w="1166" w:type="dxa"/>
             <w:vMerge w:val="restart"/>
             <w:vAlign w:val="center"/>
           </w:tcPr>
@@ -3311,7 +3747,7 @@
         </w:tc>
         <w:tc>
           <w:tcPr>
-            <w:tcW w:w="0" w:type="auto"/>
+            <w:tcW w:w="873" w:type="dxa"/>
             <w:vMerge w:val="restart"/>
             <w:vAlign w:val="center"/>
           </w:tcPr>
@@ -3336,7 +3772,7 @@
         </w:tc>
         <w:tc>
           <w:tcPr>
-            <w:tcW w:w="0" w:type="auto"/>
+            <w:tcW w:w="5528" w:type="dxa"/>
           </w:tcPr>
           <w:p>
             <w:pPr>
@@ -3375,7 +3811,7 @@
         </w:tc>
         <w:tc>
           <w:tcPr>
-            <w:tcW w:w="0" w:type="auto"/>
+            <w:tcW w:w="3686" w:type="dxa"/>
             <w:vMerge w:val="restart"/>
           </w:tcPr>
           <w:p>
@@ -3415,6 +3851,22 @@
               </w:rPr>
               <w:t>)</w:t>
             </w:r>
+          </w:p>
+        </w:tc>
+        <w:tc>
+          <w:tcPr>
+            <w:tcW w:w="3060" w:type="dxa"/>
+          </w:tcPr>
+          <w:p>
+            <w:pPr>
+              <w:cnfStyle w:val="000000000000" w:firstRow="0" w:lastRow="0" w:firstColumn="0" w:lastColumn="0" w:oddVBand="0" w:evenVBand="0" w:oddHBand="0" w:evenHBand="0" w:firstRowFirstColumn="0" w:firstRowLastColumn="0" w:lastRowFirstColumn="0" w:lastRowLastColumn="0"/>
+              <w:rPr>
+                <w:rFonts w:ascii="Source Sans Pro Light" w:hAnsi="Source Sans Pro Light" w:cs="Liberation Mono"/>
+                <w:sz w:val="20"/>
+                <w:szCs w:val="20"/>
+                <w:lang w:val="en-US"/>
+              </w:rPr>
+            </w:pPr>
           </w:p>
         </w:tc>
       </w:tr>
@@ -3425,7 +3877,7 @@
         <w:tc>
           <w:tcPr>
             <w:cnfStyle w:val="001000000000" w:firstRow="0" w:lastRow="0" w:firstColumn="1" w:lastColumn="0" w:oddVBand="0" w:evenVBand="0" w:oddHBand="0" w:evenHBand="0" w:firstRowFirstColumn="0" w:firstRowLastColumn="0" w:lastRowFirstColumn="0" w:lastRowLastColumn="0"/>
-            <w:tcW w:w="0" w:type="auto"/>
+            <w:tcW w:w="1075" w:type="dxa"/>
             <w:vMerge/>
             <w:vAlign w:val="center"/>
           </w:tcPr>
@@ -3441,7 +3893,7 @@
         </w:tc>
         <w:tc>
           <w:tcPr>
-            <w:tcW w:w="0" w:type="auto"/>
+            <w:tcW w:w="1166" w:type="dxa"/>
             <w:vMerge/>
             <w:vAlign w:val="center"/>
           </w:tcPr>
@@ -3458,7 +3910,7 @@
         </w:tc>
         <w:tc>
           <w:tcPr>
-            <w:tcW w:w="0" w:type="auto"/>
+            <w:tcW w:w="873" w:type="dxa"/>
             <w:vMerge/>
             <w:vAlign w:val="center"/>
           </w:tcPr>
@@ -3475,7 +3927,7 @@
         </w:tc>
         <w:tc>
           <w:tcPr>
-            <w:tcW w:w="0" w:type="auto"/>
+            <w:tcW w:w="5528" w:type="dxa"/>
           </w:tcPr>
           <w:p>
             <w:pPr>
@@ -3562,7 +4014,7 @@
         </w:tc>
         <w:tc>
           <w:tcPr>
-            <w:tcW w:w="0" w:type="auto"/>
+            <w:tcW w:w="3686" w:type="dxa"/>
             <w:vMerge/>
           </w:tcPr>
           <w:p>
@@ -3575,6 +4027,58 @@
                 <w:lang w:val="en-US"/>
               </w:rPr>
             </w:pPr>
+          </w:p>
+        </w:tc>
+        <w:tc>
+          <w:tcPr>
+            <w:tcW w:w="3060" w:type="dxa"/>
+          </w:tcPr>
+          <w:p>
+            <w:pPr>
+              <w:cnfStyle w:val="000000000000" w:firstRow="0" w:lastRow="0" w:firstColumn="0" w:lastColumn="0" w:oddVBand="0" w:evenVBand="0" w:oddHBand="0" w:evenHBand="0" w:firstRowFirstColumn="0" w:firstRowLastColumn="0" w:lastRowFirstColumn="0" w:lastRowLastColumn="0"/>
+              <w:rPr>
+                <w:rFonts w:ascii="Source Sans Pro Light" w:hAnsi="Source Sans Pro Light" w:cs="Liberation Mono"/>
+                <w:sz w:val="20"/>
+                <w:szCs w:val="20"/>
+                <w:lang w:val="en-US"/>
+              </w:rPr>
+            </w:pPr>
+            <w:r>
+              <w:rPr>
+                <w:rFonts w:ascii="Source Sans Pro Light" w:hAnsi="Source Sans Pro Light" w:cs="Liberation Mono"/>
+                <w:sz w:val="20"/>
+                <w:szCs w:val="20"/>
+                <w:lang w:val="en-US"/>
+              </w:rPr>
+              <w:t xml:space="preserve">`brm(family = </w:t>
+            </w:r>
+            <w:r>
+              <w:rPr>
+                <w:rFonts w:ascii="Source Sans Pro Light" w:hAnsi="Source Sans Pro Light" w:cs="Liberation Mono"/>
+                <w:sz w:val="20"/>
+                <w:szCs w:val="20"/>
+                <w:lang w:val="en-US"/>
+              </w:rPr>
+              <w:t>hurdle_negbinomial</w:t>
+            </w:r>
+            <w:r>
+              <w:rPr>
+                <w:rFonts w:ascii="Source Sans Pro Light" w:hAnsi="Source Sans Pro Light" w:cs="Liberation Mono"/>
+                <w:sz w:val="20"/>
+                <w:szCs w:val="20"/>
+                <w:lang w:val="en-US"/>
+              </w:rPr>
+              <w:t>()</w:t>
+            </w:r>
+            <w:r>
+              <w:rPr>
+                <w:rFonts w:ascii="Source Sans Pro Light" w:hAnsi="Source Sans Pro Light" w:cs="Liberation Mono"/>
+                <w:sz w:val="20"/>
+                <w:szCs w:val="20"/>
+                <w:lang w:val="en-US"/>
+              </w:rPr>
+              <w:t>)`</w:t>
+            </w:r>
           </w:p>
         </w:tc>
       </w:tr>
@@ -3582,7 +4086,7 @@
         <w:tc>
           <w:tcPr>
             <w:cnfStyle w:val="001000000000" w:firstRow="0" w:lastRow="0" w:firstColumn="1" w:lastColumn="0" w:oddVBand="0" w:evenVBand="0" w:oddHBand="0" w:evenHBand="0" w:firstRowFirstColumn="0" w:firstRowLastColumn="0" w:lastRowFirstColumn="0" w:lastRowLastColumn="0"/>
-            <w:tcW w:w="0" w:type="auto"/>
+            <w:tcW w:w="1075" w:type="dxa"/>
             <w:vMerge w:val="restart"/>
             <w:vAlign w:val="center"/>
           </w:tcPr>
@@ -3622,7 +4126,7 @@
         </w:tc>
         <w:tc>
           <w:tcPr>
-            <w:tcW w:w="0" w:type="auto"/>
+            <w:tcW w:w="1166" w:type="dxa"/>
             <w:vMerge w:val="restart"/>
             <w:vAlign w:val="center"/>
           </w:tcPr>
@@ -3652,7 +4156,7 @@
         </w:tc>
         <w:tc>
           <w:tcPr>
-            <w:tcW w:w="0" w:type="auto"/>
+            <w:tcW w:w="873" w:type="dxa"/>
             <w:vMerge w:val="restart"/>
             <w:vAlign w:val="center"/>
           </w:tcPr>
@@ -3689,7 +4193,7 @@
         </w:tc>
         <w:tc>
           <w:tcPr>
-            <w:tcW w:w="0" w:type="auto"/>
+            <w:tcW w:w="5528" w:type="dxa"/>
           </w:tcPr>
           <w:p>
             <w:pPr>
@@ -3744,7 +4248,7 @@
         </w:tc>
         <w:tc>
           <w:tcPr>
-            <w:tcW w:w="0" w:type="auto"/>
+            <w:tcW w:w="3686" w:type="dxa"/>
           </w:tcPr>
           <w:p>
             <w:pPr>
@@ -3789,6 +4293,22 @@
               </w:rPr>
               <w:t>)</w:t>
             </w:r>
+          </w:p>
+        </w:tc>
+        <w:tc>
+          <w:tcPr>
+            <w:tcW w:w="3060" w:type="dxa"/>
+          </w:tcPr>
+          <w:p>
+            <w:pPr>
+              <w:cnfStyle w:val="000000000000" w:firstRow="0" w:lastRow="0" w:firstColumn="0" w:lastColumn="0" w:oddVBand="0" w:evenVBand="0" w:oddHBand="0" w:evenHBand="0" w:firstRowFirstColumn="0" w:firstRowLastColumn="0" w:lastRowFirstColumn="0" w:lastRowLastColumn="0"/>
+              <w:rPr>
+                <w:rFonts w:ascii="Source Sans Pro Light" w:hAnsi="Source Sans Pro Light" w:cs="Liberation Mono"/>
+                <w:sz w:val="20"/>
+                <w:szCs w:val="20"/>
+                <w:lang w:val="en-US"/>
+              </w:rPr>
+            </w:pPr>
           </w:p>
         </w:tc>
       </w:tr>
@@ -3796,7 +4316,7 @@
         <w:tc>
           <w:tcPr>
             <w:cnfStyle w:val="001000000000" w:firstRow="0" w:lastRow="0" w:firstColumn="1" w:lastColumn="0" w:oddVBand="0" w:evenVBand="0" w:oddHBand="0" w:evenHBand="0" w:firstRowFirstColumn="0" w:firstRowLastColumn="0" w:lastRowFirstColumn="0" w:lastRowLastColumn="0"/>
-            <w:tcW w:w="0" w:type="auto"/>
+            <w:tcW w:w="1075" w:type="dxa"/>
             <w:vMerge/>
             <w:vAlign w:val="center"/>
           </w:tcPr>
@@ -3812,7 +4332,7 @@
         </w:tc>
         <w:tc>
           <w:tcPr>
-            <w:tcW w:w="0" w:type="auto"/>
+            <w:tcW w:w="1166" w:type="dxa"/>
             <w:vMerge/>
             <w:vAlign w:val="center"/>
           </w:tcPr>
@@ -3828,7 +4348,7 @@
         </w:tc>
         <w:tc>
           <w:tcPr>
-            <w:tcW w:w="0" w:type="auto"/>
+            <w:tcW w:w="873" w:type="dxa"/>
             <w:vMerge/>
             <w:vAlign w:val="center"/>
           </w:tcPr>
@@ -3844,7 +4364,7 @@
         </w:tc>
         <w:tc>
           <w:tcPr>
-            <w:tcW w:w="0" w:type="auto"/>
+            <w:tcW w:w="5528" w:type="dxa"/>
           </w:tcPr>
           <w:p>
             <w:pPr>
@@ -3869,15 +4389,7 @@
                 <w:sz w:val="20"/>
                 <w:lang w:val="en-US"/>
               </w:rPr>
-              <w:t>glmmTMB(family=</w:t>
-            </w:r>
-            <w:r>
-              <w:rPr>
-                <w:rFonts w:ascii="Liberation Mono" w:hAnsi="Liberation Mono" w:cs="Liberation Mono"/>
-                <w:sz w:val="20"/>
-                <w:lang w:val="en-US"/>
-              </w:rPr>
-              <w:t>beta</w:t>
+              <w:t>glmmTMB(family=beta</w:t>
             </w:r>
             <w:r>
               <w:rPr>
@@ -3931,18 +4443,61 @@
         </w:tc>
         <w:tc>
           <w:tcPr>
-            <w:tcW w:w="0" w:type="auto"/>
-          </w:tcPr>
-          <w:p>
-            <w:pPr>
-              <w:cnfStyle w:val="000000000000" w:firstRow="0" w:lastRow="0" w:firstColumn="0" w:lastColumn="0" w:oddVBand="0" w:evenVBand="0" w:oddHBand="0" w:evenHBand="0" w:firstRowFirstColumn="0" w:firstRowLastColumn="0" w:lastRowFirstColumn="0" w:lastRowLastColumn="0"/>
-              <w:rPr>
-                <w:rFonts w:ascii="Source Sans Pro Light" w:hAnsi="Source Sans Pro Light" w:cs="Liberation Mono"/>
-                <w:sz w:val="20"/>
-                <w:szCs w:val="20"/>
-                <w:lang w:val="en-US"/>
-              </w:rPr>
-            </w:pPr>
+            <w:tcW w:w="3686" w:type="dxa"/>
+          </w:tcPr>
+          <w:p>
+            <w:pPr>
+              <w:cnfStyle w:val="000000000000" w:firstRow="0" w:lastRow="0" w:firstColumn="0" w:lastColumn="0" w:oddVBand="0" w:evenVBand="0" w:oddHBand="0" w:evenHBand="0" w:firstRowFirstColumn="0" w:firstRowLastColumn="0" w:lastRowFirstColumn="0" w:lastRowLastColumn="0"/>
+              <w:rPr>
+                <w:rFonts w:ascii="Source Sans Pro Light" w:hAnsi="Source Sans Pro Light" w:cs="Liberation Mono"/>
+                <w:sz w:val="20"/>
+                <w:szCs w:val="20"/>
+                <w:lang w:val="en-US"/>
+              </w:rPr>
+            </w:pPr>
+          </w:p>
+        </w:tc>
+        <w:tc>
+          <w:tcPr>
+            <w:tcW w:w="3060" w:type="dxa"/>
+          </w:tcPr>
+          <w:p>
+            <w:pPr>
+              <w:cnfStyle w:val="000000000000" w:firstRow="0" w:lastRow="0" w:firstColumn="0" w:lastColumn="0" w:oddVBand="0" w:evenVBand="0" w:oddHBand="0" w:evenHBand="0" w:firstRowFirstColumn="0" w:firstRowLastColumn="0" w:lastRowFirstColumn="0" w:lastRowLastColumn="0"/>
+              <w:rPr>
+                <w:rFonts w:ascii="Source Sans Pro Light" w:hAnsi="Source Sans Pro Light" w:cs="Liberation Mono"/>
+                <w:sz w:val="20"/>
+                <w:szCs w:val="20"/>
+                <w:lang w:val="en-US"/>
+              </w:rPr>
+            </w:pPr>
+            <w:r>
+              <w:rPr>
+                <w:rFonts w:ascii="Source Sans Pro Light" w:hAnsi="Source Sans Pro Light" w:cs="Liberation Mono"/>
+                <w:sz w:val="20"/>
+                <w:szCs w:val="20"/>
+                <w:lang w:val="en-US"/>
+              </w:rPr>
+              <w:t xml:space="preserve">`brm(family = </w:t>
+            </w:r>
+            <w:r>
+              <w:rPr>
+                <w:rFonts w:ascii="Source Sans Pro Light" w:hAnsi="Source Sans Pro Light" w:cs="Liberation Mono"/>
+                <w:sz w:val="20"/>
+                <w:szCs w:val="20"/>
+                <w:lang w:val="en-US"/>
+              </w:rPr>
+              <w:t>Beta()</w:t>
+            </w:r>
+            <w:r>
+              <w:rPr>
+                <w:rFonts w:ascii="Source Sans Pro Light" w:hAnsi="Source Sans Pro Light" w:cs="Liberation Mono"/>
+                <w:sz w:val="20"/>
+                <w:szCs w:val="20"/>
+                <w:lang w:val="en-US"/>
+              </w:rPr>
+              <w:t>)`</w:t>
+            </w:r>
           </w:p>
         </w:tc>
       </w:tr>
@@ -3953,7 +4508,7 @@
         <w:tc>
           <w:tcPr>
             <w:cnfStyle w:val="001000000000" w:firstRow="0" w:lastRow="0" w:firstColumn="1" w:lastColumn="0" w:oddVBand="0" w:evenVBand="0" w:oddHBand="0" w:evenHBand="0" w:firstRowFirstColumn="0" w:firstRowLastColumn="0" w:lastRowFirstColumn="0" w:lastRowLastColumn="0"/>
-            <w:tcW w:w="0" w:type="auto"/>
+            <w:tcW w:w="1075" w:type="dxa"/>
             <w:vMerge w:val="restart"/>
             <w:vAlign w:val="center"/>
           </w:tcPr>
@@ -3993,7 +4548,7 @@
         </w:tc>
         <w:tc>
           <w:tcPr>
-            <w:tcW w:w="0" w:type="auto"/>
+            <w:tcW w:w="1166" w:type="dxa"/>
             <w:vMerge w:val="restart"/>
             <w:vAlign w:val="center"/>
           </w:tcPr>
@@ -4023,7 +4578,7 @@
         </w:tc>
         <w:tc>
           <w:tcPr>
-            <w:tcW w:w="0" w:type="auto"/>
+            <w:tcW w:w="873" w:type="dxa"/>
             <w:vMerge w:val="restart"/>
             <w:vAlign w:val="center"/>
           </w:tcPr>
@@ -4060,7 +4615,7 @@
         </w:tc>
         <w:tc>
           <w:tcPr>
-            <w:tcW w:w="0" w:type="auto"/>
+            <w:tcW w:w="5528" w:type="dxa"/>
           </w:tcPr>
           <w:p>
             <w:pPr>
@@ -4121,7 +4676,7 @@
         </w:tc>
         <w:tc>
           <w:tcPr>
-            <w:tcW w:w="0" w:type="auto"/>
+            <w:tcW w:w="3686" w:type="dxa"/>
             <w:vMerge w:val="restart"/>
           </w:tcPr>
           <w:p>
@@ -4167,6 +4722,22 @@
               </w:rPr>
               <w:t>)</w:t>
             </w:r>
+          </w:p>
+        </w:tc>
+        <w:tc>
+          <w:tcPr>
+            <w:tcW w:w="3060" w:type="dxa"/>
+          </w:tcPr>
+          <w:p>
+            <w:pPr>
+              <w:cnfStyle w:val="000000000000" w:firstRow="0" w:lastRow="0" w:firstColumn="0" w:lastColumn="0" w:oddVBand="0" w:evenVBand="0" w:oddHBand="0" w:evenHBand="0" w:firstRowFirstColumn="0" w:firstRowLastColumn="0" w:lastRowFirstColumn="0" w:lastRowLastColumn="0"/>
+              <w:rPr>
+                <w:rFonts w:ascii="Source Sans Pro Light" w:hAnsi="Source Sans Pro Light" w:cs="Liberation Mono"/>
+                <w:sz w:val="20"/>
+                <w:szCs w:val="20"/>
+                <w:lang w:val="en-US"/>
+              </w:rPr>
+            </w:pPr>
           </w:p>
         </w:tc>
       </w:tr>
@@ -4177,7 +4748,7 @@
         <w:tc>
           <w:tcPr>
             <w:cnfStyle w:val="001000000000" w:firstRow="0" w:lastRow="0" w:firstColumn="1" w:lastColumn="0" w:oddVBand="0" w:evenVBand="0" w:oddHBand="0" w:evenHBand="0" w:firstRowFirstColumn="0" w:firstRowLastColumn="0" w:lastRowFirstColumn="0" w:lastRowLastColumn="0"/>
-            <w:tcW w:w="0" w:type="auto"/>
+            <w:tcW w:w="1075" w:type="dxa"/>
             <w:vMerge/>
             <w:vAlign w:val="center"/>
           </w:tcPr>
@@ -4192,7 +4763,7 @@
         </w:tc>
         <w:tc>
           <w:tcPr>
-            <w:tcW w:w="0" w:type="auto"/>
+            <w:tcW w:w="1166" w:type="dxa"/>
             <w:vMerge/>
             <w:vAlign w:val="center"/>
           </w:tcPr>
@@ -4208,7 +4779,7 @@
         </w:tc>
         <w:tc>
           <w:tcPr>
-            <w:tcW w:w="0" w:type="auto"/>
+            <w:tcW w:w="873" w:type="dxa"/>
             <w:vMerge/>
             <w:vAlign w:val="center"/>
           </w:tcPr>
@@ -4224,7 +4795,7 @@
         </w:tc>
         <w:tc>
           <w:tcPr>
-            <w:tcW w:w="0" w:type="auto"/>
+            <w:tcW w:w="5528" w:type="dxa"/>
           </w:tcPr>
           <w:p>
             <w:pPr>
@@ -4319,7 +4890,7 @@
         </w:tc>
         <w:tc>
           <w:tcPr>
-            <w:tcW w:w="0" w:type="auto"/>
+            <w:tcW w:w="3686" w:type="dxa"/>
             <w:vMerge/>
           </w:tcPr>
           <w:p>
@@ -4332,6 +4903,49 @@
                 <w:lang w:val="en-US"/>
               </w:rPr>
             </w:pPr>
+          </w:p>
+        </w:tc>
+        <w:tc>
+          <w:tcPr>
+            <w:tcW w:w="3060" w:type="dxa"/>
+          </w:tcPr>
+          <w:p>
+            <w:pPr>
+              <w:cnfStyle w:val="000000000000" w:firstRow="0" w:lastRow="0" w:firstColumn="0" w:lastColumn="0" w:oddVBand="0" w:evenVBand="0" w:oddHBand="0" w:evenHBand="0" w:firstRowFirstColumn="0" w:firstRowLastColumn="0" w:lastRowFirstColumn="0" w:lastRowLastColumn="0"/>
+              <w:rPr>
+                <w:rFonts w:ascii="Source Sans Pro Light" w:hAnsi="Source Sans Pro Light" w:cs="Liberation Mono"/>
+                <w:sz w:val="20"/>
+                <w:szCs w:val="20"/>
+                <w:lang w:val="en-US"/>
+              </w:rPr>
+            </w:pPr>
+            <w:r>
+              <w:rPr>
+                <w:rFonts w:ascii="Source Sans Pro Light" w:hAnsi="Source Sans Pro Light" w:cs="Liberation Mono"/>
+                <w:sz w:val="20"/>
+                <w:szCs w:val="20"/>
+                <w:lang w:val="en-US"/>
+              </w:rPr>
+              <w:t xml:space="preserve">`brm(family = </w:t>
+            </w:r>
+            <w:r>
+              <w:rPr>
+                <w:rFonts w:ascii="Source Sans Pro Light" w:hAnsi="Source Sans Pro Light" w:cs="Liberation Mono"/>
+                <w:sz w:val="20"/>
+                <w:szCs w:val="20"/>
+                <w:lang w:val="en-US"/>
+              </w:rPr>
+              <w:t>zero_one_inflated_beta</w:t>
+            </w:r>
+            <w:r>
+              <w:rPr>
+                <w:rFonts w:ascii="Source Sans Pro Light" w:hAnsi="Source Sans Pro Light" w:cs="Liberation Mono"/>
+                <w:sz w:val="20"/>
+                <w:szCs w:val="20"/>
+                <w:lang w:val="en-US"/>
+              </w:rPr>
+              <w:t>())`</w:t>
+            </w:r>
           </w:p>
         </w:tc>
       </w:tr>
@@ -4339,7 +4953,7 @@
         <w:tc>
           <w:tcPr>
             <w:cnfStyle w:val="001000000000" w:firstRow="0" w:lastRow="0" w:firstColumn="1" w:lastColumn="0" w:oddVBand="0" w:evenVBand="0" w:oddHBand="0" w:evenHBand="0" w:firstRowFirstColumn="0" w:firstRowLastColumn="0" w:lastRowFirstColumn="0" w:lastRowLastColumn="0"/>
-            <w:tcW w:w="0" w:type="auto"/>
+            <w:tcW w:w="1075" w:type="dxa"/>
             <w:vMerge w:val="restart"/>
             <w:vAlign w:val="center"/>
           </w:tcPr>
@@ -4363,7 +4977,7 @@
         </w:tc>
         <w:tc>
           <w:tcPr>
-            <w:tcW w:w="0" w:type="auto"/>
+            <w:tcW w:w="1166" w:type="dxa"/>
             <w:vMerge w:val="restart"/>
             <w:vAlign w:val="center"/>
           </w:tcPr>
@@ -4380,13 +4994,21 @@
                 <w:rFonts w:ascii="Source Sans Pro Light" w:hAnsi="Source Sans Pro Light" w:cs="Open Sans Light"/>
                 <w:lang w:val="en-GB"/>
               </w:rPr>
-              <w:t>Likert scale, worse/ok/better</w:t>
-            </w:r>
-          </w:p>
-        </w:tc>
-        <w:tc>
-          <w:tcPr>
-            <w:tcW w:w="0" w:type="auto"/>
+              <w:t xml:space="preserve">Likert scale, </w:t>
+            </w:r>
+            <w:r>
+              <w:rPr>
+                <w:rFonts w:ascii="Source Sans Pro Light" w:hAnsi="Source Sans Pro Light" w:cs="Open Sans Light"/>
+                <w:lang w:val="en-GB"/>
+              </w:rPr>
+              <w:lastRenderedPageBreak/>
+              <w:t>worse/ok/better</w:t>
+            </w:r>
+          </w:p>
+        </w:tc>
+        <w:tc>
+          <w:tcPr>
+            <w:tcW w:w="873" w:type="dxa"/>
             <w:vMerge w:val="restart"/>
             <w:vAlign w:val="center"/>
           </w:tcPr>
@@ -4403,6 +5025,7 @@
                 <w:rFonts w:ascii="Source Sans Pro Light" w:hAnsi="Source Sans Pro Light" w:cs="Open Sans Light"/>
                 <w:lang w:val="en-US"/>
               </w:rPr>
+              <w:lastRenderedPageBreak/>
               <w:t>o</w:t>
             </w:r>
             <w:r>
@@ -4424,7 +5047,15 @@
                 <w:rFonts w:ascii="Source Sans Pro Light" w:hAnsi="Source Sans Pro Light" w:cs="Open Sans Light"/>
                 <w:lang w:val="en-US"/>
               </w:rPr>
-              <w:t xml:space="preserve">roportional </w:t>
+              <w:t>roport</w:t>
+            </w:r>
+            <w:r>
+              <w:rPr>
+                <w:rFonts w:ascii="Source Sans Pro Light" w:hAnsi="Source Sans Pro Light" w:cs="Open Sans Light"/>
+                <w:lang w:val="en-US"/>
+              </w:rPr>
+              <w:lastRenderedPageBreak/>
+              <w:t xml:space="preserve">ional </w:t>
             </w:r>
             <w:r>
               <w:rPr>
@@ -4444,23 +5075,24 @@
         </w:tc>
         <w:tc>
           <w:tcPr>
-            <w:tcW w:w="0" w:type="auto"/>
-          </w:tcPr>
-          <w:p>
-            <w:pPr>
-              <w:cnfStyle w:val="000000000000" w:firstRow="0" w:lastRow="0" w:firstColumn="0" w:lastColumn="0" w:oddVBand="0" w:evenVBand="0" w:oddHBand="0" w:evenHBand="0" w:firstRowFirstColumn="0" w:firstRowLastColumn="0" w:lastRowFirstColumn="0" w:lastRowLastColumn="0"/>
-              <w:rPr>
-                <w:rFonts w:ascii="Liberation Mono" w:hAnsi="Liberation Mono" w:cs="Liberation Mono"/>
-                <w:sz w:val="20"/>
-                <w:lang w:val="en-US"/>
-              </w:rPr>
-            </w:pPr>
-            <w:r>
-              <w:rPr>
-                <w:rFonts w:ascii="Liberation Mono" w:hAnsi="Liberation Mono" w:cs="Liberation Mono"/>
-                <w:sz w:val="20"/>
-                <w:lang w:val="en-US"/>
-              </w:rPr>
+            <w:tcW w:w="5528" w:type="dxa"/>
+          </w:tcPr>
+          <w:p>
+            <w:pPr>
+              <w:cnfStyle w:val="000000000000" w:firstRow="0" w:lastRow="0" w:firstColumn="0" w:lastColumn="0" w:oddVBand="0" w:evenVBand="0" w:oddHBand="0" w:evenHBand="0" w:firstRowFirstColumn="0" w:firstRowLastColumn="0" w:lastRowFirstColumn="0" w:lastRowLastColumn="0"/>
+              <w:rPr>
+                <w:rFonts w:ascii="Liberation Mono" w:hAnsi="Liberation Mono" w:cs="Liberation Mono"/>
+                <w:sz w:val="20"/>
+                <w:lang w:val="en-US"/>
+              </w:rPr>
+            </w:pPr>
+            <w:r>
+              <w:rPr>
+                <w:rFonts w:ascii="Liberation Mono" w:hAnsi="Liberation Mono" w:cs="Liberation Mono"/>
+                <w:sz w:val="20"/>
+                <w:lang w:val="en-US"/>
+              </w:rPr>
+              <w:lastRenderedPageBreak/>
               <w:t>[`</w:t>
             </w:r>
             <w:r>
@@ -4547,7 +5179,7 @@
         </w:tc>
         <w:tc>
           <w:tcPr>
-            <w:tcW w:w="0" w:type="auto"/>
+            <w:tcW w:w="3686" w:type="dxa"/>
             <w:vMerge w:val="restart"/>
           </w:tcPr>
           <w:p>
@@ -4587,6 +5219,22 @@
               </w:rPr>
               <w:t>)</w:t>
             </w:r>
+          </w:p>
+        </w:tc>
+        <w:tc>
+          <w:tcPr>
+            <w:tcW w:w="3060" w:type="dxa"/>
+          </w:tcPr>
+          <w:p>
+            <w:pPr>
+              <w:cnfStyle w:val="000000000000" w:firstRow="0" w:lastRow="0" w:firstColumn="0" w:lastColumn="0" w:oddVBand="0" w:evenVBand="0" w:oddHBand="0" w:evenHBand="0" w:firstRowFirstColumn="0" w:firstRowLastColumn="0" w:lastRowFirstColumn="0" w:lastRowLastColumn="0"/>
+              <w:rPr>
+                <w:rFonts w:ascii="Source Sans Pro Light" w:hAnsi="Source Sans Pro Light" w:cs="Liberation Mono"/>
+                <w:sz w:val="20"/>
+                <w:szCs w:val="20"/>
+                <w:lang w:val="en-US"/>
+              </w:rPr>
+            </w:pPr>
           </w:p>
         </w:tc>
       </w:tr>
@@ -4594,7 +5242,7 @@
         <w:tc>
           <w:tcPr>
             <w:cnfStyle w:val="001000000000" w:firstRow="0" w:lastRow="0" w:firstColumn="1" w:lastColumn="0" w:oddVBand="0" w:evenVBand="0" w:oddHBand="0" w:evenHBand="0" w:firstRowFirstColumn="0" w:firstRowLastColumn="0" w:lastRowFirstColumn="0" w:lastRowLastColumn="0"/>
-            <w:tcW w:w="0" w:type="auto"/>
+            <w:tcW w:w="1075" w:type="dxa"/>
             <w:vMerge/>
             <w:vAlign w:val="center"/>
           </w:tcPr>
@@ -4610,7 +5258,7 @@
         </w:tc>
         <w:tc>
           <w:tcPr>
-            <w:tcW w:w="0" w:type="auto"/>
+            <w:tcW w:w="1166" w:type="dxa"/>
             <w:vMerge/>
             <w:vAlign w:val="center"/>
           </w:tcPr>
@@ -4626,7 +5274,7 @@
         </w:tc>
         <w:tc>
           <w:tcPr>
-            <w:tcW w:w="0" w:type="auto"/>
+            <w:tcW w:w="873" w:type="dxa"/>
             <w:vMerge/>
             <w:vAlign w:val="center"/>
           </w:tcPr>
@@ -4642,7 +5290,7 @@
         </w:tc>
         <w:tc>
           <w:tcPr>
-            <w:tcW w:w="0" w:type="auto"/>
+            <w:tcW w:w="5528" w:type="dxa"/>
           </w:tcPr>
           <w:p>
             <w:pPr>
@@ -4793,7 +5441,7 @@
         </w:tc>
         <w:tc>
           <w:tcPr>
-            <w:tcW w:w="0" w:type="auto"/>
+            <w:tcW w:w="3686" w:type="dxa"/>
             <w:vMerge/>
           </w:tcPr>
           <w:p>
@@ -4806,6 +5454,31 @@
                 <w:lang w:val="en-US"/>
               </w:rPr>
             </w:pPr>
+          </w:p>
+        </w:tc>
+        <w:tc>
+          <w:tcPr>
+            <w:tcW w:w="3060" w:type="dxa"/>
+          </w:tcPr>
+          <w:p>
+            <w:pPr>
+              <w:cnfStyle w:val="000000000000" w:firstRow="0" w:lastRow="0" w:firstColumn="0" w:lastColumn="0" w:oddVBand="0" w:evenVBand="0" w:oddHBand="0" w:evenHBand="0" w:firstRowFirstColumn="0" w:firstRowLastColumn="0" w:lastRowFirstColumn="0" w:lastRowLastColumn="0"/>
+              <w:rPr>
+                <w:rFonts w:ascii="Source Sans Pro Light" w:hAnsi="Source Sans Pro Light" w:cs="Liberation Mono"/>
+                <w:sz w:val="20"/>
+                <w:szCs w:val="20"/>
+                <w:lang w:val="en-US"/>
+              </w:rPr>
+            </w:pPr>
+            <w:r>
+              <w:rPr>
+                <w:rFonts w:ascii="Source Sans Pro Light" w:hAnsi="Source Sans Pro Light" w:cs="Liberation Mono"/>
+                <w:sz w:val="20"/>
+                <w:szCs w:val="20"/>
+                <w:lang w:val="en-US"/>
+              </w:rPr>
+              <w:t>`brm(family = cumulative())`</w:t>
+            </w:r>
           </w:p>
         </w:tc>
       </w:tr>
@@ -4813,7 +5486,7 @@
         <w:tc>
           <w:tcPr>
             <w:cnfStyle w:val="001000000000" w:firstRow="0" w:lastRow="0" w:firstColumn="1" w:lastColumn="0" w:oddVBand="0" w:evenVBand="0" w:oddHBand="0" w:evenHBand="0" w:firstRowFirstColumn="0" w:firstRowLastColumn="0" w:lastRowFirstColumn="0" w:lastRowLastColumn="0"/>
-            <w:tcW w:w="0" w:type="auto"/>
+            <w:tcW w:w="1075" w:type="dxa"/>
             <w:vMerge w:val="restart"/>
             <w:vAlign w:val="center"/>
           </w:tcPr>
@@ -4837,7 +5510,7 @@
         </w:tc>
         <w:tc>
           <w:tcPr>
-            <w:tcW w:w="0" w:type="auto"/>
+            <w:tcW w:w="1166" w:type="dxa"/>
             <w:vMerge w:val="restart"/>
             <w:vAlign w:val="center"/>
           </w:tcPr>
@@ -4860,7 +5533,7 @@
         </w:tc>
         <w:tc>
           <w:tcPr>
-            <w:tcW w:w="0" w:type="auto"/>
+            <w:tcW w:w="873" w:type="dxa"/>
             <w:vMerge w:val="restart"/>
             <w:vAlign w:val="center"/>
           </w:tcPr>
@@ -4890,7 +5563,7 @@
         </w:tc>
         <w:tc>
           <w:tcPr>
-            <w:tcW w:w="0" w:type="auto"/>
+            <w:tcW w:w="5528" w:type="dxa"/>
           </w:tcPr>
           <w:p>
             <w:pPr>
@@ -4955,7 +5628,6 @@
                 <w:sz w:val="20"/>
                 <w:lang w:val="en-US"/>
               </w:rPr>
-              <w:lastRenderedPageBreak/>
               <w:t>[`</w:t>
             </w:r>
             <w:r>
@@ -5090,7 +5762,7 @@
         </w:tc>
         <w:tc>
           <w:tcPr>
-            <w:tcW w:w="0" w:type="auto"/>
+            <w:tcW w:w="3686" w:type="dxa"/>
             <w:vMerge w:val="restart"/>
           </w:tcPr>
           <w:p>
@@ -5110,7 +5782,6 @@
                 <w:szCs w:val="20"/>
                 <w:lang w:val="en-US"/>
               </w:rPr>
-              <w:lastRenderedPageBreak/>
               <w:t>[UCLA](</w:t>
             </w:r>
             <w:r>
@@ -5131,6 +5802,22 @@
               </w:rPr>
               <w:t>)</w:t>
             </w:r>
+          </w:p>
+        </w:tc>
+        <w:tc>
+          <w:tcPr>
+            <w:tcW w:w="3060" w:type="dxa"/>
+          </w:tcPr>
+          <w:p>
+            <w:pPr>
+              <w:cnfStyle w:val="000000000000" w:firstRow="0" w:lastRow="0" w:firstColumn="0" w:lastColumn="0" w:oddVBand="0" w:evenVBand="0" w:oddHBand="0" w:evenHBand="0" w:firstRowFirstColumn="0" w:firstRowLastColumn="0" w:lastRowFirstColumn="0" w:lastRowLastColumn="0"/>
+              <w:rPr>
+                <w:rFonts w:ascii="Source Sans Pro Light" w:hAnsi="Source Sans Pro Light" w:cs="Liberation Mono"/>
+                <w:sz w:val="20"/>
+                <w:szCs w:val="20"/>
+                <w:lang w:val="en-US"/>
+              </w:rPr>
+            </w:pPr>
           </w:p>
         </w:tc>
       </w:tr>
@@ -5138,7 +5825,7 @@
         <w:tc>
           <w:tcPr>
             <w:cnfStyle w:val="001000000000" w:firstRow="0" w:lastRow="0" w:firstColumn="1" w:lastColumn="0" w:oddVBand="0" w:evenVBand="0" w:oddHBand="0" w:evenHBand="0" w:firstRowFirstColumn="0" w:firstRowLastColumn="0" w:lastRowFirstColumn="0" w:lastRowLastColumn="0"/>
-            <w:tcW w:w="0" w:type="auto"/>
+            <w:tcW w:w="1075" w:type="dxa"/>
             <w:vMerge/>
             <w:vAlign w:val="center"/>
           </w:tcPr>
@@ -5154,7 +5841,7 @@
         </w:tc>
         <w:tc>
           <w:tcPr>
-            <w:tcW w:w="0" w:type="auto"/>
+            <w:tcW w:w="1166" w:type="dxa"/>
             <w:vMerge/>
             <w:vAlign w:val="center"/>
           </w:tcPr>
@@ -5170,7 +5857,7 @@
         </w:tc>
         <w:tc>
           <w:tcPr>
-            <w:tcW w:w="0" w:type="auto"/>
+            <w:tcW w:w="873" w:type="dxa"/>
             <w:vMerge/>
             <w:vAlign w:val="center"/>
           </w:tcPr>
@@ -5186,7 +5873,7 @@
         </w:tc>
         <w:tc>
           <w:tcPr>
-            <w:tcW w:w="0" w:type="auto"/>
+            <w:tcW w:w="5528" w:type="dxa"/>
           </w:tcPr>
           <w:p>
             <w:pPr>
@@ -5337,7 +6024,7 @@
         </w:tc>
         <w:tc>
           <w:tcPr>
-            <w:tcW w:w="0" w:type="auto"/>
+            <w:tcW w:w="3686" w:type="dxa"/>
             <w:vMerge/>
           </w:tcPr>
           <w:p>
@@ -5350,6 +6037,49 @@
                 <w:lang w:val="en-US"/>
               </w:rPr>
             </w:pPr>
+          </w:p>
+        </w:tc>
+        <w:tc>
+          <w:tcPr>
+            <w:tcW w:w="3060" w:type="dxa"/>
+          </w:tcPr>
+          <w:p>
+            <w:pPr>
+              <w:cnfStyle w:val="000000000000" w:firstRow="0" w:lastRow="0" w:firstColumn="0" w:lastColumn="0" w:oddVBand="0" w:evenVBand="0" w:oddHBand="0" w:evenHBand="0" w:firstRowFirstColumn="0" w:firstRowLastColumn="0" w:lastRowFirstColumn="0" w:lastRowLastColumn="0"/>
+              <w:rPr>
+                <w:rFonts w:ascii="Source Sans Pro Light" w:hAnsi="Source Sans Pro Light" w:cs="Liberation Mono"/>
+                <w:sz w:val="20"/>
+                <w:szCs w:val="20"/>
+                <w:lang w:val="en-US"/>
+              </w:rPr>
+            </w:pPr>
+            <w:r>
+              <w:rPr>
+                <w:rFonts w:ascii="Source Sans Pro Light" w:hAnsi="Source Sans Pro Light" w:cs="Liberation Mono"/>
+                <w:sz w:val="20"/>
+                <w:szCs w:val="20"/>
+                <w:lang w:val="en-US"/>
+              </w:rPr>
+              <w:t xml:space="preserve">`brm(family = </w:t>
+            </w:r>
+            <w:r>
+              <w:rPr>
+                <w:rFonts w:ascii="Source Sans Pro Light" w:hAnsi="Source Sans Pro Light" w:cs="Liberation Mono"/>
+                <w:sz w:val="20"/>
+                <w:szCs w:val="20"/>
+                <w:lang w:val="en-US"/>
+              </w:rPr>
+              <w:t>multinomial</w:t>
+            </w:r>
+            <w:r>
+              <w:rPr>
+                <w:rFonts w:ascii="Source Sans Pro Light" w:hAnsi="Source Sans Pro Light" w:cs="Liberation Mono"/>
+                <w:sz w:val="20"/>
+                <w:szCs w:val="20"/>
+                <w:lang w:val="en-US"/>
+              </w:rPr>
+              <w:t>())`</w:t>
+            </w:r>
           </w:p>
         </w:tc>
       </w:tr>
@@ -5357,7 +6087,7 @@
         <w:tc>
           <w:tcPr>
             <w:cnfStyle w:val="001000000000" w:firstRow="0" w:lastRow="0" w:firstColumn="1" w:lastColumn="0" w:oddVBand="0" w:evenVBand="0" w:oddHBand="0" w:evenHBand="0" w:firstRowFirstColumn="0" w:firstRowLastColumn="0" w:lastRowFirstColumn="0" w:lastRowLastColumn="0"/>
-            <w:tcW w:w="0" w:type="auto"/>
+            <w:tcW w:w="1075" w:type="dxa"/>
             <w:vMerge w:val="restart"/>
             <w:vAlign w:val="center"/>
           </w:tcPr>
@@ -5389,7 +6119,7 @@
         </w:tc>
         <w:tc>
           <w:tcPr>
-            <w:tcW w:w="0" w:type="auto"/>
+            <w:tcW w:w="1166" w:type="dxa"/>
             <w:vMerge w:val="restart"/>
             <w:vAlign w:val="center"/>
           </w:tcPr>
@@ -5412,7 +6142,7 @@
         </w:tc>
         <w:tc>
           <w:tcPr>
-            <w:tcW w:w="0" w:type="auto"/>
+            <w:tcW w:w="873" w:type="dxa"/>
             <w:vMerge w:val="restart"/>
             <w:vAlign w:val="center"/>
           </w:tcPr>
@@ -5442,7 +6172,7 @@
         </w:tc>
         <w:tc>
           <w:tcPr>
-            <w:tcW w:w="0" w:type="auto"/>
+            <w:tcW w:w="5528" w:type="dxa"/>
           </w:tcPr>
           <w:p>
             <w:pPr>
@@ -5513,7 +6243,7 @@
         </w:tc>
         <w:tc>
           <w:tcPr>
-            <w:tcW w:w="0" w:type="auto"/>
+            <w:tcW w:w="3686" w:type="dxa"/>
           </w:tcPr>
           <w:p>
             <w:pPr>
@@ -5558,6 +6288,22 @@
               </w:rPr>
               <w:t>)</w:t>
             </w:r>
+          </w:p>
+        </w:tc>
+        <w:tc>
+          <w:tcPr>
+            <w:tcW w:w="3060" w:type="dxa"/>
+          </w:tcPr>
+          <w:p>
+            <w:pPr>
+              <w:cnfStyle w:val="000000000000" w:firstRow="0" w:lastRow="0" w:firstColumn="0" w:lastColumn="0" w:oddVBand="0" w:evenVBand="0" w:oddHBand="0" w:evenHBand="0" w:firstRowFirstColumn="0" w:firstRowLastColumn="0" w:lastRowFirstColumn="0" w:lastRowLastColumn="0"/>
+              <w:rPr>
+                <w:rFonts w:ascii="Source Sans Pro Light" w:hAnsi="Source Sans Pro Light" w:cs="Liberation Mono"/>
+                <w:sz w:val="20"/>
+                <w:szCs w:val="20"/>
+                <w:lang w:val="en-US"/>
+              </w:rPr>
+            </w:pPr>
           </w:p>
         </w:tc>
       </w:tr>
@@ -5565,7 +6311,7 @@
         <w:tc>
           <w:tcPr>
             <w:cnfStyle w:val="001000000000" w:firstRow="0" w:lastRow="0" w:firstColumn="1" w:lastColumn="0" w:oddVBand="0" w:evenVBand="0" w:oddHBand="0" w:evenHBand="0" w:firstRowFirstColumn="0" w:firstRowLastColumn="0" w:lastRowFirstColumn="0" w:lastRowLastColumn="0"/>
-            <w:tcW w:w="0" w:type="auto"/>
+            <w:tcW w:w="1075" w:type="dxa"/>
             <w:vMerge/>
             <w:vAlign w:val="center"/>
           </w:tcPr>
@@ -5581,7 +6327,7 @@
         </w:tc>
         <w:tc>
           <w:tcPr>
-            <w:tcW w:w="0" w:type="auto"/>
+            <w:tcW w:w="1166" w:type="dxa"/>
             <w:vMerge/>
             <w:vAlign w:val="center"/>
           </w:tcPr>
@@ -5597,7 +6343,7 @@
         </w:tc>
         <w:tc>
           <w:tcPr>
-            <w:tcW w:w="0" w:type="auto"/>
+            <w:tcW w:w="873" w:type="dxa"/>
             <w:vMerge/>
             <w:vAlign w:val="center"/>
           </w:tcPr>
@@ -5613,7 +6359,7 @@
         </w:tc>
         <w:tc>
           <w:tcPr>
-            <w:tcW w:w="0" w:type="auto"/>
+            <w:tcW w:w="5528" w:type="dxa"/>
           </w:tcPr>
           <w:p>
             <w:pPr>
@@ -5676,18 +6422,126 @@
         </w:tc>
         <w:tc>
           <w:tcPr>
-            <w:tcW w:w="0" w:type="auto"/>
-          </w:tcPr>
-          <w:p>
-            <w:pPr>
-              <w:cnfStyle w:val="000000000000" w:firstRow="0" w:lastRow="0" w:firstColumn="0" w:lastColumn="0" w:oddVBand="0" w:evenVBand="0" w:oddHBand="0" w:evenHBand="0" w:firstRowFirstColumn="0" w:firstRowLastColumn="0" w:lastRowFirstColumn="0" w:lastRowLastColumn="0"/>
-              <w:rPr>
-                <w:rFonts w:ascii="Source Sans Pro Light" w:hAnsi="Source Sans Pro Light" w:cs="Liberation Mono"/>
-                <w:sz w:val="20"/>
-                <w:szCs w:val="20"/>
-                <w:lang w:val="en-US"/>
-              </w:rPr>
-            </w:pPr>
+            <w:tcW w:w="3686" w:type="dxa"/>
+          </w:tcPr>
+          <w:p>
+            <w:pPr>
+              <w:cnfStyle w:val="000000000000" w:firstRow="0" w:lastRow="0" w:firstColumn="0" w:lastColumn="0" w:oddVBand="0" w:evenVBand="0" w:oddHBand="0" w:evenHBand="0" w:firstRowFirstColumn="0" w:firstRowLastColumn="0" w:lastRowFirstColumn="0" w:lastRowLastColumn="0"/>
+              <w:rPr>
+                <w:rFonts w:ascii="Source Sans Pro Light" w:hAnsi="Source Sans Pro Light" w:cs="Liberation Mono"/>
+                <w:sz w:val="20"/>
+                <w:szCs w:val="20"/>
+                <w:lang w:val="en-US"/>
+              </w:rPr>
+            </w:pPr>
+          </w:p>
+        </w:tc>
+        <w:tc>
+          <w:tcPr>
+            <w:tcW w:w="3060" w:type="dxa"/>
+          </w:tcPr>
+          <w:p>
+            <w:pPr>
+              <w:cnfStyle w:val="000000000000" w:firstRow="0" w:lastRow="0" w:firstColumn="0" w:lastColumn="0" w:oddVBand="0" w:evenVBand="0" w:oddHBand="0" w:evenHBand="0" w:firstRowFirstColumn="0" w:firstRowLastColumn="0" w:lastRowFirstColumn="0" w:lastRowLastColumn="0"/>
+              <w:rPr>
+                <w:rFonts w:ascii="Source Sans Pro Light" w:hAnsi="Source Sans Pro Light" w:cs="Liberation Mono"/>
+                <w:sz w:val="20"/>
+                <w:szCs w:val="20"/>
+                <w:lang w:val="en-US"/>
+              </w:rPr>
+            </w:pPr>
+            <w:r>
+              <w:rPr>
+                <w:rFonts w:ascii="Source Sans Pro Light" w:hAnsi="Source Sans Pro Light" w:cs="Liberation Mono"/>
+                <w:sz w:val="20"/>
+                <w:szCs w:val="20"/>
+                <w:lang w:val="en-US"/>
+              </w:rPr>
+              <w:t xml:space="preserve">`brm(family = </w:t>
+            </w:r>
+            <w:r>
+              <w:rPr>
+                <w:rFonts w:ascii="Source Sans Pro Light" w:hAnsi="Source Sans Pro Light" w:cs="Liberation Mono"/>
+                <w:sz w:val="20"/>
+                <w:szCs w:val="20"/>
+                <w:lang w:val="en-US"/>
+              </w:rPr>
+              <w:t>Gamma</w:t>
+            </w:r>
+            <w:r>
+              <w:rPr>
+                <w:rFonts w:ascii="Source Sans Pro Light" w:hAnsi="Source Sans Pro Light" w:cs="Liberation Mono"/>
+                <w:sz w:val="20"/>
+                <w:szCs w:val="20"/>
+                <w:lang w:val="en-US"/>
+              </w:rPr>
+              <w:t>())`</w:t>
+            </w:r>
+            <w:r>
+              <w:rPr>
+                <w:rFonts w:ascii="Source Sans Pro Light" w:hAnsi="Source Sans Pro Light" w:cs="Liberation Mono"/>
+                <w:sz w:val="20"/>
+                <w:szCs w:val="20"/>
+                <w:lang w:val="en-US"/>
+              </w:rPr>
+              <w:t xml:space="preserve">, </w:t>
+            </w:r>
+          </w:p>
+          <w:p>
+            <w:pPr>
+              <w:cnfStyle w:val="000000000000" w:firstRow="0" w:lastRow="0" w:firstColumn="0" w:lastColumn="0" w:oddVBand="0" w:evenVBand="0" w:oddHBand="0" w:evenHBand="0" w:firstRowFirstColumn="0" w:firstRowLastColumn="0" w:lastRowFirstColumn="0" w:lastRowLastColumn="0"/>
+              <w:rPr>
+                <w:rFonts w:ascii="Source Sans Pro Light" w:hAnsi="Source Sans Pro Light" w:cs="Liberation Mono"/>
+                <w:sz w:val="20"/>
+                <w:szCs w:val="20"/>
+                <w:lang w:val="en-US"/>
+              </w:rPr>
+            </w:pPr>
+            <w:r>
+              <w:rPr>
+                <w:rFonts w:ascii="Source Sans Pro Light" w:hAnsi="Source Sans Pro Light" w:cs="Liberation Mono"/>
+                <w:sz w:val="20"/>
+                <w:szCs w:val="20"/>
+                <w:lang w:val="en-US"/>
+              </w:rPr>
+              <w:t>But see also [</w:t>
+            </w:r>
+            <w:r>
+              <w:rPr>
+                <w:rFonts w:ascii="Source Sans Pro Light" w:hAnsi="Source Sans Pro Light" w:cs="Liberation Mono"/>
+                <w:sz w:val="20"/>
+                <w:szCs w:val="20"/>
+                <w:lang w:val="en-US"/>
+              </w:rPr>
+              <w:t>Reaction time distributions</w:t>
+            </w:r>
+            <w:r>
+              <w:rPr>
+                <w:rFonts w:ascii="Source Sans Pro Light" w:hAnsi="Source Sans Pro Light" w:cs="Liberation Mono"/>
+                <w:sz w:val="20"/>
+                <w:szCs w:val="20"/>
+                <w:lang w:val="en-US"/>
+              </w:rPr>
+              <w:t xml:space="preserve"> in `brms`](</w:t>
+            </w:r>
+            <w:r>
+              <w:rPr>
+                <w:rFonts w:ascii="Source Sans Pro Light" w:hAnsi="Source Sans Pro Light" w:cs="Liberation Mono"/>
+                <w:sz w:val="20"/>
+                <w:szCs w:val="20"/>
+                <w:lang w:val="en-US"/>
+              </w:rPr>
+              <w:t>https://lindeloev.github.io/shiny-rt/</w:t>
+            </w:r>
+            <w:r>
+              <w:rPr>
+                <w:rFonts w:ascii="Source Sans Pro Light" w:hAnsi="Source Sans Pro Light" w:cs="Liberation Mono"/>
+                <w:sz w:val="20"/>
+                <w:szCs w:val="20"/>
+                <w:lang w:val="en-US"/>
+              </w:rPr>
+              <w:t>)</w:t>
+            </w:r>
           </w:p>
         </w:tc>
       </w:tr>
@@ -5698,7 +6552,7 @@
         <w:tc>
           <w:tcPr>
             <w:cnfStyle w:val="001000000000" w:firstRow="0" w:lastRow="0" w:firstColumn="1" w:lastColumn="0" w:oddVBand="0" w:evenVBand="0" w:oddHBand="0" w:evenHBand="0" w:firstRowFirstColumn="0" w:firstRowLastColumn="0" w:lastRowFirstColumn="0" w:lastRowLastColumn="0"/>
-            <w:tcW w:w="0" w:type="auto"/>
+            <w:tcW w:w="1075" w:type="dxa"/>
             <w:vMerge w:val="restart"/>
             <w:vAlign w:val="center"/>
           </w:tcPr>
@@ -5737,7 +6591,7 @@
         </w:tc>
         <w:tc>
           <w:tcPr>
-            <w:tcW w:w="0" w:type="auto"/>
+            <w:tcW w:w="1166" w:type="dxa"/>
             <w:vMerge w:val="restart"/>
             <w:vAlign w:val="center"/>
           </w:tcPr>
@@ -5774,7 +6628,7 @@
         </w:tc>
         <w:tc>
           <w:tcPr>
-            <w:tcW w:w="0" w:type="auto"/>
+            <w:tcW w:w="873" w:type="dxa"/>
             <w:vMerge w:val="restart"/>
             <w:vAlign w:val="center"/>
           </w:tcPr>
@@ -5797,7 +6651,7 @@
         </w:tc>
         <w:tc>
           <w:tcPr>
-            <w:tcW w:w="0" w:type="auto"/>
+            <w:tcW w:w="5528" w:type="dxa"/>
           </w:tcPr>
           <w:p>
             <w:pPr>
@@ -5852,7 +6706,7 @@
         </w:tc>
         <w:tc>
           <w:tcPr>
-            <w:tcW w:w="0" w:type="auto"/>
+            <w:tcW w:w="3686" w:type="dxa"/>
             <w:vMerge w:val="restart"/>
           </w:tcPr>
           <w:p>
@@ -5892,6 +6746,22 @@
               </w:rPr>
               <w:t>)</w:t>
             </w:r>
+          </w:p>
+        </w:tc>
+        <w:tc>
+          <w:tcPr>
+            <w:tcW w:w="3060" w:type="dxa"/>
+          </w:tcPr>
+          <w:p>
+            <w:pPr>
+              <w:cnfStyle w:val="000000000000" w:firstRow="0" w:lastRow="0" w:firstColumn="0" w:lastColumn="0" w:oddVBand="0" w:evenVBand="0" w:oddHBand="0" w:evenHBand="0" w:firstRowFirstColumn="0" w:firstRowLastColumn="0" w:lastRowFirstColumn="0" w:lastRowLastColumn="0"/>
+              <w:rPr>
+                <w:rFonts w:ascii="Source Sans Pro Light" w:hAnsi="Source Sans Pro Light" w:cs="Liberation Mono"/>
+                <w:sz w:val="20"/>
+                <w:szCs w:val="20"/>
+                <w:lang w:val="en-US"/>
+              </w:rPr>
+            </w:pPr>
           </w:p>
         </w:tc>
       </w:tr>
@@ -5902,7 +6772,7 @@
         <w:tc>
           <w:tcPr>
             <w:cnfStyle w:val="001000000000" w:firstRow="0" w:lastRow="0" w:firstColumn="1" w:lastColumn="0" w:oddVBand="0" w:evenVBand="0" w:oddHBand="0" w:evenHBand="0" w:firstRowFirstColumn="0" w:firstRowLastColumn="0" w:lastRowFirstColumn="0" w:lastRowLastColumn="0"/>
-            <w:tcW w:w="0" w:type="auto"/>
+            <w:tcW w:w="1075" w:type="dxa"/>
             <w:vMerge/>
             <w:vAlign w:val="center"/>
           </w:tcPr>
@@ -5917,7 +6787,7 @@
         </w:tc>
         <w:tc>
           <w:tcPr>
-            <w:tcW w:w="0" w:type="auto"/>
+            <w:tcW w:w="1166" w:type="dxa"/>
             <w:vMerge/>
             <w:vAlign w:val="center"/>
           </w:tcPr>
@@ -5933,7 +6803,7 @@
         </w:tc>
         <w:tc>
           <w:tcPr>
-            <w:tcW w:w="0" w:type="auto"/>
+            <w:tcW w:w="873" w:type="dxa"/>
             <w:vMerge/>
             <w:vAlign w:val="center"/>
           </w:tcPr>
@@ -5949,7 +6819,7 @@
         </w:tc>
         <w:tc>
           <w:tcPr>
-            <w:tcW w:w="0" w:type="auto"/>
+            <w:tcW w:w="5528" w:type="dxa"/>
           </w:tcPr>
           <w:p>
             <w:pPr>
@@ -5982,15 +6852,7 @@
                 <w:sz w:val="20"/>
                 <w:lang w:val="en-US"/>
               </w:rPr>
-              <w:t>m)</w:t>
-            </w:r>
-            <w:r>
-              <w:rPr>
-                <w:rFonts w:ascii="Liberation Mono" w:hAnsi="Liberation Mono" w:cs="Liberation Mono"/>
-                <w:sz w:val="20"/>
-                <w:lang w:val="en-US"/>
-              </w:rPr>
-              <w:t xml:space="preserve">, </w:t>
+              <w:t xml:space="preserve">m), </w:t>
             </w:r>
             <w:r>
               <w:rPr>
@@ -6036,8 +6898,24 @@
         </w:tc>
         <w:tc>
           <w:tcPr>
-            <w:tcW w:w="0" w:type="auto"/>
+            <w:tcW w:w="3686" w:type="dxa"/>
             <w:vMerge/>
+          </w:tcPr>
+          <w:p>
+            <w:pPr>
+              <w:cnfStyle w:val="000000000000" w:firstRow="0" w:lastRow="0" w:firstColumn="0" w:lastColumn="0" w:oddVBand="0" w:evenVBand="0" w:oddHBand="0" w:evenHBand="0" w:firstRowFirstColumn="0" w:firstRowLastColumn="0" w:lastRowFirstColumn="0" w:lastRowLastColumn="0"/>
+              <w:rPr>
+                <w:rFonts w:ascii="Source Sans Pro Light" w:hAnsi="Source Sans Pro Light" w:cs="Liberation Mono"/>
+                <w:sz w:val="20"/>
+                <w:szCs w:val="20"/>
+                <w:lang w:val="en-US"/>
+              </w:rPr>
+            </w:pPr>
+          </w:p>
+        </w:tc>
+        <w:tc>
+          <w:tcPr>
+            <w:tcW w:w="3060" w:type="dxa"/>
           </w:tcPr>
           <w:p>
             <w:pPr>
@@ -6059,7 +6937,7 @@
         <w:tc>
           <w:tcPr>
             <w:cnfStyle w:val="001000000000" w:firstRow="0" w:lastRow="0" w:firstColumn="1" w:lastColumn="0" w:oddVBand="0" w:evenVBand="0" w:oddHBand="0" w:evenHBand="0" w:firstRowFirstColumn="0" w:firstRowLastColumn="0" w:lastRowFirstColumn="0" w:lastRowLastColumn="0"/>
-            <w:tcW w:w="0" w:type="auto"/>
+            <w:tcW w:w="1075" w:type="dxa"/>
             <w:vMerge w:val="restart"/>
             <w:vAlign w:val="center"/>
           </w:tcPr>
@@ -6076,6 +6954,7 @@
                 <w:b w:val="0"/>
                 <w:lang w:val="en-US"/>
               </w:rPr>
+              <w:lastRenderedPageBreak/>
               <w:t>(Semi-)</w:t>
             </w:r>
             <w:r>
@@ -6084,7 +6963,7 @@
                 <w:b w:val="0"/>
                 <w:lang w:val="en-US"/>
               </w:rPr>
-              <w:t xml:space="preserve">Continuous, (right) skewed, </w:t>
+              <w:t>Continuous, (right) skewed, probably with spike at zero</w:t>
             </w:r>
             <w:r>
               <w:rPr>
@@ -6092,22 +6971,13 @@
                 <w:b w:val="0"/>
                 <w:lang w:val="en-US"/>
               </w:rPr>
-              <w:lastRenderedPageBreak/>
-              <w:t>probably with spike at zero</w:t>
-            </w:r>
-            <w:r>
-              <w:rPr>
-                <w:rFonts w:ascii="Source Sans Pro Light" w:hAnsi="Source Sans Pro Light" w:cs="Open Sans Light"/>
-                <w:b w:val="0"/>
-                <w:lang w:val="en-US"/>
-              </w:rPr>
               <w:t xml:space="preserve"> (zero-inlfated)</w:t>
             </w:r>
           </w:p>
         </w:tc>
         <w:tc>
           <w:tcPr>
-            <w:tcW w:w="0" w:type="auto"/>
+            <w:tcW w:w="1166" w:type="dxa"/>
             <w:vMerge w:val="restart"/>
             <w:vAlign w:val="center"/>
           </w:tcPr>
@@ -6124,22 +6994,13 @@
                 <w:rFonts w:ascii="Source Sans Pro Light" w:hAnsi="Source Sans Pro Light" w:cs="Open Sans Light"/>
                 <w:lang w:val="en-GB"/>
               </w:rPr>
-              <w:lastRenderedPageBreak/>
-              <w:t xml:space="preserve">Normal distribution, but negative values are </w:t>
-            </w:r>
-            <w:r>
-              <w:rPr>
-                <w:rFonts w:ascii="Source Sans Pro Light" w:hAnsi="Source Sans Pro Light" w:cs="Open Sans Light"/>
-                <w:lang w:val="en-GB"/>
-              </w:rPr>
-              <w:lastRenderedPageBreak/>
-              <w:t>censored and stacked on zero</w:t>
-            </w:r>
-          </w:p>
-        </w:tc>
-        <w:tc>
-          <w:tcPr>
-            <w:tcW w:w="0" w:type="auto"/>
+              <w:t>Normal distribution, but negative values are censored and stacked on zero</w:t>
+            </w:r>
+          </w:p>
+        </w:tc>
+        <w:tc>
+          <w:tcPr>
+            <w:tcW w:w="873" w:type="dxa"/>
             <w:vMerge w:val="restart"/>
             <w:vAlign w:val="center"/>
           </w:tcPr>
@@ -6156,14 +7017,13 @@
                 <w:rFonts w:ascii="Source Sans Pro Light" w:hAnsi="Source Sans Pro Light" w:cs="Open Sans Light"/>
                 <w:lang w:val="en-US"/>
               </w:rPr>
-              <w:lastRenderedPageBreak/>
               <w:t>Tobit</w:t>
             </w:r>
           </w:p>
         </w:tc>
         <w:tc>
           <w:tcPr>
-            <w:tcW w:w="0" w:type="auto"/>
+            <w:tcW w:w="5528" w:type="dxa"/>
           </w:tcPr>
           <w:p>
             <w:pPr>
@@ -6218,8 +7078,24 @@
         </w:tc>
         <w:tc>
           <w:tcPr>
-            <w:tcW w:w="0" w:type="auto"/>
+            <w:tcW w:w="3686" w:type="dxa"/>
             <w:vMerge w:val="restart"/>
+          </w:tcPr>
+          <w:p>
+            <w:pPr>
+              <w:cnfStyle w:val="000000000000" w:firstRow="0" w:lastRow="0" w:firstColumn="0" w:lastColumn="0" w:oddVBand="0" w:evenVBand="0" w:oddHBand="0" w:evenHBand="0" w:firstRowFirstColumn="0" w:firstRowLastColumn="0" w:lastRowFirstColumn="0" w:lastRowLastColumn="0"/>
+              <w:rPr>
+                <w:rFonts w:ascii="Source Sans Pro Light" w:hAnsi="Source Sans Pro Light" w:cs="Liberation Mono"/>
+                <w:sz w:val="20"/>
+                <w:szCs w:val="20"/>
+                <w:lang w:val="en-US"/>
+              </w:rPr>
+            </w:pPr>
+          </w:p>
+        </w:tc>
+        <w:tc>
+          <w:tcPr>
+            <w:tcW w:w="3060" w:type="dxa"/>
           </w:tcPr>
           <w:p>
             <w:pPr>
@@ -6241,7 +7117,7 @@
         <w:tc>
           <w:tcPr>
             <w:cnfStyle w:val="001000000000" w:firstRow="0" w:lastRow="0" w:firstColumn="1" w:lastColumn="0" w:oddVBand="0" w:evenVBand="0" w:oddHBand="0" w:evenHBand="0" w:firstRowFirstColumn="0" w:firstRowLastColumn="0" w:lastRowFirstColumn="0" w:lastRowLastColumn="0"/>
-            <w:tcW w:w="0" w:type="auto"/>
+            <w:tcW w:w="1075" w:type="dxa"/>
             <w:vMerge/>
             <w:vAlign w:val="center"/>
           </w:tcPr>
@@ -6257,7 +7133,7 @@
         </w:tc>
         <w:tc>
           <w:tcPr>
-            <w:tcW w:w="0" w:type="auto"/>
+            <w:tcW w:w="1166" w:type="dxa"/>
             <w:vMerge/>
             <w:vAlign w:val="center"/>
           </w:tcPr>
@@ -6273,7 +7149,7 @@
         </w:tc>
         <w:tc>
           <w:tcPr>
-            <w:tcW w:w="0" w:type="auto"/>
+            <w:tcW w:w="873" w:type="dxa"/>
             <w:vMerge/>
             <w:vAlign w:val="center"/>
           </w:tcPr>
@@ -6289,7 +7165,7 @@
         </w:tc>
         <w:tc>
           <w:tcPr>
-            <w:tcW w:w="0" w:type="auto"/>
+            <w:tcW w:w="5528" w:type="dxa"/>
           </w:tcPr>
           <w:p>
             <w:pPr>
@@ -6344,7 +7220,7 @@
         </w:tc>
         <w:tc>
           <w:tcPr>
-            <w:tcW w:w="0" w:type="auto"/>
+            <w:tcW w:w="3686" w:type="dxa"/>
             <w:vMerge/>
           </w:tcPr>
           <w:p>
@@ -6357,6 +7233,85 @@
                 <w:lang w:val="en-US"/>
               </w:rPr>
             </w:pPr>
+          </w:p>
+        </w:tc>
+        <w:tc>
+          <w:tcPr>
+            <w:tcW w:w="3060" w:type="dxa"/>
+          </w:tcPr>
+          <w:p>
+            <w:pPr>
+              <w:cnfStyle w:val="000000000000" w:firstRow="0" w:lastRow="0" w:firstColumn="0" w:lastColumn="0" w:oddVBand="0" w:evenVBand="0" w:oddHBand="0" w:evenHBand="0" w:firstRowFirstColumn="0" w:firstRowLastColumn="0" w:lastRowFirstColumn="0" w:lastRowLastColumn="0"/>
+              <w:rPr>
+                <w:rFonts w:ascii="Source Sans Pro Light" w:hAnsi="Source Sans Pro Light" w:cs="Liberation Mono"/>
+                <w:sz w:val="20"/>
+                <w:szCs w:val="20"/>
+                <w:lang w:val="en-US"/>
+              </w:rPr>
+            </w:pPr>
+            <w:r>
+              <w:rPr>
+                <w:rFonts w:ascii="Source Sans Pro Light" w:hAnsi="Source Sans Pro Light" w:cs="Liberation Mono"/>
+                <w:sz w:val="20"/>
+                <w:szCs w:val="20"/>
+                <w:lang w:val="en-US"/>
+              </w:rPr>
+              <w:t>`brm(</w:t>
+            </w:r>
+            <w:r>
+              <w:rPr>
+                <w:rFonts w:ascii="Source Sans Pro Light" w:hAnsi="Source Sans Pro Light" w:cs="Liberation Mono"/>
+                <w:sz w:val="20"/>
+                <w:szCs w:val="20"/>
+                <w:lang w:val="en-US"/>
+              </w:rPr>
+              <w:t xml:space="preserve">y | </w:t>
+            </w:r>
+            <w:r>
+              <w:rPr>
+                <w:rFonts w:ascii="Source Sans Pro Light" w:hAnsi="Source Sans Pro Light" w:cs="Liberation Mono"/>
+                <w:sz w:val="20"/>
+                <w:szCs w:val="20"/>
+                <w:lang w:val="en-US"/>
+              </w:rPr>
+              <w:t>cens</w:t>
+            </w:r>
+            <w:r>
+              <w:rPr>
+                <w:rFonts w:ascii="Source Sans Pro Light" w:hAnsi="Source Sans Pro Light" w:cs="Liberation Mono"/>
+                <w:sz w:val="20"/>
+                <w:szCs w:val="20"/>
+                <w:lang w:val="en-US"/>
+              </w:rPr>
+              <w:t xml:space="preserve">(), </w:t>
+            </w:r>
+            <w:r>
+              <w:rPr>
+                <w:rFonts w:ascii="Source Sans Pro Light" w:hAnsi="Source Sans Pro Light" w:cs="Liberation Mono"/>
+                <w:sz w:val="20"/>
+                <w:szCs w:val="20"/>
+                <w:lang w:val="en-US"/>
+              </w:rPr>
+              <w:t xml:space="preserve">family = </w:t>
+            </w:r>
+            <w:r>
+              <w:rPr>
+                <w:rFonts w:ascii="Source Sans Pro Light" w:hAnsi="Source Sans Pro Light" w:cs="Liberation Mono"/>
+                <w:sz w:val="20"/>
+                <w:szCs w:val="20"/>
+                <w:lang w:val="en-US"/>
+              </w:rPr>
+              <w:t>gaussian</w:t>
+            </w:r>
+            <w:r>
+              <w:rPr>
+                <w:rFonts w:ascii="Source Sans Pro Light" w:hAnsi="Source Sans Pro Light" w:cs="Liberation Mono"/>
+                <w:sz w:val="20"/>
+                <w:szCs w:val="20"/>
+                <w:lang w:val="en-US"/>
+              </w:rPr>
+              <w:t>())`</w:t>
+            </w:r>
           </w:p>
         </w:tc>
       </w:tr>
@@ -6364,7 +7319,7 @@
         <w:tc>
           <w:tcPr>
             <w:cnfStyle w:val="001000000000" w:firstRow="0" w:lastRow="0" w:firstColumn="1" w:lastColumn="0" w:oddVBand="0" w:evenVBand="0" w:oddHBand="0" w:evenHBand="0" w:firstRowFirstColumn="0" w:firstRowLastColumn="0" w:lastRowFirstColumn="0" w:lastRowLastColumn="0"/>
-            <w:tcW w:w="0" w:type="auto"/>
+            <w:tcW w:w="1075" w:type="dxa"/>
             <w:vAlign w:val="center"/>
           </w:tcPr>
           <w:p>
@@ -6387,22 +7342,22 @@
         </w:tc>
         <w:tc>
           <w:tcPr>
-            <w:tcW w:w="0" w:type="auto"/>
-            <w:vAlign w:val="center"/>
-          </w:tcPr>
-          <w:p>
-            <w:pPr>
-              <w:cnfStyle w:val="000000000000" w:firstRow="0" w:lastRow="0" w:firstColumn="0" w:lastColumn="0" w:oddVBand="0" w:evenVBand="0" w:oddHBand="0" w:evenHBand="0" w:firstRowFirstColumn="0" w:firstRowLastColumn="0" w:lastRowFirstColumn="0" w:lastRowLastColumn="0"/>
-              <w:rPr>
-                <w:rFonts w:ascii="Source Sans Pro Light" w:hAnsi="Source Sans Pro Light" w:cs="Open Sans Light"/>
-                <w:lang w:val="en-GB"/>
-              </w:rPr>
-            </w:pPr>
-          </w:p>
-        </w:tc>
-        <w:tc>
-          <w:tcPr>
-            <w:tcW w:w="0" w:type="auto"/>
+            <w:tcW w:w="1166" w:type="dxa"/>
+            <w:vAlign w:val="center"/>
+          </w:tcPr>
+          <w:p>
+            <w:pPr>
+              <w:cnfStyle w:val="000000000000" w:firstRow="0" w:lastRow="0" w:firstColumn="0" w:lastColumn="0" w:oddVBand="0" w:evenVBand="0" w:oddHBand="0" w:evenHBand="0" w:firstRowFirstColumn="0" w:firstRowLastColumn="0" w:lastRowFirstColumn="0" w:lastRowLastColumn="0"/>
+              <w:rPr>
+                <w:rFonts w:ascii="Source Sans Pro Light" w:hAnsi="Source Sans Pro Light" w:cs="Open Sans Light"/>
+                <w:lang w:val="en-GB"/>
+              </w:rPr>
+            </w:pPr>
+          </w:p>
+        </w:tc>
+        <w:tc>
+          <w:tcPr>
+            <w:tcW w:w="873" w:type="dxa"/>
             <w:vAlign w:val="center"/>
           </w:tcPr>
           <w:p>
@@ -6431,7 +7386,7 @@
         </w:tc>
         <w:tc>
           <w:tcPr>
-            <w:tcW w:w="0" w:type="auto"/>
+            <w:tcW w:w="5528" w:type="dxa"/>
           </w:tcPr>
           <w:p>
             <w:pPr>
@@ -6550,7 +7505,7 @@
         </w:tc>
         <w:tc>
           <w:tcPr>
-            <w:tcW w:w="0" w:type="auto"/>
+            <w:tcW w:w="3686" w:type="dxa"/>
           </w:tcPr>
           <w:p>
             <w:pPr>
@@ -6615,6 +7570,67 @@
                 <w:lang w:val="en-US"/>
               </w:rPr>
               <w:t>)</w:t>
+            </w:r>
+          </w:p>
+        </w:tc>
+        <w:tc>
+          <w:tcPr>
+            <w:tcW w:w="3060" w:type="dxa"/>
+          </w:tcPr>
+          <w:p>
+            <w:pPr>
+              <w:cnfStyle w:val="000000000000" w:firstRow="0" w:lastRow="0" w:firstColumn="0" w:lastColumn="0" w:oddVBand="0" w:evenVBand="0" w:oddHBand="0" w:evenHBand="0" w:firstRowFirstColumn="0" w:firstRowLastColumn="0" w:lastRowFirstColumn="0" w:lastRowLastColumn="0"/>
+              <w:rPr>
+                <w:rFonts w:ascii="Source Sans Pro Light" w:hAnsi="Source Sans Pro Light" w:cs="Liberation Mono"/>
+                <w:sz w:val="20"/>
+                <w:szCs w:val="20"/>
+                <w:lang w:val="en-US"/>
+              </w:rPr>
+            </w:pPr>
+            <w:r>
+              <w:rPr>
+                <w:rFonts w:ascii="Source Sans Pro Light" w:hAnsi="Source Sans Pro Light" w:cs="Liberation Mono"/>
+                <w:sz w:val="20"/>
+                <w:szCs w:val="20"/>
+                <w:lang w:val="en-US"/>
+              </w:rPr>
+              <w:t>`brm(</w:t>
+            </w:r>
+            <w:r>
+              <w:rPr>
+                <w:rFonts w:ascii="Source Sans Pro Light" w:hAnsi="Source Sans Pro Light" w:cs="Liberation Mono"/>
+                <w:sz w:val="20"/>
+                <w:szCs w:val="20"/>
+                <w:lang w:val="en-US"/>
+              </w:rPr>
+              <w:t xml:space="preserve">y | trunc(), </w:t>
+            </w:r>
+            <w:r>
+              <w:rPr>
+                <w:rFonts w:ascii="Source Sans Pro Light" w:hAnsi="Source Sans Pro Light" w:cs="Liberation Mono"/>
+                <w:sz w:val="20"/>
+                <w:szCs w:val="20"/>
+                <w:lang w:val="en-US"/>
+              </w:rPr>
+              <w:t xml:space="preserve">family = </w:t>
+            </w:r>
+            <w:r>
+              <w:rPr>
+                <w:rFonts w:ascii="Source Sans Pro Light" w:hAnsi="Source Sans Pro Light" w:cs="Liberation Mono"/>
+                <w:sz w:val="20"/>
+                <w:szCs w:val="20"/>
+                <w:lang w:val="en-US"/>
+              </w:rPr>
+              <w:t>gaussian</w:t>
+            </w:r>
+            <w:r>
+              <w:rPr>
+                <w:rFonts w:ascii="Source Sans Pro Light" w:hAnsi="Source Sans Pro Light" w:cs="Liberation Mono"/>
+                <w:sz w:val="20"/>
+                <w:szCs w:val="20"/>
+                <w:lang w:val="en-US"/>
+              </w:rPr>
+              <w:t>())`</w:t>
             </w:r>
           </w:p>
         </w:tc>
@@ -6623,7 +7639,7 @@
         <w:tc>
           <w:tcPr>
             <w:cnfStyle w:val="001000000000" w:firstRow="0" w:lastRow="0" w:firstColumn="1" w:lastColumn="0" w:oddVBand="0" w:evenVBand="0" w:oddHBand="0" w:evenHBand="0" w:firstRowFirstColumn="0" w:firstRowLastColumn="0" w:lastRowFirstColumn="0" w:lastRowLastColumn="0"/>
-            <w:tcW w:w="0" w:type="auto"/>
+            <w:tcW w:w="1075" w:type="dxa"/>
             <w:vAlign w:val="center"/>
           </w:tcPr>
           <w:p>
@@ -6648,7 +7664,7 @@
         </w:tc>
         <w:tc>
           <w:tcPr>
-            <w:tcW w:w="0" w:type="auto"/>
+            <w:tcW w:w="1166" w:type="dxa"/>
             <w:vAlign w:val="center"/>
           </w:tcPr>
           <w:p>
@@ -6672,7 +7688,7 @@
         </w:tc>
         <w:tc>
           <w:tcPr>
-            <w:tcW w:w="0" w:type="auto"/>
+            <w:tcW w:w="873" w:type="dxa"/>
             <w:vAlign w:val="center"/>
           </w:tcPr>
           <w:p>
@@ -6694,7 +7710,7 @@
         </w:tc>
         <w:tc>
           <w:tcPr>
-            <w:tcW w:w="0" w:type="auto"/>
+            <w:tcW w:w="5528" w:type="dxa"/>
           </w:tcPr>
           <w:p>
             <w:pPr>
@@ -6733,18 +7749,61 @@
         </w:tc>
         <w:tc>
           <w:tcPr>
-            <w:tcW w:w="0" w:type="auto"/>
-          </w:tcPr>
-          <w:p>
-            <w:pPr>
-              <w:cnfStyle w:val="000000000000" w:firstRow="0" w:lastRow="0" w:firstColumn="0" w:lastColumn="0" w:oddVBand="0" w:evenVBand="0" w:oddHBand="0" w:evenHBand="0" w:firstRowFirstColumn="0" w:firstRowLastColumn="0" w:lastRowFirstColumn="0" w:lastRowLastColumn="0"/>
-              <w:rPr>
-                <w:rFonts w:ascii="Source Sans Pro Light" w:hAnsi="Source Sans Pro Light" w:cs="Liberation Mono"/>
-                <w:sz w:val="20"/>
-                <w:szCs w:val="20"/>
-                <w:lang w:val="en-US"/>
-              </w:rPr>
-            </w:pPr>
+            <w:tcW w:w="3686" w:type="dxa"/>
+          </w:tcPr>
+          <w:p>
+            <w:pPr>
+              <w:cnfStyle w:val="000000000000" w:firstRow="0" w:lastRow="0" w:firstColumn="0" w:lastColumn="0" w:oddVBand="0" w:evenVBand="0" w:oddHBand="0" w:evenHBand="0" w:firstRowFirstColumn="0" w:firstRowLastColumn="0" w:lastRowFirstColumn="0" w:lastRowLastColumn="0"/>
+              <w:rPr>
+                <w:rFonts w:ascii="Source Sans Pro Light" w:hAnsi="Source Sans Pro Light" w:cs="Liberation Mono"/>
+                <w:sz w:val="20"/>
+                <w:szCs w:val="20"/>
+                <w:lang w:val="en-US"/>
+              </w:rPr>
+            </w:pPr>
+          </w:p>
+        </w:tc>
+        <w:tc>
+          <w:tcPr>
+            <w:tcW w:w="3060" w:type="dxa"/>
+          </w:tcPr>
+          <w:p>
+            <w:pPr>
+              <w:cnfStyle w:val="000000000000" w:firstRow="0" w:lastRow="0" w:firstColumn="0" w:lastColumn="0" w:oddVBand="0" w:evenVBand="0" w:oddHBand="0" w:evenHBand="0" w:firstRowFirstColumn="0" w:firstRowLastColumn="0" w:lastRowFirstColumn="0" w:lastRowLastColumn="0"/>
+              <w:rPr>
+                <w:rFonts w:ascii="Source Sans Pro Light" w:hAnsi="Source Sans Pro Light" w:cs="Liberation Mono"/>
+                <w:sz w:val="20"/>
+                <w:szCs w:val="20"/>
+                <w:lang w:val="en-US"/>
+              </w:rPr>
+            </w:pPr>
+            <w:r>
+              <w:rPr>
+                <w:rFonts w:ascii="Source Sans Pro Light" w:hAnsi="Source Sans Pro Light" w:cs="Liberation Mono"/>
+                <w:sz w:val="20"/>
+                <w:szCs w:val="20"/>
+                <w:lang w:val="en-US"/>
+              </w:rPr>
+              <w:t xml:space="preserve">`brm(family = </w:t>
+            </w:r>
+            <w:r>
+              <w:rPr>
+                <w:rFonts w:ascii="Source Sans Pro Light" w:hAnsi="Source Sans Pro Light" w:cs="Liberation Mono"/>
+                <w:sz w:val="20"/>
+                <w:szCs w:val="20"/>
+                <w:lang w:val="en-US"/>
+              </w:rPr>
+              <w:t>dirichlet</w:t>
+            </w:r>
+            <w:r>
+              <w:rPr>
+                <w:rFonts w:ascii="Source Sans Pro Light" w:hAnsi="Source Sans Pro Light" w:cs="Liberation Mono"/>
+                <w:sz w:val="20"/>
+                <w:szCs w:val="20"/>
+                <w:lang w:val="en-US"/>
+              </w:rPr>
+              <w:t>())`</w:t>
+            </w:r>
           </w:p>
         </w:tc>
       </w:tr>
@@ -6755,7 +7814,7 @@
         <w:tc>
           <w:tcPr>
             <w:cnfStyle w:val="001000000000" w:firstRow="0" w:lastRow="0" w:firstColumn="1" w:lastColumn="0" w:oddVBand="0" w:evenVBand="0" w:oddHBand="0" w:evenHBand="0" w:firstRowFirstColumn="0" w:firstRowLastColumn="0" w:lastRowFirstColumn="0" w:lastRowLastColumn="0"/>
-            <w:tcW w:w="0" w:type="auto"/>
+            <w:tcW w:w="1075" w:type="dxa"/>
             <w:vMerge w:val="restart"/>
             <w:vAlign w:val="center"/>
           </w:tcPr>
@@ -6763,31 +7822,27 @@
             <w:pPr>
               <w:rPr>
                 <w:rFonts w:ascii="Source Sans Pro Light" w:hAnsi="Source Sans Pro Light" w:cs="Open Sans Light"/>
-                <w:sz w:val="20"/>
-                <w:lang w:val="en-US"/>
-              </w:rPr>
-            </w:pPr>
-            <w:r>
-              <w:rPr>
-                <w:rFonts w:ascii="Source Sans Pro Light" w:hAnsi="Source Sans Pro Light" w:cs="Open Sans Light"/>
-                <w:sz w:val="20"/>
-                <w:lang w:val="en-US"/>
-              </w:rPr>
-              <w:t>Time-to-Even</w:t>
-            </w:r>
-            <w:r>
-              <w:rPr>
-                <w:rFonts w:ascii="Source Sans Pro Light" w:hAnsi="Source Sans Pro Light" w:cs="Open Sans Light"/>
-                <w:sz w:val="20"/>
-                <w:lang w:val="en-US"/>
-              </w:rPr>
-              <w:t>t</w:t>
-            </w:r>
-          </w:p>
-        </w:tc>
-        <w:tc>
-          <w:tcPr>
-            <w:tcW w:w="0" w:type="auto"/>
+                <w:b w:val="0"/>
+                <w:bCs w:val="0"/>
+                <w:sz w:val="20"/>
+                <w:lang w:val="en-US"/>
+              </w:rPr>
+            </w:pPr>
+            <w:r>
+              <w:rPr>
+                <w:rFonts w:ascii="Source Sans Pro Light" w:hAnsi="Source Sans Pro Light" w:cs="Open Sans Light"/>
+                <w:b w:val="0"/>
+                <w:bCs w:val="0"/>
+                <w:sz w:val="20"/>
+                <w:lang w:val="en-US"/>
+              </w:rPr>
+              <w:t>Time-to-Event</w:t>
+            </w:r>
+          </w:p>
+        </w:tc>
+        <w:tc>
+          <w:tcPr>
+            <w:tcW w:w="1166" w:type="dxa"/>
             <w:vMerge w:val="restart"/>
             <w:vAlign w:val="center"/>
           </w:tcPr>
@@ -6812,7 +7867,7 @@
         </w:tc>
         <w:tc>
           <w:tcPr>
-            <w:tcW w:w="0" w:type="auto"/>
+            <w:tcW w:w="873" w:type="dxa"/>
             <w:vMerge w:val="restart"/>
             <w:vAlign w:val="center"/>
           </w:tcPr>
@@ -6849,7 +7904,7 @@
         </w:tc>
         <w:tc>
           <w:tcPr>
-            <w:tcW w:w="0" w:type="auto"/>
+            <w:tcW w:w="5528" w:type="dxa"/>
           </w:tcPr>
           <w:p>
             <w:pPr>
@@ -6888,7 +7943,7 @@
         </w:tc>
         <w:tc>
           <w:tcPr>
-            <w:tcW w:w="0" w:type="auto"/>
+            <w:tcW w:w="3686" w:type="dxa"/>
             <w:vMerge w:val="restart"/>
           </w:tcPr>
           <w:p>
@@ -6934,6 +7989,22 @@
               </w:rPr>
               <w:t>)</w:t>
             </w:r>
+          </w:p>
+        </w:tc>
+        <w:tc>
+          <w:tcPr>
+            <w:tcW w:w="3060" w:type="dxa"/>
+          </w:tcPr>
+          <w:p>
+            <w:pPr>
+              <w:cnfStyle w:val="000000000000" w:firstRow="0" w:lastRow="0" w:firstColumn="0" w:lastColumn="0" w:oddVBand="0" w:evenVBand="0" w:oddHBand="0" w:evenHBand="0" w:firstRowFirstColumn="0" w:firstRowLastColumn="0" w:lastRowFirstColumn="0" w:lastRowLastColumn="0"/>
+              <w:rPr>
+                <w:rFonts w:ascii="Source Sans Pro Light" w:hAnsi="Source Sans Pro Light" w:cs="Liberation Mono"/>
+                <w:sz w:val="20"/>
+                <w:szCs w:val="20"/>
+                <w:lang w:val="en-US"/>
+              </w:rPr>
+            </w:pPr>
           </w:p>
         </w:tc>
       </w:tr>
@@ -6944,7 +8015,7 @@
         <w:tc>
           <w:tcPr>
             <w:cnfStyle w:val="001000000000" w:firstRow="0" w:lastRow="0" w:firstColumn="1" w:lastColumn="0" w:oddVBand="0" w:evenVBand="0" w:oddHBand="0" w:evenHBand="0" w:firstRowFirstColumn="0" w:firstRowLastColumn="0" w:lastRowFirstColumn="0" w:lastRowLastColumn="0"/>
-            <w:tcW w:w="0" w:type="auto"/>
+            <w:tcW w:w="1075" w:type="dxa"/>
             <w:vMerge/>
             <w:vAlign w:val="center"/>
           </w:tcPr>
@@ -6960,7 +8031,7 @@
         </w:tc>
         <w:tc>
           <w:tcPr>
-            <w:tcW w:w="0" w:type="auto"/>
+            <w:tcW w:w="1166" w:type="dxa"/>
             <w:vMerge/>
             <w:vAlign w:val="center"/>
           </w:tcPr>
@@ -6977,7 +8048,7 @@
         </w:tc>
         <w:tc>
           <w:tcPr>
-            <w:tcW w:w="0" w:type="auto"/>
+            <w:tcW w:w="873" w:type="dxa"/>
             <w:vMerge/>
             <w:vAlign w:val="center"/>
           </w:tcPr>
@@ -6993,7 +8064,7 @@
         </w:tc>
         <w:tc>
           <w:tcPr>
-            <w:tcW w:w="0" w:type="auto"/>
+            <w:tcW w:w="5528" w:type="dxa"/>
           </w:tcPr>
           <w:p>
             <w:pPr>
@@ -7032,7 +8103,7 @@
         </w:tc>
         <w:tc>
           <w:tcPr>
-            <w:tcW w:w="0" w:type="auto"/>
+            <w:tcW w:w="3686" w:type="dxa"/>
             <w:vMerge/>
           </w:tcPr>
           <w:p>
@@ -7045,6 +8116,49 @@
                 <w:lang w:val="en-US"/>
               </w:rPr>
             </w:pPr>
+          </w:p>
+        </w:tc>
+        <w:tc>
+          <w:tcPr>
+            <w:tcW w:w="3060" w:type="dxa"/>
+          </w:tcPr>
+          <w:p>
+            <w:pPr>
+              <w:cnfStyle w:val="000000000000" w:firstRow="0" w:lastRow="0" w:firstColumn="0" w:lastColumn="0" w:oddVBand="0" w:evenVBand="0" w:oddHBand="0" w:evenHBand="0" w:firstRowFirstColumn="0" w:firstRowLastColumn="0" w:lastRowFirstColumn="0" w:lastRowLastColumn="0"/>
+              <w:rPr>
+                <w:rFonts w:ascii="Source Sans Pro Light" w:hAnsi="Source Sans Pro Light" w:cs="Liberation Mono"/>
+                <w:sz w:val="20"/>
+                <w:szCs w:val="20"/>
+                <w:lang w:val="en-US"/>
+              </w:rPr>
+            </w:pPr>
+            <w:r>
+              <w:rPr>
+                <w:rFonts w:ascii="Source Sans Pro Light" w:hAnsi="Source Sans Pro Light" w:cs="Liberation Mono"/>
+                <w:sz w:val="20"/>
+                <w:szCs w:val="20"/>
+                <w:lang w:val="en-US"/>
+              </w:rPr>
+              <w:t xml:space="preserve">`brm(family = </w:t>
+            </w:r>
+            <w:r>
+              <w:rPr>
+                <w:rFonts w:ascii="Source Sans Pro Light" w:hAnsi="Source Sans Pro Light" w:cs="Liberation Mono"/>
+                <w:sz w:val="20"/>
+                <w:szCs w:val="20"/>
+                <w:lang w:val="en-US"/>
+              </w:rPr>
+              <w:t>cox</w:t>
+            </w:r>
+            <w:r>
+              <w:rPr>
+                <w:rFonts w:ascii="Source Sans Pro Light" w:hAnsi="Source Sans Pro Light" w:cs="Liberation Mono"/>
+                <w:sz w:val="20"/>
+                <w:szCs w:val="20"/>
+                <w:lang w:val="en-US"/>
+              </w:rPr>
+              <w:t>())`</w:t>
+            </w:r>
           </w:p>
         </w:tc>
       </w:tr>
@@ -7461,17 +8575,16 @@
     <w:lsdException w:name="Unresolved Mention" w:semiHidden="1" w:unhideWhenUsed="1"/>
     <w:lsdException w:name="Smart Link" w:semiHidden="1" w:unhideWhenUsed="1"/>
   </w:latentStyles>
-  <w:style w:type="paragraph" w:default="1" w:styleId="Standard">
+  <w:style w:type="paragraph" w:default="1" w:styleId="Normal">
     <w:name w:val="Normal"/>
     <w:qFormat/>
   </w:style>
-  <w:style w:type="character" w:default="1" w:styleId="Absatz-Standardschriftart">
+  <w:style w:type="character" w:default="1" w:styleId="DefaultParagraphFont">
     <w:name w:val="Default Paragraph Font"/>
     <w:uiPriority w:val="1"/>
-    <w:semiHidden/>
     <w:unhideWhenUsed/>
   </w:style>
-  <w:style w:type="table" w:default="1" w:styleId="NormaleTabelle">
+  <w:style w:type="table" w:default="1" w:styleId="TableNormal">
     <w:name w:val="Normal Table"/>
     <w:uiPriority w:val="99"/>
     <w:semiHidden/>
@@ -7486,15 +8599,15 @@
       </w:tblCellMar>
     </w:tblPr>
   </w:style>
-  <w:style w:type="numbering" w:default="1" w:styleId="KeineListe">
+  <w:style w:type="numbering" w:default="1" w:styleId="NoList">
     <w:name w:val="No List"/>
     <w:uiPriority w:val="99"/>
     <w:semiHidden/>
     <w:unhideWhenUsed/>
   </w:style>
-  <w:style w:type="table" w:styleId="Tabellenraster">
+  <w:style w:type="table" w:styleId="TableGrid">
     <w:name w:val="Table Grid"/>
-    <w:basedOn w:val="NormaleTabelle"/>
+    <w:basedOn w:val="TableNormal"/>
     <w:uiPriority w:val="39"/>
     <w:rsid w:val="008C7761"/>
     <w:pPr>
@@ -7511,9 +8624,9 @@
       </w:tblBorders>
     </w:tblPr>
   </w:style>
-  <w:style w:type="table" w:styleId="Gitternetztabelle1hell">
+  <w:style w:type="table" w:styleId="GridTable1Light">
     <w:name w:val="Grid Table 1 Light"/>
-    <w:basedOn w:val="NormaleTabelle"/>
+    <w:basedOn w:val="TableNormal"/>
     <w:uiPriority w:val="46"/>
     <w:rsid w:val="008C7761"/>
     <w:pPr>
@@ -7570,7 +8683,7 @@
   </w:style>
   <w:style w:type="character" w:styleId="Hyperlink">
     <w:name w:val="Hyperlink"/>
-    <w:basedOn w:val="Absatz-Standardschriftart"/>
+    <w:basedOn w:val="DefaultParagraphFont"/>
     <w:uiPriority w:val="99"/>
     <w:unhideWhenUsed/>
     <w:rsid w:val="00491312"/>
@@ -7581,7 +8694,7 @@
   </w:style>
   <w:style w:type="character" w:customStyle="1" w:styleId="NichtaufgelsteErwhnung1">
     <w:name w:val="Nicht aufgelöste Erwähnung1"/>
-    <w:basedOn w:val="Absatz-Standardschriftart"/>
+    <w:basedOn w:val="DefaultParagraphFont"/>
     <w:uiPriority w:val="99"/>
     <w:semiHidden/>
     <w:unhideWhenUsed/>
@@ -7591,9 +8704,9 @@
       <w:shd w:val="clear" w:color="auto" w:fill="E1DFDD"/>
     </w:rPr>
   </w:style>
-  <w:style w:type="character" w:styleId="NichtaufgelsteErwhnung">
+  <w:style w:type="character" w:styleId="UnresolvedMention">
     <w:name w:val="Unresolved Mention"/>
-    <w:basedOn w:val="Absatz-Standardschriftart"/>
+    <w:basedOn w:val="DefaultParagraphFont"/>
     <w:uiPriority w:val="99"/>
     <w:semiHidden/>
     <w:unhideWhenUsed/>

</xml_diff>